<commit_message>
1 - 2 Section
</commit_message>
<xml_diff>
--- a/documentation/SRS_Softeng24_01.docx
+++ b/documentation/SRS_Softeng24_01.docx
@@ -127,19 +127,7 @@
         <w:pStyle w:val="a6"/>
       </w:pPr>
       <w:r>
-        <w:t>[</w:t>
-      </w:r>
-      <w:r>
-        <w:t>ΤΙΤΛΟΣ</w:t>
-      </w:r>
-      <w:r>
-        <w:t xml:space="preserve"> ΕΦΑΡΜΟΓΗΣ</w:t>
-      </w:r>
-      <w:r>
-        <w:t xml:space="preserve"> ΛΟΓΙΣΜΙΚΟΥ</w:t>
-      </w:r>
-      <w:r>
-        <w:t>]</w:t>
+        <w:t>ΔΙΑΛΕΙΤΟΥΡΓΙΚΑ ΠΛΗΡΟΦΟΡΙΑΚΑ ΣΥΣΤΗΜΑΤΑ ΑΥΤΟΚΙΝΗΤΟΔΡΟΜΩΝ</w:t>
       </w:r>
     </w:p>
     <w:p>
@@ -178,33 +166,1084 @@
         <w:t>Οριοθέτηση του σκοπού του συστήματος</w:t>
       </w:r>
     </w:p>
+    <w:p>
+      <w:r>
+        <w:t xml:space="preserve">Το παραπάνω αναφερθέν σύστημα στοχεύει στη διαχείριση της διαλειτουργικότητας των συστημάτων αυτόματης διέλευσης διοδίων και στην ανάλυση των δεδομένων που προκύπτουν από τη διέλευση οχημάτων. Οι βασικές λειτουργείς του λογισμικού συστήματος </w:t>
+      </w:r>
+      <w:r>
+        <w:t>περιλαμβάνουν</w:t>
+      </w:r>
+      <w:r>
+        <w:t xml:space="preserve">: </w:t>
+      </w:r>
+      <w:r>
+        <w:t>Διαχείριση οικονομικών συμψηφισμών μεταξύ εταιριών, παροχή πρόσβασης στα δεδομένα για ανάλυση από τρίτους, παραγωγή ανάλυσης δεδομένων χρήσης αυτοκινητόδρομου, συμπεριφοράς οδηγών, αποσβέσεις επενδύσεων, προβλέψεις για χρήση από τα εμπλεκόμενα μέρη.</w:t>
+      </w:r>
+    </w:p>
+    <w:p>
+      <w:pPr>
+        <w:pStyle w:val="2"/>
+      </w:pPr>
+      <w:r>
+        <w:t>1.2</w:t>
+      </w:r>
+      <w:r>
+        <w:tab/>
+        <w:t>Διεπαφές (</w:t>
+      </w:r>
+      <w:r>
+        <w:rPr>
+          <w:lang w:val="en-US"/>
+        </w:rPr>
+        <w:t>interfaces</w:t>
+      </w:r>
+      <w:r>
+        <w:t>)</w:t>
+      </w:r>
+    </w:p>
+    <w:p>
+      <w:pPr>
+        <w:pStyle w:val="3"/>
+      </w:pPr>
+      <w:r>
+        <w:t>1.</w:t>
+      </w:r>
+      <w:r>
+        <w:t>2</w:t>
+      </w:r>
+      <w:r>
+        <w:t>.1</w:t>
+      </w:r>
+      <w:r>
+        <w:tab/>
+        <w:t xml:space="preserve">Διεπαφές με εξωτερικά συστήματα </w:t>
+      </w:r>
+    </w:p>
+    <w:p>
+      <w:pPr>
+        <w:pStyle w:val="Description"/>
+      </w:pPr>
+      <w:r>
+        <w:t>Καταγραφή</w:t>
+      </w:r>
+      <w:r>
+        <w:t xml:space="preserve"> διεπαφών με εξωτερικά συστήματα και λογισμικό</w:t>
+      </w:r>
+      <w:r>
+        <w:t>. Α</w:t>
+      </w:r>
+      <w:r>
+        <w:t xml:space="preserve">ναφορά σε πρότυπα ανταλλαγής δεδομένων και κλήσης υπηρεσιών. </w:t>
+      </w:r>
+      <w:r>
+        <w:t>Ενσωμάτωση</w:t>
+      </w:r>
+      <w:r>
+        <w:t xml:space="preserve"> διαγραμμάτων</w:t>
+      </w:r>
+      <w:r>
+        <w:t xml:space="preserve"> </w:t>
+      </w:r>
+      <w:r>
+        <w:rPr>
+          <w:lang w:val="en-US"/>
+        </w:rPr>
+        <w:t>UML</w:t>
+      </w:r>
+      <w:r>
+        <w:t xml:space="preserve"> </w:t>
+      </w:r>
+      <w:r>
+        <w:rPr>
+          <w:lang w:val="en-US"/>
+        </w:rPr>
+        <w:t>component</w:t>
+      </w:r>
+      <w:r>
+        <w:t>.</w:t>
+      </w:r>
+    </w:p>
+    <w:p>
+      <w:pPr>
+        <w:pStyle w:val="Description"/>
+      </w:pPr>
+      <w:r>
+        <w:t>ΝΑ ΜΗΝ ΣΥΜΠΛΗΡΩΘΕΙ ΑΝ ΔΕΝ ΑΠΑΙΤΕΙΤΑΙ</w:t>
+      </w:r>
+    </w:p>
+    <w:p>
+      <w:r>
+        <w:t>Το Σύστημα για να διατελέσει τις λειτουργίες του, χρησιμοποιεί διεπαφές με εξωτερικά συστήματα και λογισμικό. Τέτοιες βασικές διεπαφές είναι</w:t>
+      </w:r>
+      <w:r>
+        <w:t>:</w:t>
+      </w:r>
+    </w:p>
+    <w:p>
+      <w:r>
+        <w:rPr>
+          <w:lang w:val="en-US"/>
+        </w:rPr>
+        <w:t>RESTful</w:t>
+      </w:r>
+      <w:r>
+        <w:t xml:space="preserve"> </w:t>
+      </w:r>
+      <w:r>
+        <w:rPr>
+          <w:lang w:val="en-US"/>
+        </w:rPr>
+        <w:t>API</w:t>
+      </w:r>
+      <w:r>
+        <w:t xml:space="preserve">: </w:t>
+      </w:r>
+      <w:r>
+        <w:t>Παρέχει</w:t>
+      </w:r>
+      <w:r>
+        <w:t xml:space="preserve"> </w:t>
+      </w:r>
+      <w:r>
+        <w:rPr>
+          <w:lang w:val="en-US"/>
+        </w:rPr>
+        <w:t>Endpoints</w:t>
+      </w:r>
+      <w:r>
+        <w:t xml:space="preserve"> </w:t>
+      </w:r>
+      <w:r>
+        <w:t>για</w:t>
+      </w:r>
+      <w:r>
+        <w:t xml:space="preserve">: </w:t>
+      </w:r>
+    </w:p>
+    <w:p>
+      <w:r>
+        <w:t>Διελεύσεις ανά σταθμό</w:t>
+      </w:r>
+    </w:p>
+    <w:p>
+      <w:r>
+        <w:t>Ανάλυση Διελεύσεων μεταξύ διαφορετικών λειτουργών διοδίων</w:t>
+      </w:r>
+    </w:p>
+    <w:p>
+      <w:r>
+        <w:t>Υπολογισμός κόστους διελεύσεων και οφειλών μεταξύ λειτουργών</w:t>
+      </w:r>
+    </w:p>
+    <w:p>
+      <w:r>
+        <w:t xml:space="preserve">Επιλογή Μορφότυπου </w:t>
+      </w:r>
+      <w:r>
+        <w:rPr>
+          <w:lang w:val="en-US"/>
+        </w:rPr>
+        <w:t>CSV</w:t>
+      </w:r>
+      <w:r>
+        <w:t xml:space="preserve"> </w:t>
+      </w:r>
+      <w:r>
+        <w:t xml:space="preserve">ή </w:t>
+      </w:r>
+      <w:r>
+        <w:rPr>
+          <w:lang w:val="en-US"/>
+        </w:rPr>
+        <w:t>JSON</w:t>
+      </w:r>
+      <w:r>
+        <w:t xml:space="preserve"> </w:t>
+      </w:r>
+      <w:r>
+        <w:t xml:space="preserve">μέσω </w:t>
+      </w:r>
+      <w:r>
+        <w:rPr>
+          <w:lang w:val="en-US"/>
+        </w:rPr>
+        <w:t>query</w:t>
+      </w:r>
+    </w:p>
+    <w:p>
+      <w:r>
+        <w:t xml:space="preserve">Προδιαγραφές </w:t>
+      </w:r>
+      <w:r>
+        <w:rPr>
+          <w:lang w:val="en-US"/>
+        </w:rPr>
+        <w:t>OpenApi</w:t>
+      </w:r>
+      <w:r>
+        <w:t xml:space="preserve"> 3.0 </w:t>
+      </w:r>
+      <w:r>
+        <w:t xml:space="preserve">για τα </w:t>
+      </w:r>
+      <w:r>
+        <w:rPr>
+          <w:lang w:val="en-US"/>
+        </w:rPr>
+        <w:t>endpoints</w:t>
+      </w:r>
+      <w:r>
+        <w:t>.</w:t>
+      </w:r>
+    </w:p>
+    <w:p>
+      <w:r>
+        <w:t xml:space="preserve">Συλλογή </w:t>
+      </w:r>
+      <w:r>
+        <w:rPr>
+          <w:lang w:val="en-US"/>
+        </w:rPr>
+        <w:t>API</w:t>
+      </w:r>
+      <w:r>
+        <w:t xml:space="preserve"> </w:t>
+      </w:r>
+      <w:r>
+        <w:rPr>
+          <w:lang w:val="en-US"/>
+        </w:rPr>
+        <w:t>Postman</w:t>
+      </w:r>
+      <w:r>
+        <w:t xml:space="preserve"> </w:t>
+      </w:r>
+      <w:r>
+        <w:t>για αναφορά και χρήση</w:t>
+      </w:r>
+    </w:p>
+    <w:p>
+      <w:pPr>
+        <w:rPr>
+          <w:lang w:val="en-US"/>
+        </w:rPr>
+      </w:pPr>
+      <w:r>
+        <w:rPr>
+          <w:lang w:val="en-US"/>
+        </w:rPr>
+        <w:t>HTTPS</w:t>
+      </w:r>
+      <w:r>
+        <w:rPr>
+          <w:lang w:val="en-US"/>
+        </w:rPr>
+        <w:t xml:space="preserve"> </w:t>
+      </w:r>
+      <w:r>
+        <w:t>Επικοινωνία</w:t>
+      </w:r>
+      <w:r>
+        <w:rPr>
+          <w:lang w:val="en-US"/>
+        </w:rPr>
+        <w:t xml:space="preserve"> </w:t>
+      </w:r>
+      <w:r>
+        <w:t>με</w:t>
+      </w:r>
+      <w:r>
+        <w:rPr>
+          <w:lang w:val="en-US"/>
+        </w:rPr>
+        <w:t xml:space="preserve"> </w:t>
+      </w:r>
+      <w:r>
+        <w:rPr>
+          <w:lang w:val="en-US"/>
+        </w:rPr>
+        <w:t>self</w:t>
+      </w:r>
+      <w:r>
+        <w:rPr>
+          <w:lang w:val="en-US"/>
+        </w:rPr>
+        <w:t>-</w:t>
+      </w:r>
+      <w:r>
+        <w:rPr>
+          <w:lang w:val="en-US"/>
+        </w:rPr>
+        <w:t>signed</w:t>
+      </w:r>
+      <w:r>
+        <w:rPr>
+          <w:lang w:val="en-US"/>
+        </w:rPr>
+        <w:t xml:space="preserve"> </w:t>
+      </w:r>
+      <w:r>
+        <w:rPr>
+          <w:lang w:val="en-US"/>
+        </w:rPr>
+        <w:t>certificates</w:t>
+      </w:r>
+    </w:p>
+    <w:p>
+      <w:pPr>
+        <w:rPr>
+          <w:lang w:val="en-US"/>
+        </w:rPr>
+      </w:pPr>
+      <w:r>
+        <w:t>Ενδεχόμενο</w:t>
+      </w:r>
+      <w:r>
+        <w:rPr>
+          <w:lang w:val="en-US"/>
+        </w:rPr>
+        <w:t xml:space="preserve"> </w:t>
+      </w:r>
+      <w:r>
+        <w:rPr>
+          <w:lang w:val="en-US"/>
+        </w:rPr>
+        <w:t>Authentication</w:t>
+      </w:r>
+      <w:r>
+        <w:rPr>
+          <w:lang w:val="en-US"/>
+        </w:rPr>
+        <w:t xml:space="preserve"> </w:t>
+      </w:r>
+      <w:r>
+        <w:t>χρηστών</w:t>
+      </w:r>
+      <w:r>
+        <w:rPr>
+          <w:lang w:val="en-US"/>
+        </w:rPr>
+        <w:t xml:space="preserve"> </w:t>
+      </w:r>
+      <w:r>
+        <w:t>μέσω</w:t>
+      </w:r>
+      <w:r>
+        <w:rPr>
+          <w:lang w:val="en-US"/>
+        </w:rPr>
+        <w:t xml:space="preserve"> </w:t>
+      </w:r>
+      <w:r>
+        <w:rPr>
+          <w:lang w:val="en-US"/>
+        </w:rPr>
+        <w:t>Custom HTTP</w:t>
+      </w:r>
+      <w:r>
+        <w:rPr>
+          <w:lang w:val="en-US"/>
+        </w:rPr>
+        <w:t>-</w:t>
+      </w:r>
+      <w:r>
+        <w:rPr>
+          <w:lang w:val="en-US"/>
+        </w:rPr>
+        <w:t>Header X-OBSERVATORY-AUTH</w:t>
+      </w:r>
+    </w:p>
+    <w:p>
+      <w:pPr>
+        <w:rPr>
+          <w:lang w:val="en-US"/>
+        </w:rPr>
+      </w:pPr>
+    </w:p>
+    <w:p>
+      <w:pPr>
+        <w:pStyle w:val="3"/>
+      </w:pPr>
+      <w:r>
+        <w:lastRenderedPageBreak/>
+        <w:t>1.</w:t>
+      </w:r>
+      <w:r>
+        <w:t>2</w:t>
+      </w:r>
+      <w:r>
+        <w:t>.2</w:t>
+      </w:r>
+      <w:r>
+        <w:tab/>
+        <w:t>Διεπαφές με το χρήστη</w:t>
+      </w:r>
+    </w:p>
+    <w:p>
+      <w:pPr>
+        <w:pStyle w:val="Description"/>
+      </w:pPr>
+      <w:r>
+        <w:t>Προδιαγραφή διεπαφών με το χρ</w:t>
+      </w:r>
+      <w:r>
+        <w:t>ήστη</w:t>
+      </w:r>
+      <w:r>
+        <w:t xml:space="preserve">, </w:t>
+      </w:r>
+      <w:r>
+        <w:t>εφόσον υπάρχουν</w:t>
+      </w:r>
+      <w:r>
+        <w:t>.</w:t>
+      </w:r>
+      <w:r>
+        <w:t xml:space="preserve"> Χρήση εργαλείων τύπου </w:t>
+      </w:r>
+      <w:r>
+        <w:rPr>
+          <w:lang w:val="en-US"/>
+        </w:rPr>
+        <w:t>wireframes</w:t>
+      </w:r>
+      <w:r>
+        <w:t xml:space="preserve"> </w:t>
+      </w:r>
+      <w:r>
+        <w:t>ή άλλων</w:t>
+      </w:r>
+      <w:r>
+        <w:t xml:space="preserve"> (</w:t>
+      </w:r>
+      <w:r>
+        <w:rPr>
+          <w:lang w:val="en-US"/>
+        </w:rPr>
+        <w:t>figma</w:t>
+      </w:r>
+      <w:r>
+        <w:t xml:space="preserve"> </w:t>
+      </w:r>
+      <w:r>
+        <w:t xml:space="preserve">κλπ). Γενική ροή </w:t>
+      </w:r>
+      <w:r>
+        <w:rPr>
+          <w:lang w:val="en-US"/>
+        </w:rPr>
+        <w:t>UI</w:t>
+      </w:r>
+      <w:r>
+        <w:t>/</w:t>
+      </w:r>
+      <w:r>
+        <w:rPr>
+          <w:lang w:val="en-US"/>
+        </w:rPr>
+        <w:t>UX</w:t>
+      </w:r>
+      <w:r>
+        <w:t xml:space="preserve">, </w:t>
+      </w:r>
+      <w:r>
+        <w:t>όχι λεπτομερείς οθόνες.</w:t>
+      </w:r>
+    </w:p>
+    <w:p>
+      <w:pPr>
+        <w:pStyle w:val="Description"/>
+      </w:pPr>
+      <w:r>
+        <w:t>ΝΑ ΜΗΝ ΣΥΜΠΛΗΡΩΘΕΙ ΑΝ ΔΕΝ ΑΠΑΙΤΕΙΤΑΙ</w:t>
+      </w:r>
+    </w:p>
+    <w:p>
+      <w:r>
+        <w:t>Το σύστημα έχει δύο κύριες διεπαφές για τους χρήστες</w:t>
+      </w:r>
+      <w:r>
+        <w:t>:</w:t>
+      </w:r>
+    </w:p>
+    <w:p>
+      <w:r>
+        <w:br/>
+      </w:r>
+      <w:r>
+        <w:rPr>
+          <w:lang w:val="en-US"/>
+        </w:rPr>
+        <w:t>Web</w:t>
+      </w:r>
+      <w:r>
+        <w:t xml:space="preserve"> </w:t>
+      </w:r>
+      <w:r>
+        <w:rPr>
+          <w:lang w:val="en-US"/>
+        </w:rPr>
+        <w:t>Application</w:t>
+      </w:r>
+      <w:r>
+        <w:t xml:space="preserve"> </w:t>
+      </w:r>
+      <w:r>
+        <w:t xml:space="preserve">το οποίο λειτουργεί ως </w:t>
+      </w:r>
+      <w:r>
+        <w:rPr>
+          <w:lang w:val="en-US"/>
+        </w:rPr>
+        <w:t>frontend</w:t>
+      </w:r>
+      <w:r>
+        <w:t xml:space="preserve"> </w:t>
+      </w:r>
+      <w:r>
+        <w:t>για τους χρήστες και το οποίο παρέχει γραφική διεπαφή για</w:t>
+      </w:r>
+      <w:r>
+        <w:t>:</w:t>
+      </w:r>
+      <w:r>
+        <w:br/>
+      </w:r>
+      <w:r>
+        <w:t>Παρουσίαση δεδομένων σε πίνακες και διαγράμματα</w:t>
+      </w:r>
+    </w:p>
+    <w:p>
+      <w:r>
+        <w:t>Οπτικοποίηση δεδομένων σε χάρτες</w:t>
+      </w:r>
+    </w:p>
+    <w:p>
+      <w:r>
+        <w:t>Εκτέλεση Υπολογισμών και αναφορών</w:t>
+      </w:r>
+    </w:p>
+    <w:p>
+      <w:r>
+        <w:t xml:space="preserve">Χρησιμοποιεί </w:t>
+      </w:r>
+      <w:r>
+        <w:rPr>
+          <w:lang w:val="en-US"/>
+        </w:rPr>
+        <w:t>HTTPS</w:t>
+      </w:r>
+    </w:p>
     <w:p/>
     <w:p>
+      <w:r>
+        <w:rPr>
+          <w:lang w:val="en-US"/>
+        </w:rPr>
+        <w:t>Command</w:t>
+      </w:r>
+      <w:r>
+        <w:t xml:space="preserve"> </w:t>
+      </w:r>
+      <w:r>
+        <w:rPr>
+          <w:lang w:val="en-US"/>
+        </w:rPr>
+        <w:t>Line</w:t>
+      </w:r>
+      <w:r>
+        <w:t xml:space="preserve"> </w:t>
+      </w:r>
+      <w:r>
+        <w:rPr>
+          <w:lang w:val="en-US"/>
+        </w:rPr>
+        <w:t>Interface</w:t>
+      </w:r>
+      <w:r>
+        <w:t xml:space="preserve"> </w:t>
+      </w:r>
+      <w:r>
+        <w:t>(</w:t>
+      </w:r>
+      <w:r>
+        <w:rPr>
+          <w:lang w:val="en-US"/>
+        </w:rPr>
+        <w:t>CLI</w:t>
+      </w:r>
+      <w:r>
+        <w:t xml:space="preserve">) </w:t>
+      </w:r>
+      <w:r>
+        <w:t>το</w:t>
+      </w:r>
+      <w:r>
+        <w:t xml:space="preserve"> </w:t>
+      </w:r>
+      <w:r>
+        <w:t>οποίο</w:t>
+      </w:r>
+      <w:r>
+        <w:t xml:space="preserve"> </w:t>
+      </w:r>
+      <w:r>
+        <w:t>λειτουργεί</w:t>
+      </w:r>
+      <w:r>
+        <w:t xml:space="preserve"> </w:t>
+      </w:r>
+      <w:r>
+        <w:t>ως</w:t>
+      </w:r>
+      <w:r>
+        <w:t xml:space="preserve"> </w:t>
+      </w:r>
+      <w:r>
+        <w:rPr>
+          <w:lang w:val="en-US"/>
+        </w:rPr>
+        <w:t>client</w:t>
+      </w:r>
+      <w:r>
+        <w:t xml:space="preserve"> </w:t>
+      </w:r>
+      <w:r>
+        <w:t>του</w:t>
+      </w:r>
+      <w:r>
+        <w:t xml:space="preserve"> </w:t>
+      </w:r>
+      <w:r>
+        <w:rPr>
+          <w:lang w:val="en-US"/>
+        </w:rPr>
+        <w:t>REST</w:t>
+      </w:r>
+      <w:r>
+        <w:t xml:space="preserve"> </w:t>
+      </w:r>
+      <w:r>
+        <w:rPr>
+          <w:lang w:val="en-US"/>
+        </w:rPr>
+        <w:t>API</w:t>
+      </w:r>
+      <w:r>
+        <w:t>.</w:t>
+      </w:r>
+    </w:p>
+    <w:p>
+      <w:r>
+        <w:t>Παρέχει βασικές λειτουργείες όπως</w:t>
+      </w:r>
+      <w:r>
+        <w:t>:</w:t>
+      </w:r>
+    </w:p>
+    <w:p>
+      <w:r>
+        <w:t xml:space="preserve">Εισαγωγή Δεδομένων από αρχεία </w:t>
+      </w:r>
+      <w:r>
+        <w:rPr>
+          <w:lang w:val="en-US"/>
+        </w:rPr>
+        <w:t>CSV</w:t>
+      </w:r>
+    </w:p>
+    <w:p>
+      <w:r>
+        <w:t>Αναζήτηση δεδομένων διελεύσεων και κόστους</w:t>
+      </w:r>
+    </w:p>
+    <w:p>
+      <w:r>
+        <w:t>Αποτελέσματα</w:t>
+      </w:r>
+      <w:r>
+        <w:t xml:space="preserve"> </w:t>
+      </w:r>
+      <w:r>
+        <w:t>σε</w:t>
+      </w:r>
+      <w:r>
+        <w:t xml:space="preserve"> </w:t>
+      </w:r>
+      <w:r>
+        <w:rPr>
+          <w:lang w:val="en-US"/>
+        </w:rPr>
+        <w:t>CSV</w:t>
+      </w:r>
+      <w:r>
+        <w:t xml:space="preserve">, </w:t>
+      </w:r>
+      <w:r>
+        <w:rPr>
+          <w:lang w:val="en-US"/>
+        </w:rPr>
+        <w:t>JSON</w:t>
+      </w:r>
+      <w:r>
+        <w:t xml:space="preserve"> </w:t>
+      </w:r>
+      <w:r>
+        <w:rPr>
+          <w:lang w:val="en-US"/>
+        </w:rPr>
+        <w:t>sorted</w:t>
+      </w:r>
+      <w:r>
+        <w:t xml:space="preserve"> </w:t>
+      </w:r>
+      <w:r>
+        <w:rPr>
+          <w:lang w:val="en-US"/>
+        </w:rPr>
+        <w:t>by</w:t>
+      </w:r>
+      <w:r>
+        <w:t xml:space="preserve"> </w:t>
+      </w:r>
+      <w:r>
+        <w:rPr>
+          <w:lang w:val="en-US"/>
+        </w:rPr>
+        <w:t>timestamp</w:t>
+      </w:r>
+      <w:r>
+        <w:t>.</w:t>
+      </w:r>
+    </w:p>
+    <w:p>
+      <w:pPr>
+        <w:pStyle w:val="1"/>
+      </w:pPr>
+      <w:r>
+        <w:t>Αναφορές</w:t>
+      </w:r>
+      <w:r>
+        <w:t xml:space="preserve"> - πηγές πληροφοριών</w:t>
+      </w:r>
+    </w:p>
+    <w:p>
+      <w:pPr>
+        <w:pStyle w:val="Description"/>
+      </w:pPr>
+      <w:r>
+        <w:t xml:space="preserve">Αναφορά σε </w:t>
+      </w:r>
+      <w:r>
+        <w:t>πηγές πληροφοριών στο μέτρο της αναγκαιότητας για την κατανόηση του συστήματος</w:t>
+      </w:r>
+    </w:p>
+    <w:p>
+      <w:pPr>
+        <w:pStyle w:val="Description"/>
+      </w:pPr>
+      <w:r>
+        <w:t>ΝΑ ΜΗΝ ΣΥΜΠΛΗΡΩΘΕΙ ΑΝ ΔΕΝ ΑΠΑΙΤΕΙΤΑΙ</w:t>
+      </w:r>
+    </w:p>
+    <w:p>
+      <w:pPr>
+        <w:rPr>
+          <w:lang w:val="en-US"/>
+        </w:rPr>
+      </w:pPr>
+      <w:r>
+        <w:t>Πηγές πληροφοριών είναι τα αντίστοιχα έγγραφα για την εργασία</w:t>
+      </w:r>
+      <w:r>
+        <w:t>:</w:t>
+      </w:r>
+    </w:p>
+    <w:p>
+      <w:pPr>
+        <w:rPr>
+          <w:lang w:val="en-US"/>
+        </w:rPr>
+      </w:pPr>
+      <w:r>
+        <w:rPr>
+          <w:lang w:val="en-US"/>
+        </w:rPr>
+        <w:t>project_softeng2024_part1.pdf</w:t>
+      </w:r>
+    </w:p>
+    <w:p>
+      <w:pPr>
+        <w:rPr>
+          <w:lang w:val="en-US"/>
+        </w:rPr>
+      </w:pPr>
+      <w:r>
+        <w:rPr>
+          <w:lang w:val="en-US"/>
+        </w:rPr>
+        <w:t>project_softeng2024_part2.pdf</w:t>
+      </w:r>
+    </w:p>
+    <w:p>
+      <w:r>
+        <w:rPr>
+          <w:lang w:val="en-US"/>
+        </w:rPr>
+        <w:t>REST</w:t>
+      </w:r>
+      <w:r>
+        <w:t xml:space="preserve"> </w:t>
+      </w:r>
+      <w:r>
+        <w:rPr>
+          <w:lang w:val="en-US"/>
+        </w:rPr>
+        <w:t>API</w:t>
+      </w:r>
+      <w:r>
+        <w:t xml:space="preserve"> </w:t>
+      </w:r>
+      <w:r>
+        <w:t>Προδιαγραφές</w:t>
+      </w:r>
+      <w:r>
+        <w:t xml:space="preserve">: </w:t>
+      </w:r>
+      <w:r>
+        <w:rPr>
+          <w:lang w:val="en-US"/>
+        </w:rPr>
+        <w:t>https</w:t>
+      </w:r>
+      <w:r>
+        <w:t>://</w:t>
+      </w:r>
+      <w:r>
+        <w:rPr>
+          <w:lang w:val="en-US"/>
+        </w:rPr>
+        <w:t>www</w:t>
+      </w:r>
+      <w:r>
+        <w:t>.</w:t>
+      </w:r>
+      <w:r>
+        <w:rPr>
+          <w:lang w:val="en-US"/>
+        </w:rPr>
+        <w:t>ibm</w:t>
+      </w:r>
+      <w:r>
+        <w:t>.</w:t>
+      </w:r>
+      <w:r>
+        <w:rPr>
+          <w:lang w:val="en-US"/>
+        </w:rPr>
+        <w:t>com</w:t>
+      </w:r>
+      <w:r>
+        <w:t>/</w:t>
+      </w:r>
+      <w:r>
+        <w:rPr>
+          <w:lang w:val="en-US"/>
+        </w:rPr>
+        <w:t>topics</w:t>
+      </w:r>
+      <w:r>
+        <w:t>/</w:t>
+      </w:r>
+      <w:r>
+        <w:rPr>
+          <w:lang w:val="en-US"/>
+        </w:rPr>
+        <w:t>rest</w:t>
+      </w:r>
+      <w:r>
+        <w:t>-</w:t>
+      </w:r>
+      <w:r>
+        <w:rPr>
+          <w:lang w:val="en-US"/>
+        </w:rPr>
+        <w:t>apis</w:t>
+      </w:r>
+    </w:p>
+    <w:p>
+      <w:r>
+        <w:rPr>
+          <w:lang w:val="en-US"/>
+        </w:rPr>
+        <w:t>OpenApi</w:t>
+      </w:r>
+      <w:r>
+        <w:t xml:space="preserve"> 3 </w:t>
+      </w:r>
+      <w:r>
+        <w:t>Προδιαγραφές</w:t>
+      </w:r>
+      <w:r>
+        <w:t xml:space="preserve">: </w:t>
+      </w:r>
+      <w:r>
+        <w:rPr>
+          <w:lang w:val="en-US"/>
+        </w:rPr>
+        <w:t>https</w:t>
+      </w:r>
+      <w:r>
+        <w:t>://</w:t>
+      </w:r>
+      <w:r>
+        <w:rPr>
+          <w:lang w:val="en-US"/>
+        </w:rPr>
+        <w:t>swagger</w:t>
+      </w:r>
+      <w:r>
+        <w:t>.</w:t>
+      </w:r>
+      <w:r>
+        <w:rPr>
+          <w:lang w:val="en-US"/>
+        </w:rPr>
+        <w:t>io</w:t>
+      </w:r>
+      <w:r>
+        <w:t>/</w:t>
+      </w:r>
+      <w:r>
+        <w:rPr>
+          <w:lang w:val="en-US"/>
+        </w:rPr>
+        <w:t>specification</w:t>
+      </w:r>
+      <w:r>
+        <w:t>/</w:t>
+      </w:r>
+    </w:p>
+    <w:p>
+      <w:pPr>
+        <w:rPr>
+          <w:lang w:val="en-US"/>
+        </w:rPr>
+      </w:pPr>
+      <w:r>
+        <w:t>Αρχεία Δεδομένων</w:t>
+      </w:r>
+      <w:r>
+        <w:rPr>
+          <w:lang w:val="en-US"/>
+        </w:rPr>
+        <w:t>:</w:t>
+      </w:r>
+      <w:r>
+        <w:rPr>
+          <w:lang w:val="en-US"/>
+        </w:rPr>
+        <w:br/>
+      </w:r>
+      <w:r>
+        <w:rPr>
+          <w:lang w:val="en-US"/>
+        </w:rPr>
+        <w:t>tollstations2024.csv</w:t>
+      </w:r>
+    </w:p>
+    <w:p>
+      <w:pPr>
+        <w:rPr>
+          <w:lang w:val="en-US"/>
+        </w:rPr>
+      </w:pPr>
+      <w:r>
+        <w:t>passes-sample.csv</w:t>
+      </w:r>
+    </w:p>
+    <w:p>
+      <w:r>
+        <w:t xml:space="preserve">Για το </w:t>
+      </w:r>
+      <w:r>
+        <w:t>ISO/IEC/IEEE 29148:2011:</w:t>
+      </w:r>
+    </w:p>
+    <w:p>
+      <w:pPr>
+        <w:rPr>
+          <w:lang w:val="en-US"/>
+        </w:rPr>
+      </w:pPr>
+      <w:r>
+        <w:t>https://github.com/Orthant/IEEE/blob/master/29148-2011.pdf</w:t>
+      </w:r>
+    </w:p>
+    <w:p>
+      <w:r>
+        <w:t>Υλικό από το μάθημα "Τεχνολογία Λογισμικού"</w:t>
+      </w:r>
+    </w:p>
+    <w:p>
+      <w:pPr>
+        <w:pStyle w:val="1"/>
+      </w:pPr>
+      <w:r>
+        <w:lastRenderedPageBreak/>
+        <w:t xml:space="preserve">Προδιαγραφές απαιτήσεων </w:t>
+      </w:r>
+      <w:r>
+        <w:t>λογισμικού</w:t>
+      </w:r>
+    </w:p>
+    <w:p>
       <w:pPr>
         <w:pStyle w:val="2"/>
-        <w:rPr>
-          <w:lang w:val="en-US"/>
-        </w:rPr>
-      </w:pPr>
-      <w:r>
-        <w:t>1.2</w:t>
+      </w:pPr>
+      <w:r>
+        <w:t>3.</w:t>
+      </w:r>
+      <w:r>
+        <w:rPr>
+          <w:lang w:val="en-US"/>
+        </w:rPr>
+        <w:t>1</w:t>
       </w:r>
       <w:r>
         <w:tab/>
       </w:r>
-      <w:proofErr w:type="spellStart"/>
-      <w:r>
-        <w:t>Διεπαφές</w:t>
-      </w:r>
-      <w:proofErr w:type="spellEnd"/>
-      <w:r>
-        <w:t xml:space="preserve"> (</w:t>
-      </w:r>
-      <w:r>
-        <w:rPr>
-          <w:lang w:val="en-US"/>
-        </w:rPr>
-        <w:t>interfaces)</w:t>
+      <w:r>
+        <w:t>Π</w:t>
+      </w:r>
+      <w:r>
+        <w:t>εριπτώσεις χρήσης</w:t>
+      </w:r>
+    </w:p>
+    <w:p>
+      <w:pPr>
+        <w:pStyle w:val="Description"/>
+      </w:pPr>
+      <w:r>
+        <w:rPr>
+          <w:lang w:val="en-US"/>
+        </w:rPr>
+        <w:t> </w:t>
+      </w:r>
+      <w:r>
+        <w:t>Λεπτομερής προδιαγραφή των λειτουργιών του λογισμικού</w:t>
+      </w:r>
+      <w:r>
+        <w:t xml:space="preserve"> σε επίπεδο περιπτώσεων χρήσης</w:t>
+      </w:r>
+      <w:r>
+        <w:t xml:space="preserve">. </w:t>
+      </w:r>
+      <w:r>
+        <w:t>Ο αριθμός των περιπτώσεων χρήσης ανάλογα με τον αριθμό των μελών της ομάδας σύμφωνα με την εκφώνηση.</w:t>
+      </w:r>
+      <w:r>
+        <w:t xml:space="preserve"> Εδώ δίνεται το γενικό μοντέλο περιπτώσεων χρήσης.</w:t>
       </w:r>
     </w:p>
     <w:p>
@@ -212,24 +1251,462 @@
         <w:pStyle w:val="3"/>
       </w:pPr>
       <w:r>
+        <w:t>3.</w:t>
+      </w:r>
+      <w:r>
+        <w:t>1</w:t>
+      </w:r>
+      <w:r>
+        <w:t>.1</w:t>
+      </w:r>
+      <w:r>
+        <w:tab/>
+      </w:r>
+      <w:r>
+        <w:t>ΠΕΡΙΠΤΩΣΗ ΧΡΗΣΗΣ</w:t>
+      </w:r>
+      <w:r>
+        <w:t xml:space="preserve"> 1</w:t>
+      </w:r>
+      <w:r>
+        <w:t>: (τίτλος)</w:t>
+      </w:r>
+    </w:p>
+    <w:p>
+      <w:pPr>
+        <w:pStyle w:val="4"/>
+      </w:pPr>
+      <w:r>
+        <w:t>3.</w:t>
+      </w:r>
+      <w:r>
+        <w:t>1</w:t>
+      </w:r>
+      <w:r>
+        <w:t>.1</w:t>
+      </w:r>
+      <w:r>
+        <w:t>.1</w:t>
+      </w:r>
+      <w:r>
+        <w:tab/>
+      </w:r>
+      <w:r>
+        <w:t>Χρήστες (ρόλοι) που εμπλέκονται</w:t>
+      </w:r>
+    </w:p>
+    <w:p>
+      <w:pPr>
+        <w:pStyle w:val="Description"/>
+      </w:pPr>
+      <w:r>
+        <w:t>Αναφορά στους ρόλους που αφορά η περίπτωση χρήσης</w:t>
+      </w:r>
+    </w:p>
+    <w:p/>
+    <w:p>
+      <w:pPr>
+        <w:pStyle w:val="4"/>
+      </w:pPr>
+      <w:r>
+        <w:t>3.</w:t>
+      </w:r>
+      <w:r>
+        <w:t>1</w:t>
+      </w:r>
+      <w:r>
+        <w:t>.1.2</w:t>
+      </w:r>
+      <w:r>
+        <w:tab/>
+        <w:t>Προϋποθέσεις εκτέλεσης</w:t>
+      </w:r>
+    </w:p>
+    <w:p>
+      <w:pPr>
+        <w:pStyle w:val="Description"/>
+      </w:pPr>
+      <w:r>
+        <w:t>Καταγραφή των συνθηκών που πρέπει να ισχύουν ώστε να μπορεί να εκτελεστεί η περίπτωση χρήσης</w:t>
+      </w:r>
+    </w:p>
+    <w:p/>
+    <w:p>
+      <w:pPr>
+        <w:pStyle w:val="4"/>
+      </w:pPr>
+      <w:r>
+        <w:t>3.</w:t>
+      </w:r>
+      <w:r>
+        <w:t>1</w:t>
+      </w:r>
+      <w:r>
+        <w:t>.1.3</w:t>
+      </w:r>
+      <w:r>
+        <w:tab/>
+        <w:t>Περιβάλλον εκτέλεσης</w:t>
+      </w:r>
+    </w:p>
+    <w:p>
+      <w:pPr>
+        <w:pStyle w:val="Description"/>
+      </w:pPr>
+      <w:r>
+        <w:t>Αναφορά στο περιβάλλον στο οποίο εκτελείται η περίπτωση χρήσης. Πχ "διαδικτυακή διεπαφή χρήστη", "</w:t>
+      </w:r>
+      <w:r>
+        <w:rPr>
+          <w:lang w:val="en-US"/>
+        </w:rPr>
+        <w:t>DBMS</w:t>
+      </w:r>
+      <w:r>
+        <w:t xml:space="preserve">" </w:t>
+      </w:r>
+      <w:r>
+        <w:t>κλπ</w:t>
+      </w:r>
+    </w:p>
+    <w:p/>
+    <w:p>
+      <w:pPr>
+        <w:pStyle w:val="4"/>
+      </w:pPr>
+      <w:r>
+        <w:t>3.</w:t>
+      </w:r>
+      <w:r>
+        <w:t>1</w:t>
+      </w:r>
+      <w:r>
+        <w:t>.1.4</w:t>
+      </w:r>
+      <w:r>
+        <w:tab/>
+      </w:r>
+      <w:r>
+        <w:t>Δ</w:t>
+      </w:r>
+      <w:r>
+        <w:t>εδομέν</w:t>
+      </w:r>
+      <w:r>
+        <w:t>α</w:t>
+      </w:r>
+      <w:r>
+        <w:t xml:space="preserve"> εισόδου</w:t>
+      </w:r>
+      <w:r>
+        <w:t xml:space="preserve"> </w:t>
+      </w:r>
+    </w:p>
+    <w:p>
+      <w:pPr>
+        <w:pStyle w:val="Description"/>
+      </w:pPr>
+      <w:r>
+        <w:t xml:space="preserve">Καταγραφή </w:t>
+      </w:r>
+      <w:r>
+        <w:t>δεδομένων εισόδου</w:t>
+      </w:r>
+      <w:r>
+        <w:t xml:space="preserve"> και εξόδου</w:t>
+      </w:r>
+      <w:r>
+        <w:t xml:space="preserve"> και </w:t>
+      </w:r>
+      <w:r>
+        <w:t xml:space="preserve">συνθηκών εγκυρότητας </w:t>
+      </w:r>
+      <w:r>
+        <w:t>αυτών</w:t>
+      </w:r>
+      <w:r>
+        <w:t xml:space="preserve">. </w:t>
+      </w:r>
+    </w:p>
+    <w:p/>
+    <w:p>
+      <w:pPr>
+        <w:pStyle w:val="4"/>
+      </w:pPr>
+      <w:r>
+        <w:t>3.</w:t>
+      </w:r>
+      <w:r>
+        <w:t>1</w:t>
+      </w:r>
+      <w:r>
+        <w:t>.</w:t>
+      </w:r>
+      <w:r>
         <w:t>1.</w:t>
       </w:r>
       <w:r>
+        <w:t>5</w:t>
+      </w:r>
+      <w:r>
+        <w:tab/>
+        <w:t>Αλληλουχία ενεργειών</w:t>
+      </w:r>
+      <w:r>
+        <w:t xml:space="preserve"> - επιθυμητή συμπεριφορά</w:t>
+      </w:r>
+    </w:p>
+    <w:p>
+      <w:pPr>
+        <w:pStyle w:val="Description"/>
+      </w:pPr>
+      <w:r>
+        <w:t>Περιγραφή με κείμενο (Βήμα 1, Βήμα 2 κλπ) και δ</w:t>
+      </w:r>
+      <w:r>
+        <w:t>ιαγράμματα</w:t>
+      </w:r>
+      <w:r>
+        <w:t xml:space="preserve"> </w:t>
+      </w:r>
+      <w:r>
+        <w:rPr>
+          <w:lang w:val="en-US"/>
+        </w:rPr>
+        <w:t>UML</w:t>
+      </w:r>
+      <w:r>
+        <w:t xml:space="preserve"> δραστηριοτήτων (</w:t>
+      </w:r>
+      <w:r>
+        <w:rPr>
+          <w:lang w:val="en-US"/>
+        </w:rPr>
+        <w:t>Activity</w:t>
+      </w:r>
+      <w:r>
+        <w:t>)</w:t>
+      </w:r>
+      <w:r>
+        <w:t xml:space="preserve"> και αλληλουχίας (</w:t>
+      </w:r>
+      <w:r>
+        <w:rPr>
+          <w:lang w:val="en-US"/>
+        </w:rPr>
+        <w:t>Sequence</w:t>
+      </w:r>
+      <w:r>
+        <w:t>)</w:t>
+      </w:r>
+      <w:r>
+        <w:t>. Π</w:t>
+      </w:r>
+      <w:r>
+        <w:t>εριλαμβάνεται η συμπεριφορά σε απρόβλεπτες καταστάσεις και σφάλματα</w:t>
+      </w:r>
+      <w:r>
+        <w:t xml:space="preserve"> (εναλλακτικές ροές)</w:t>
+      </w:r>
+      <w:r>
+        <w:t>.</w:t>
+      </w:r>
+    </w:p>
+    <w:p/>
+    <w:p>
+      <w:pPr>
+        <w:pStyle w:val="4"/>
+      </w:pPr>
+      <w:r>
+        <w:t>3.</w:t>
+      </w:r>
+      <w:r>
+        <w:t>1</w:t>
+      </w:r>
+      <w:r>
+        <w:t>.</w:t>
+      </w:r>
+      <w:r>
+        <w:t>1.</w:t>
+      </w:r>
+      <w:r>
+        <w:t>7</w:t>
+      </w:r>
+      <w:r>
+        <w:tab/>
+      </w:r>
+      <w:r>
+        <w:t>Δ</w:t>
+      </w:r>
+      <w:r>
+        <w:t>εδομέν</w:t>
+      </w:r>
+      <w:r>
+        <w:t>α</w:t>
+      </w:r>
+      <w:r>
+        <w:t xml:space="preserve"> εξόδου</w:t>
+      </w:r>
+    </w:p>
+    <w:p>
+      <w:pPr>
+        <w:pStyle w:val="Description"/>
+      </w:pPr>
+      <w:r>
+        <w:t xml:space="preserve">Διαγράμματα </w:t>
+      </w:r>
+      <w:r>
+        <w:rPr>
+          <w:lang w:val="en-US"/>
+        </w:rPr>
+        <w:t>UML</w:t>
+      </w:r>
+      <w:r>
+        <w:t xml:space="preserve"> </w:t>
+      </w:r>
+      <w:r>
+        <w:t>αλληλουχίας</w:t>
+      </w:r>
+      <w:r>
+        <w:t xml:space="preserve"> για τη</w:t>
+      </w:r>
+      <w:r>
+        <w:t>ν παραγωγή δεδομένων εξόδου.</w:t>
+      </w:r>
+      <w:r>
+        <w:t xml:space="preserve"> Ως δεδομένα εξόδου νοούνται όλα τα δεδομένα του συστήματος τα οποία δημιουργούνται ή μεταβάλλονται κατά την εκτέλεση (αν υπάρχουν τέτοια)</w:t>
+      </w:r>
+    </w:p>
+    <w:p/>
+    <w:p>
+      <w:pPr>
+        <w:pStyle w:val="4"/>
+      </w:pPr>
+      <w:r>
+        <w:t>3.</w:t>
+      </w:r>
+      <w:r>
+        <w:t>1</w:t>
+      </w:r>
+      <w:r>
+        <w:t>.1.8</w:t>
+      </w:r>
+      <w:r>
+        <w:tab/>
+        <w:t xml:space="preserve">Παρατηρήσεις </w:t>
+      </w:r>
+    </w:p>
+    <w:p>
+      <w:pPr>
+        <w:pStyle w:val="Description"/>
+      </w:pPr>
+      <w:r>
+        <w:t>Ο,τι δεν εντάσσεται στα προηγούμενα, εφόσον υπάρχει</w:t>
+      </w:r>
+    </w:p>
+    <w:p>
+      <w:pPr>
+        <w:pStyle w:val="3"/>
+      </w:pPr>
+    </w:p>
+    <w:p>
+      <w:pPr>
+        <w:pStyle w:val="3"/>
+      </w:pPr>
+      <w:r>
+        <w:t>3.</w:t>
+      </w:r>
+      <w:r>
+        <w:t>1</w:t>
+      </w:r>
+      <w:r>
+        <w:t>.</w:t>
+      </w:r>
+      <w:r>
         <w:t>2</w:t>
       </w:r>
       <w:r>
+        <w:tab/>
+        <w:t>ΠΕΡΙΠΤΩΣΗ ΧΡΗΣΗΣ 2: (τίτλος)</w:t>
+      </w:r>
+    </w:p>
+    <w:p>
+      <w:pPr>
+        <w:pStyle w:val="Description"/>
+      </w:pPr>
+      <w:r>
+        <w:t>. . .</w:t>
+      </w:r>
+    </w:p>
+    <w:p>
+      <w:pPr>
+        <w:pStyle w:val="Description"/>
+        <w:rPr>
+          <w:lang w:val="en-US"/>
+        </w:rPr>
+      </w:pPr>
+      <w:r>
+        <w:lastRenderedPageBreak/>
+        <w:t>(</w:t>
+      </w:r>
+      <w:r>
+        <w:t>η ενότητα 3.</w:t>
+      </w:r>
+      <w:r>
+        <w:t>1</w:t>
+      </w:r>
+      <w:r>
+        <w:t>.</w:t>
+      </w:r>
+      <w:r>
+        <w:t>1</w:t>
+      </w:r>
+      <w:r>
+        <w:t xml:space="preserve"> επαναλαμβάνεται</w:t>
+      </w:r>
+      <w:r>
+        <w:t xml:space="preserve"> για όλες τις </w:t>
+      </w:r>
+      <w:r>
+        <w:t>περιπτώσεις χρήσης</w:t>
+      </w:r>
+      <w:r>
+        <w:t xml:space="preserve"> που συμπεριλαμβάνονται στο έγγραφο</w:t>
+      </w:r>
+      <w:r>
+        <w:t>, όπως απαιτούνται από τις ομάδες ανάλογα με τον αριθμό των ατόμων</w:t>
+      </w:r>
+      <w:r>
+        <w:t>)</w:t>
+      </w:r>
+    </w:p>
+    <w:p>
+      <w:pPr>
+        <w:pStyle w:val="4"/>
+      </w:pPr>
+      <w:r>
+        <w:t>3.</w:t>
+      </w:r>
+      <w:r>
+        <w:t>1</w:t>
+      </w:r>
+      <w:r>
+        <w:t>.</w:t>
+      </w:r>
+      <w:r>
+        <w:rPr>
+          <w:lang w:val="en-US"/>
+        </w:rPr>
+        <w:t>2</w:t>
+      </w:r>
+      <w:r>
         <w:t>.1</w:t>
       </w:r>
       <w:r>
         <w:tab/>
       </w:r>
-      <w:proofErr w:type="spellStart"/>
-      <w:r>
-        <w:t>Διεπαφές</w:t>
-      </w:r>
-      <w:proofErr w:type="spellEnd"/>
-      <w:r>
-        <w:t xml:space="preserve"> με εξωτερικά συστήματα </w:t>
+      <w:r>
+        <w:t>Χρήστες (ρόλοι) που εμπλέκονται</w:t>
       </w:r>
     </w:p>
     <w:p>
@@ -237,30 +1714,151 @@
         <w:pStyle w:val="Description"/>
       </w:pPr>
       <w:r>
-        <w:t>Καταγραφή</w:t>
+        <w:t>Αναφορά στους ρόλους που αφορά η περίπτωση χρήσης</w:t>
+      </w:r>
+    </w:p>
+    <w:p/>
+    <w:p>
+      <w:pPr>
+        <w:pStyle w:val="4"/>
+      </w:pPr>
+      <w:r>
+        <w:t>3.1.</w:t>
+      </w:r>
+      <w:r>
+        <w:rPr>
+          <w:lang w:val="en-US"/>
+        </w:rPr>
+        <w:t>2</w:t>
+      </w:r>
+      <w:r>
+        <w:t>.2</w:t>
+      </w:r>
+      <w:r>
+        <w:tab/>
+        <w:t>Προϋποθέσεις εκτέλεσης</w:t>
+      </w:r>
+    </w:p>
+    <w:p>
+      <w:pPr>
+        <w:pStyle w:val="Description"/>
+      </w:pPr>
+      <w:r>
+        <w:t>Καταγραφή των συνθηκών που πρέπει να ισχύουν ώστε να μπορεί να εκτελεστεί η περίπτωση χρήσης</w:t>
+      </w:r>
+    </w:p>
+    <w:p/>
+    <w:p>
+      <w:pPr>
+        <w:pStyle w:val="4"/>
+      </w:pPr>
+      <w:r>
+        <w:t>3.1.</w:t>
+      </w:r>
+      <w:r>
+        <w:rPr>
+          <w:lang w:val="en-US"/>
+        </w:rPr>
+        <w:t>2</w:t>
+      </w:r>
+      <w:r>
+        <w:t>.3</w:t>
+      </w:r>
+      <w:r>
+        <w:tab/>
+        <w:t>Περιβάλλον εκτέλεσης</w:t>
+      </w:r>
+    </w:p>
+    <w:p>
+      <w:pPr>
+        <w:pStyle w:val="Description"/>
+      </w:pPr>
+      <w:r>
+        <w:t>Αναφορά στο περιβάλλον στο οποίο εκτελείται η περίπτωση χρήσης. Πχ "διαδικτυακή διεπαφή χρήστη", "</w:t>
+      </w:r>
+      <w:r>
+        <w:rPr>
+          <w:lang w:val="en-US"/>
+        </w:rPr>
+        <w:t>DBMS</w:t>
+      </w:r>
+      <w:r>
+        <w:t xml:space="preserve">" </w:t>
+      </w:r>
+      <w:r>
+        <w:t>κλπ</w:t>
+      </w:r>
+    </w:p>
+    <w:p/>
+    <w:p>
+      <w:pPr>
+        <w:pStyle w:val="4"/>
+      </w:pPr>
+      <w:r>
+        <w:t>3.1.</w:t>
+      </w:r>
+      <w:r>
+        <w:rPr>
+          <w:lang w:val="en-US"/>
+        </w:rPr>
+        <w:t>2</w:t>
+      </w:r>
+      <w:r>
+        <w:t>.4</w:t>
+      </w:r>
+      <w:r>
+        <w:tab/>
+        <w:t>Δ</w:t>
+      </w:r>
+      <w:r>
+        <w:t>εδομέν</w:t>
+      </w:r>
+      <w:r>
+        <w:t>α</w:t>
+      </w:r>
+      <w:r>
+        <w:t xml:space="preserve"> εισόδου</w:t>
       </w:r>
       <w:r>
         <w:t xml:space="preserve"> </w:t>
       </w:r>
-      <w:proofErr w:type="spellStart"/>
-      <w:r>
-        <w:t>διεπαφών</w:t>
-      </w:r>
-      <w:proofErr w:type="spellEnd"/>
-      <w:r>
-        <w:t xml:space="preserve"> με εξωτερικά συστήματα και λογισμικό</w:t>
-      </w:r>
-      <w:r>
-        <w:t>. Α</w:t>
-      </w:r>
-      <w:r>
-        <w:t xml:space="preserve">ναφορά σε πρότυπα ανταλλαγής δεδομένων και κλήσης υπηρεσιών. </w:t>
-      </w:r>
-      <w:r>
-        <w:t>Ενσωμάτωση</w:t>
-      </w:r>
-      <w:r>
-        <w:t xml:space="preserve"> διαγραμμάτων</w:t>
+    </w:p>
+    <w:p>
+      <w:pPr>
+        <w:pStyle w:val="Description"/>
+      </w:pPr>
+      <w:r>
+        <w:t xml:space="preserve">Καταγραφή δεδομένων εισόδου και εξόδου και συνθηκών εγκυρότητας αυτών. </w:t>
+      </w:r>
+    </w:p>
+    <w:p/>
+    <w:p>
+      <w:pPr>
+        <w:pStyle w:val="4"/>
+      </w:pPr>
+      <w:r>
+        <w:t>3.1.</w:t>
+      </w:r>
+      <w:r>
+        <w:rPr>
+          <w:lang w:val="en-US"/>
+        </w:rPr>
+        <w:t>2</w:t>
+      </w:r>
+      <w:r>
+        <w:t>.5</w:t>
+      </w:r>
+      <w:r>
+        <w:tab/>
+        <w:t>Αλληλουχία ενεργειών - επιθυμητή συμπεριφορά</w:t>
+      </w:r>
+    </w:p>
+    <w:p>
+      <w:pPr>
+        <w:pStyle w:val="Description"/>
+      </w:pPr>
+      <w:r>
+        <w:t>Περιγραφή με κείμενο (Βήμα 1, Βήμα 2 κλπ) και διαγράμματα</w:t>
       </w:r>
       <w:r>
         <w:t xml:space="preserve"> </w:t>
@@ -272,16 +1870,95 @@
         <w:t>UML</w:t>
       </w:r>
       <w:r>
+        <w:t xml:space="preserve"> δραστηριοτήτων (</w:t>
+      </w:r>
+      <w:r>
+        <w:rPr>
+          <w:lang w:val="en-US"/>
+        </w:rPr>
+        <w:t>Activity</w:t>
+      </w:r>
+      <w:r>
+        <w:t>) και αλληλουχίας (</w:t>
+      </w:r>
+      <w:r>
+        <w:rPr>
+          <w:lang w:val="en-US"/>
+        </w:rPr>
+        <w:t>Sequence</w:t>
+      </w:r>
+      <w:r>
+        <w:t>). Περιλαμβάνεται η συμπεριφορά σε απρόβλεπτες καταστάσεις και σφάλματα (εναλλακτικές ροές).</w:t>
+      </w:r>
+    </w:p>
+    <w:p/>
+    <w:p>
+      <w:pPr>
+        <w:pStyle w:val="4"/>
+      </w:pPr>
+      <w:r>
+        <w:t>3.1.</w:t>
+      </w:r>
+      <w:r>
+        <w:rPr>
+          <w:lang w:val="en-US"/>
+        </w:rPr>
+        <w:t>2</w:t>
+      </w:r>
+      <w:r>
+        <w:t>.7</w:t>
+      </w:r>
+      <w:r>
+        <w:tab/>
+        <w:t>Δεδομένα εξόδου</w:t>
+      </w:r>
+    </w:p>
+    <w:p>
+      <w:pPr>
+        <w:pStyle w:val="Description"/>
+      </w:pPr>
+      <w:r>
+        <w:t xml:space="preserve">Διαγράμματα </w:t>
+      </w:r>
+      <w:r>
+        <w:rPr>
+          <w:lang w:val="en-US"/>
+        </w:rPr>
+        <w:t>UML</w:t>
+      </w:r>
+      <w:r>
         <w:t xml:space="preserve"> </w:t>
       </w:r>
       <w:r>
-        <w:rPr>
-          <w:lang w:val="en-US"/>
-        </w:rPr>
-        <w:t>component</w:t>
-      </w:r>
-      <w:r>
-        <w:t>.</w:t>
+        <w:t>αλληλουχίας</w:t>
+      </w:r>
+      <w:r>
+        <w:t xml:space="preserve"> για τη</w:t>
+      </w:r>
+      <w:r>
+        <w:t>ν παραγωγή δεδομένων εξόδου. Ως δεδομένα εξόδου νοούνται όλα τα δεδομένα του συστήματος τα οποία δημιουργούνται ή μεταβάλλονται κατά την εκτέλεση (αν υπάρχουν τέτοια)</w:t>
+      </w:r>
+    </w:p>
+    <w:p/>
+    <w:p>
+      <w:pPr>
+        <w:pStyle w:val="4"/>
+      </w:pPr>
+      <w:r>
+        <w:t>3.1.</w:t>
+      </w:r>
+      <w:r>
+        <w:rPr>
+          <w:lang w:val="en-US"/>
+        </w:rPr>
+        <w:t>2</w:t>
+      </w:r>
+      <w:r>
+        <w:t>.8</w:t>
+      </w:r>
+      <w:r>
+        <w:tab/>
+        <w:t xml:space="preserve">Παρατηρήσεις </w:t>
       </w:r>
     </w:p>
     <w:p>
@@ -289,722 +1966,63 @@
         <w:pStyle w:val="Description"/>
       </w:pPr>
       <w:r>
-        <w:t>ΝΑ ΜΗΝ ΣΥΜΠΛΗΡΩΘΕΙ ΑΝ ΔΕΝ ΑΠΑΙΤΕΙΤΑΙ</w:t>
+        <w:t>Ο,τι δεν εντάσσεται στα προηγούμενα, εφόσον υπάρχει</w:t>
+      </w:r>
+    </w:p>
+    <w:p>
+      <w:pPr>
+        <w:pStyle w:val="Description"/>
+      </w:pPr>
+    </w:p>
+    <w:p>
+      <w:pPr>
+        <w:pStyle w:val="Description"/>
+      </w:pPr>
+    </w:p>
+    <w:p>
+      <w:pPr>
+        <w:pStyle w:val="2"/>
+      </w:pPr>
+      <w:r>
+        <w:t>3.</w:t>
+      </w:r>
+      <w:r>
+        <w:t>2</w:t>
+      </w:r>
+      <w:r>
+        <w:tab/>
+      </w:r>
+      <w:r>
+        <w:t>Απαιτήσεις επιδόσεων</w:t>
+      </w:r>
+    </w:p>
+    <w:p>
+      <w:pPr>
+        <w:pStyle w:val="Description"/>
+      </w:pPr>
+      <w:r>
+        <w:t>Ποσοτική τεκμηρίωση μέτρων και κριτηρίων επιθυμητών επιδόσεων με αναφορά στα ποσοτικ</w:t>
+      </w:r>
+      <w:r>
+        <w:t>ά χαρακτηριστικά</w:t>
+      </w:r>
+      <w:r>
+        <w:t xml:space="preserve"> εισόδων και φ</w:t>
+      </w:r>
+      <w:r>
+        <w:t>ορτίου του λογισμικού.</w:t>
       </w:r>
     </w:p>
     <w:p/>
     <w:p>
       <w:pPr>
-        <w:pStyle w:val="3"/>
-      </w:pPr>
-      <w:r>
-        <w:t>1.</w:t>
-      </w:r>
-      <w:r>
-        <w:t>2</w:t>
-      </w:r>
-      <w:r>
-        <w:t>.2</w:t>
-      </w:r>
-      <w:r>
-        <w:tab/>
-      </w:r>
-      <w:proofErr w:type="spellStart"/>
-      <w:r>
-        <w:t>Διεπαφές</w:t>
-      </w:r>
-      <w:proofErr w:type="spellEnd"/>
-      <w:r>
-        <w:t xml:space="preserve"> με το χρήστη</w:t>
-      </w:r>
-    </w:p>
-    <w:p>
-      <w:pPr>
-        <w:pStyle w:val="Description"/>
-      </w:pPr>
-      <w:r>
-        <w:t xml:space="preserve">Προδιαγραφή </w:t>
-      </w:r>
-      <w:proofErr w:type="spellStart"/>
-      <w:r>
-        <w:t>διεπαφών</w:t>
-      </w:r>
-      <w:proofErr w:type="spellEnd"/>
-      <w:r>
-        <w:t xml:space="preserve"> με το χρ</w:t>
-      </w:r>
-      <w:r>
-        <w:t>ήστη</w:t>
-      </w:r>
-      <w:r>
-        <w:t xml:space="preserve">, </w:t>
-      </w:r>
-      <w:r>
-        <w:t>εφόσον υπάρχουν</w:t>
-      </w:r>
-      <w:r>
-        <w:t>.</w:t>
-      </w:r>
-      <w:r>
-        <w:t xml:space="preserve"> Χρήση εργαλείων τύπου </w:t>
-      </w:r>
-      <w:r>
-        <w:rPr>
-          <w:lang w:val="en-US"/>
-        </w:rPr>
-        <w:t>wireframes</w:t>
-      </w:r>
-      <w:r>
-        <w:t xml:space="preserve"> </w:t>
-      </w:r>
-      <w:r>
-        <w:t>ή άλλων</w:t>
-      </w:r>
-      <w:r>
-        <w:t xml:space="preserve"> (</w:t>
-      </w:r>
-      <w:proofErr w:type="spellStart"/>
-      <w:r>
-        <w:rPr>
-          <w:lang w:val="en-US"/>
-        </w:rPr>
-        <w:t>figma</w:t>
-      </w:r>
-      <w:proofErr w:type="spellEnd"/>
-      <w:r>
-        <w:t xml:space="preserve"> </w:t>
-      </w:r>
-      <w:proofErr w:type="spellStart"/>
-      <w:r>
-        <w:t>κλπ</w:t>
-      </w:r>
-      <w:proofErr w:type="spellEnd"/>
-      <w:r>
-        <w:t xml:space="preserve">). Γενική ροή </w:t>
-      </w:r>
-      <w:r>
-        <w:rPr>
-          <w:lang w:val="en-US"/>
-        </w:rPr>
-        <w:t>UI</w:t>
-      </w:r>
-      <w:r>
-        <w:t>/</w:t>
-      </w:r>
-      <w:r>
-        <w:rPr>
-          <w:lang w:val="en-US"/>
-        </w:rPr>
-        <w:t>UX</w:t>
-      </w:r>
-      <w:r>
-        <w:t xml:space="preserve">, </w:t>
-      </w:r>
-      <w:r>
-        <w:t>όχι λεπτομερείς οθόνες.</w:t>
-      </w:r>
-    </w:p>
-    <w:p>
-      <w:pPr>
-        <w:pStyle w:val="Description"/>
-      </w:pPr>
-      <w:r>
-        <w:t>ΝΑ ΜΗΝ ΣΥΜΠΛΗΡΩΘΕΙ ΑΝ ΔΕΝ ΑΠΑΙΤΕΙΤΑΙ</w:t>
-      </w:r>
-    </w:p>
-    <w:p>
-      <w:pPr>
-        <w:pStyle w:val="1"/>
-      </w:pPr>
-      <w:r>
-        <w:t>Αναφορές</w:t>
-      </w:r>
-      <w:r>
-        <w:t xml:space="preserve"> - πηγές πληροφοριών</w:t>
-      </w:r>
-    </w:p>
-    <w:p>
-      <w:pPr>
-        <w:pStyle w:val="Description"/>
-      </w:pPr>
-      <w:r>
-        <w:t xml:space="preserve">Αναφορά σε </w:t>
-      </w:r>
-      <w:r>
-        <w:t>πηγές πληροφοριών στο μέτρο της αναγκαιότητας για την κατανόηση του συστήματος</w:t>
-      </w:r>
-    </w:p>
-    <w:p>
-      <w:pPr>
-        <w:pStyle w:val="Description"/>
-      </w:pPr>
-      <w:r>
-        <w:t>ΝΑ ΜΗΝ ΣΥΜΠΛΗΡΩΘΕΙ ΑΝ ΔΕΝ ΑΠΑΙΤΕΙΤΑΙ</w:t>
-      </w:r>
-    </w:p>
-    <w:p/>
-    <w:p>
-      <w:pPr>
-        <w:pStyle w:val="1"/>
-      </w:pPr>
-      <w:r>
-        <w:t xml:space="preserve">Προδιαγραφές απαιτήσεων </w:t>
-      </w:r>
-      <w:r>
-        <w:t>λογισμικού</w:t>
-      </w:r>
-    </w:p>
-    <w:p>
-      <w:pPr>
         <w:pStyle w:val="2"/>
-      </w:pPr>
-      <w:r>
-        <w:t>3.</w:t>
-      </w:r>
-      <w:r>
-        <w:rPr>
-          <w:lang w:val="en-US"/>
-        </w:rPr>
-        <w:t>1</w:t>
-      </w:r>
-      <w:r>
-        <w:tab/>
-      </w:r>
-      <w:r>
-        <w:t>Π</w:t>
-      </w:r>
-      <w:r>
-        <w:t>εριπτώσεις χρήσης</w:t>
-      </w:r>
-    </w:p>
-    <w:p>
-      <w:pPr>
-        <w:pStyle w:val="Description"/>
-      </w:pPr>
-      <w:r>
-        <w:rPr>
-          <w:lang w:val="en-US"/>
-        </w:rPr>
-        <w:t> </w:t>
-      </w:r>
-      <w:r>
-        <w:t>Λεπτομερής προδιαγραφή των λειτουργιών του λογισμικού</w:t>
-      </w:r>
-      <w:r>
-        <w:t xml:space="preserve"> σε επίπεδο περιπτώσεων χρήσης</w:t>
-      </w:r>
-      <w:r>
-        <w:t xml:space="preserve">. </w:t>
-      </w:r>
-      <w:r>
-        <w:t>Ο αριθμός των περιπτώσεων χρήσης ανάλογα με τον αριθμό των μελών της ομάδας σύμφωνα με την εκφώνηση.</w:t>
-      </w:r>
-      <w:r>
-        <w:t xml:space="preserve"> Εδώ δίνεται το γενικό μοντέλο περιπτώσεων χρήσης.</w:t>
-      </w:r>
-    </w:p>
-    <w:p>
-      <w:pPr>
-        <w:pStyle w:val="3"/>
       </w:pPr>
       <w:r>
         <w:lastRenderedPageBreak/>
         <w:t>3.</w:t>
       </w:r>
       <w:r>
-        <w:t>1</w:t>
-      </w:r>
-      <w:r>
-        <w:t>.1</w:t>
-      </w:r>
-      <w:r>
-        <w:tab/>
-      </w:r>
-      <w:r>
-        <w:t>ΠΕΡΙΠΤΩΣΗ ΧΡΗΣΗΣ</w:t>
-      </w:r>
-      <w:r>
-        <w:t xml:space="preserve"> 1</w:t>
-      </w:r>
-      <w:r>
-        <w:t>: (τίτλος)</w:t>
-      </w:r>
-    </w:p>
-    <w:p>
-      <w:pPr>
-        <w:pStyle w:val="4"/>
-      </w:pPr>
-      <w:r>
-        <w:t>3.</w:t>
-      </w:r>
-      <w:r>
-        <w:t>1</w:t>
-      </w:r>
-      <w:r>
-        <w:t>.1</w:t>
-      </w:r>
-      <w:r>
-        <w:t>.1</w:t>
-      </w:r>
-      <w:r>
-        <w:tab/>
-      </w:r>
-      <w:r>
-        <w:t>Χρήστες (ρόλοι) που εμπλέκονται</w:t>
-      </w:r>
-    </w:p>
-    <w:p>
-      <w:pPr>
-        <w:pStyle w:val="Description"/>
-      </w:pPr>
-      <w:r>
-        <w:t>Αναφορά στους ρόλους που αφορά η περίπτωση χρήσης</w:t>
-      </w:r>
-    </w:p>
-    <w:p/>
-    <w:p>
-      <w:pPr>
-        <w:pStyle w:val="4"/>
-      </w:pPr>
-      <w:r>
-        <w:t>3.</w:t>
-      </w:r>
-      <w:r>
-        <w:t>1</w:t>
-      </w:r>
-      <w:r>
-        <w:t>.1.2</w:t>
-      </w:r>
-      <w:r>
-        <w:tab/>
-        <w:t>Προϋποθέσεις εκτέλεσης</w:t>
-      </w:r>
-    </w:p>
-    <w:p>
-      <w:pPr>
-        <w:pStyle w:val="Description"/>
-      </w:pPr>
-      <w:r>
-        <w:t>Καταγραφή των συνθηκών που πρέπει να ισχύουν ώστε να μπορεί να εκτελεστεί η περίπτωση χρήσης</w:t>
-      </w:r>
-    </w:p>
-    <w:p/>
-    <w:p>
-      <w:pPr>
-        <w:pStyle w:val="4"/>
-      </w:pPr>
-      <w:r>
-        <w:t>3.</w:t>
-      </w:r>
-      <w:r>
-        <w:t>1</w:t>
-      </w:r>
-      <w:r>
-        <w:t>.1.3</w:t>
-      </w:r>
-      <w:r>
-        <w:tab/>
-        <w:t>Περιβάλλον εκτέλεσης</w:t>
-      </w:r>
-    </w:p>
-    <w:p>
-      <w:pPr>
-        <w:pStyle w:val="Description"/>
-      </w:pPr>
-      <w:r>
-        <w:t xml:space="preserve">Αναφορά στο περιβάλλον στο οποίο εκτελείται η περίπτωση χρήσης. Πχ "διαδικτυακή </w:t>
-      </w:r>
-      <w:proofErr w:type="spellStart"/>
-      <w:r>
-        <w:t>διεπαφή</w:t>
-      </w:r>
-      <w:proofErr w:type="spellEnd"/>
-      <w:r>
-        <w:t xml:space="preserve"> χρήστη", "</w:t>
-      </w:r>
-      <w:r>
-        <w:rPr>
-          <w:lang w:val="en-US"/>
-        </w:rPr>
-        <w:t>DBMS</w:t>
-      </w:r>
-      <w:r>
-        <w:t xml:space="preserve">" </w:t>
-      </w:r>
-      <w:proofErr w:type="spellStart"/>
-      <w:r>
-        <w:t>κλπ</w:t>
-      </w:r>
-      <w:proofErr w:type="spellEnd"/>
-    </w:p>
-    <w:p/>
-    <w:p>
-      <w:pPr>
-        <w:pStyle w:val="4"/>
-      </w:pPr>
-      <w:r>
-        <w:t>3.</w:t>
-      </w:r>
-      <w:r>
-        <w:t>1</w:t>
-      </w:r>
-      <w:r>
-        <w:t>.1.4</w:t>
-      </w:r>
-      <w:r>
-        <w:tab/>
-      </w:r>
-      <w:r>
-        <w:t>Δ</w:t>
-      </w:r>
-      <w:r>
-        <w:t>εδομέν</w:t>
-      </w:r>
-      <w:r>
-        <w:t>α</w:t>
-      </w:r>
-      <w:r>
-        <w:t xml:space="preserve"> εισόδου</w:t>
-      </w:r>
-      <w:r>
-        <w:t xml:space="preserve"> </w:t>
-      </w:r>
-    </w:p>
-    <w:p>
-      <w:pPr>
-        <w:pStyle w:val="Description"/>
-      </w:pPr>
-      <w:r>
-        <w:t xml:space="preserve">Καταγραφή </w:t>
-      </w:r>
-      <w:r>
-        <w:t>δεδομένων εισόδου</w:t>
-      </w:r>
-      <w:r>
-        <w:t xml:space="preserve"> και εξόδου</w:t>
-      </w:r>
-      <w:r>
-        <w:t xml:space="preserve"> και </w:t>
-      </w:r>
-      <w:r>
-        <w:t xml:space="preserve">συνθηκών εγκυρότητας </w:t>
-      </w:r>
-      <w:r>
-        <w:t>αυτών</w:t>
-      </w:r>
-      <w:r>
-        <w:t xml:space="preserve">. </w:t>
-      </w:r>
-    </w:p>
-    <w:p/>
-    <w:p>
-      <w:pPr>
-        <w:pStyle w:val="4"/>
-      </w:pPr>
-      <w:r>
-        <w:t>3.</w:t>
-      </w:r>
-      <w:r>
-        <w:t>1</w:t>
-      </w:r>
-      <w:r>
-        <w:t>.</w:t>
-      </w:r>
-      <w:r>
-        <w:t>1.</w:t>
-      </w:r>
-      <w:r>
-        <w:t>5</w:t>
-      </w:r>
-      <w:r>
-        <w:tab/>
-        <w:t>Αλληλουχία ενεργειών</w:t>
-      </w:r>
-      <w:r>
-        <w:t xml:space="preserve"> - επιθυμητή συμπεριφορά</w:t>
-      </w:r>
-    </w:p>
-    <w:p>
-      <w:pPr>
-        <w:pStyle w:val="Description"/>
-      </w:pPr>
-      <w:r>
-        <w:t xml:space="preserve">Περιγραφή με κείμενο (Βήμα 1, Βήμα 2 </w:t>
-      </w:r>
-      <w:proofErr w:type="spellStart"/>
-      <w:r>
-        <w:t>κλπ</w:t>
-      </w:r>
-      <w:proofErr w:type="spellEnd"/>
-      <w:r>
-        <w:t>) και δ</w:t>
-      </w:r>
-      <w:r>
-        <w:t>ιαγράμματα</w:t>
-      </w:r>
-      <w:r>
-        <w:t xml:space="preserve"> </w:t>
-      </w:r>
-      <w:r>
-        <w:rPr>
-          <w:lang w:val="en-US"/>
-        </w:rPr>
-        <w:t>UML</w:t>
-      </w:r>
-      <w:r>
-        <w:t xml:space="preserve"> δραστηριοτήτων (</w:t>
-      </w:r>
-      <w:r>
-        <w:rPr>
-          <w:lang w:val="en-US"/>
-        </w:rPr>
-        <w:t>Activity</w:t>
-      </w:r>
-      <w:r>
-        <w:t>)</w:t>
-      </w:r>
-      <w:r>
-        <w:t xml:space="preserve"> και αλληλουχίας (</w:t>
-      </w:r>
-      <w:r>
-        <w:rPr>
-          <w:lang w:val="en-US"/>
-        </w:rPr>
-        <w:t>Sequence</w:t>
-      </w:r>
-      <w:r>
-        <w:t>)</w:t>
-      </w:r>
-      <w:r>
-        <w:t>. Π</w:t>
-      </w:r>
-      <w:r>
-        <w:t>εριλαμβάνεται η συμπεριφορά σε απρόβλεπτες καταστάσεις και σφάλματα</w:t>
-      </w:r>
-      <w:r>
-        <w:t xml:space="preserve"> (εναλλακτικές ροές)</w:t>
-      </w:r>
-      <w:r>
-        <w:t>.</w:t>
-      </w:r>
-    </w:p>
-    <w:p/>
-    <w:p>
-      <w:pPr>
-        <w:pStyle w:val="4"/>
-      </w:pPr>
-      <w:r>
-        <w:t>3.</w:t>
-      </w:r>
-      <w:r>
-        <w:t>1</w:t>
-      </w:r>
-      <w:r>
-        <w:t>.</w:t>
-      </w:r>
-      <w:r>
-        <w:t>1.</w:t>
-      </w:r>
-      <w:r>
-        <w:t>7</w:t>
-      </w:r>
-      <w:r>
-        <w:tab/>
-      </w:r>
-      <w:r>
-        <w:t>Δ</w:t>
-      </w:r>
-      <w:r>
-        <w:t>εδομέν</w:t>
-      </w:r>
-      <w:r>
-        <w:t>α</w:t>
-      </w:r>
-      <w:r>
-        <w:t xml:space="preserve"> εξόδου</w:t>
-      </w:r>
-    </w:p>
-    <w:p>
-      <w:pPr>
-        <w:pStyle w:val="Description"/>
-      </w:pPr>
-      <w:r>
-        <w:t xml:space="preserve">Διαγράμματα </w:t>
-      </w:r>
-      <w:r>
-        <w:rPr>
-          <w:lang w:val="en-US"/>
-        </w:rPr>
-        <w:t>UML</w:t>
-      </w:r>
-      <w:r>
-        <w:t xml:space="preserve"> </w:t>
-      </w:r>
-      <w:r>
-        <w:t>αλληλουχίας</w:t>
-      </w:r>
-      <w:r>
-        <w:t xml:space="preserve"> για τη</w:t>
-      </w:r>
-      <w:r>
-        <w:t>ν παραγωγή δεδομένων εξόδου.</w:t>
-      </w:r>
-      <w:r>
-        <w:t xml:space="preserve"> Ως δεδομένα εξόδου νοούνται όλα τα δεδομένα του συστήματος τα οποία δημιουργούνται ή μεταβάλλονται κατά την εκτέλεση (αν υπάρχουν τέτοια)</w:t>
-      </w:r>
-    </w:p>
-    <w:p/>
-    <w:p>
-      <w:pPr>
-        <w:pStyle w:val="4"/>
-      </w:pPr>
-      <w:r>
-        <w:t>3.</w:t>
-      </w:r>
-      <w:r>
-        <w:t>1</w:t>
-      </w:r>
-      <w:r>
-        <w:t>.1.8</w:t>
-      </w:r>
-      <w:r>
-        <w:tab/>
-        <w:t xml:space="preserve">Παρατηρήσεις </w:t>
-      </w:r>
-    </w:p>
-    <w:p>
-      <w:pPr>
-        <w:pStyle w:val="Description"/>
-      </w:pPr>
-      <w:proofErr w:type="spellStart"/>
-      <w:r>
-        <w:t>Ο,τι</w:t>
-      </w:r>
-      <w:proofErr w:type="spellEnd"/>
-      <w:r>
-        <w:t xml:space="preserve"> δεν εντάσσεται στα προηγούμενα, εφόσον υπάρχει</w:t>
-      </w:r>
-    </w:p>
-    <w:p>
-      <w:pPr>
-        <w:pStyle w:val="3"/>
-      </w:pPr>
-    </w:p>
-    <w:p>
-      <w:pPr>
-        <w:pStyle w:val="3"/>
-      </w:pPr>
-      <w:r>
-        <w:t>3.</w:t>
-      </w:r>
-      <w:r>
-        <w:t>1</w:t>
-      </w:r>
-      <w:r>
-        <w:t>.</w:t>
-      </w:r>
-      <w:r>
-        <w:t>2</w:t>
-      </w:r>
-      <w:r>
-        <w:tab/>
-        <w:t>ΠΕΡΙΠΤΩΣΗ ΧΡΗΣΗΣ 2: (τίτλος)</w:t>
-      </w:r>
-    </w:p>
-    <w:p>
-      <w:pPr>
-        <w:pStyle w:val="Description"/>
-      </w:pPr>
-      <w:r>
-        <w:t>. . .</w:t>
-      </w:r>
-    </w:p>
-    <w:p>
-      <w:pPr>
-        <w:pStyle w:val="Description"/>
-      </w:pPr>
-      <w:r>
-        <w:t>(</w:t>
-      </w:r>
-      <w:r>
-        <w:t>η ενότητα 3.</w:t>
-      </w:r>
-      <w:r>
-        <w:t>1</w:t>
-      </w:r>
-      <w:r>
-        <w:t>.</w:t>
-      </w:r>
-      <w:r>
-        <w:t>1</w:t>
-      </w:r>
-      <w:r>
-        <w:t xml:space="preserve"> επαναλαμβάνεται</w:t>
-      </w:r>
-      <w:r>
-        <w:t xml:space="preserve"> για όλες τις </w:t>
-      </w:r>
-      <w:r>
-        <w:t>περιπτώσεις χρήσης</w:t>
-      </w:r>
-      <w:r>
-        <w:t xml:space="preserve"> που συμπεριλαμβάνονται στο έγγραφο</w:t>
-      </w:r>
-      <w:r>
-        <w:t>, όπως απαιτούνται από τις ομάδες ανάλογα με τον αριθμό των ατόμων</w:t>
-      </w:r>
-      <w:r>
-        <w:t>)</w:t>
-      </w:r>
-    </w:p>
-    <w:p>
-      <w:pPr>
-        <w:pStyle w:val="Description"/>
-      </w:pPr>
-    </w:p>
-    <w:p>
-      <w:pPr>
-        <w:pStyle w:val="2"/>
-      </w:pPr>
-      <w:r>
-        <w:t>3.</w:t>
-      </w:r>
-      <w:r>
-        <w:t>2</w:t>
-      </w:r>
-      <w:r>
-        <w:tab/>
-      </w:r>
-      <w:r>
-        <w:t>Απαιτήσεις επιδόσεων</w:t>
-      </w:r>
-    </w:p>
-    <w:p>
-      <w:pPr>
-        <w:pStyle w:val="Description"/>
-      </w:pPr>
-      <w:r>
-        <w:t>Ποσοτική τεκμηρίωση μέτρων και κριτηρίων επιθυμητών επιδόσεων με αναφορά στα ποσοτικ</w:t>
-      </w:r>
-      <w:r>
-        <w:t>ά χαρακτηριστικά</w:t>
-      </w:r>
-      <w:r>
-        <w:t xml:space="preserve"> εισόδων και φ</w:t>
-      </w:r>
-      <w:r>
-        <w:t>ορτίου του λογισμικού.</w:t>
-      </w:r>
-    </w:p>
-    <w:p/>
-    <w:p>
-      <w:pPr>
-        <w:pStyle w:val="2"/>
-      </w:pPr>
-      <w:r>
-        <w:t>3.</w:t>
-      </w:r>
-      <w:r>
         <w:t>3</w:t>
       </w:r>
       <w:r>
@@ -1052,15 +2070,7 @@
         <w:t xml:space="preserve"> διάγραμμα οντοτήτων-συσχετίσεων</w:t>
       </w:r>
       <w:r>
-        <w:t xml:space="preserve"> (</w:t>
-      </w:r>
-      <w:proofErr w:type="spellStart"/>
-      <w:r>
-        <w:t>δηλ</w:t>
-      </w:r>
-      <w:proofErr w:type="spellEnd"/>
-      <w:r>
-        <w:t xml:space="preserve"> όχι λεπτομερής σχεδίαση ΒΔ) ή σε διάγραμμα κλάσεων</w:t>
+        <w:t xml:space="preserve"> (δηλ όχι λεπτομερής σχεδίαση ΒΔ) ή σε διάγραμμα κλάσεων</w:t>
       </w:r>
       <w:r>
         <w:t>.</w:t>
@@ -1141,7 +2151,7 @@
     </w:p>
     <w:p/>
     <w:sectPr>
-      <w:footerReference w:type="default" r:id="rId7"/>
+      <w:footerReference w:type="default" r:id="rId8"/>
       <w:pgSz w:w="11900" w:h="16840"/>
       <w:pgMar w:top="1440" w:right="1440" w:bottom="1440" w:left="1440" w:header="708" w:footer="708" w:gutter="0"/>
       <w:cols w:space="708"/>
@@ -1271,21 +2281,12 @@
       </w:rPr>
       <w:tab/>
     </w:r>
-    <w:proofErr w:type="spellStart"/>
     <w:r>
       <w:rPr>
         <w:sz w:val="18"/>
         <w:szCs w:val="18"/>
       </w:rPr>
-      <w:t>Σελ</w:t>
-    </w:r>
-    <w:proofErr w:type="spellEnd"/>
-    <w:r>
-      <w:rPr>
-        <w:sz w:val="18"/>
-        <w:szCs w:val="18"/>
-      </w:rPr>
-      <w:t xml:space="preserve"> </w:t>
+      <w:t xml:space="preserve">Σελ </w:t>
     </w:r>
     <w:r>
       <w:rPr>
@@ -3687,7 +4688,6 @@
   <w:style w:type="character" w:default="1" w:styleId="a0">
     <w:name w:val="Default Paragraph Font"/>
     <w:uiPriority w:val="1"/>
-    <w:semiHidden/>
     <w:unhideWhenUsed/>
   </w:style>
   <w:style w:type="table" w:default="1" w:styleId="a1">
@@ -4192,4 +5192,16 @@
     </a:ext>
   </a:extLst>
 </a:theme>
+</file>
+
+<file path=customXml/item1.xml><?xml version="1.0" encoding="utf-8"?>
+<b:Sources xmlns:b="http://schemas.openxmlformats.org/officeDocument/2006/bibliography" xmlns="http://schemas.openxmlformats.org/officeDocument/2006/bibliography" SelectedStyle="\APASixthEditionOfficeOnline.xsl" StyleName="APA" Version="6"/>
+</file>
+
+<file path=customXml/itemProps1.xml><?xml version="1.0" encoding="utf-8"?>
+<ds:datastoreItem xmlns:ds="http://schemas.openxmlformats.org/officeDocument/2006/customXml" ds:itemID="{D314852F-BE7F-4AA6-AD37-794DEE9FEA06}">
+  <ds:schemaRefs>
+    <ds:schemaRef ds:uri="http://schemas.openxmlformats.org/officeDocument/2006/bibliography"/>
+  </ds:schemaRefs>
+</ds:datastoreItem>
 </file>
</xml_diff>

<commit_message>
Combined info from 1 & 2 to Petro's SRS
</commit_message>
<xml_diff>
--- a/documentation/SRS_Softeng24_01.docx
+++ b/documentation/SRS_Softeng24_01.docx
@@ -127,7 +127,19 @@
         <w:pStyle w:val="a6"/>
       </w:pPr>
       <w:r>
-        <w:t>ΔΙΑΛΕΙΤΟΥΡΓΙΚΑ ΠΛΗΡΟΦΟΡΙΑΚΑ ΣΥΣΤΗΜΑΤΑ ΑΥΤΟΚΙΝΗΤΟΔΡΟΜΩΝ</w:t>
+        <w:t>[</w:t>
+      </w:r>
+      <w:r>
+        <w:t>ΤΙΤΛΟΣ</w:t>
+      </w:r>
+      <w:r>
+        <w:t xml:space="preserve"> ΕΦΑΡΜΟΓΗΣ</w:t>
+      </w:r>
+      <w:r>
+        <w:t xml:space="preserve"> ΛΟΓΙΣΜΙΚΟΥ</w:t>
+      </w:r>
+      <w:r>
+        <w:t>]</w:t>
       </w:r>
     </w:p>
     <w:p>
@@ -160,24 +172,61 @@
     </w:p>
     <w:p>
       <w:pPr>
-        <w:pStyle w:val="Description"/>
-      </w:pPr>
-      <w:r>
-        <w:t>Οριοθέτηση του σκοπού του συστήματος</w:t>
-      </w:r>
-    </w:p>
-    <w:p>
-      <w:r>
-        <w:t xml:space="preserve">Το παραπάνω αναφερθέν σύστημα στοχεύει στη διαχείριση της διαλειτουργικότητας των συστημάτων αυτόματης διέλευσης διοδίων και στην ανάλυση των δεδομένων που προκύπτουν από τη διέλευση οχημάτων. Οι βασικές λειτουργείς του λογισμικού συστήματος </w:t>
-      </w:r>
-      <w:r>
-        <w:t>περιλαμβάνουν</w:t>
-      </w:r>
-      <w:r>
-        <w:t xml:space="preserve">: </w:t>
-      </w:r>
-      <w:r>
-        <w:t>Διαχείριση οικονομικών συμψηφισμών μεταξύ εταιριών, παροχή πρόσβασης στα δεδομένα για ανάλυση από τρίτους, παραγωγή ανάλυσης δεδομένων χρήσης αυτοκινητόδρομου, συμπεριφοράς οδηγών, αποσβέσεις επενδύσεων, προβλέψεις για χρήση από τα εμπλεκόμενα μέρη.</w:t>
+        <w:rPr>
+          <w:rFonts w:asciiTheme="majorHAnsi" w:hAnsiTheme="majorHAnsi" w:cstheme="majorHAnsi"/>
+          <w:sz w:val="22"/>
+          <w:szCs w:val="22"/>
+          <w:lang w:val="en-US"/>
+        </w:rPr>
+      </w:pPr>
+      <w:r>
+        <w:rPr>
+          <w:rFonts w:asciiTheme="majorHAnsi" w:hAnsiTheme="majorHAnsi" w:cstheme="majorHAnsi"/>
+          <w:sz w:val="22"/>
+          <w:szCs w:val="22"/>
+        </w:rPr>
+        <w:t>Το σύστημα στοχεύει στη διαχείριση της διαλειτουργικότητας των πληροφοριακών συστημάτων αυτόματης διέλευσης διοδίων στους αυτοκινητόδρομους της Ελλάδας. Θα επιτρέπει τον συμψηφισμό οικονομικών οφειλών μεταξύ διαφορετικών φορέων λειτουργίας διοδίων και θα παρέχει ανάλυση δεδομένων διελεύσεων για την εξαγωγή χρήσιμων πληροφοριών προς ενδιαφερόμενα μέρη</w:t>
+      </w:r>
+      <w:r>
+        <w:rPr>
+          <w:rFonts w:asciiTheme="majorHAnsi" w:hAnsiTheme="majorHAnsi" w:cstheme="majorHAnsi"/>
+          <w:sz w:val="22"/>
+          <w:szCs w:val="22"/>
+        </w:rPr>
+        <w:t xml:space="preserve"> (</w:t>
+      </w:r>
+      <w:r>
+        <w:rPr>
+          <w:rFonts w:asciiTheme="majorHAnsi" w:hAnsiTheme="majorHAnsi" w:cstheme="majorHAnsi"/>
+          <w:sz w:val="22"/>
+          <w:szCs w:val="22"/>
+          <w:lang w:val="en-GB"/>
+        </w:rPr>
+        <w:t>stakeholders</w:t>
+      </w:r>
+      <w:r>
+        <w:rPr>
+          <w:rFonts w:asciiTheme="majorHAnsi" w:hAnsiTheme="majorHAnsi" w:cstheme="majorHAnsi"/>
+          <w:sz w:val="22"/>
+          <w:szCs w:val="22"/>
+        </w:rPr>
+        <w:t>)</w:t>
+      </w:r>
+      <w:r>
+        <w:rPr>
+          <w:rFonts w:asciiTheme="majorHAnsi" w:hAnsiTheme="majorHAnsi" w:cstheme="majorHAnsi"/>
+          <w:sz w:val="22"/>
+          <w:szCs w:val="22"/>
+        </w:rPr>
+        <w:t xml:space="preserve"> όπως: </w:t>
+      </w:r>
+      <w:r>
+        <w:rPr>
+          <w:rFonts w:asciiTheme="majorHAnsi" w:hAnsiTheme="majorHAnsi" w:cstheme="majorHAnsi"/>
+          <w:sz w:val="22"/>
+          <w:szCs w:val="22"/>
+        </w:rPr>
+        <w:t>ανάλυση δεδομένων χρήσης αυτοκινητόδρομου, συμπεριφορά οδηγών, αποσβέσεις επενδύσεων, προβλέψεις για χρήση από τα εμπλεκόμενα μέρη.</w:t>
       </w:r>
     </w:p>
     <w:p>
@@ -227,39 +276,73 @@
         <w:t>Καταγραφή</w:t>
       </w:r>
       <w:r>
-        <w:t xml:space="preserve"> διεπαφών με εξωτερικά συστήματα και λογισμικό</w:t>
-      </w:r>
-      <w:r>
-        <w:t>. Α</w:t>
-      </w:r>
-      <w:r>
+        <w:t xml:space="preserve"> </w:t>
+      </w:r>
+      <w:proofErr w:type="spellStart"/>
+      <w:r>
+        <w:t>διεπαφών</w:t>
+      </w:r>
+      <w:proofErr w:type="spellEnd"/>
+      <w:r>
+        <w:t xml:space="preserve"> με εξωτερικά συστήματα και λογισμικό</w:t>
+      </w:r>
+      <w:r>
+        <w:t xml:space="preserve">. </w:t>
+      </w:r>
+      <w:r>
+        <w:rPr>
+          <w:color w:val="FF0000"/>
+        </w:rPr>
+        <w:t>Α</w:t>
+      </w:r>
+      <w:r>
+        <w:rPr>
+          <w:color w:val="FF0000"/>
+        </w:rPr>
         <w:t xml:space="preserve">ναφορά σε πρότυπα ανταλλαγής δεδομένων και κλήσης υπηρεσιών. </w:t>
       </w:r>
       <w:r>
+        <w:rPr>
+          <w:color w:val="FF0000"/>
+        </w:rPr>
         <w:t>Ενσωμάτωση</w:t>
       </w:r>
       <w:r>
+        <w:rPr>
+          <w:color w:val="FF0000"/>
+        </w:rPr>
         <w:t xml:space="preserve"> διαγραμμάτων</w:t>
       </w:r>
       <w:r>
+        <w:rPr>
+          <w:color w:val="FF0000"/>
+        </w:rPr>
         <w:t xml:space="preserve"> </w:t>
       </w:r>
       <w:r>
         <w:rPr>
+          <w:color w:val="FF0000"/>
           <w:lang w:val="en-US"/>
         </w:rPr>
         <w:t>UML</w:t>
       </w:r>
       <w:r>
+        <w:rPr>
+          <w:color w:val="FF0000"/>
+        </w:rPr>
         <w:t xml:space="preserve"> </w:t>
       </w:r>
       <w:r>
         <w:rPr>
+          <w:color w:val="FF0000"/>
           <w:lang w:val="en-US"/>
         </w:rPr>
         <w:t>component</w:t>
       </w:r>
       <w:r>
+        <w:rPr>
+          <w:color w:val="FF0000"/>
+        </w:rPr>
         <w:t>.</w:t>
       </w:r>
     </w:p>
@@ -272,300 +355,312 @@
       </w:r>
     </w:p>
     <w:p>
-      <w:r>
-        <w:t>Το Σύστημα για να διατελέσει τις λειτουργίες του, χρησιμοποιεί διεπαφές με εξωτερικά συστήματα και λογισμικό. Τέτοιες βασικές διεπαφές είναι</w:t>
-      </w:r>
-      <w:r>
-        <w:t>:</w:t>
-      </w:r>
-    </w:p>
-    <w:p>
-      <w:r>
-        <w:rPr>
-          <w:lang w:val="en-US"/>
-        </w:rPr>
-        <w:t>RESTful</w:t>
-      </w:r>
-      <w:r>
+      <w:pPr>
+        <w:rPr>
+          <w:rFonts w:asciiTheme="majorHAnsi" w:hAnsiTheme="majorHAnsi" w:cstheme="majorHAnsi"/>
+          <w:sz w:val="22"/>
+          <w:szCs w:val="22"/>
+        </w:rPr>
+      </w:pPr>
+      <w:r>
+        <w:rPr>
+          <w:rFonts w:asciiTheme="majorHAnsi" w:hAnsiTheme="majorHAnsi" w:cstheme="majorHAnsi"/>
+          <w:sz w:val="22"/>
+          <w:szCs w:val="22"/>
+        </w:rPr>
+        <w:t xml:space="preserve">Το σύστημα θα επικοινωνεί με υπάρχοντα πληροφοριακά συστήματα μέσω REST </w:t>
+      </w:r>
+      <w:proofErr w:type="spellStart"/>
+      <w:r>
+        <w:rPr>
+          <w:rFonts w:asciiTheme="majorHAnsi" w:hAnsiTheme="majorHAnsi" w:cstheme="majorHAnsi"/>
+          <w:sz w:val="22"/>
+          <w:szCs w:val="22"/>
+        </w:rPr>
+        <w:t>APIs</w:t>
+      </w:r>
+      <w:proofErr w:type="spellEnd"/>
+      <w:r>
+        <w:rPr>
+          <w:rFonts w:asciiTheme="majorHAnsi" w:hAnsiTheme="majorHAnsi" w:cstheme="majorHAnsi"/>
+          <w:sz w:val="22"/>
+          <w:szCs w:val="22"/>
+        </w:rPr>
+        <w:t xml:space="preserve">, υποστηρίζοντας λειτουργίες όπως </w:t>
+      </w:r>
+      <w:r>
+        <w:rPr>
+          <w:rFonts w:asciiTheme="majorHAnsi" w:hAnsiTheme="majorHAnsi" w:cstheme="majorHAnsi"/>
+          <w:b/>
+          <w:bCs/>
+          <w:sz w:val="22"/>
+          <w:szCs w:val="22"/>
+        </w:rPr>
+        <w:t>"</w:t>
+      </w:r>
+      <w:proofErr w:type="spellStart"/>
+      <w:r>
+        <w:rPr>
+          <w:rFonts w:asciiTheme="majorHAnsi" w:hAnsiTheme="majorHAnsi" w:cstheme="majorHAnsi"/>
+          <w:b/>
+          <w:bCs/>
+          <w:sz w:val="22"/>
+          <w:szCs w:val="22"/>
+        </w:rPr>
+        <w:t>provider</w:t>
+      </w:r>
+      <w:proofErr w:type="spellEnd"/>
+      <w:r>
+        <w:rPr>
+          <w:rFonts w:asciiTheme="majorHAnsi" w:hAnsiTheme="majorHAnsi" w:cstheme="majorHAnsi"/>
+          <w:b/>
+          <w:bCs/>
+          <w:sz w:val="22"/>
+          <w:szCs w:val="22"/>
+        </w:rPr>
+        <w:t>"</w:t>
+      </w:r>
+      <w:r>
+        <w:rPr>
+          <w:rFonts w:asciiTheme="majorHAnsi" w:hAnsiTheme="majorHAnsi" w:cstheme="majorHAnsi"/>
+          <w:b/>
+          <w:bCs/>
+          <w:sz w:val="22"/>
+          <w:szCs w:val="22"/>
+        </w:rPr>
         <w:t xml:space="preserve"> </w:t>
       </w:r>
       <w:r>
         <w:rPr>
-          <w:lang w:val="en-US"/>
-        </w:rPr>
-        <w:t>API</w:t>
-      </w:r>
-      <w:r>
-        <w:t xml:space="preserve">: </w:t>
-      </w:r>
-      <w:r>
-        <w:t>Παρέχει</w:t>
-      </w:r>
-      <w:r>
+          <w:rFonts w:asciiTheme="majorHAnsi" w:hAnsiTheme="majorHAnsi" w:cstheme="majorHAnsi"/>
+          <w:sz w:val="22"/>
+          <w:szCs w:val="22"/>
+        </w:rPr>
+        <w:t xml:space="preserve">(σε ποιον </w:t>
+      </w:r>
+      <w:proofErr w:type="spellStart"/>
+      <w:r>
+        <w:rPr>
+          <w:rFonts w:asciiTheme="majorHAnsi" w:hAnsiTheme="majorHAnsi" w:cstheme="majorHAnsi"/>
+          <w:sz w:val="22"/>
+          <w:szCs w:val="22"/>
+        </w:rPr>
+        <w:t>πάροχο</w:t>
+      </w:r>
+      <w:proofErr w:type="spellEnd"/>
+      <w:r>
+        <w:rPr>
+          <w:rFonts w:asciiTheme="majorHAnsi" w:hAnsiTheme="majorHAnsi" w:cstheme="majorHAnsi"/>
+          <w:sz w:val="22"/>
+          <w:szCs w:val="22"/>
+        </w:rPr>
+        <w:t xml:space="preserve"> ανήκει ένας πομποδέκτης)</w:t>
+      </w:r>
+      <w:r>
+        <w:rPr>
+          <w:rFonts w:asciiTheme="majorHAnsi" w:hAnsiTheme="majorHAnsi" w:cstheme="majorHAnsi"/>
+          <w:sz w:val="22"/>
+          <w:szCs w:val="22"/>
+        </w:rPr>
+        <w:t xml:space="preserve">, </w:t>
+      </w:r>
+      <w:r>
+        <w:rPr>
+          <w:rFonts w:asciiTheme="majorHAnsi" w:hAnsiTheme="majorHAnsi" w:cstheme="majorHAnsi"/>
+          <w:b/>
+          <w:bCs/>
+          <w:sz w:val="22"/>
+          <w:szCs w:val="22"/>
+        </w:rPr>
+        <w:t>"</w:t>
+      </w:r>
+      <w:proofErr w:type="spellStart"/>
+      <w:r>
+        <w:rPr>
+          <w:rFonts w:asciiTheme="majorHAnsi" w:hAnsiTheme="majorHAnsi" w:cstheme="majorHAnsi"/>
+          <w:b/>
+          <w:bCs/>
+          <w:sz w:val="22"/>
+          <w:szCs w:val="22"/>
+        </w:rPr>
+        <w:t>balance</w:t>
+      </w:r>
+      <w:proofErr w:type="spellEnd"/>
+      <w:r>
+        <w:rPr>
+          <w:rFonts w:asciiTheme="majorHAnsi" w:hAnsiTheme="majorHAnsi" w:cstheme="majorHAnsi"/>
+          <w:b/>
+          <w:bCs/>
+          <w:sz w:val="22"/>
+          <w:szCs w:val="22"/>
+        </w:rPr>
+        <w:t>"</w:t>
+      </w:r>
+      <w:r>
+        <w:rPr>
+          <w:rFonts w:asciiTheme="majorHAnsi" w:hAnsiTheme="majorHAnsi" w:cstheme="majorHAnsi"/>
+          <w:b/>
+          <w:bCs/>
+          <w:sz w:val="22"/>
+          <w:szCs w:val="22"/>
+        </w:rPr>
         <w:t xml:space="preserve"> </w:t>
       </w:r>
       <w:r>
         <w:rPr>
-          <w:lang w:val="en-US"/>
-        </w:rPr>
-        <w:t>Endpoints</w:t>
-      </w:r>
-      <w:r>
+          <w:rFonts w:asciiTheme="majorHAnsi" w:hAnsiTheme="majorHAnsi" w:cstheme="majorHAnsi"/>
+          <w:sz w:val="22"/>
+          <w:szCs w:val="22"/>
+        </w:rPr>
+        <w:t>(υπόλοιπο χρημάτων πομποδέκτη)</w:t>
+      </w:r>
+      <w:r>
+        <w:rPr>
+          <w:rFonts w:asciiTheme="majorHAnsi" w:hAnsiTheme="majorHAnsi" w:cstheme="majorHAnsi"/>
+          <w:sz w:val="22"/>
+          <w:szCs w:val="22"/>
+        </w:rPr>
+        <w:t xml:space="preserve">, </w:t>
+      </w:r>
+      <w:r>
+        <w:rPr>
+          <w:rFonts w:asciiTheme="majorHAnsi" w:hAnsiTheme="majorHAnsi" w:cstheme="majorHAnsi"/>
+          <w:b/>
+          <w:bCs/>
+          <w:sz w:val="22"/>
+          <w:szCs w:val="22"/>
+        </w:rPr>
+        <w:t>"</w:t>
+      </w:r>
+      <w:proofErr w:type="spellStart"/>
+      <w:r>
+        <w:rPr>
+          <w:rFonts w:asciiTheme="majorHAnsi" w:hAnsiTheme="majorHAnsi" w:cstheme="majorHAnsi"/>
+          <w:b/>
+          <w:bCs/>
+          <w:sz w:val="22"/>
+          <w:szCs w:val="22"/>
+        </w:rPr>
+        <w:t>pass</w:t>
+      </w:r>
+      <w:proofErr w:type="spellEnd"/>
+      <w:r>
+        <w:rPr>
+          <w:rFonts w:asciiTheme="majorHAnsi" w:hAnsiTheme="majorHAnsi" w:cstheme="majorHAnsi"/>
+          <w:b/>
+          <w:bCs/>
+          <w:sz w:val="22"/>
+          <w:szCs w:val="22"/>
+        </w:rPr>
+        <w:t>"</w:t>
+      </w:r>
+      <w:r>
+        <w:rPr>
+          <w:rFonts w:asciiTheme="majorHAnsi" w:hAnsiTheme="majorHAnsi" w:cstheme="majorHAnsi"/>
+          <w:b/>
+          <w:bCs/>
+          <w:sz w:val="22"/>
+          <w:szCs w:val="22"/>
+        </w:rPr>
         <w:t xml:space="preserve"> </w:t>
       </w:r>
       <w:r>
-        <w:t>για</w:t>
-      </w:r>
-      <w:r>
-        <w:t xml:space="preserve">: </w:t>
-      </w:r>
-    </w:p>
-    <w:p>
-      <w:r>
-        <w:t>Διελεύσεις ανά σταθμό</w:t>
-      </w:r>
-    </w:p>
-    <w:p>
-      <w:r>
-        <w:t>Ανάλυση Διελεύσεων μεταξύ διαφορετικών λειτουργών διοδίων</w:t>
-      </w:r>
-    </w:p>
-    <w:p>
-      <w:r>
-        <w:t>Υπολογισμός κόστους διελεύσεων και οφειλών μεταξύ λειτουργών</w:t>
-      </w:r>
-    </w:p>
-    <w:p>
-      <w:r>
-        <w:t xml:space="preserve">Επιλογή Μορφότυπου </w:t>
-      </w:r>
-      <w:r>
-        <w:rPr>
-          <w:lang w:val="en-US"/>
-        </w:rPr>
-        <w:t>CSV</w:t>
-      </w:r>
-      <w:r>
+        <w:rPr>
+          <w:rFonts w:asciiTheme="majorHAnsi" w:hAnsiTheme="majorHAnsi" w:cstheme="majorHAnsi"/>
+          <w:sz w:val="22"/>
+          <w:szCs w:val="22"/>
+        </w:rPr>
+        <w:t>(διέλευση και καταγραφή της οφειλής)</w:t>
+      </w:r>
+      <w:r>
+        <w:rPr>
+          <w:rFonts w:asciiTheme="majorHAnsi" w:hAnsiTheme="majorHAnsi" w:cstheme="majorHAnsi"/>
+          <w:sz w:val="22"/>
+          <w:szCs w:val="22"/>
+        </w:rPr>
+        <w:t xml:space="preserve"> και </w:t>
+      </w:r>
+      <w:r>
+        <w:rPr>
+          <w:rFonts w:asciiTheme="majorHAnsi" w:hAnsiTheme="majorHAnsi" w:cstheme="majorHAnsi"/>
+          <w:b/>
+          <w:bCs/>
+          <w:sz w:val="22"/>
+          <w:szCs w:val="22"/>
+        </w:rPr>
+        <w:t>"</w:t>
+      </w:r>
+      <w:proofErr w:type="spellStart"/>
+      <w:r>
+        <w:rPr>
+          <w:rFonts w:asciiTheme="majorHAnsi" w:hAnsiTheme="majorHAnsi" w:cstheme="majorHAnsi"/>
+          <w:b/>
+          <w:bCs/>
+          <w:sz w:val="22"/>
+          <w:szCs w:val="22"/>
+        </w:rPr>
+        <w:t>load</w:t>
+      </w:r>
+      <w:proofErr w:type="spellEnd"/>
+      <w:r>
+        <w:rPr>
+          <w:rFonts w:asciiTheme="majorHAnsi" w:hAnsiTheme="majorHAnsi" w:cstheme="majorHAnsi"/>
+          <w:b/>
+          <w:bCs/>
+          <w:sz w:val="22"/>
+          <w:szCs w:val="22"/>
+        </w:rPr>
+        <w:t>"</w:t>
+      </w:r>
+      <w:r>
+        <w:rPr>
+          <w:rFonts w:asciiTheme="majorHAnsi" w:hAnsiTheme="majorHAnsi" w:cstheme="majorHAnsi"/>
+          <w:b/>
+          <w:bCs/>
+          <w:sz w:val="22"/>
+          <w:szCs w:val="22"/>
+        </w:rPr>
         <w:t xml:space="preserve"> </w:t>
       </w:r>
       <w:r>
-        <w:t xml:space="preserve">ή </w:t>
-      </w:r>
-      <w:r>
-        <w:rPr>
-          <w:lang w:val="en-US"/>
-        </w:rPr>
-        <w:t>JSON</w:t>
-      </w:r>
-      <w:r>
+        <w:rPr>
+          <w:rFonts w:asciiTheme="majorHAnsi" w:hAnsiTheme="majorHAnsi" w:cstheme="majorHAnsi"/>
+          <w:sz w:val="22"/>
+          <w:szCs w:val="22"/>
+        </w:rPr>
+        <w:t>(φόρτιση</w:t>
+      </w:r>
+      <w:r>
+        <w:rPr>
+          <w:rFonts w:asciiTheme="majorHAnsi" w:hAnsiTheme="majorHAnsi" w:cstheme="majorHAnsi"/>
+          <w:sz w:val="22"/>
+          <w:szCs w:val="22"/>
+        </w:rPr>
         <w:t xml:space="preserve"> </w:t>
       </w:r>
       <w:r>
-        <w:t xml:space="preserve">μέσω </w:t>
-      </w:r>
-      <w:r>
-        <w:rPr>
-          <w:lang w:val="en-US"/>
-        </w:rPr>
-        <w:t>query</w:t>
-      </w:r>
-    </w:p>
-    <w:p>
-      <w:r>
-        <w:t xml:space="preserve">Προδιαγραφές </w:t>
-      </w:r>
-      <w:r>
-        <w:rPr>
-          <w:lang w:val="en-US"/>
-        </w:rPr>
-        <w:t>OpenApi</w:t>
-      </w:r>
-      <w:r>
-        <w:t xml:space="preserve"> 3.0 </w:t>
-      </w:r>
-      <w:r>
-        <w:t xml:space="preserve">για τα </w:t>
-      </w:r>
-      <w:r>
-        <w:rPr>
-          <w:lang w:val="en-US"/>
-        </w:rPr>
-        <w:t>endpoints</w:t>
-      </w:r>
-      <w:r>
+        <w:rPr>
+          <w:rFonts w:asciiTheme="majorHAnsi" w:hAnsiTheme="majorHAnsi" w:cstheme="majorHAnsi"/>
+          <w:sz w:val="22"/>
+          <w:szCs w:val="22"/>
+        </w:rPr>
+        <w:t>πομποδέκτη)</w:t>
+      </w:r>
+      <w:r>
+        <w:rPr>
+          <w:rFonts w:asciiTheme="majorHAnsi" w:hAnsiTheme="majorHAnsi" w:cstheme="majorHAnsi"/>
+          <w:sz w:val="22"/>
+          <w:szCs w:val="22"/>
+        </w:rPr>
         <w:t>.</w:t>
       </w:r>
     </w:p>
-    <w:p>
-      <w:r>
-        <w:t xml:space="preserve">Συλλογή </w:t>
-      </w:r>
-      <w:r>
-        <w:rPr>
-          <w:lang w:val="en-US"/>
-        </w:rPr>
-        <w:t>API</w:t>
-      </w:r>
-      <w:r>
-        <w:t xml:space="preserve"> </w:t>
-      </w:r>
-      <w:r>
-        <w:rPr>
-          <w:lang w:val="en-US"/>
-        </w:rPr>
-        <w:t>Postman</w:t>
-      </w:r>
-      <w:r>
-        <w:t xml:space="preserve"> </w:t>
-      </w:r>
-      <w:r>
-        <w:t>για αναφορά και χρήση</w:t>
-      </w:r>
-    </w:p>
-    <w:p>
-      <w:pPr>
-        <w:rPr>
-          <w:lang w:val="en-US"/>
-        </w:rPr>
-      </w:pPr>
-      <w:r>
-        <w:rPr>
-          <w:lang w:val="en-US"/>
-        </w:rPr>
-        <w:t>HTTPS</w:t>
-      </w:r>
-      <w:r>
-        <w:rPr>
-          <w:lang w:val="en-US"/>
-        </w:rPr>
-        <w:t xml:space="preserve"> </w:t>
-      </w:r>
-      <w:r>
-        <w:t>Επικοινωνία</w:t>
-      </w:r>
-      <w:r>
-        <w:rPr>
-          <w:lang w:val="en-US"/>
-        </w:rPr>
-        <w:t xml:space="preserve"> </w:t>
-      </w:r>
-      <w:r>
-        <w:t>με</w:t>
-      </w:r>
-      <w:r>
-        <w:rPr>
-          <w:lang w:val="en-US"/>
-        </w:rPr>
-        <w:t xml:space="preserve"> </w:t>
-      </w:r>
-      <w:r>
-        <w:rPr>
-          <w:lang w:val="en-US"/>
-        </w:rPr>
-        <w:t>self</w:t>
-      </w:r>
-      <w:r>
-        <w:rPr>
-          <w:lang w:val="en-US"/>
-        </w:rPr>
-        <w:t>-</w:t>
-      </w:r>
-      <w:r>
-        <w:rPr>
-          <w:lang w:val="en-US"/>
-        </w:rPr>
-        <w:t>signed</w:t>
-      </w:r>
-      <w:r>
-        <w:rPr>
-          <w:lang w:val="en-US"/>
-        </w:rPr>
-        <w:t xml:space="preserve"> </w:t>
-      </w:r>
-      <w:r>
-        <w:rPr>
-          <w:lang w:val="en-US"/>
-        </w:rPr>
-        <w:t>certificates</w:t>
-      </w:r>
-    </w:p>
-    <w:p>
-      <w:pPr>
-        <w:rPr>
-          <w:lang w:val="en-US"/>
-        </w:rPr>
-      </w:pPr>
-      <w:r>
-        <w:t>Ενδεχόμενο</w:t>
-      </w:r>
-      <w:r>
-        <w:rPr>
-          <w:lang w:val="en-US"/>
-        </w:rPr>
-        <w:t xml:space="preserve"> </w:t>
-      </w:r>
-      <w:r>
-        <w:rPr>
-          <w:lang w:val="en-US"/>
-        </w:rPr>
-        <w:t>Authentication</w:t>
-      </w:r>
-      <w:r>
-        <w:rPr>
-          <w:lang w:val="en-US"/>
-        </w:rPr>
-        <w:t xml:space="preserve"> </w:t>
-      </w:r>
-      <w:r>
-        <w:t>χρηστών</w:t>
-      </w:r>
-      <w:r>
-        <w:rPr>
-          <w:lang w:val="en-US"/>
-        </w:rPr>
-        <w:t xml:space="preserve"> </w:t>
-      </w:r>
-      <w:r>
-        <w:t>μέσω</w:t>
-      </w:r>
-      <w:r>
-        <w:rPr>
-          <w:lang w:val="en-US"/>
-        </w:rPr>
-        <w:t xml:space="preserve"> </w:t>
-      </w:r>
-      <w:r>
-        <w:rPr>
-          <w:lang w:val="en-US"/>
-        </w:rPr>
-        <w:t>Custom HTTP</w:t>
-      </w:r>
-      <w:r>
-        <w:rPr>
-          <w:lang w:val="en-US"/>
-        </w:rPr>
-        <w:t>-</w:t>
-      </w:r>
-      <w:r>
-        <w:rPr>
-          <w:lang w:val="en-US"/>
-        </w:rPr>
-        <w:t>Header X-OBSERVATORY-AUTH</w:t>
-      </w:r>
-    </w:p>
-    <w:p>
-      <w:pPr>
-        <w:rPr>
-          <w:lang w:val="en-US"/>
-        </w:rPr>
-      </w:pPr>
-    </w:p>
+    <w:p/>
     <w:p>
       <w:pPr>
         <w:pStyle w:val="3"/>
       </w:pPr>
       <w:r>
-        <w:lastRenderedPageBreak/>
         <w:t>1.</w:t>
       </w:r>
       <w:r>
@@ -599,55 +694,915 @@
         <w:t>.</w:t>
       </w:r>
       <w:r>
-        <w:t xml:space="preserve"> Χρήση εργαλείων τύπου </w:t>
-      </w:r>
-      <w:r>
-        <w:rPr>
+        <w:t xml:space="preserve"> </w:t>
+      </w:r>
+      <w:r>
+        <w:rPr>
+          <w:color w:val="FF0000"/>
+        </w:rPr>
+        <w:t xml:space="preserve">Χρήση εργαλείων τύπου </w:t>
+      </w:r>
+      <w:r>
+        <w:rPr>
+          <w:color w:val="FF0000"/>
           <w:lang w:val="en-US"/>
         </w:rPr>
         <w:t>wireframes</w:t>
       </w:r>
       <w:r>
+        <w:rPr>
+          <w:color w:val="FF0000"/>
+        </w:rPr>
+        <w:t xml:space="preserve"> ή άλλων</w:t>
+      </w:r>
+      <w:r>
+        <w:rPr>
+          <w:color w:val="FF0000"/>
+        </w:rPr>
+        <w:t xml:space="preserve"> (</w:t>
+      </w:r>
+      <w:proofErr w:type="spellStart"/>
+      <w:r>
+        <w:rPr>
+          <w:color w:val="FF0000"/>
+          <w:lang w:val="en-US"/>
+        </w:rPr>
+        <w:t>figma</w:t>
+      </w:r>
+      <w:proofErr w:type="spellEnd"/>
+      <w:r>
+        <w:rPr>
+          <w:color w:val="FF0000"/>
+        </w:rPr>
         <w:t xml:space="preserve"> </w:t>
       </w:r>
-      <w:r>
-        <w:t>ή άλλων</w:t>
-      </w:r>
-      <w:r>
+      <w:proofErr w:type="spellStart"/>
+      <w:r>
+        <w:rPr>
+          <w:color w:val="FF0000"/>
+        </w:rPr>
+        <w:t>κλπ</w:t>
+      </w:r>
+      <w:proofErr w:type="spellEnd"/>
+      <w:r>
+        <w:rPr>
+          <w:color w:val="FF0000"/>
+        </w:rPr>
+        <w:t xml:space="preserve">). Γενική ροή </w:t>
+      </w:r>
+      <w:r>
+        <w:rPr>
+          <w:color w:val="FF0000"/>
+          <w:lang w:val="en-US"/>
+        </w:rPr>
+        <w:t>UI</w:t>
+      </w:r>
+      <w:r>
+        <w:rPr>
+          <w:color w:val="FF0000"/>
+        </w:rPr>
+        <w:t>/</w:t>
+      </w:r>
+      <w:r>
+        <w:rPr>
+          <w:color w:val="FF0000"/>
+          <w:lang w:val="en-US"/>
+        </w:rPr>
+        <w:t>UX</w:t>
+      </w:r>
+      <w:r>
+        <w:rPr>
+          <w:color w:val="FF0000"/>
+        </w:rPr>
+        <w:t xml:space="preserve">, </w:t>
+      </w:r>
+      <w:r>
+        <w:t>όχι λεπτομερείς οθόνες.</w:t>
+      </w:r>
+    </w:p>
+    <w:p>
+      <w:pPr>
+        <w:pStyle w:val="Description"/>
+      </w:pPr>
+      <w:r>
+        <w:t>ΝΑ ΜΗΝ ΣΥΜΠΛΗΡΩΘΕΙ ΑΝ ΔΕΝ ΑΠΑΙΤΕΙΤΑΙ</w:t>
+      </w:r>
+    </w:p>
+    <w:p>
+      <w:pPr>
+        <w:pStyle w:val="Description"/>
+        <w:rPr>
+          <w:rFonts w:asciiTheme="majorHAnsi" w:hAnsiTheme="majorHAnsi" w:cstheme="majorHAnsi"/>
+          <w:i w:val="0"/>
+          <w:iCs/>
+          <w:color w:val="auto"/>
+          <w:sz w:val="22"/>
+          <w:szCs w:val="22"/>
+        </w:rPr>
+      </w:pPr>
+      <w:r>
+        <w:rPr>
+          <w:rFonts w:asciiTheme="majorHAnsi" w:hAnsiTheme="majorHAnsi" w:cstheme="majorHAnsi"/>
+          <w:i w:val="0"/>
+          <w:iCs/>
+          <w:color w:val="auto"/>
+          <w:sz w:val="22"/>
+          <w:szCs w:val="22"/>
+        </w:rPr>
+        <w:t>Η διεπαφή χρήστη θα αποτελείται από CLI (</w:t>
+      </w:r>
+      <w:r>
+        <w:rPr>
+          <w:rFonts w:asciiTheme="majorHAnsi" w:hAnsiTheme="majorHAnsi" w:cstheme="majorHAnsi"/>
+          <w:i w:val="0"/>
+          <w:iCs/>
+          <w:color w:val="auto"/>
+          <w:sz w:val="22"/>
+          <w:szCs w:val="22"/>
+          <w:lang w:val="en-GB"/>
+        </w:rPr>
+        <w:t>Command</w:t>
+      </w:r>
+      <w:r>
+        <w:rPr>
+          <w:rFonts w:asciiTheme="majorHAnsi" w:hAnsiTheme="majorHAnsi" w:cstheme="majorHAnsi"/>
+          <w:i w:val="0"/>
+          <w:iCs/>
+          <w:color w:val="auto"/>
+          <w:sz w:val="22"/>
+          <w:szCs w:val="22"/>
+        </w:rPr>
+        <w:t xml:space="preserve"> </w:t>
+      </w:r>
+      <w:r>
+        <w:rPr>
+          <w:rFonts w:asciiTheme="majorHAnsi" w:hAnsiTheme="majorHAnsi" w:cstheme="majorHAnsi"/>
+          <w:i w:val="0"/>
+          <w:iCs/>
+          <w:color w:val="auto"/>
+          <w:sz w:val="22"/>
+          <w:szCs w:val="22"/>
+          <w:lang w:val="en-GB"/>
+        </w:rPr>
+        <w:t>Line</w:t>
+      </w:r>
+      <w:r>
+        <w:rPr>
+          <w:rFonts w:asciiTheme="majorHAnsi" w:hAnsiTheme="majorHAnsi" w:cstheme="majorHAnsi"/>
+          <w:i w:val="0"/>
+          <w:iCs/>
+          <w:color w:val="auto"/>
+          <w:sz w:val="22"/>
+          <w:szCs w:val="22"/>
+        </w:rPr>
+        <w:t xml:space="preserve"> </w:t>
+      </w:r>
+      <w:r>
+        <w:rPr>
+          <w:rFonts w:asciiTheme="majorHAnsi" w:hAnsiTheme="majorHAnsi" w:cstheme="majorHAnsi"/>
+          <w:i w:val="0"/>
+          <w:iCs/>
+          <w:color w:val="auto"/>
+          <w:sz w:val="22"/>
+          <w:szCs w:val="22"/>
+          <w:lang w:val="en-GB"/>
+        </w:rPr>
+        <w:t>Interface</w:t>
+      </w:r>
+      <w:r>
+        <w:rPr>
+          <w:rFonts w:asciiTheme="majorHAnsi" w:hAnsiTheme="majorHAnsi" w:cstheme="majorHAnsi"/>
+          <w:i w:val="0"/>
+          <w:iCs/>
+          <w:color w:val="auto"/>
+          <w:sz w:val="22"/>
+          <w:szCs w:val="22"/>
+        </w:rPr>
+        <w:t>)</w:t>
+      </w:r>
+      <w:r>
+        <w:rPr>
+          <w:rFonts w:asciiTheme="majorHAnsi" w:hAnsiTheme="majorHAnsi" w:cstheme="majorHAnsi"/>
+          <w:i w:val="0"/>
+          <w:iCs/>
+          <w:color w:val="auto"/>
+          <w:sz w:val="22"/>
+          <w:szCs w:val="22"/>
+        </w:rPr>
+        <w:t xml:space="preserve"> η οποία θα ε</w:t>
+      </w:r>
+      <w:r>
+        <w:rPr>
+          <w:rFonts w:asciiTheme="majorHAnsi" w:hAnsiTheme="majorHAnsi" w:cstheme="majorHAnsi"/>
+          <w:i w:val="0"/>
+          <w:iCs/>
+          <w:color w:val="auto"/>
+          <w:sz w:val="22"/>
+          <w:szCs w:val="22"/>
+        </w:rPr>
+        <w:t>πιτρέπει σε τεχνικούς χρήστες να προσπελάσουν δεδομένα και να εκτελέσουν λειτουργίες μέσω γραμμής εντολών</w:t>
+      </w:r>
+      <w:r>
+        <w:rPr>
+          <w:rFonts w:asciiTheme="majorHAnsi" w:hAnsiTheme="majorHAnsi" w:cstheme="majorHAnsi"/>
+          <w:i w:val="0"/>
+          <w:iCs/>
+          <w:color w:val="auto"/>
+          <w:sz w:val="22"/>
+          <w:szCs w:val="22"/>
+        </w:rPr>
+        <w:t>, καθώς και από δ</w:t>
+      </w:r>
+      <w:r>
+        <w:rPr>
+          <w:rFonts w:asciiTheme="majorHAnsi" w:hAnsiTheme="majorHAnsi" w:cstheme="majorHAnsi"/>
+          <w:i w:val="0"/>
+          <w:iCs/>
+          <w:color w:val="auto"/>
+          <w:sz w:val="22"/>
+          <w:szCs w:val="22"/>
+        </w:rPr>
+        <w:t>ιαδικτυακή εφαρμογή</w:t>
+      </w:r>
+      <w:r>
+        <w:rPr>
+          <w:rFonts w:asciiTheme="majorHAnsi" w:hAnsiTheme="majorHAnsi" w:cstheme="majorHAnsi"/>
+          <w:i w:val="0"/>
+          <w:iCs/>
+          <w:color w:val="auto"/>
+          <w:sz w:val="22"/>
+          <w:szCs w:val="22"/>
+        </w:rPr>
         <w:t xml:space="preserve"> (</w:t>
       </w:r>
       <w:r>
         <w:rPr>
+          <w:rFonts w:asciiTheme="majorHAnsi" w:hAnsiTheme="majorHAnsi" w:cstheme="majorHAnsi"/>
+          <w:i w:val="0"/>
+          <w:iCs/>
+          <w:color w:val="auto"/>
+          <w:sz w:val="22"/>
+          <w:szCs w:val="22"/>
+          <w:lang w:val="en-GB"/>
+        </w:rPr>
+        <w:t>Web</w:t>
+      </w:r>
+      <w:r>
+        <w:rPr>
+          <w:rFonts w:asciiTheme="majorHAnsi" w:hAnsiTheme="majorHAnsi" w:cstheme="majorHAnsi"/>
+          <w:i w:val="0"/>
+          <w:iCs/>
+          <w:color w:val="auto"/>
+          <w:sz w:val="22"/>
+          <w:szCs w:val="22"/>
+        </w:rPr>
+        <w:t xml:space="preserve"> </w:t>
+      </w:r>
+      <w:r>
+        <w:rPr>
+          <w:rFonts w:asciiTheme="majorHAnsi" w:hAnsiTheme="majorHAnsi" w:cstheme="majorHAnsi"/>
+          <w:i w:val="0"/>
+          <w:iCs/>
+          <w:color w:val="auto"/>
+          <w:sz w:val="22"/>
+          <w:szCs w:val="22"/>
+          <w:lang w:val="en-GB"/>
+        </w:rPr>
+        <w:t>Application</w:t>
+      </w:r>
+      <w:r>
+        <w:rPr>
+          <w:rFonts w:asciiTheme="majorHAnsi" w:hAnsiTheme="majorHAnsi" w:cstheme="majorHAnsi"/>
+          <w:i w:val="0"/>
+          <w:iCs/>
+          <w:color w:val="auto"/>
+          <w:sz w:val="22"/>
+          <w:szCs w:val="22"/>
+        </w:rPr>
+        <w:t>)</w:t>
+      </w:r>
+      <w:r>
+        <w:rPr>
+          <w:rFonts w:asciiTheme="majorHAnsi" w:hAnsiTheme="majorHAnsi" w:cstheme="majorHAnsi"/>
+          <w:i w:val="0"/>
+          <w:iCs/>
+          <w:color w:val="auto"/>
+          <w:sz w:val="22"/>
+          <w:szCs w:val="22"/>
+        </w:rPr>
+        <w:t>, η οποία θα π</w:t>
+      </w:r>
+      <w:r>
+        <w:rPr>
+          <w:rFonts w:asciiTheme="majorHAnsi" w:hAnsiTheme="majorHAnsi" w:cstheme="majorHAnsi"/>
+          <w:i w:val="0"/>
+          <w:iCs/>
+          <w:color w:val="auto"/>
+          <w:sz w:val="22"/>
+          <w:szCs w:val="22"/>
+        </w:rPr>
+        <w:t>αρέχει δυνατότητες εκτέλεσης υπολογισμών και παρουσίασης δεδομένων με πίνακες, διαγράμματα και οπτικοποίηση σε χάρτη.</w:t>
+      </w:r>
+    </w:p>
+    <w:p>
+      <w:pPr>
+        <w:pStyle w:val="Description"/>
+      </w:pPr>
+    </w:p>
+    <w:p>
+      <w:pPr>
+        <w:pStyle w:val="1"/>
+      </w:pPr>
+      <w:r>
+        <w:lastRenderedPageBreak/>
+        <w:t>Αναφορές</w:t>
+      </w:r>
+      <w:r>
+        <w:t xml:space="preserve"> - πηγές πληροφοριών</w:t>
+      </w:r>
+    </w:p>
+    <w:p>
+      <w:pPr>
+        <w:pStyle w:val="Description"/>
+      </w:pPr>
+      <w:r>
+        <w:t xml:space="preserve">Αναφορά σε </w:t>
+      </w:r>
+      <w:r>
+        <w:t>πηγές πληροφοριών στο μέτρο της αναγκαιότητας για την κατανόηση του συστήματος</w:t>
+      </w:r>
+    </w:p>
+    <w:p>
+      <w:pPr>
+        <w:pStyle w:val="Description"/>
+      </w:pPr>
+      <w:r>
+        <w:t>ΝΑ ΜΗΝ ΣΥΜΠΛΗΡΩΘΕΙ ΑΝ ΔΕΝ ΑΠΑΙΤΕΙΤΑΙ</w:t>
+      </w:r>
+    </w:p>
+    <w:p>
+      <w:pPr>
+        <w:rPr>
+          <w:rFonts w:asciiTheme="majorHAnsi" w:hAnsiTheme="majorHAnsi" w:cstheme="majorHAnsi"/>
+          <w:sz w:val="22"/>
+          <w:szCs w:val="22"/>
+        </w:rPr>
+      </w:pPr>
+      <w:r>
+        <w:rPr>
+          <w:rFonts w:asciiTheme="majorHAnsi" w:hAnsiTheme="majorHAnsi" w:cstheme="majorHAnsi"/>
+          <w:sz w:val="22"/>
+          <w:szCs w:val="22"/>
+        </w:rPr>
+        <w:t>Χρησιμοποιήσαμε τις ακόλουθες πηγές πληροφοριών για την κατανόηση του συστήματος.</w:t>
+      </w:r>
+    </w:p>
+    <w:p>
+      <w:pPr>
+        <w:pStyle w:val="a7"/>
+        <w:numPr>
+          <w:ilvl w:val="0"/>
+          <w:numId w:val="19"/>
+        </w:numPr>
+        <w:rPr>
+          <w:rFonts w:asciiTheme="majorHAnsi" w:hAnsiTheme="majorHAnsi" w:cstheme="majorHAnsi"/>
+          <w:sz w:val="22"/>
+          <w:szCs w:val="22"/>
           <w:lang w:val="en-US"/>
         </w:rPr>
-        <w:t>figma</w:t>
-      </w:r>
-      <w:r>
+      </w:pPr>
+      <w:r>
+        <w:rPr>
+          <w:rFonts w:asciiTheme="majorHAnsi" w:hAnsiTheme="majorHAnsi" w:cstheme="majorHAnsi"/>
+          <w:sz w:val="22"/>
+          <w:szCs w:val="22"/>
+          <w:lang w:val="en-US"/>
+        </w:rPr>
+        <w:t>project_softeng2024_part1.pdf</w:t>
+      </w:r>
+    </w:p>
+    <w:p>
+      <w:pPr>
+        <w:pStyle w:val="a7"/>
+        <w:numPr>
+          <w:ilvl w:val="0"/>
+          <w:numId w:val="19"/>
+        </w:numPr>
+        <w:rPr>
+          <w:rFonts w:asciiTheme="majorHAnsi" w:hAnsiTheme="majorHAnsi" w:cstheme="majorHAnsi"/>
+          <w:sz w:val="22"/>
+          <w:szCs w:val="22"/>
+          <w:lang w:val="en-US"/>
+        </w:rPr>
+      </w:pPr>
+      <w:r>
+        <w:rPr>
+          <w:rFonts w:asciiTheme="majorHAnsi" w:hAnsiTheme="majorHAnsi" w:cstheme="majorHAnsi"/>
+          <w:sz w:val="22"/>
+          <w:szCs w:val="22"/>
+          <w:lang w:val="en-US"/>
+        </w:rPr>
+        <w:t>project_softeng2024_part2.pdf</w:t>
+      </w:r>
+    </w:p>
+    <w:p>
+      <w:pPr>
+        <w:pStyle w:val="a7"/>
+        <w:numPr>
+          <w:ilvl w:val="0"/>
+          <w:numId w:val="19"/>
+        </w:numPr>
+        <w:rPr>
+          <w:rFonts w:asciiTheme="majorHAnsi" w:hAnsiTheme="majorHAnsi" w:cstheme="majorHAnsi"/>
+          <w:sz w:val="22"/>
+          <w:szCs w:val="22"/>
+        </w:rPr>
+      </w:pPr>
+      <w:r>
+        <w:rPr>
+          <w:rFonts w:asciiTheme="majorHAnsi" w:hAnsiTheme="majorHAnsi" w:cstheme="majorHAnsi"/>
+          <w:sz w:val="22"/>
+          <w:szCs w:val="22"/>
+          <w:lang w:val="en-US"/>
+        </w:rPr>
+        <w:t>REST</w:t>
+      </w:r>
+      <w:r>
+        <w:rPr>
+          <w:rFonts w:asciiTheme="majorHAnsi" w:hAnsiTheme="majorHAnsi" w:cstheme="majorHAnsi"/>
+          <w:sz w:val="22"/>
+          <w:szCs w:val="22"/>
+        </w:rPr>
         <w:t xml:space="preserve"> </w:t>
       </w:r>
       <w:r>
-        <w:t xml:space="preserve">κλπ). Γενική ροή </w:t>
-      </w:r>
-      <w:r>
-        <w:rPr>
+        <w:rPr>
+          <w:rFonts w:asciiTheme="majorHAnsi" w:hAnsiTheme="majorHAnsi" w:cstheme="majorHAnsi"/>
+          <w:sz w:val="22"/>
+          <w:szCs w:val="22"/>
           <w:lang w:val="en-US"/>
         </w:rPr>
-        <w:t>UI</w:t>
-      </w:r>
-      <w:r>
+        <w:t>API</w:t>
+      </w:r>
+      <w:r>
+        <w:rPr>
+          <w:rFonts w:asciiTheme="majorHAnsi" w:hAnsiTheme="majorHAnsi" w:cstheme="majorHAnsi"/>
+          <w:sz w:val="22"/>
+          <w:szCs w:val="22"/>
+        </w:rPr>
+        <w:t xml:space="preserve"> Προδιαγραφές: </w:t>
+      </w:r>
+      <w:r>
+        <w:rPr>
+          <w:rFonts w:asciiTheme="majorHAnsi" w:hAnsiTheme="majorHAnsi" w:cstheme="majorHAnsi"/>
+          <w:sz w:val="22"/>
+          <w:szCs w:val="22"/>
+          <w:lang w:val="en-US"/>
+        </w:rPr>
+        <w:t>https</w:t>
+      </w:r>
+      <w:r>
+        <w:rPr>
+          <w:rFonts w:asciiTheme="majorHAnsi" w:hAnsiTheme="majorHAnsi" w:cstheme="majorHAnsi"/>
+          <w:sz w:val="22"/>
+          <w:szCs w:val="22"/>
+        </w:rPr>
+        <w:t>://</w:t>
+      </w:r>
+      <w:r>
+        <w:rPr>
+          <w:rFonts w:asciiTheme="majorHAnsi" w:hAnsiTheme="majorHAnsi" w:cstheme="majorHAnsi"/>
+          <w:sz w:val="22"/>
+          <w:szCs w:val="22"/>
+          <w:lang w:val="en-US"/>
+        </w:rPr>
+        <w:t>www</w:t>
+      </w:r>
+      <w:r>
+        <w:rPr>
+          <w:rFonts w:asciiTheme="majorHAnsi" w:hAnsiTheme="majorHAnsi" w:cstheme="majorHAnsi"/>
+          <w:sz w:val="22"/>
+          <w:szCs w:val="22"/>
+        </w:rPr>
+        <w:t>.</w:t>
+      </w:r>
+      <w:proofErr w:type="spellStart"/>
+      <w:r>
+        <w:rPr>
+          <w:rFonts w:asciiTheme="majorHAnsi" w:hAnsiTheme="majorHAnsi" w:cstheme="majorHAnsi"/>
+          <w:sz w:val="22"/>
+          <w:szCs w:val="22"/>
+          <w:lang w:val="en-US"/>
+        </w:rPr>
+        <w:t>ibm</w:t>
+      </w:r>
+      <w:proofErr w:type="spellEnd"/>
+      <w:r>
+        <w:rPr>
+          <w:rFonts w:asciiTheme="majorHAnsi" w:hAnsiTheme="majorHAnsi" w:cstheme="majorHAnsi"/>
+          <w:sz w:val="22"/>
+          <w:szCs w:val="22"/>
+        </w:rPr>
+        <w:t>.</w:t>
+      </w:r>
+      <w:r>
+        <w:rPr>
+          <w:rFonts w:asciiTheme="majorHAnsi" w:hAnsiTheme="majorHAnsi" w:cstheme="majorHAnsi"/>
+          <w:sz w:val="22"/>
+          <w:szCs w:val="22"/>
+          <w:lang w:val="en-US"/>
+        </w:rPr>
+        <w:t>com</w:t>
+      </w:r>
+      <w:r>
+        <w:rPr>
+          <w:rFonts w:asciiTheme="majorHAnsi" w:hAnsiTheme="majorHAnsi" w:cstheme="majorHAnsi"/>
+          <w:sz w:val="22"/>
+          <w:szCs w:val="22"/>
+        </w:rPr>
         <w:t>/</w:t>
       </w:r>
       <w:r>
         <w:rPr>
+          <w:rFonts w:asciiTheme="majorHAnsi" w:hAnsiTheme="majorHAnsi" w:cstheme="majorHAnsi"/>
+          <w:sz w:val="22"/>
+          <w:szCs w:val="22"/>
           <w:lang w:val="en-US"/>
         </w:rPr>
-        <w:t>UX</w:t>
-      </w:r>
-      <w:r>
-        <w:t xml:space="preserve">, </w:t>
-      </w:r>
-      <w:r>
-        <w:t>όχι λεπτομερείς οθόνες.</w:t>
+        <w:t>topics</w:t>
+      </w:r>
+      <w:r>
+        <w:rPr>
+          <w:rFonts w:asciiTheme="majorHAnsi" w:hAnsiTheme="majorHAnsi" w:cstheme="majorHAnsi"/>
+          <w:sz w:val="22"/>
+          <w:szCs w:val="22"/>
+        </w:rPr>
+        <w:t>/</w:t>
+      </w:r>
+      <w:r>
+        <w:rPr>
+          <w:rFonts w:asciiTheme="majorHAnsi" w:hAnsiTheme="majorHAnsi" w:cstheme="majorHAnsi"/>
+          <w:sz w:val="22"/>
+          <w:szCs w:val="22"/>
+          <w:lang w:val="en-US"/>
+        </w:rPr>
+        <w:t>rest</w:t>
+      </w:r>
+      <w:r>
+        <w:rPr>
+          <w:rFonts w:asciiTheme="majorHAnsi" w:hAnsiTheme="majorHAnsi" w:cstheme="majorHAnsi"/>
+          <w:sz w:val="22"/>
+          <w:szCs w:val="22"/>
+        </w:rPr>
+        <w:t>-</w:t>
+      </w:r>
+      <w:proofErr w:type="spellStart"/>
+      <w:r>
+        <w:rPr>
+          <w:rFonts w:asciiTheme="majorHAnsi" w:hAnsiTheme="majorHAnsi" w:cstheme="majorHAnsi"/>
+          <w:sz w:val="22"/>
+          <w:szCs w:val="22"/>
+          <w:lang w:val="en-US"/>
+        </w:rPr>
+        <w:t>apis</w:t>
+      </w:r>
+      <w:proofErr w:type="spellEnd"/>
+    </w:p>
+    <w:p>
+      <w:pPr>
+        <w:pStyle w:val="a7"/>
+        <w:numPr>
+          <w:ilvl w:val="0"/>
+          <w:numId w:val="19"/>
+        </w:numPr>
+        <w:rPr>
+          <w:rFonts w:asciiTheme="majorHAnsi" w:hAnsiTheme="majorHAnsi" w:cstheme="majorHAnsi"/>
+          <w:sz w:val="22"/>
+          <w:szCs w:val="22"/>
+        </w:rPr>
+      </w:pPr>
+      <w:proofErr w:type="spellStart"/>
+      <w:r>
+        <w:rPr>
+          <w:rFonts w:asciiTheme="majorHAnsi" w:hAnsiTheme="majorHAnsi" w:cstheme="majorHAnsi"/>
+          <w:sz w:val="22"/>
+          <w:szCs w:val="22"/>
+          <w:lang w:val="en-US"/>
+        </w:rPr>
+        <w:t>OpenApi</w:t>
+      </w:r>
+      <w:proofErr w:type="spellEnd"/>
+      <w:r>
+        <w:rPr>
+          <w:rFonts w:asciiTheme="majorHAnsi" w:hAnsiTheme="majorHAnsi" w:cstheme="majorHAnsi"/>
+          <w:sz w:val="22"/>
+          <w:szCs w:val="22"/>
+        </w:rPr>
+        <w:t xml:space="preserve"> 3 Προδιαγραφές: </w:t>
+      </w:r>
+      <w:r>
+        <w:rPr>
+          <w:rFonts w:asciiTheme="majorHAnsi" w:hAnsiTheme="majorHAnsi" w:cstheme="majorHAnsi"/>
+          <w:sz w:val="22"/>
+          <w:szCs w:val="22"/>
+          <w:lang w:val="en-US"/>
+        </w:rPr>
+        <w:t>https</w:t>
+      </w:r>
+      <w:r>
+        <w:rPr>
+          <w:rFonts w:asciiTheme="majorHAnsi" w:hAnsiTheme="majorHAnsi" w:cstheme="majorHAnsi"/>
+          <w:sz w:val="22"/>
+          <w:szCs w:val="22"/>
+        </w:rPr>
+        <w:t>://</w:t>
+      </w:r>
+      <w:r>
+        <w:rPr>
+          <w:rFonts w:asciiTheme="majorHAnsi" w:hAnsiTheme="majorHAnsi" w:cstheme="majorHAnsi"/>
+          <w:sz w:val="22"/>
+          <w:szCs w:val="22"/>
+          <w:lang w:val="en-US"/>
+        </w:rPr>
+        <w:t>swagger</w:t>
+      </w:r>
+      <w:r>
+        <w:rPr>
+          <w:rFonts w:asciiTheme="majorHAnsi" w:hAnsiTheme="majorHAnsi" w:cstheme="majorHAnsi"/>
+          <w:sz w:val="22"/>
+          <w:szCs w:val="22"/>
+        </w:rPr>
+        <w:t>.</w:t>
+      </w:r>
+      <w:r>
+        <w:rPr>
+          <w:rFonts w:asciiTheme="majorHAnsi" w:hAnsiTheme="majorHAnsi" w:cstheme="majorHAnsi"/>
+          <w:sz w:val="22"/>
+          <w:szCs w:val="22"/>
+          <w:lang w:val="en-US"/>
+        </w:rPr>
+        <w:t>io</w:t>
+      </w:r>
+      <w:r>
+        <w:rPr>
+          <w:rFonts w:asciiTheme="majorHAnsi" w:hAnsiTheme="majorHAnsi" w:cstheme="majorHAnsi"/>
+          <w:sz w:val="22"/>
+          <w:szCs w:val="22"/>
+        </w:rPr>
+        <w:t>/</w:t>
+      </w:r>
+      <w:r>
+        <w:rPr>
+          <w:rFonts w:asciiTheme="majorHAnsi" w:hAnsiTheme="majorHAnsi" w:cstheme="majorHAnsi"/>
+          <w:sz w:val="22"/>
+          <w:szCs w:val="22"/>
+          <w:lang w:val="en-US"/>
+        </w:rPr>
+        <w:t>specification</w:t>
+      </w:r>
+      <w:r>
+        <w:rPr>
+          <w:rFonts w:asciiTheme="majorHAnsi" w:hAnsiTheme="majorHAnsi" w:cstheme="majorHAnsi"/>
+          <w:sz w:val="22"/>
+          <w:szCs w:val="22"/>
+        </w:rPr>
+        <w:t>/</w:t>
+      </w:r>
+    </w:p>
+    <w:p>
+      <w:pPr>
+        <w:pStyle w:val="a7"/>
+        <w:numPr>
+          <w:ilvl w:val="0"/>
+          <w:numId w:val="19"/>
+        </w:numPr>
+        <w:rPr>
+          <w:rFonts w:asciiTheme="majorHAnsi" w:hAnsiTheme="majorHAnsi" w:cstheme="majorHAnsi"/>
+          <w:sz w:val="22"/>
+          <w:szCs w:val="22"/>
+          <w:lang w:val="en-US"/>
+        </w:rPr>
+      </w:pPr>
+      <w:r>
+        <w:rPr>
+          <w:rFonts w:asciiTheme="majorHAnsi" w:hAnsiTheme="majorHAnsi" w:cstheme="majorHAnsi"/>
+          <w:sz w:val="22"/>
+          <w:szCs w:val="22"/>
+        </w:rPr>
+        <w:t>Αρχεία</w:t>
+      </w:r>
+      <w:r>
+        <w:rPr>
+          <w:rFonts w:asciiTheme="majorHAnsi" w:hAnsiTheme="majorHAnsi" w:cstheme="majorHAnsi"/>
+          <w:sz w:val="22"/>
+          <w:szCs w:val="22"/>
+          <w:lang w:val="en-US"/>
+        </w:rPr>
+        <w:t xml:space="preserve"> </w:t>
+      </w:r>
+      <w:r>
+        <w:rPr>
+          <w:rFonts w:asciiTheme="majorHAnsi" w:hAnsiTheme="majorHAnsi" w:cstheme="majorHAnsi"/>
+          <w:sz w:val="22"/>
+          <w:szCs w:val="22"/>
+        </w:rPr>
+        <w:t>Δεδομένων</w:t>
+      </w:r>
+      <w:r>
+        <w:rPr>
+          <w:rFonts w:asciiTheme="majorHAnsi" w:hAnsiTheme="majorHAnsi" w:cstheme="majorHAnsi"/>
+          <w:sz w:val="22"/>
+          <w:szCs w:val="22"/>
+          <w:lang w:val="en-US"/>
+        </w:rPr>
+        <w:t>:</w:t>
+      </w:r>
+      <w:r>
+        <w:rPr>
+          <w:rFonts w:asciiTheme="majorHAnsi" w:hAnsiTheme="majorHAnsi" w:cstheme="majorHAnsi"/>
+          <w:sz w:val="22"/>
+          <w:szCs w:val="22"/>
+          <w:lang w:val="en-US"/>
+        </w:rPr>
+        <w:br/>
+        <w:t>tollstations2024.csv</w:t>
+      </w:r>
+    </w:p>
+    <w:p>
+      <w:pPr>
+        <w:pStyle w:val="a7"/>
+        <w:numPr>
+          <w:ilvl w:val="0"/>
+          <w:numId w:val="19"/>
+        </w:numPr>
+        <w:rPr>
+          <w:rFonts w:asciiTheme="majorHAnsi" w:hAnsiTheme="majorHAnsi" w:cstheme="majorHAnsi"/>
+          <w:sz w:val="22"/>
+          <w:szCs w:val="22"/>
+          <w:lang w:val="en-US"/>
+        </w:rPr>
+      </w:pPr>
+      <w:r>
+        <w:rPr>
+          <w:rFonts w:asciiTheme="majorHAnsi" w:hAnsiTheme="majorHAnsi" w:cstheme="majorHAnsi"/>
+          <w:sz w:val="22"/>
+          <w:szCs w:val="22"/>
+          <w:lang w:val="en-US"/>
+        </w:rPr>
+        <w:t>passes-sample.csv</w:t>
+      </w:r>
+    </w:p>
+    <w:p>
+      <w:pPr>
+        <w:pStyle w:val="a7"/>
+        <w:numPr>
+          <w:ilvl w:val="0"/>
+          <w:numId w:val="19"/>
+        </w:numPr>
+        <w:rPr>
+          <w:rFonts w:asciiTheme="majorHAnsi" w:hAnsiTheme="majorHAnsi" w:cstheme="majorHAnsi"/>
+          <w:sz w:val="22"/>
+          <w:szCs w:val="22"/>
+        </w:rPr>
+      </w:pPr>
+      <w:r>
+        <w:rPr>
+          <w:rFonts w:asciiTheme="majorHAnsi" w:hAnsiTheme="majorHAnsi" w:cstheme="majorHAnsi"/>
+          <w:sz w:val="22"/>
+          <w:szCs w:val="22"/>
+        </w:rPr>
+        <w:t>Για το ISO/IEC/IEEE 29148:2011:</w:t>
+      </w:r>
+    </w:p>
+    <w:p>
+      <w:pPr>
+        <w:pStyle w:val="a7"/>
+        <w:numPr>
+          <w:ilvl w:val="0"/>
+          <w:numId w:val="19"/>
+        </w:numPr>
+        <w:rPr>
+          <w:rFonts w:asciiTheme="majorHAnsi" w:hAnsiTheme="majorHAnsi" w:cstheme="majorHAnsi"/>
+          <w:sz w:val="22"/>
+          <w:szCs w:val="22"/>
+        </w:rPr>
+      </w:pPr>
+      <w:r>
+        <w:rPr>
+          <w:rFonts w:asciiTheme="majorHAnsi" w:hAnsiTheme="majorHAnsi" w:cstheme="majorHAnsi"/>
+          <w:sz w:val="22"/>
+          <w:szCs w:val="22"/>
+        </w:rPr>
+        <w:t>https://github.com/Orthant/IEEE/blob/master/29148-2011.pdf</w:t>
+      </w:r>
+    </w:p>
+    <w:p>
+      <w:pPr>
+        <w:pStyle w:val="a7"/>
+        <w:numPr>
+          <w:ilvl w:val="0"/>
+          <w:numId w:val="19"/>
+        </w:numPr>
+        <w:rPr>
+          <w:rFonts w:asciiTheme="majorHAnsi" w:hAnsiTheme="majorHAnsi" w:cstheme="majorHAnsi"/>
+          <w:sz w:val="22"/>
+          <w:szCs w:val="22"/>
+        </w:rPr>
+      </w:pPr>
+      <w:r>
+        <w:rPr>
+          <w:rFonts w:asciiTheme="majorHAnsi" w:hAnsiTheme="majorHAnsi" w:cstheme="majorHAnsi"/>
+          <w:sz w:val="22"/>
+          <w:szCs w:val="22"/>
+        </w:rPr>
+        <w:t>Υλικό από το μάθημα "Τεχνολογία Λογισμικού"</w:t>
+      </w:r>
+    </w:p>
+    <w:p/>
+    <w:p>
+      <w:pPr>
+        <w:pStyle w:val="1"/>
+      </w:pPr>
+      <w:r>
+        <w:t xml:space="preserve">Προδιαγραφές απαιτήσεων </w:t>
+      </w:r>
+      <w:r>
+        <w:t>λογισμικού</w:t>
+      </w:r>
+    </w:p>
+    <w:p>
+      <w:pPr>
+        <w:pStyle w:val="2"/>
+      </w:pPr>
+      <w:r>
+        <w:t>3.</w:t>
+      </w:r>
+      <w:r>
+        <w:rPr>
+          <w:lang w:val="en-US"/>
+        </w:rPr>
+        <w:t>1</w:t>
+      </w:r>
+      <w:r>
+        <w:tab/>
+      </w:r>
+      <w:r>
+        <w:t>Π</w:t>
+      </w:r>
+      <w:r>
+        <w:t>εριπτώσεις χρήσης</w:t>
+      </w:r>
+    </w:p>
+    <w:p>
+      <w:pPr>
+        <w:pStyle w:val="3"/>
+      </w:pPr>
+      <w:r>
+        <w:t>3.</w:t>
+      </w:r>
+      <w:r>
+        <w:t>1</w:t>
+      </w:r>
+      <w:r>
+        <w:t>.1</w:t>
+      </w:r>
+      <w:r>
+        <w:tab/>
+      </w:r>
+      <w:r>
+        <w:t>ΠΕΡΙΠΤΩΣΗ ΧΡΗΣΗΣ</w:t>
+      </w:r>
+      <w:r>
+        <w:t xml:space="preserve"> 1</w:t>
+      </w:r>
+      <w:r>
+        <w:t xml:space="preserve">: </w:t>
+      </w:r>
+      <w:r>
+        <w:t>Συλλογή και Αποθήκευση Δεδομένων Διελεύσεων</w:t>
+      </w:r>
+    </w:p>
+    <w:p>
+      <w:pPr>
+        <w:pStyle w:val="4"/>
+      </w:pPr>
+      <w:r>
+        <w:t>3.</w:t>
+      </w:r>
+      <w:r>
+        <w:t>1</w:t>
+      </w:r>
+      <w:r>
+        <w:t>.1</w:t>
+      </w:r>
+      <w:r>
+        <w:t>.1</w:t>
+      </w:r>
+      <w:r>
+        <w:tab/>
+      </w:r>
+      <w:r>
+        <w:t>Χρήστες (ρόλοι) που εμπλέκονται</w:t>
       </w:r>
     </w:p>
     <w:p>
@@ -655,655 +1610,39 @@
         <w:pStyle w:val="Description"/>
       </w:pPr>
       <w:r>
-        <w:t>ΝΑ ΜΗΝ ΣΥΜΠΛΗΡΩΘΕΙ ΑΝ ΔΕΝ ΑΠΑΙΤΕΙΤΑΙ</w:t>
-      </w:r>
-    </w:p>
-    <w:p>
-      <w:r>
-        <w:t>Το σύστημα έχει δύο κύριες διεπαφές για τους χρήστες</w:t>
-      </w:r>
-      <w:r>
-        <w:t>:</w:t>
-      </w:r>
-    </w:p>
-    <w:p>
-      <w:r>
-        <w:br/>
-      </w:r>
-      <w:r>
-        <w:rPr>
-          <w:lang w:val="en-US"/>
-        </w:rPr>
-        <w:t>Web</w:t>
-      </w:r>
-      <w:r>
-        <w:t xml:space="preserve"> </w:t>
-      </w:r>
-      <w:r>
-        <w:rPr>
-          <w:lang w:val="en-US"/>
-        </w:rPr>
-        <w:t>Application</w:t>
-      </w:r>
-      <w:r>
-        <w:t xml:space="preserve"> </w:t>
-      </w:r>
-      <w:r>
-        <w:t xml:space="preserve">το οποίο λειτουργεί ως </w:t>
-      </w:r>
-      <w:r>
-        <w:rPr>
-          <w:lang w:val="en-US"/>
-        </w:rPr>
-        <w:t>frontend</w:t>
-      </w:r>
-      <w:r>
-        <w:t xml:space="preserve"> </w:t>
-      </w:r>
-      <w:r>
-        <w:t>για τους χρήστες και το οποίο παρέχει γραφική διεπαφή για</w:t>
-      </w:r>
-      <w:r>
-        <w:t>:</w:t>
-      </w:r>
-      <w:r>
-        <w:br/>
-      </w:r>
-      <w:r>
-        <w:t>Παρουσίαση δεδομένων σε πίνακες και διαγράμματα</w:t>
-      </w:r>
-    </w:p>
-    <w:p>
-      <w:r>
-        <w:t>Οπτικοποίηση δεδομένων σε χάρτες</w:t>
-      </w:r>
-    </w:p>
-    <w:p>
-      <w:r>
-        <w:t>Εκτέλεση Υπολογισμών και αναφορών</w:t>
-      </w:r>
-    </w:p>
-    <w:p>
-      <w:r>
-        <w:t xml:space="preserve">Χρησιμοποιεί </w:t>
-      </w:r>
-      <w:r>
-        <w:rPr>
-          <w:lang w:val="en-US"/>
-        </w:rPr>
-        <w:t>HTTPS</w:t>
-      </w:r>
-    </w:p>
-    <w:p/>
-    <w:p>
-      <w:r>
-        <w:rPr>
-          <w:lang w:val="en-US"/>
-        </w:rPr>
-        <w:t>Command</w:t>
-      </w:r>
-      <w:r>
-        <w:t xml:space="preserve"> </w:t>
-      </w:r>
-      <w:r>
-        <w:rPr>
-          <w:lang w:val="en-US"/>
-        </w:rPr>
-        <w:t>Line</w:t>
-      </w:r>
-      <w:r>
-        <w:t xml:space="preserve"> </w:t>
-      </w:r>
-      <w:r>
-        <w:rPr>
-          <w:lang w:val="en-US"/>
-        </w:rPr>
-        <w:t>Interface</w:t>
-      </w:r>
-      <w:r>
-        <w:t xml:space="preserve"> </w:t>
-      </w:r>
-      <w:r>
-        <w:t>(</w:t>
-      </w:r>
-      <w:r>
-        <w:rPr>
-          <w:lang w:val="en-US"/>
-        </w:rPr>
-        <w:t>CLI</w:t>
-      </w:r>
-      <w:r>
-        <w:t xml:space="preserve">) </w:t>
-      </w:r>
-      <w:r>
-        <w:t>το</w:t>
-      </w:r>
-      <w:r>
-        <w:t xml:space="preserve"> </w:t>
-      </w:r>
-      <w:r>
-        <w:t>οποίο</w:t>
-      </w:r>
-      <w:r>
-        <w:t xml:space="preserve"> </w:t>
-      </w:r>
-      <w:r>
-        <w:t>λειτουργεί</w:t>
-      </w:r>
-      <w:r>
-        <w:t xml:space="preserve"> </w:t>
-      </w:r>
-      <w:r>
-        <w:t>ως</w:t>
-      </w:r>
-      <w:r>
-        <w:t xml:space="preserve"> </w:t>
-      </w:r>
-      <w:r>
-        <w:rPr>
-          <w:lang w:val="en-US"/>
-        </w:rPr>
-        <w:t>client</w:t>
-      </w:r>
-      <w:r>
-        <w:t xml:space="preserve"> </w:t>
-      </w:r>
-      <w:r>
-        <w:t>του</w:t>
-      </w:r>
-      <w:r>
-        <w:t xml:space="preserve"> </w:t>
-      </w:r>
-      <w:r>
-        <w:rPr>
-          <w:lang w:val="en-US"/>
-        </w:rPr>
-        <w:t>REST</w:t>
-      </w:r>
-      <w:r>
-        <w:t xml:space="preserve"> </w:t>
-      </w:r>
-      <w:r>
-        <w:rPr>
-          <w:lang w:val="en-US"/>
-        </w:rPr>
-        <w:t>API</w:t>
-      </w:r>
-      <w:r>
-        <w:t>.</w:t>
-      </w:r>
-    </w:p>
-    <w:p>
-      <w:r>
-        <w:t>Παρέχει βασικές λειτουργείες όπως</w:t>
-      </w:r>
-      <w:r>
-        <w:t>:</w:t>
-      </w:r>
-    </w:p>
-    <w:p>
-      <w:r>
-        <w:t xml:space="preserve">Εισαγωγή Δεδομένων από αρχεία </w:t>
-      </w:r>
-      <w:r>
-        <w:rPr>
-          <w:lang w:val="en-US"/>
-        </w:rPr>
-        <w:t>CSV</w:t>
-      </w:r>
-    </w:p>
-    <w:p>
-      <w:r>
-        <w:t>Αναζήτηση δεδομένων διελεύσεων και κόστους</w:t>
-      </w:r>
-    </w:p>
-    <w:p>
-      <w:r>
-        <w:t>Αποτελέσματα</w:t>
-      </w:r>
-      <w:r>
-        <w:t xml:space="preserve"> </w:t>
-      </w:r>
-      <w:r>
-        <w:t>σε</w:t>
-      </w:r>
-      <w:r>
-        <w:t xml:space="preserve"> </w:t>
-      </w:r>
-      <w:r>
-        <w:rPr>
-          <w:lang w:val="en-US"/>
-        </w:rPr>
-        <w:t>CSV</w:t>
-      </w:r>
-      <w:r>
-        <w:t xml:space="preserve">, </w:t>
-      </w:r>
-      <w:r>
-        <w:rPr>
-          <w:lang w:val="en-US"/>
-        </w:rPr>
-        <w:t>JSON</w:t>
-      </w:r>
-      <w:r>
-        <w:t xml:space="preserve"> </w:t>
-      </w:r>
-      <w:r>
-        <w:rPr>
-          <w:lang w:val="en-US"/>
-        </w:rPr>
-        <w:t>sorted</w:t>
-      </w:r>
-      <w:r>
-        <w:t xml:space="preserve"> </w:t>
-      </w:r>
-      <w:r>
-        <w:rPr>
-          <w:lang w:val="en-US"/>
-        </w:rPr>
-        <w:t>by</w:t>
-      </w:r>
-      <w:r>
-        <w:t xml:space="preserve"> </w:t>
-      </w:r>
-      <w:r>
-        <w:rPr>
-          <w:lang w:val="en-US"/>
-        </w:rPr>
-        <w:t>timestamp</w:t>
-      </w:r>
-      <w:r>
-        <w:t>.</w:t>
-      </w:r>
-    </w:p>
-    <w:p>
-      <w:pPr>
-        <w:pStyle w:val="1"/>
-      </w:pPr>
-      <w:r>
-        <w:t>Αναφορές</w:t>
-      </w:r>
-      <w:r>
-        <w:t xml:space="preserve"> - πηγές πληροφοριών</w:t>
-      </w:r>
-    </w:p>
-    <w:p>
-      <w:pPr>
-        <w:pStyle w:val="Description"/>
-      </w:pPr>
-      <w:r>
-        <w:t xml:space="preserve">Αναφορά σε </w:t>
-      </w:r>
-      <w:r>
-        <w:t>πηγές πληροφοριών στο μέτρο της αναγκαιότητας για την κατανόηση του συστήματος</w:t>
-      </w:r>
-    </w:p>
-    <w:p>
-      <w:pPr>
-        <w:pStyle w:val="Description"/>
-      </w:pPr>
-      <w:r>
-        <w:t>ΝΑ ΜΗΝ ΣΥΜΠΛΗΡΩΘΕΙ ΑΝ ΔΕΝ ΑΠΑΙΤΕΙΤΑΙ</w:t>
-      </w:r>
-    </w:p>
-    <w:p>
-      <w:pPr>
-        <w:rPr>
-          <w:lang w:val="en-US"/>
-        </w:rPr>
-      </w:pPr>
-      <w:r>
-        <w:t>Πηγές πληροφοριών είναι τα αντίστοιχα έγγραφα για την εργασία</w:t>
-      </w:r>
-      <w:r>
-        <w:t>:</w:t>
-      </w:r>
-    </w:p>
-    <w:p>
-      <w:pPr>
-        <w:rPr>
-          <w:lang w:val="en-US"/>
-        </w:rPr>
-      </w:pPr>
-      <w:r>
-        <w:rPr>
-          <w:lang w:val="en-US"/>
-        </w:rPr>
-        <w:t>project_softeng2024_part1.pdf</w:t>
-      </w:r>
-    </w:p>
-    <w:p>
-      <w:pPr>
-        <w:rPr>
-          <w:lang w:val="en-US"/>
-        </w:rPr>
-      </w:pPr>
-      <w:r>
-        <w:rPr>
-          <w:lang w:val="en-US"/>
-        </w:rPr>
-        <w:t>project_softeng2024_part2.pdf</w:t>
-      </w:r>
-    </w:p>
-    <w:p>
-      <w:r>
-        <w:rPr>
-          <w:lang w:val="en-US"/>
-        </w:rPr>
-        <w:t>REST</w:t>
-      </w:r>
-      <w:r>
-        <w:t xml:space="preserve"> </w:t>
-      </w:r>
-      <w:r>
-        <w:rPr>
-          <w:lang w:val="en-US"/>
-        </w:rPr>
-        <w:t>API</w:t>
-      </w:r>
-      <w:r>
-        <w:t xml:space="preserve"> </w:t>
-      </w:r>
-      <w:r>
-        <w:t>Προδιαγραφές</w:t>
-      </w:r>
-      <w:r>
-        <w:t xml:space="preserve">: </w:t>
-      </w:r>
-      <w:r>
-        <w:rPr>
-          <w:lang w:val="en-US"/>
-        </w:rPr>
-        <w:t>https</w:t>
-      </w:r>
-      <w:r>
-        <w:t>://</w:t>
-      </w:r>
-      <w:r>
-        <w:rPr>
-          <w:lang w:val="en-US"/>
-        </w:rPr>
-        <w:t>www</w:t>
-      </w:r>
-      <w:r>
-        <w:t>.</w:t>
-      </w:r>
-      <w:r>
-        <w:rPr>
-          <w:lang w:val="en-US"/>
-        </w:rPr>
-        <w:t>ibm</w:t>
-      </w:r>
-      <w:r>
-        <w:t>.</w:t>
-      </w:r>
-      <w:r>
-        <w:rPr>
-          <w:lang w:val="en-US"/>
-        </w:rPr>
-        <w:t>com</w:t>
-      </w:r>
-      <w:r>
-        <w:t>/</w:t>
-      </w:r>
-      <w:r>
-        <w:rPr>
-          <w:lang w:val="en-US"/>
-        </w:rPr>
-        <w:t>topics</w:t>
-      </w:r>
-      <w:r>
-        <w:t>/</w:t>
-      </w:r>
-      <w:r>
-        <w:rPr>
-          <w:lang w:val="en-US"/>
-        </w:rPr>
-        <w:t>rest</w:t>
-      </w:r>
-      <w:r>
-        <w:t>-</w:t>
-      </w:r>
-      <w:r>
-        <w:rPr>
-          <w:lang w:val="en-US"/>
-        </w:rPr>
-        <w:t>apis</w:t>
-      </w:r>
-    </w:p>
-    <w:p>
-      <w:r>
-        <w:rPr>
-          <w:lang w:val="en-US"/>
-        </w:rPr>
-        <w:t>OpenApi</w:t>
-      </w:r>
-      <w:r>
-        <w:t xml:space="preserve"> 3 </w:t>
-      </w:r>
-      <w:r>
-        <w:t>Προδιαγραφές</w:t>
-      </w:r>
-      <w:r>
-        <w:t xml:space="preserve">: </w:t>
-      </w:r>
-      <w:r>
-        <w:rPr>
-          <w:lang w:val="en-US"/>
-        </w:rPr>
-        <w:t>https</w:t>
-      </w:r>
-      <w:r>
-        <w:t>://</w:t>
-      </w:r>
-      <w:r>
-        <w:rPr>
-          <w:lang w:val="en-US"/>
-        </w:rPr>
-        <w:t>swagger</w:t>
-      </w:r>
-      <w:r>
-        <w:t>.</w:t>
-      </w:r>
-      <w:r>
-        <w:rPr>
-          <w:lang w:val="en-US"/>
-        </w:rPr>
-        <w:t>io</w:t>
-      </w:r>
-      <w:r>
-        <w:t>/</w:t>
-      </w:r>
-      <w:r>
-        <w:rPr>
-          <w:lang w:val="en-US"/>
-        </w:rPr>
-        <w:t>specification</w:t>
-      </w:r>
-      <w:r>
-        <w:t>/</w:t>
-      </w:r>
-    </w:p>
-    <w:p>
-      <w:pPr>
-        <w:rPr>
-          <w:lang w:val="en-US"/>
-        </w:rPr>
-      </w:pPr>
-      <w:r>
-        <w:t>Αρχεία Δεδομένων</w:t>
-      </w:r>
-      <w:r>
-        <w:rPr>
-          <w:lang w:val="en-US"/>
-        </w:rPr>
-        <w:t>:</w:t>
-      </w:r>
-      <w:r>
-        <w:rPr>
-          <w:lang w:val="en-US"/>
-        </w:rPr>
-        <w:br/>
-      </w:r>
-      <w:r>
-        <w:rPr>
-          <w:lang w:val="en-US"/>
-        </w:rPr>
-        <w:t>tollstations2024.csv</w:t>
-      </w:r>
-    </w:p>
-    <w:p>
-      <w:pPr>
-        <w:rPr>
-          <w:lang w:val="en-US"/>
-        </w:rPr>
-      </w:pPr>
-      <w:r>
-        <w:t>passes-sample.csv</w:t>
-      </w:r>
-    </w:p>
-    <w:p>
-      <w:r>
-        <w:t xml:space="preserve">Για το </w:t>
-      </w:r>
-      <w:r>
-        <w:t>ISO/IEC/IEEE 29148:2011:</w:t>
-      </w:r>
-    </w:p>
-    <w:p>
-      <w:pPr>
-        <w:rPr>
-          <w:lang w:val="en-US"/>
-        </w:rPr>
-      </w:pPr>
-      <w:r>
-        <w:t>https://github.com/Orthant/IEEE/blob/master/29148-2011.pdf</w:t>
-      </w:r>
-    </w:p>
-    <w:p>
-      <w:r>
-        <w:t>Υλικό από το μάθημα "Τεχνολογία Λογισμικού"</w:t>
-      </w:r>
-    </w:p>
-    <w:p>
-      <w:pPr>
-        <w:pStyle w:val="1"/>
-      </w:pPr>
-      <w:r>
-        <w:lastRenderedPageBreak/>
-        <w:t xml:space="preserve">Προδιαγραφές απαιτήσεων </w:t>
-      </w:r>
-      <w:r>
-        <w:t>λογισμικού</w:t>
-      </w:r>
-    </w:p>
-    <w:p>
-      <w:pPr>
-        <w:pStyle w:val="2"/>
-      </w:pPr>
-      <w:r>
-        <w:t>3.</w:t>
-      </w:r>
-      <w:r>
-        <w:rPr>
-          <w:lang w:val="en-US"/>
-        </w:rPr>
-        <w:t>1</w:t>
-      </w:r>
-      <w:r>
-        <w:tab/>
-      </w:r>
-      <w:r>
-        <w:t>Π</w:t>
-      </w:r>
-      <w:r>
-        <w:t>εριπτώσεις χρήσης</w:t>
-      </w:r>
-    </w:p>
-    <w:p>
-      <w:pPr>
-        <w:pStyle w:val="Description"/>
-      </w:pPr>
-      <w:r>
-        <w:rPr>
-          <w:lang w:val="en-US"/>
-        </w:rPr>
-        <w:t> </w:t>
-      </w:r>
-      <w:r>
-        <w:t>Λεπτομερής προδιαγραφή των λειτουργιών του λογισμικού</w:t>
-      </w:r>
-      <w:r>
-        <w:t xml:space="preserve"> σε επίπεδο περιπτώσεων χρήσης</w:t>
-      </w:r>
-      <w:r>
-        <w:t xml:space="preserve">. </w:t>
-      </w:r>
-      <w:r>
-        <w:t>Ο αριθμός των περιπτώσεων χρήσης ανάλογα με τον αριθμό των μελών της ομάδας σύμφωνα με την εκφώνηση.</w:t>
-      </w:r>
-      <w:r>
-        <w:t xml:space="preserve"> Εδώ δίνεται το γενικό μοντέλο περιπτώσεων χρήσης.</w:t>
-      </w:r>
-    </w:p>
-    <w:p>
-      <w:pPr>
-        <w:pStyle w:val="3"/>
-      </w:pPr>
-      <w:r>
-        <w:t>3.</w:t>
-      </w:r>
-      <w:r>
-        <w:t>1</w:t>
-      </w:r>
-      <w:r>
-        <w:t>.1</w:t>
-      </w:r>
-      <w:r>
-        <w:tab/>
-      </w:r>
-      <w:r>
-        <w:t>ΠΕΡΙΠΤΩΣΗ ΧΡΗΣΗΣ</w:t>
-      </w:r>
-      <w:r>
-        <w:t xml:space="preserve"> 1</w:t>
-      </w:r>
-      <w:r>
-        <w:t>: (τίτλος)</w:t>
-      </w:r>
-    </w:p>
-    <w:p>
-      <w:pPr>
-        <w:pStyle w:val="4"/>
-      </w:pPr>
-      <w:r>
-        <w:t>3.</w:t>
-      </w:r>
-      <w:r>
-        <w:t>1</w:t>
-      </w:r>
-      <w:r>
-        <w:t>.1</w:t>
-      </w:r>
-      <w:r>
-        <w:t>.1</w:t>
-      </w:r>
-      <w:r>
-        <w:tab/>
-      </w:r>
-      <w:r>
-        <w:t>Χρήστες (ρόλοι) που εμπλέκονται</w:t>
-      </w:r>
-    </w:p>
-    <w:p>
-      <w:pPr>
-        <w:pStyle w:val="Description"/>
-      </w:pPr>
-      <w:r>
         <w:t>Αναφορά στους ρόλους που αφορά η περίπτωση χρήσης</w:t>
       </w:r>
     </w:p>
-    <w:p/>
+    <w:p>
+      <w:pPr>
+        <w:pStyle w:val="a7"/>
+        <w:numPr>
+          <w:ilvl w:val="0"/>
+          <w:numId w:val="17"/>
+        </w:numPr>
+        <w:rPr>
+          <w:rFonts w:asciiTheme="majorHAnsi" w:hAnsiTheme="majorHAnsi" w:cstheme="majorHAnsi"/>
+          <w:sz w:val="22"/>
+          <w:szCs w:val="22"/>
+          <w:lang w:val="en-GB"/>
+        </w:rPr>
+      </w:pPr>
+      <w:r>
+        <w:rPr>
+          <w:rFonts w:asciiTheme="majorHAnsi" w:hAnsiTheme="majorHAnsi" w:cstheme="majorHAnsi"/>
+          <w:sz w:val="22"/>
+          <w:szCs w:val="22"/>
+        </w:rPr>
+        <w:t>Λειτουργοί αυτοκινητοδρόμων</w:t>
+      </w:r>
+    </w:p>
+    <w:p>
+      <w:pPr>
+        <w:rPr>
+          <w:lang w:val="en-GB"/>
+        </w:rPr>
+      </w:pPr>
+    </w:p>
     <w:p>
       <w:pPr>
         <w:pStyle w:val="4"/>
@@ -1330,6 +1669,50 @@
         <w:t>Καταγραφή των συνθηκών που πρέπει να ισχύουν ώστε να μπορεί να εκτελεστεί η περίπτωση χρήσης</w:t>
       </w:r>
     </w:p>
+    <w:p>
+      <w:pPr>
+        <w:pStyle w:val="a7"/>
+        <w:numPr>
+          <w:ilvl w:val="0"/>
+          <w:numId w:val="17"/>
+        </w:numPr>
+        <w:rPr>
+          <w:rFonts w:asciiTheme="majorHAnsi" w:hAnsiTheme="majorHAnsi" w:cstheme="majorHAnsi"/>
+          <w:sz w:val="22"/>
+          <w:szCs w:val="22"/>
+        </w:rPr>
+      </w:pPr>
+      <w:r>
+        <w:rPr>
+          <w:rFonts w:asciiTheme="majorHAnsi" w:hAnsiTheme="majorHAnsi" w:cstheme="majorHAnsi"/>
+          <w:sz w:val="22"/>
+          <w:szCs w:val="22"/>
+        </w:rPr>
+        <w:t>Τα πληροφοριακά συστήματα των λειτουργών έχουν προσαρμοστεί να αποστέλλουν δεδομένα διελεύσεων.</w:t>
+      </w:r>
+    </w:p>
+    <w:p>
+      <w:pPr>
+        <w:pStyle w:val="a7"/>
+        <w:numPr>
+          <w:ilvl w:val="0"/>
+          <w:numId w:val="17"/>
+        </w:numPr>
+        <w:rPr>
+          <w:rFonts w:asciiTheme="majorHAnsi" w:hAnsiTheme="majorHAnsi" w:cstheme="majorHAnsi"/>
+          <w:sz w:val="22"/>
+          <w:szCs w:val="22"/>
+        </w:rPr>
+      </w:pPr>
+      <w:r>
+        <w:rPr>
+          <w:rFonts w:asciiTheme="majorHAnsi" w:hAnsiTheme="majorHAnsi" w:cstheme="majorHAnsi"/>
+          <w:sz w:val="22"/>
+          <w:szCs w:val="22"/>
+        </w:rPr>
+        <w:t>Η σύνδεση με το σύστημα είναι ασφαλής και λειτουργεί μέσω HTTPS.</w:t>
+      </w:r>
+    </w:p>
     <w:p/>
     <w:p>
       <w:pPr>
@@ -1365,11 +1748,83 @@
       <w:r>
         <w:t xml:space="preserve">" </w:t>
       </w:r>
+      <w:proofErr w:type="spellStart"/>
       <w:r>
         <w:t>κλπ</w:t>
       </w:r>
-    </w:p>
-    <w:p/>
+      <w:proofErr w:type="spellEnd"/>
+    </w:p>
+    <w:p>
+      <w:pPr>
+        <w:pStyle w:val="Description"/>
+        <w:numPr>
+          <w:ilvl w:val="0"/>
+          <w:numId w:val="17"/>
+        </w:numPr>
+        <w:rPr>
+          <w:rFonts w:asciiTheme="majorHAnsi" w:hAnsiTheme="majorHAnsi" w:cstheme="majorHAnsi"/>
+          <w:i w:val="0"/>
+          <w:iCs/>
+          <w:color w:val="auto"/>
+          <w:sz w:val="22"/>
+          <w:szCs w:val="22"/>
+          <w:lang w:val="en-GB"/>
+        </w:rPr>
+      </w:pPr>
+      <w:r>
+        <w:rPr>
+          <w:rFonts w:asciiTheme="majorHAnsi" w:hAnsiTheme="majorHAnsi" w:cstheme="majorHAnsi"/>
+          <w:i w:val="0"/>
+          <w:iCs/>
+          <w:color w:val="auto"/>
+          <w:sz w:val="22"/>
+          <w:szCs w:val="22"/>
+        </w:rPr>
+        <w:t>Υποσύστημα</w:t>
+      </w:r>
+      <w:r>
+        <w:rPr>
+          <w:rFonts w:asciiTheme="majorHAnsi" w:hAnsiTheme="majorHAnsi" w:cstheme="majorHAnsi"/>
+          <w:i w:val="0"/>
+          <w:iCs/>
+          <w:color w:val="auto"/>
+          <w:sz w:val="22"/>
+          <w:szCs w:val="22"/>
+          <w:lang w:val="en-GB"/>
+        </w:rPr>
+        <w:t xml:space="preserve"> back-end </w:t>
+      </w:r>
+      <w:r>
+        <w:rPr>
+          <w:rFonts w:asciiTheme="majorHAnsi" w:hAnsiTheme="majorHAnsi" w:cstheme="majorHAnsi"/>
+          <w:i w:val="0"/>
+          <w:iCs/>
+          <w:color w:val="auto"/>
+          <w:sz w:val="22"/>
+          <w:szCs w:val="22"/>
+        </w:rPr>
+        <w:t>με</w:t>
+      </w:r>
+      <w:r>
+        <w:rPr>
+          <w:rFonts w:asciiTheme="majorHAnsi" w:hAnsiTheme="majorHAnsi" w:cstheme="majorHAnsi"/>
+          <w:i w:val="0"/>
+          <w:iCs/>
+          <w:color w:val="auto"/>
+          <w:sz w:val="22"/>
+          <w:szCs w:val="22"/>
+          <w:lang w:val="en-GB"/>
+        </w:rPr>
+        <w:t xml:space="preserve"> REST API.</w:t>
+      </w:r>
+    </w:p>
+    <w:p>
+      <w:pPr>
+        <w:rPr>
+          <w:lang w:val="en-GB"/>
+        </w:rPr>
+      </w:pPr>
+    </w:p>
     <w:p>
       <w:pPr>
         <w:pStyle w:val="4"/>
@@ -1426,6 +1881,182 @@
       </w:r>
       <w:r>
         <w:t xml:space="preserve">. </w:t>
+      </w:r>
+    </w:p>
+    <w:p>
+      <w:pPr>
+        <w:pStyle w:val="a7"/>
+        <w:numPr>
+          <w:ilvl w:val="0"/>
+          <w:numId w:val="17"/>
+        </w:numPr>
+        <w:rPr>
+          <w:rFonts w:asciiTheme="majorHAnsi" w:hAnsiTheme="majorHAnsi" w:cstheme="majorHAnsi"/>
+          <w:sz w:val="22"/>
+          <w:szCs w:val="22"/>
+        </w:rPr>
+      </w:pPr>
+      <w:r>
+        <w:rPr>
+          <w:rFonts w:asciiTheme="majorHAnsi" w:hAnsiTheme="majorHAnsi" w:cstheme="majorHAnsi"/>
+          <w:sz w:val="22"/>
+          <w:szCs w:val="22"/>
+        </w:rPr>
+        <w:lastRenderedPageBreak/>
+        <w:t xml:space="preserve"> Κωδικός πομποδέκτη</w:t>
+      </w:r>
+    </w:p>
+    <w:p>
+      <w:pPr>
+        <w:pStyle w:val="a7"/>
+        <w:numPr>
+          <w:ilvl w:val="0"/>
+          <w:numId w:val="17"/>
+        </w:numPr>
+        <w:rPr>
+          <w:rFonts w:asciiTheme="majorHAnsi" w:hAnsiTheme="majorHAnsi" w:cstheme="majorHAnsi"/>
+          <w:sz w:val="22"/>
+          <w:szCs w:val="22"/>
+        </w:rPr>
+      </w:pPr>
+      <w:r>
+        <w:rPr>
+          <w:rFonts w:asciiTheme="majorHAnsi" w:hAnsiTheme="majorHAnsi" w:cstheme="majorHAnsi"/>
+          <w:sz w:val="22"/>
+          <w:szCs w:val="22"/>
+        </w:rPr>
+        <w:t>Ημερομηνία και ώρα διέλευσης</w:t>
+      </w:r>
+    </w:p>
+    <w:p>
+      <w:pPr>
+        <w:pStyle w:val="a7"/>
+        <w:numPr>
+          <w:ilvl w:val="0"/>
+          <w:numId w:val="17"/>
+        </w:numPr>
+        <w:rPr>
+          <w:rFonts w:asciiTheme="majorHAnsi" w:hAnsiTheme="majorHAnsi" w:cstheme="majorHAnsi"/>
+          <w:sz w:val="22"/>
+          <w:szCs w:val="22"/>
+        </w:rPr>
+      </w:pPr>
+      <w:r>
+        <w:rPr>
+          <w:rFonts w:asciiTheme="majorHAnsi" w:hAnsiTheme="majorHAnsi" w:cstheme="majorHAnsi"/>
+          <w:sz w:val="22"/>
+          <w:szCs w:val="22"/>
+        </w:rPr>
+        <w:t>Σημείο διέλευσης (σταθμός διοδίων)</w:t>
+      </w:r>
+    </w:p>
+    <w:p>
+      <w:pPr>
+        <w:pStyle w:val="a7"/>
+        <w:numPr>
+          <w:ilvl w:val="0"/>
+          <w:numId w:val="17"/>
+        </w:numPr>
+        <w:rPr>
+          <w:rFonts w:asciiTheme="majorHAnsi" w:hAnsiTheme="majorHAnsi" w:cstheme="majorHAnsi"/>
+          <w:sz w:val="22"/>
+          <w:szCs w:val="22"/>
+          <w:lang w:val="en-GB"/>
+        </w:rPr>
+      </w:pPr>
+      <w:r>
+        <w:rPr>
+          <w:rFonts w:asciiTheme="majorHAnsi" w:hAnsiTheme="majorHAnsi" w:cstheme="majorHAnsi"/>
+          <w:sz w:val="22"/>
+          <w:szCs w:val="22"/>
+        </w:rPr>
+        <w:t>Κατηγορία οχήματος</w:t>
+      </w:r>
+    </w:p>
+    <w:p>
+      <w:pPr>
+        <w:pStyle w:val="a7"/>
+        <w:numPr>
+          <w:ilvl w:val="0"/>
+          <w:numId w:val="17"/>
+        </w:numPr>
+        <w:rPr>
+          <w:rFonts w:asciiTheme="majorHAnsi" w:hAnsiTheme="majorHAnsi" w:cstheme="majorHAnsi"/>
+          <w:sz w:val="22"/>
+          <w:szCs w:val="22"/>
+          <w:lang w:val="en-GB"/>
+        </w:rPr>
+      </w:pPr>
+      <w:r>
+        <w:rPr>
+          <w:rFonts w:asciiTheme="majorHAnsi" w:hAnsiTheme="majorHAnsi" w:cstheme="majorHAnsi"/>
+          <w:sz w:val="22"/>
+          <w:szCs w:val="22"/>
+        </w:rPr>
+        <w:t>Κόστος διέλευσης</w:t>
+      </w:r>
+    </w:p>
+    <w:p>
+      <w:pPr>
+        <w:ind w:left="360"/>
+        <w:rPr>
+          <w:rFonts w:asciiTheme="majorHAnsi" w:hAnsiTheme="majorHAnsi" w:cstheme="majorHAnsi"/>
+          <w:sz w:val="22"/>
+          <w:szCs w:val="22"/>
+          <w:lang w:val="en-GB"/>
+        </w:rPr>
+      </w:pPr>
+      <w:r>
+        <w:rPr>
+          <w:rFonts w:asciiTheme="majorHAnsi" w:hAnsiTheme="majorHAnsi" w:cstheme="majorHAnsi"/>
+          <w:sz w:val="22"/>
+          <w:szCs w:val="22"/>
+        </w:rPr>
+        <w:t>Συνθήκες εγκυρότητας:</w:t>
+      </w:r>
+    </w:p>
+    <w:p>
+      <w:pPr>
+        <w:pStyle w:val="a7"/>
+        <w:numPr>
+          <w:ilvl w:val="0"/>
+          <w:numId w:val="17"/>
+        </w:numPr>
+        <w:rPr>
+          <w:rFonts w:asciiTheme="majorHAnsi" w:hAnsiTheme="majorHAnsi" w:cstheme="majorHAnsi"/>
+          <w:sz w:val="22"/>
+          <w:szCs w:val="22"/>
+        </w:rPr>
+      </w:pPr>
+      <w:r>
+        <w:rPr>
+          <w:rFonts w:asciiTheme="majorHAnsi" w:hAnsiTheme="majorHAnsi" w:cstheme="majorHAnsi"/>
+          <w:sz w:val="22"/>
+          <w:szCs w:val="22"/>
+        </w:rPr>
+        <w:t>Ο κωδικός πομποδέκτη είναι έγκυρος και αντιστοιχεί σε ενεργό συνδρομητή.</w:t>
+      </w:r>
+    </w:p>
+    <w:p>
+      <w:pPr>
+        <w:pStyle w:val="a7"/>
+        <w:numPr>
+          <w:ilvl w:val="0"/>
+          <w:numId w:val="17"/>
+        </w:numPr>
+        <w:rPr>
+          <w:rFonts w:asciiTheme="majorHAnsi" w:hAnsiTheme="majorHAnsi" w:cstheme="majorHAnsi"/>
+          <w:sz w:val="22"/>
+          <w:szCs w:val="22"/>
+        </w:rPr>
+      </w:pPr>
+      <w:r>
+        <w:rPr>
+          <w:rFonts w:asciiTheme="majorHAnsi" w:hAnsiTheme="majorHAnsi" w:cstheme="majorHAnsi"/>
+          <w:sz w:val="22"/>
+          <w:szCs w:val="22"/>
+        </w:rPr>
+        <w:t>Τα δεδομένα είναι πλήρη και δεν περιέχουν σφάλματα μορφοποίησης.</w:t>
       </w:r>
     </w:p>
     <w:p/>
@@ -1461,7 +2092,15 @@
         <w:pStyle w:val="Description"/>
       </w:pPr>
       <w:r>
-        <w:t>Περιγραφή με κείμενο (Βήμα 1, Βήμα 2 κλπ) και δ</w:t>
+        <w:t xml:space="preserve">Περιγραφή με κείμενο (Βήμα 1, Βήμα 2 </w:t>
+      </w:r>
+      <w:proofErr w:type="spellStart"/>
+      <w:r>
+        <w:t>κλπ</w:t>
+      </w:r>
+      <w:proofErr w:type="spellEnd"/>
+      <w:r>
+        <w:t>) και δ</w:t>
       </w:r>
       <w:r>
         <w:t>ιαγράμματα</w:t>
@@ -1512,6 +2151,174 @@
         <w:t>.</w:t>
       </w:r>
     </w:p>
+    <w:p>
+      <w:pPr>
+        <w:pStyle w:val="a7"/>
+        <w:numPr>
+          <w:ilvl w:val="0"/>
+          <w:numId w:val="17"/>
+        </w:numPr>
+        <w:rPr>
+          <w:rFonts w:asciiTheme="majorHAnsi" w:hAnsiTheme="majorHAnsi" w:cstheme="majorHAnsi"/>
+          <w:sz w:val="22"/>
+          <w:szCs w:val="22"/>
+        </w:rPr>
+      </w:pPr>
+      <w:r>
+        <w:rPr>
+          <w:rFonts w:asciiTheme="majorHAnsi" w:hAnsiTheme="majorHAnsi" w:cstheme="majorHAnsi"/>
+          <w:b/>
+          <w:bCs/>
+          <w:sz w:val="22"/>
+          <w:szCs w:val="22"/>
+        </w:rPr>
+        <w:t>Βήμα 1:</w:t>
+      </w:r>
+      <w:r>
+        <w:rPr>
+          <w:rFonts w:asciiTheme="majorHAnsi" w:hAnsiTheme="majorHAnsi" w:cstheme="majorHAnsi"/>
+          <w:sz w:val="22"/>
+          <w:szCs w:val="22"/>
+        </w:rPr>
+        <w:t xml:space="preserve"> Το σύστημα του λειτουργού αποστέλλει τα δεδομένα διελεύσεων μέσω REST API.</w:t>
+      </w:r>
+    </w:p>
+    <w:p>
+      <w:pPr>
+        <w:pStyle w:val="a7"/>
+        <w:numPr>
+          <w:ilvl w:val="0"/>
+          <w:numId w:val="17"/>
+        </w:numPr>
+        <w:rPr>
+          <w:rFonts w:asciiTheme="majorHAnsi" w:hAnsiTheme="majorHAnsi" w:cstheme="majorHAnsi"/>
+          <w:sz w:val="22"/>
+          <w:szCs w:val="22"/>
+        </w:rPr>
+      </w:pPr>
+      <w:r>
+        <w:rPr>
+          <w:rFonts w:asciiTheme="majorHAnsi" w:hAnsiTheme="majorHAnsi" w:cstheme="majorHAnsi"/>
+          <w:b/>
+          <w:bCs/>
+          <w:sz w:val="22"/>
+          <w:szCs w:val="22"/>
+        </w:rPr>
+        <w:t>Βήμα 2:</w:t>
+      </w:r>
+      <w:r>
+        <w:rPr>
+          <w:rFonts w:asciiTheme="majorHAnsi" w:hAnsiTheme="majorHAnsi" w:cstheme="majorHAnsi"/>
+          <w:sz w:val="22"/>
+          <w:szCs w:val="22"/>
+        </w:rPr>
+        <w:t xml:space="preserve"> Το σύστημα επαληθεύει την εγκυρότητα των δεδομένων.</w:t>
+      </w:r>
+    </w:p>
+    <w:p>
+      <w:pPr>
+        <w:pStyle w:val="a7"/>
+        <w:numPr>
+          <w:ilvl w:val="0"/>
+          <w:numId w:val="17"/>
+        </w:numPr>
+        <w:rPr>
+          <w:rFonts w:asciiTheme="majorHAnsi" w:hAnsiTheme="majorHAnsi" w:cstheme="majorHAnsi"/>
+          <w:sz w:val="22"/>
+          <w:szCs w:val="22"/>
+        </w:rPr>
+      </w:pPr>
+      <w:r>
+        <w:rPr>
+          <w:rFonts w:asciiTheme="majorHAnsi" w:hAnsiTheme="majorHAnsi" w:cstheme="majorHAnsi"/>
+          <w:b/>
+          <w:bCs/>
+          <w:sz w:val="22"/>
+          <w:szCs w:val="22"/>
+        </w:rPr>
+        <w:t>Βήμα 3:</w:t>
+      </w:r>
+      <w:r>
+        <w:rPr>
+          <w:rFonts w:asciiTheme="majorHAnsi" w:hAnsiTheme="majorHAnsi" w:cstheme="majorHAnsi"/>
+          <w:sz w:val="22"/>
+          <w:szCs w:val="22"/>
+        </w:rPr>
+        <w:t xml:space="preserve"> Τα δεδομένα αποθηκεύονται στη βάση δεδομένων.</w:t>
+      </w:r>
+    </w:p>
+    <w:p>
+      <w:pPr>
+        <w:pStyle w:val="a7"/>
+        <w:numPr>
+          <w:ilvl w:val="0"/>
+          <w:numId w:val="17"/>
+        </w:numPr>
+        <w:rPr>
+          <w:rFonts w:asciiTheme="majorHAnsi" w:hAnsiTheme="majorHAnsi" w:cstheme="majorHAnsi"/>
+          <w:sz w:val="22"/>
+          <w:szCs w:val="22"/>
+        </w:rPr>
+      </w:pPr>
+      <w:r>
+        <w:rPr>
+          <w:rFonts w:asciiTheme="majorHAnsi" w:hAnsiTheme="majorHAnsi" w:cstheme="majorHAnsi"/>
+          <w:b/>
+          <w:bCs/>
+          <w:sz w:val="22"/>
+          <w:szCs w:val="22"/>
+        </w:rPr>
+        <w:t>Βήμα 4:</w:t>
+      </w:r>
+      <w:r>
+        <w:rPr>
+          <w:rFonts w:asciiTheme="majorHAnsi" w:hAnsiTheme="majorHAnsi" w:cstheme="majorHAnsi"/>
+          <w:sz w:val="22"/>
+          <w:szCs w:val="22"/>
+        </w:rPr>
+        <w:t xml:space="preserve"> Επιστρέφεται επιβεβαίωση στον λειτουργό.</w:t>
+      </w:r>
+    </w:p>
+    <w:p>
+      <w:pPr>
+        <w:rPr>
+          <w:rFonts w:asciiTheme="majorHAnsi" w:hAnsiTheme="majorHAnsi" w:cstheme="majorHAnsi"/>
+          <w:sz w:val="22"/>
+          <w:szCs w:val="22"/>
+          <w:lang w:val="en-GB"/>
+        </w:rPr>
+      </w:pPr>
+      <w:r>
+        <w:rPr>
+          <w:rFonts w:asciiTheme="majorHAnsi" w:hAnsiTheme="majorHAnsi" w:cstheme="majorHAnsi"/>
+          <w:sz w:val="22"/>
+          <w:szCs w:val="22"/>
+        </w:rPr>
+        <w:t>Εναλλακτικές ροές:</w:t>
+      </w:r>
+    </w:p>
+    <w:p>
+      <w:pPr>
+        <w:pStyle w:val="a7"/>
+        <w:numPr>
+          <w:ilvl w:val="0"/>
+          <w:numId w:val="17"/>
+        </w:numPr>
+        <w:rPr>
+          <w:rFonts w:asciiTheme="majorHAnsi" w:hAnsiTheme="majorHAnsi" w:cstheme="majorHAnsi"/>
+          <w:sz w:val="22"/>
+          <w:szCs w:val="22"/>
+        </w:rPr>
+      </w:pPr>
+      <w:r>
+        <w:rPr>
+          <w:rFonts w:asciiTheme="majorHAnsi" w:hAnsiTheme="majorHAnsi" w:cstheme="majorHAnsi"/>
+          <w:sz w:val="22"/>
+          <w:szCs w:val="22"/>
+        </w:rPr>
+        <w:t>Εάν τα δεδομένα είναι ελλιπή ή μη έγκυρα, το σύστημα απορρίπτει την εγγραφή και επιστρέφει μήνυμα σφάλματος.</w:t>
+      </w:r>
+    </w:p>
     <w:p/>
     <w:p>
       <w:pPr>
@@ -1575,6 +2382,28 @@
       </w:r>
       <w:r>
         <w:t xml:space="preserve"> Ως δεδομένα εξόδου νοούνται όλα τα δεδομένα του συστήματος τα οποία δημιουργούνται ή μεταβάλλονται κατά την εκτέλεση (αν υπάρχουν τέτοια)</w:t>
+      </w:r>
+    </w:p>
+    <w:p>
+      <w:pPr>
+        <w:pStyle w:val="a7"/>
+        <w:numPr>
+          <w:ilvl w:val="0"/>
+          <w:numId w:val="17"/>
+        </w:numPr>
+        <w:rPr>
+          <w:rFonts w:asciiTheme="majorHAnsi" w:hAnsiTheme="majorHAnsi" w:cstheme="majorHAnsi"/>
+          <w:sz w:val="22"/>
+          <w:szCs w:val="22"/>
+        </w:rPr>
+      </w:pPr>
+      <w:r>
+        <w:rPr>
+          <w:rFonts w:asciiTheme="majorHAnsi" w:hAnsiTheme="majorHAnsi" w:cstheme="majorHAnsi"/>
+          <w:sz w:val="22"/>
+          <w:szCs w:val="22"/>
+        </w:rPr>
+        <w:t>Επιβεβαίωση αποθήκευσης ή μήνυμα σφάλματος με λεπτομέρειες.</w:t>
       </w:r>
     </w:p>
     <w:p/>
@@ -1600,19 +2429,56 @@
       <w:pPr>
         <w:pStyle w:val="Description"/>
       </w:pPr>
-      <w:r>
-        <w:t>Ο,τι δεν εντάσσεται στα προηγούμενα, εφόσον υπάρχει</w:t>
-      </w:r>
+      <w:proofErr w:type="spellStart"/>
+      <w:r>
+        <w:t>Ο,τι</w:t>
+      </w:r>
+      <w:proofErr w:type="spellEnd"/>
+      <w:r>
+        <w:t xml:space="preserve"> δεν εντάσσεται στα προηγούμενα, εφόσον υπάρχει</w:t>
+      </w:r>
+    </w:p>
+    <w:p>
+      <w:pPr>
+        <w:pStyle w:val="Description"/>
+        <w:numPr>
+          <w:ilvl w:val="0"/>
+          <w:numId w:val="17"/>
+        </w:numPr>
+        <w:rPr>
+          <w:rFonts w:asciiTheme="majorHAnsi" w:hAnsiTheme="majorHAnsi" w:cstheme="majorHAnsi"/>
+          <w:i w:val="0"/>
+          <w:iCs/>
+          <w:color w:val="auto"/>
+          <w:sz w:val="22"/>
+          <w:szCs w:val="22"/>
+        </w:rPr>
+      </w:pPr>
+      <w:r>
+        <w:rPr>
+          <w:rFonts w:asciiTheme="majorHAnsi" w:hAnsiTheme="majorHAnsi" w:cstheme="majorHAnsi"/>
+          <w:i w:val="0"/>
+          <w:iCs/>
+          <w:color w:val="auto"/>
+          <w:sz w:val="22"/>
+          <w:szCs w:val="22"/>
+        </w:rPr>
+        <w:t>Η επικοινωνία γίνεται σε πραγματικό χρόνο για την άμεση ενημέρωση των δεδομένων.</w:t>
+      </w:r>
+    </w:p>
+    <w:p>
+      <w:pPr>
+        <w:pStyle w:val="Description"/>
+        <w:rPr>
+          <w:i w:val="0"/>
+          <w:iCs/>
+        </w:rPr>
+      </w:pPr>
     </w:p>
     <w:p>
       <w:pPr>
         <w:pStyle w:val="3"/>
       </w:pPr>
-    </w:p>
-    <w:p>
-      <w:pPr>
-        <w:pStyle w:val="3"/>
-      </w:pPr>
       <w:r>
         <w:t>3.</w:t>
       </w:r>
@@ -1627,112 +2493,101 @@
       </w:r>
       <w:r>
         <w:tab/>
-        <w:t>ΠΕΡΙΠΤΩΣΗ ΧΡΗΣΗΣ 2: (τίτλος)</w:t>
+        <w:t xml:space="preserve">ΠΕΡΙΠΤΩΣΗ ΧΡΗΣΗΣ 2: </w:t>
+      </w:r>
+      <w:r>
+        <w:t>Υπολογισμός Οικονομικών Συμψηφισμών</w:t>
+      </w:r>
+    </w:p>
+    <w:p>
+      <w:pPr>
+        <w:pStyle w:val="4"/>
+      </w:pPr>
+      <w:r>
+        <w:t>3.</w:t>
+      </w:r>
+      <w:r>
+        <w:t>1</w:t>
+      </w:r>
+      <w:r>
+        <w:t>.</w:t>
+      </w:r>
+      <w:r>
+        <w:t>2</w:t>
+      </w:r>
+      <w:r>
+        <w:t>.1</w:t>
+      </w:r>
+      <w:r>
+        <w:tab/>
+      </w:r>
+      <w:r>
+        <w:t>Χρήστες (ρόλοι) που εμπλέκονται</w:t>
+      </w:r>
+    </w:p>
+    <w:p>
+      <w:pPr>
+        <w:pStyle w:val="a7"/>
+        <w:numPr>
+          <w:ilvl w:val="0"/>
+          <w:numId w:val="17"/>
+        </w:numPr>
+        <w:rPr>
+          <w:rFonts w:asciiTheme="majorHAnsi" w:hAnsiTheme="majorHAnsi" w:cstheme="majorHAnsi"/>
+          <w:sz w:val="22"/>
+          <w:szCs w:val="22"/>
+        </w:rPr>
+      </w:pPr>
+      <w:r>
+        <w:rPr>
+          <w:rFonts w:asciiTheme="majorHAnsi" w:hAnsiTheme="majorHAnsi" w:cstheme="majorHAnsi"/>
+          <w:sz w:val="22"/>
+          <w:szCs w:val="22"/>
+        </w:rPr>
+        <w:t>Διαχειριστές συστήματος</w:t>
+      </w:r>
+    </w:p>
+    <w:p>
+      <w:pPr>
+        <w:pStyle w:val="a7"/>
+        <w:numPr>
+          <w:ilvl w:val="0"/>
+          <w:numId w:val="17"/>
+        </w:numPr>
+        <w:rPr>
+          <w:rFonts w:asciiTheme="majorHAnsi" w:hAnsiTheme="majorHAnsi" w:cstheme="majorHAnsi"/>
+          <w:sz w:val="22"/>
+          <w:szCs w:val="22"/>
+        </w:rPr>
+      </w:pPr>
+      <w:r>
+        <w:rPr>
+          <w:rFonts w:asciiTheme="majorHAnsi" w:hAnsiTheme="majorHAnsi" w:cstheme="majorHAnsi"/>
+          <w:sz w:val="22"/>
+          <w:szCs w:val="22"/>
+        </w:rPr>
+        <w:t>Λειτουργοί</w:t>
+      </w:r>
+      <w:r>
+        <w:rPr>
+          <w:rFonts w:asciiTheme="majorHAnsi" w:hAnsiTheme="majorHAnsi" w:cstheme="majorHAnsi"/>
+          <w:sz w:val="22"/>
+          <w:szCs w:val="22"/>
+        </w:rPr>
+        <w:t xml:space="preserve"> διοδίων</w:t>
       </w:r>
     </w:p>
     <w:p>
       <w:pPr>
         <w:pStyle w:val="Description"/>
       </w:pPr>
-      <w:r>
-        <w:t>. . .</w:t>
-      </w:r>
-    </w:p>
-    <w:p>
-      <w:pPr>
-        <w:pStyle w:val="Description"/>
-        <w:rPr>
-          <w:lang w:val="en-US"/>
-        </w:rPr>
-      </w:pPr>
-      <w:r>
-        <w:lastRenderedPageBreak/>
-        <w:t>(</w:t>
-      </w:r>
-      <w:r>
-        <w:t>η ενότητα 3.</w:t>
-      </w:r>
-      <w:r>
-        <w:t>1</w:t>
-      </w:r>
-      <w:r>
-        <w:t>.</w:t>
-      </w:r>
-      <w:r>
-        <w:t>1</w:t>
-      </w:r>
-      <w:r>
-        <w:t xml:space="preserve"> επαναλαμβάνεται</w:t>
-      </w:r>
-      <w:r>
-        <w:t xml:space="preserve"> για όλες τις </w:t>
-      </w:r>
-      <w:r>
-        <w:t>περιπτώσεις χρήσης</w:t>
-      </w:r>
-      <w:r>
-        <w:t xml:space="preserve"> που συμπεριλαμβάνονται στο έγγραφο</w:t>
-      </w:r>
-      <w:r>
-        <w:t>, όπως απαιτούνται από τις ομάδες ανάλογα με τον αριθμό των ατόμων</w:t>
-      </w:r>
-      <w:r>
-        <w:t>)</w:t>
-      </w:r>
     </w:p>
     <w:p>
       <w:pPr>
         <w:pStyle w:val="4"/>
       </w:pPr>
       <w:r>
-        <w:t>3.</w:t>
-      </w:r>
-      <w:r>
-        <w:t>1</w:t>
-      </w:r>
-      <w:r>
-        <w:t>.</w:t>
-      </w:r>
-      <w:r>
-        <w:rPr>
-          <w:lang w:val="en-US"/>
-        </w:rPr>
-        <w:t>2</w:t>
-      </w:r>
-      <w:r>
-        <w:t>.1</w:t>
-      </w:r>
-      <w:r>
-        <w:tab/>
-      </w:r>
-      <w:r>
-        <w:t>Χρήστες (ρόλοι) που εμπλέκονται</w:t>
-      </w:r>
-    </w:p>
-    <w:p>
-      <w:pPr>
-        <w:pStyle w:val="Description"/>
-      </w:pPr>
-      <w:r>
-        <w:t>Αναφορά στους ρόλους που αφορά η περίπτωση χρήσης</w:t>
-      </w:r>
-    </w:p>
-    <w:p/>
-    <w:p>
-      <w:pPr>
-        <w:pStyle w:val="4"/>
-      </w:pPr>
-      <w:r>
-        <w:t>3.1.</w:t>
-      </w:r>
-      <w:r>
-        <w:rPr>
-          <w:lang w:val="en-US"/>
-        </w:rPr>
-        <w:t>2</w:t>
-      </w:r>
-      <w:r>
-        <w:t>.2</w:t>
+        <w:t>3.1.2.2</w:t>
       </w:r>
       <w:r>
         <w:tab/>
@@ -1742,27 +2597,45 @@
     <w:p>
       <w:pPr>
         <w:pStyle w:val="Description"/>
-      </w:pPr>
-      <w:r>
-        <w:t>Καταγραφή των συνθηκών που πρέπει να ισχύουν ώστε να μπορεί να εκτελεστεί η περίπτωση χρήσης</w:t>
-      </w:r>
-    </w:p>
-    <w:p/>
+        <w:numPr>
+          <w:ilvl w:val="0"/>
+          <w:numId w:val="17"/>
+        </w:numPr>
+        <w:rPr>
+          <w:rFonts w:asciiTheme="majorHAnsi" w:hAnsiTheme="majorHAnsi" w:cstheme="majorHAnsi"/>
+          <w:color w:val="auto"/>
+          <w:sz w:val="22"/>
+          <w:szCs w:val="22"/>
+        </w:rPr>
+      </w:pPr>
+      <w:r>
+        <w:rPr>
+          <w:rFonts w:asciiTheme="majorHAnsi" w:hAnsiTheme="majorHAnsi" w:cstheme="majorHAnsi"/>
+          <w:color w:val="auto"/>
+          <w:sz w:val="22"/>
+          <w:szCs w:val="22"/>
+        </w:rPr>
+        <w:t>Οι φορείς πρέπει να έχουν υποβάλει δεδομένα διελεύσεων για τη συγκεκριμένη περίοδο.</w:t>
+      </w:r>
+    </w:p>
+    <w:p>
+      <w:pPr>
+        <w:pStyle w:val="Description"/>
+        <w:ind w:left="720"/>
+        <w:rPr>
+          <w:rFonts w:asciiTheme="majorHAnsi" w:hAnsiTheme="majorHAnsi" w:cstheme="majorHAnsi"/>
+          <w:color w:val="auto"/>
+          <w:sz w:val="22"/>
+          <w:szCs w:val="22"/>
+        </w:rPr>
+      </w:pPr>
+    </w:p>
     <w:p>
       <w:pPr>
         <w:pStyle w:val="4"/>
       </w:pPr>
       <w:r>
-        <w:t>3.1.</w:t>
-      </w:r>
-      <w:r>
-        <w:rPr>
-          <w:lang w:val="en-US"/>
-        </w:rPr>
-        <w:t>2</w:t>
-      </w:r>
-      <w:r>
-        <w:t>.3</w:t>
+        <w:t>3.1.2.3</w:t>
       </w:r>
       <w:r>
         <w:tab/>
@@ -1772,39 +2645,113 @@
     <w:p>
       <w:pPr>
         <w:pStyle w:val="Description"/>
-      </w:pPr>
-      <w:r>
-        <w:t>Αναφορά στο περιβάλλον στο οποίο εκτελείται η περίπτωση χρήσης. Πχ "διαδικτυακή διεπαφή χρήστη", "</w:t>
-      </w:r>
-      <w:r>
-        <w:rPr>
-          <w:lang w:val="en-US"/>
-        </w:rPr>
-        <w:t>DBMS</w:t>
-      </w:r>
-      <w:r>
-        <w:t xml:space="preserve">" </w:t>
-      </w:r>
-      <w:r>
-        <w:t>κλπ</w:t>
-      </w:r>
-    </w:p>
-    <w:p/>
+        <w:numPr>
+          <w:ilvl w:val="0"/>
+          <w:numId w:val="17"/>
+        </w:numPr>
+        <w:rPr>
+          <w:rFonts w:asciiTheme="majorHAnsi" w:hAnsiTheme="majorHAnsi" w:cstheme="majorHAnsi"/>
+          <w:color w:val="auto"/>
+          <w:sz w:val="22"/>
+          <w:szCs w:val="22"/>
+        </w:rPr>
+      </w:pPr>
+      <w:proofErr w:type="spellStart"/>
+      <w:r>
+        <w:rPr>
+          <w:rFonts w:asciiTheme="majorHAnsi" w:hAnsiTheme="majorHAnsi" w:cstheme="majorHAnsi"/>
+          <w:color w:val="auto"/>
+          <w:sz w:val="22"/>
+          <w:szCs w:val="22"/>
+        </w:rPr>
+        <w:t>Back-end</w:t>
+      </w:r>
+      <w:proofErr w:type="spellEnd"/>
+      <w:r>
+        <w:rPr>
+          <w:rFonts w:asciiTheme="majorHAnsi" w:hAnsiTheme="majorHAnsi" w:cstheme="majorHAnsi"/>
+          <w:color w:val="auto"/>
+          <w:sz w:val="22"/>
+          <w:szCs w:val="22"/>
+        </w:rPr>
+        <w:t xml:space="preserve">: REST API που εκτελείται σε </w:t>
+      </w:r>
+      <w:proofErr w:type="spellStart"/>
+      <w:r>
+        <w:rPr>
+          <w:rFonts w:asciiTheme="majorHAnsi" w:hAnsiTheme="majorHAnsi" w:cstheme="majorHAnsi"/>
+          <w:color w:val="auto"/>
+          <w:sz w:val="22"/>
+          <w:szCs w:val="22"/>
+        </w:rPr>
+        <w:t>server</w:t>
+      </w:r>
+      <w:proofErr w:type="spellEnd"/>
+      <w:r>
+        <w:rPr>
+          <w:rFonts w:asciiTheme="majorHAnsi" w:hAnsiTheme="majorHAnsi" w:cstheme="majorHAnsi"/>
+          <w:color w:val="auto"/>
+          <w:sz w:val="22"/>
+          <w:szCs w:val="22"/>
+        </w:rPr>
+        <w:t>.</w:t>
+      </w:r>
+    </w:p>
+    <w:p>
+      <w:pPr>
+        <w:pStyle w:val="Description"/>
+        <w:numPr>
+          <w:ilvl w:val="0"/>
+          <w:numId w:val="17"/>
+        </w:numPr>
+        <w:rPr>
+          <w:rFonts w:asciiTheme="majorHAnsi" w:hAnsiTheme="majorHAnsi" w:cstheme="majorHAnsi"/>
+          <w:color w:val="auto"/>
+          <w:sz w:val="22"/>
+          <w:szCs w:val="22"/>
+        </w:rPr>
+      </w:pPr>
+      <w:r>
+        <w:rPr>
+          <w:rFonts w:asciiTheme="majorHAnsi" w:hAnsiTheme="majorHAnsi" w:cstheme="majorHAnsi"/>
+          <w:color w:val="auto"/>
+          <w:sz w:val="22"/>
+          <w:szCs w:val="22"/>
+        </w:rPr>
+        <w:t xml:space="preserve">Δεδομένα αποθηκευμένα σε </w:t>
+      </w:r>
+      <w:proofErr w:type="spellStart"/>
+      <w:r>
+        <w:rPr>
+          <w:rFonts w:asciiTheme="majorHAnsi" w:hAnsiTheme="majorHAnsi" w:cstheme="majorHAnsi"/>
+          <w:color w:val="auto"/>
+          <w:sz w:val="22"/>
+          <w:szCs w:val="22"/>
+        </w:rPr>
+        <w:t>PostgreSQL</w:t>
+      </w:r>
+      <w:proofErr w:type="spellEnd"/>
+      <w:r>
+        <w:rPr>
+          <w:rFonts w:asciiTheme="majorHAnsi" w:hAnsiTheme="majorHAnsi" w:cstheme="majorHAnsi"/>
+          <w:color w:val="auto"/>
+          <w:sz w:val="22"/>
+          <w:szCs w:val="22"/>
+        </w:rPr>
+        <w:t>.</w:t>
+      </w:r>
+    </w:p>
+    <w:p>
+      <w:pPr>
+        <w:pStyle w:val="Description"/>
+      </w:pPr>
+    </w:p>
     <w:p>
       <w:pPr>
         <w:pStyle w:val="4"/>
       </w:pPr>
       <w:r>
-        <w:t>3.1.</w:t>
-      </w:r>
-      <w:r>
-        <w:rPr>
-          <w:lang w:val="en-US"/>
-        </w:rPr>
-        <w:t>2</w:t>
-      </w:r>
-      <w:r>
-        <w:t>.4</w:t>
+        <w:t>3.1.2.4</w:t>
       </w:r>
       <w:r>
         <w:tab/>
@@ -1825,10 +2772,363 @@
     </w:p>
     <w:p>
       <w:pPr>
-        <w:pStyle w:val="Description"/>
-      </w:pPr>
-      <w:r>
-        <w:t xml:space="preserve">Καταγραφή δεδομένων εισόδου και εξόδου και συνθηκών εγκυρότητας αυτών. </w:t>
+        <w:pStyle w:val="a7"/>
+        <w:numPr>
+          <w:ilvl w:val="0"/>
+          <w:numId w:val="17"/>
+        </w:numPr>
+        <w:rPr>
+          <w:rFonts w:asciiTheme="majorHAnsi" w:hAnsiTheme="majorHAnsi" w:cstheme="majorHAnsi"/>
+          <w:sz w:val="22"/>
+          <w:szCs w:val="22"/>
+        </w:rPr>
+      </w:pPr>
+      <w:r>
+        <w:rPr>
+          <w:rFonts w:asciiTheme="majorHAnsi" w:hAnsiTheme="majorHAnsi" w:cstheme="majorHAnsi"/>
+          <w:sz w:val="22"/>
+          <w:szCs w:val="22"/>
+        </w:rPr>
+        <w:t>Δεδομένα διελεύσεων (π.χ., ID πομποδέκτη, χρόνος, ποσό)</w:t>
+      </w:r>
+      <w:r>
+        <w:rPr>
+          <w:rFonts w:asciiTheme="majorHAnsi" w:hAnsiTheme="majorHAnsi" w:cstheme="majorHAnsi"/>
+          <w:sz w:val="22"/>
+          <w:szCs w:val="22"/>
+        </w:rPr>
+        <w:t>.</w:t>
+      </w:r>
+    </w:p>
+    <w:p>
+      <w:pPr>
+        <w:ind w:left="360"/>
+        <w:rPr>
+          <w:rFonts w:asciiTheme="majorHAnsi" w:hAnsiTheme="majorHAnsi" w:cstheme="majorHAnsi"/>
+          <w:sz w:val="22"/>
+          <w:szCs w:val="22"/>
+          <w:lang w:val="en-GB"/>
+        </w:rPr>
+      </w:pPr>
+      <w:r>
+        <w:rPr>
+          <w:rFonts w:asciiTheme="majorHAnsi" w:hAnsiTheme="majorHAnsi" w:cstheme="majorHAnsi"/>
+          <w:sz w:val="22"/>
+          <w:szCs w:val="22"/>
+        </w:rPr>
+        <w:t>Συνθήκες εγκυρότητας:</w:t>
+      </w:r>
+    </w:p>
+    <w:p>
+      <w:pPr>
+        <w:pStyle w:val="a7"/>
+        <w:numPr>
+          <w:ilvl w:val="0"/>
+          <w:numId w:val="17"/>
+        </w:numPr>
+        <w:rPr>
+          <w:rFonts w:asciiTheme="majorHAnsi" w:hAnsiTheme="majorHAnsi" w:cstheme="majorHAnsi"/>
+          <w:sz w:val="22"/>
+          <w:szCs w:val="22"/>
+        </w:rPr>
+      </w:pPr>
+      <w:r>
+        <w:rPr>
+          <w:rFonts w:asciiTheme="majorHAnsi" w:hAnsiTheme="majorHAnsi" w:cstheme="majorHAnsi"/>
+          <w:sz w:val="22"/>
+          <w:szCs w:val="22"/>
+        </w:rPr>
+        <w:t>Η χρονική περίοδος είναι έγκυρη (π.χ., δεν είναι μελλοντική ημερομηνία).</w:t>
+      </w:r>
+    </w:p>
+    <w:p>
+      <w:pPr>
+        <w:pStyle w:val="a7"/>
+        <w:rPr>
+          <w:rFonts w:asciiTheme="majorHAnsi" w:hAnsiTheme="majorHAnsi" w:cstheme="majorHAnsi"/>
+          <w:sz w:val="22"/>
+          <w:szCs w:val="22"/>
+        </w:rPr>
+      </w:pPr>
+    </w:p>
+    <w:p>
+      <w:pPr>
+        <w:pStyle w:val="4"/>
+      </w:pPr>
+      <w:r>
+        <w:t>3.1.</w:t>
+      </w:r>
+      <w:r>
+        <w:t>2</w:t>
+      </w:r>
+      <w:r>
+        <w:t>.5</w:t>
+      </w:r>
+      <w:r>
+        <w:tab/>
+        <w:t>Αλληλουχία ενεργειών - επιθυμητή συμπεριφορά.</w:t>
+      </w:r>
+    </w:p>
+    <w:p>
+      <w:pPr>
+        <w:pStyle w:val="a7"/>
+        <w:numPr>
+          <w:ilvl w:val="0"/>
+          <w:numId w:val="17"/>
+        </w:numPr>
+        <w:rPr>
+          <w:rFonts w:asciiTheme="majorHAnsi" w:hAnsiTheme="majorHAnsi" w:cstheme="majorHAnsi"/>
+          <w:sz w:val="22"/>
+          <w:szCs w:val="22"/>
+        </w:rPr>
+      </w:pPr>
+      <w:r>
+        <w:rPr>
+          <w:rFonts w:asciiTheme="majorHAnsi" w:hAnsiTheme="majorHAnsi" w:cstheme="majorHAnsi"/>
+          <w:b/>
+          <w:bCs/>
+          <w:sz w:val="22"/>
+          <w:szCs w:val="22"/>
+        </w:rPr>
+        <w:t xml:space="preserve">Βήμα 1: </w:t>
+      </w:r>
+      <w:r>
+        <w:rPr>
+          <w:rFonts w:asciiTheme="majorHAnsi" w:hAnsiTheme="majorHAnsi" w:cstheme="majorHAnsi"/>
+          <w:sz w:val="22"/>
+          <w:szCs w:val="22"/>
+        </w:rPr>
+        <w:t>Ο χρήστης επιλέγει τη λειτουργία "Υπολογισμός Συμψηφισμών".</w:t>
+      </w:r>
+    </w:p>
+    <w:p>
+      <w:pPr>
+        <w:pStyle w:val="a7"/>
+        <w:numPr>
+          <w:ilvl w:val="0"/>
+          <w:numId w:val="17"/>
+        </w:numPr>
+        <w:rPr>
+          <w:rFonts w:asciiTheme="majorHAnsi" w:hAnsiTheme="majorHAnsi" w:cstheme="majorHAnsi"/>
+          <w:sz w:val="22"/>
+          <w:szCs w:val="22"/>
+        </w:rPr>
+      </w:pPr>
+      <w:r>
+        <w:rPr>
+          <w:rFonts w:asciiTheme="majorHAnsi" w:hAnsiTheme="majorHAnsi" w:cstheme="majorHAnsi"/>
+          <w:b/>
+          <w:bCs/>
+          <w:sz w:val="22"/>
+          <w:szCs w:val="22"/>
+        </w:rPr>
+        <w:t xml:space="preserve">Βήμα 2: </w:t>
+      </w:r>
+      <w:r>
+        <w:rPr>
+          <w:rFonts w:asciiTheme="majorHAnsi" w:hAnsiTheme="majorHAnsi" w:cstheme="majorHAnsi"/>
+          <w:sz w:val="22"/>
+          <w:szCs w:val="22"/>
+        </w:rPr>
+        <w:t>Εισάγει τη χρονική περίοδο και τους λειτουργούς.</w:t>
+      </w:r>
+    </w:p>
+    <w:p>
+      <w:pPr>
+        <w:pStyle w:val="a7"/>
+        <w:numPr>
+          <w:ilvl w:val="0"/>
+          <w:numId w:val="17"/>
+        </w:numPr>
+        <w:rPr>
+          <w:rFonts w:asciiTheme="majorHAnsi" w:hAnsiTheme="majorHAnsi" w:cstheme="majorHAnsi"/>
+          <w:sz w:val="22"/>
+          <w:szCs w:val="22"/>
+        </w:rPr>
+      </w:pPr>
+      <w:r>
+        <w:rPr>
+          <w:rFonts w:asciiTheme="majorHAnsi" w:hAnsiTheme="majorHAnsi" w:cstheme="majorHAnsi"/>
+          <w:b/>
+          <w:bCs/>
+          <w:sz w:val="22"/>
+          <w:szCs w:val="22"/>
+        </w:rPr>
+        <w:t xml:space="preserve">Βήμα 3: </w:t>
+      </w:r>
+      <w:r>
+        <w:rPr>
+          <w:rFonts w:asciiTheme="majorHAnsi" w:hAnsiTheme="majorHAnsi" w:cstheme="majorHAnsi"/>
+          <w:sz w:val="22"/>
+          <w:szCs w:val="22"/>
+        </w:rPr>
+        <w:t>Το σύστημα ανακτά τα αντίστοιχα δεδομένα διελεύσεων.</w:t>
+      </w:r>
+    </w:p>
+    <w:p>
+      <w:pPr>
+        <w:pStyle w:val="a7"/>
+        <w:numPr>
+          <w:ilvl w:val="0"/>
+          <w:numId w:val="17"/>
+        </w:numPr>
+        <w:rPr>
+          <w:rFonts w:asciiTheme="majorHAnsi" w:hAnsiTheme="majorHAnsi" w:cstheme="majorHAnsi"/>
+          <w:sz w:val="22"/>
+          <w:szCs w:val="22"/>
+        </w:rPr>
+      </w:pPr>
+      <w:r>
+        <w:rPr>
+          <w:rFonts w:asciiTheme="majorHAnsi" w:hAnsiTheme="majorHAnsi" w:cstheme="majorHAnsi"/>
+          <w:b/>
+          <w:bCs/>
+          <w:sz w:val="22"/>
+          <w:szCs w:val="22"/>
+        </w:rPr>
+        <w:t xml:space="preserve">Βήμα </w:t>
+      </w:r>
+      <w:r>
+        <w:rPr>
+          <w:rFonts w:asciiTheme="majorHAnsi" w:hAnsiTheme="majorHAnsi" w:cstheme="majorHAnsi"/>
+          <w:b/>
+          <w:bCs/>
+          <w:sz w:val="22"/>
+          <w:szCs w:val="22"/>
+        </w:rPr>
+        <w:t>4</w:t>
+      </w:r>
+      <w:r>
+        <w:rPr>
+          <w:rFonts w:asciiTheme="majorHAnsi" w:hAnsiTheme="majorHAnsi" w:cstheme="majorHAnsi"/>
+          <w:b/>
+          <w:bCs/>
+          <w:sz w:val="22"/>
+          <w:szCs w:val="22"/>
+        </w:rPr>
+        <w:t>:</w:t>
+      </w:r>
+      <w:r>
+        <w:rPr>
+          <w:rFonts w:asciiTheme="majorHAnsi" w:hAnsiTheme="majorHAnsi" w:cstheme="majorHAnsi"/>
+          <w:sz w:val="22"/>
+          <w:szCs w:val="22"/>
+        </w:rPr>
+        <w:t xml:space="preserve"> </w:t>
+      </w:r>
+      <w:r>
+        <w:rPr>
+          <w:rFonts w:asciiTheme="majorHAnsi" w:hAnsiTheme="majorHAnsi" w:cstheme="majorHAnsi"/>
+          <w:sz w:val="22"/>
+          <w:szCs w:val="22"/>
+        </w:rPr>
+        <w:t>Υπολογίζει τις συνολικές οφειλές και δημιουργεί πίνακα συμψηφισμών.</w:t>
+      </w:r>
+    </w:p>
+    <w:p>
+      <w:pPr>
+        <w:pStyle w:val="a7"/>
+        <w:numPr>
+          <w:ilvl w:val="0"/>
+          <w:numId w:val="17"/>
+        </w:numPr>
+        <w:rPr>
+          <w:rFonts w:asciiTheme="majorHAnsi" w:hAnsiTheme="majorHAnsi" w:cstheme="majorHAnsi"/>
+          <w:sz w:val="22"/>
+          <w:szCs w:val="22"/>
+        </w:rPr>
+      </w:pPr>
+      <w:r>
+        <w:rPr>
+          <w:rFonts w:asciiTheme="majorHAnsi" w:hAnsiTheme="majorHAnsi" w:cstheme="majorHAnsi"/>
+          <w:b/>
+          <w:bCs/>
+          <w:sz w:val="22"/>
+          <w:szCs w:val="22"/>
+        </w:rPr>
+        <w:t xml:space="preserve">Βήμα </w:t>
+      </w:r>
+      <w:r>
+        <w:rPr>
+          <w:rFonts w:asciiTheme="majorHAnsi" w:hAnsiTheme="majorHAnsi" w:cstheme="majorHAnsi"/>
+          <w:b/>
+          <w:bCs/>
+          <w:sz w:val="22"/>
+          <w:szCs w:val="22"/>
+        </w:rPr>
+        <w:t>5</w:t>
+      </w:r>
+      <w:r>
+        <w:rPr>
+          <w:rFonts w:asciiTheme="majorHAnsi" w:hAnsiTheme="majorHAnsi" w:cstheme="majorHAnsi"/>
+          <w:b/>
+          <w:bCs/>
+          <w:sz w:val="22"/>
+          <w:szCs w:val="22"/>
+        </w:rPr>
+        <w:t>:</w:t>
+      </w:r>
+      <w:r>
+        <w:rPr>
+          <w:rFonts w:asciiTheme="majorHAnsi" w:hAnsiTheme="majorHAnsi" w:cstheme="majorHAnsi"/>
+          <w:sz w:val="22"/>
+          <w:szCs w:val="22"/>
+        </w:rPr>
+        <w:t xml:space="preserve"> </w:t>
+      </w:r>
+      <w:r>
+        <w:rPr>
+          <w:rFonts w:asciiTheme="majorHAnsi" w:hAnsiTheme="majorHAnsi" w:cstheme="majorHAnsi"/>
+          <w:sz w:val="22"/>
+          <w:szCs w:val="22"/>
+        </w:rPr>
+        <w:t>Ενημερώνει τις εμπλεκόμενες εταιρίες για τη διαφορά πληρωμών.</w:t>
+      </w:r>
+    </w:p>
+    <w:p>
+      <w:pPr>
+        <w:ind w:left="360"/>
+      </w:pPr>
+    </w:p>
+    <w:p>
+      <w:pPr>
+        <w:ind w:left="360"/>
+        <w:rPr>
+          <w:rFonts w:asciiTheme="majorHAnsi" w:hAnsiTheme="majorHAnsi" w:cstheme="majorHAnsi"/>
+          <w:sz w:val="22"/>
+          <w:szCs w:val="22"/>
+          <w:lang w:val="en-GB"/>
+        </w:rPr>
+      </w:pPr>
+      <w:r>
+        <w:rPr>
+          <w:rFonts w:asciiTheme="majorHAnsi" w:hAnsiTheme="majorHAnsi" w:cstheme="majorHAnsi"/>
+          <w:sz w:val="22"/>
+          <w:szCs w:val="22"/>
+        </w:rPr>
+        <w:t>Εναλλακτικές ροές:</w:t>
+      </w:r>
+    </w:p>
+    <w:p>
+      <w:pPr>
+        <w:pStyle w:val="a7"/>
+        <w:numPr>
+          <w:ilvl w:val="0"/>
+          <w:numId w:val="17"/>
+        </w:numPr>
+        <w:rPr>
+          <w:rFonts w:asciiTheme="majorHAnsi" w:hAnsiTheme="majorHAnsi" w:cstheme="majorHAnsi"/>
+          <w:sz w:val="22"/>
+          <w:szCs w:val="22"/>
+        </w:rPr>
+      </w:pPr>
+      <w:r>
+        <w:rPr>
+          <w:rFonts w:asciiTheme="majorHAnsi" w:hAnsiTheme="majorHAnsi" w:cstheme="majorHAnsi"/>
+          <w:sz w:val="22"/>
+          <w:szCs w:val="22"/>
+        </w:rPr>
+        <w:t>Εάν δεν υπάρχουν δεδομένα για την επιλεγμένη περίοδο, το σύστημα ενημερώνει τον χρήστη.</w:t>
       </w:r>
     </w:p>
     <w:p/>
@@ -1840,69 +3140,6 @@
         <w:t>3.1.</w:t>
       </w:r>
       <w:r>
-        <w:rPr>
-          <w:lang w:val="en-US"/>
-        </w:rPr>
-        <w:t>2</w:t>
-      </w:r>
-      <w:r>
-        <w:t>.5</w:t>
-      </w:r>
-      <w:r>
-        <w:tab/>
-        <w:t>Αλληλουχία ενεργειών - επιθυμητή συμπεριφορά</w:t>
-      </w:r>
-    </w:p>
-    <w:p>
-      <w:pPr>
-        <w:pStyle w:val="Description"/>
-      </w:pPr>
-      <w:r>
-        <w:t>Περιγραφή με κείμενο (Βήμα 1, Βήμα 2 κλπ) και διαγράμματα</w:t>
-      </w:r>
-      <w:r>
-        <w:t xml:space="preserve"> </w:t>
-      </w:r>
-      <w:r>
-        <w:rPr>
-          <w:lang w:val="en-US"/>
-        </w:rPr>
-        <w:t>UML</w:t>
-      </w:r>
-      <w:r>
-        <w:t xml:space="preserve"> δραστηριοτήτων (</w:t>
-      </w:r>
-      <w:r>
-        <w:rPr>
-          <w:lang w:val="en-US"/>
-        </w:rPr>
-        <w:t>Activity</w:t>
-      </w:r>
-      <w:r>
-        <w:t>) και αλληλουχίας (</w:t>
-      </w:r>
-      <w:r>
-        <w:rPr>
-          <w:lang w:val="en-US"/>
-        </w:rPr>
-        <w:t>Sequence</w:t>
-      </w:r>
-      <w:r>
-        <w:t>). Περιλαμβάνεται η συμπεριφορά σε απρόβλεπτες καταστάσεις και σφάλματα (εναλλακτικές ροές).</w:t>
-      </w:r>
-    </w:p>
-    <w:p/>
-    <w:p>
-      <w:pPr>
-        <w:pStyle w:val="4"/>
-      </w:pPr>
-      <w:r>
-        <w:t>3.1.</w:t>
-      </w:r>
-      <w:r>
-        <w:rPr>
-          <w:lang w:val="en-US"/>
-        </w:rPr>
         <w:t>2</w:t>
       </w:r>
       <w:r>
@@ -1915,28 +3152,24 @@
     </w:p>
     <w:p>
       <w:pPr>
-        <w:pStyle w:val="Description"/>
-      </w:pPr>
-      <w:r>
-        <w:t xml:space="preserve">Διαγράμματα </w:t>
-      </w:r>
-      <w:r>
-        <w:rPr>
-          <w:lang w:val="en-US"/>
-        </w:rPr>
-        <w:t>UML</w:t>
-      </w:r>
-      <w:r>
-        <w:t xml:space="preserve"> </w:t>
-      </w:r>
-      <w:r>
-        <w:t>αλληλουχίας</w:t>
-      </w:r>
-      <w:r>
-        <w:t xml:space="preserve"> για τη</w:t>
-      </w:r>
-      <w:r>
-        <w:t>ν παραγωγή δεδομένων εξόδου. Ως δεδομένα εξόδου νοούνται όλα τα δεδομένα του συστήματος τα οποία δημιουργούνται ή μεταβάλλονται κατά την εκτέλεση (αν υπάρχουν τέτοια)</w:t>
+        <w:pStyle w:val="a7"/>
+        <w:numPr>
+          <w:ilvl w:val="0"/>
+          <w:numId w:val="17"/>
+        </w:numPr>
+        <w:rPr>
+          <w:rFonts w:asciiTheme="majorHAnsi" w:hAnsiTheme="majorHAnsi" w:cstheme="majorHAnsi"/>
+          <w:sz w:val="22"/>
+          <w:szCs w:val="22"/>
+        </w:rPr>
+      </w:pPr>
+      <w:r>
+        <w:rPr>
+          <w:rFonts w:asciiTheme="majorHAnsi" w:hAnsiTheme="majorHAnsi" w:cstheme="majorHAnsi"/>
+          <w:sz w:val="22"/>
+          <w:szCs w:val="22"/>
+        </w:rPr>
+        <w:t>Πίνακας συμψηφισμών με οφειλές ανά εταιρία.</w:t>
       </w:r>
     </w:p>
     <w:p/>
@@ -1945,16 +3178,7 @@
         <w:pStyle w:val="4"/>
       </w:pPr>
       <w:r>
-        <w:t>3.1.</w:t>
-      </w:r>
-      <w:r>
-        <w:rPr>
-          <w:lang w:val="en-US"/>
-        </w:rPr>
-        <w:t>2</w:t>
-      </w:r>
-      <w:r>
-        <w:t>.8</w:t>
+        <w:t>3.1.1.8</w:t>
       </w:r>
       <w:r>
         <w:tab/>
@@ -1964,42 +3188,62 @@
     <w:p>
       <w:pPr>
         <w:pStyle w:val="Description"/>
-      </w:pPr>
-      <w:r>
-        <w:t>Ο,τι δεν εντάσσεται στα προηγούμενα, εφόσον υπάρχει</w:t>
+        <w:numPr>
+          <w:ilvl w:val="0"/>
+          <w:numId w:val="17"/>
+        </w:numPr>
+        <w:rPr>
+          <w:rFonts w:asciiTheme="majorHAnsi" w:hAnsiTheme="majorHAnsi" w:cstheme="majorHAnsi"/>
+          <w:i w:val="0"/>
+          <w:iCs/>
+          <w:color w:val="auto"/>
+          <w:sz w:val="22"/>
+          <w:szCs w:val="22"/>
+        </w:rPr>
+      </w:pPr>
+      <w:r>
+        <w:rPr>
+          <w:rFonts w:asciiTheme="majorHAnsi" w:hAnsiTheme="majorHAnsi" w:cstheme="majorHAnsi"/>
+          <w:i w:val="0"/>
+          <w:iCs/>
+          <w:color w:val="auto"/>
+          <w:sz w:val="22"/>
+          <w:szCs w:val="22"/>
+        </w:rPr>
+        <w:t>Προβλέπεται έλεγχος σφαλμάτων σε περίπτωση ελλιπών ή ανακριβών δεδομένων.</w:t>
       </w:r>
     </w:p>
     <w:p>
       <w:pPr>
         <w:pStyle w:val="Description"/>
-      </w:pPr>
+        <w:rPr>
+          <w:i w:val="0"/>
+          <w:iCs/>
+        </w:rPr>
+      </w:pPr>
+    </w:p>
+    <w:p>
+      <w:pPr>
+        <w:pStyle w:val="2"/>
+        <w:ind w:left="0" w:firstLine="0"/>
+      </w:pPr>
+      <w:r>
+        <w:t>3.</w:t>
+      </w:r>
+      <w:r>
+        <w:t>2</w:t>
+      </w:r>
+      <w:r>
+        <w:tab/>
+      </w:r>
+      <w:r>
+        <w:t>Απαιτήσεις επιδόσεων</w:t>
+      </w:r>
     </w:p>
     <w:p>
       <w:pPr>
         <w:pStyle w:val="Description"/>
       </w:pPr>
-    </w:p>
-    <w:p>
-      <w:pPr>
-        <w:pStyle w:val="2"/>
-      </w:pPr>
-      <w:r>
-        <w:t>3.</w:t>
-      </w:r>
-      <w:r>
-        <w:t>2</w:t>
-      </w:r>
-      <w:r>
-        <w:tab/>
-      </w:r>
-      <w:r>
-        <w:t>Απαιτήσεις επιδόσεων</w:t>
-      </w:r>
-    </w:p>
-    <w:p>
-      <w:pPr>
-        <w:pStyle w:val="Description"/>
-      </w:pPr>
       <w:r>
         <w:t>Ποσοτική τεκμηρίωση μέτρων και κριτηρίων επιθυμητών επιδόσεων με αναφορά στα ποσοτικ</w:t>
       </w:r>
@@ -2011,6 +3255,70 @@
       </w:r>
       <w:r>
         <w:t>ορτίου του λογισμικού.</w:t>
+      </w:r>
+    </w:p>
+    <w:p>
+      <w:pPr>
+        <w:pStyle w:val="a7"/>
+        <w:numPr>
+          <w:ilvl w:val="0"/>
+          <w:numId w:val="17"/>
+        </w:numPr>
+        <w:rPr>
+          <w:rFonts w:asciiTheme="majorHAnsi" w:hAnsiTheme="majorHAnsi" w:cstheme="majorHAnsi"/>
+          <w:sz w:val="22"/>
+          <w:szCs w:val="22"/>
+        </w:rPr>
+      </w:pPr>
+      <w:r>
+        <w:rPr>
+          <w:rFonts w:asciiTheme="majorHAnsi" w:hAnsiTheme="majorHAnsi" w:cstheme="majorHAnsi"/>
+          <w:b/>
+          <w:bCs/>
+          <w:sz w:val="22"/>
+          <w:szCs w:val="22"/>
+        </w:rPr>
+        <w:t>Αποδοτικότητα:</w:t>
+      </w:r>
+      <w:r>
+        <w:rPr>
+          <w:rFonts w:asciiTheme="majorHAnsi" w:hAnsiTheme="majorHAnsi" w:cstheme="majorHAnsi"/>
+          <w:sz w:val="22"/>
+          <w:szCs w:val="22"/>
+        </w:rPr>
+        <w:t xml:space="preserve"> Το σύστημα πρέπει να διαχειρίζεται μεγάλο όγκο δεδομένων χωρίς σημαντική καθυστέρηση. Επεξεργασία έως 1 εκατομμύριο εγγραφών διελεύσεων ανά ημέρα, καθώς και απόκριση API μικρότερη των 500ms σε αιτήματα ανάκτησης δεδομένων.</w:t>
+      </w:r>
+    </w:p>
+    <w:p>
+      <w:pPr>
+        <w:pStyle w:val="a7"/>
+        <w:numPr>
+          <w:ilvl w:val="0"/>
+          <w:numId w:val="17"/>
+        </w:numPr>
+        <w:rPr>
+          <w:rFonts w:asciiTheme="majorHAnsi" w:hAnsiTheme="majorHAnsi" w:cstheme="majorHAnsi"/>
+          <w:sz w:val="22"/>
+          <w:szCs w:val="22"/>
+        </w:rPr>
+      </w:pPr>
+      <w:r>
+        <w:rPr>
+          <w:rFonts w:asciiTheme="majorHAnsi" w:hAnsiTheme="majorHAnsi" w:cstheme="majorHAnsi"/>
+          <w:b/>
+          <w:bCs/>
+          <w:sz w:val="22"/>
+          <w:szCs w:val="22"/>
+        </w:rPr>
+        <w:t>Απόκριση διεπαφών:</w:t>
+      </w:r>
+      <w:r>
+        <w:rPr>
+          <w:rFonts w:asciiTheme="majorHAnsi" w:hAnsiTheme="majorHAnsi" w:cstheme="majorHAnsi"/>
+          <w:sz w:val="22"/>
+          <w:szCs w:val="22"/>
+        </w:rPr>
+        <w:t xml:space="preserve"> Οι ενέργειες των χρηστών πρέπει να ολοκληρώνονται εντός 2 δευτερολέπτων.</w:t>
       </w:r>
     </w:p>
     <w:p/>
@@ -2070,11 +3378,24 @@
         <w:t xml:space="preserve"> διάγραμμα οντοτήτων-συσχετίσεων</w:t>
       </w:r>
       <w:r>
-        <w:t xml:space="preserve"> (δηλ όχι λεπτομερής σχεδίαση ΒΔ) ή σε διάγραμμα κλάσεων</w:t>
+        <w:t xml:space="preserve"> (</w:t>
+      </w:r>
+      <w:proofErr w:type="spellStart"/>
+      <w:r>
+        <w:t>δηλ</w:t>
+      </w:r>
+      <w:proofErr w:type="spellEnd"/>
+      <w:r>
+        <w:t xml:space="preserve"> όχι λεπτομερής σχεδίαση ΒΔ) ή σε διάγραμμα κλάσεων</w:t>
       </w:r>
       <w:r>
         <w:t>.</w:t>
       </w:r>
+    </w:p>
+    <w:p>
+      <w:pPr>
+        <w:pStyle w:val="Description"/>
+      </w:pPr>
     </w:p>
     <w:p/>
     <w:p>
@@ -2120,6 +3441,88 @@
         <w:t>Τεκμηρίωση απαιτήσεων διαθεσιμότητας</w:t>
       </w:r>
     </w:p>
+    <w:p>
+      <w:pPr>
+        <w:pStyle w:val="Description"/>
+        <w:numPr>
+          <w:ilvl w:val="0"/>
+          <w:numId w:val="17"/>
+        </w:numPr>
+        <w:rPr>
+          <w:rFonts w:asciiTheme="majorHAnsi" w:hAnsiTheme="majorHAnsi" w:cstheme="majorHAnsi"/>
+          <w:i w:val="0"/>
+          <w:iCs/>
+          <w:color w:val="auto"/>
+          <w:sz w:val="22"/>
+          <w:szCs w:val="22"/>
+        </w:rPr>
+      </w:pPr>
+      <w:r>
+        <w:rPr>
+          <w:rFonts w:asciiTheme="majorHAnsi" w:hAnsiTheme="majorHAnsi" w:cstheme="majorHAnsi"/>
+          <w:b/>
+          <w:bCs/>
+          <w:i w:val="0"/>
+          <w:iCs/>
+          <w:color w:val="auto"/>
+          <w:sz w:val="22"/>
+          <w:szCs w:val="22"/>
+        </w:rPr>
+        <w:t>Αδιάλειπτη λειτουργία:</w:t>
+      </w:r>
+      <w:r>
+        <w:rPr>
+          <w:rFonts w:asciiTheme="majorHAnsi" w:hAnsiTheme="majorHAnsi" w:cstheme="majorHAnsi"/>
+          <w:i w:val="0"/>
+          <w:iCs/>
+          <w:color w:val="auto"/>
+          <w:sz w:val="22"/>
+          <w:szCs w:val="22"/>
+        </w:rPr>
+        <w:t xml:space="preserve"> Το σύστημα πρέπει να είναι διαθέσιμο 99,9% του χρόνου.</w:t>
+      </w:r>
+    </w:p>
+    <w:p>
+      <w:pPr>
+        <w:pStyle w:val="Description"/>
+        <w:numPr>
+          <w:ilvl w:val="0"/>
+          <w:numId w:val="17"/>
+        </w:numPr>
+        <w:rPr>
+          <w:rFonts w:asciiTheme="majorHAnsi" w:hAnsiTheme="majorHAnsi" w:cstheme="majorHAnsi"/>
+          <w:i w:val="0"/>
+          <w:iCs/>
+          <w:color w:val="auto"/>
+          <w:sz w:val="22"/>
+          <w:szCs w:val="22"/>
+        </w:rPr>
+      </w:pPr>
+      <w:r>
+        <w:rPr>
+          <w:rFonts w:asciiTheme="majorHAnsi" w:hAnsiTheme="majorHAnsi" w:cstheme="majorHAnsi"/>
+          <w:b/>
+          <w:bCs/>
+          <w:i w:val="0"/>
+          <w:iCs/>
+          <w:color w:val="auto"/>
+          <w:sz w:val="22"/>
+          <w:szCs w:val="22"/>
+        </w:rPr>
+        <w:t>Ανάκτηση από σφάλματα:</w:t>
+      </w:r>
+      <w:r>
+        <w:rPr>
+          <w:rFonts w:asciiTheme="majorHAnsi" w:hAnsiTheme="majorHAnsi" w:cstheme="majorHAnsi"/>
+          <w:i w:val="0"/>
+          <w:iCs/>
+          <w:color w:val="auto"/>
+          <w:sz w:val="22"/>
+          <w:szCs w:val="22"/>
+        </w:rPr>
+        <w:t xml:space="preserve"> Αυτόματη δημιουργία αντιγράφων ασφαλείας και δυνατότητα γρήγορης ανάκτησης.</w:t>
+      </w:r>
+    </w:p>
     <w:p/>
     <w:p>
       <w:pPr>
@@ -2149,9 +3552,149 @@
         <w:t>Τεκμηρίωση απαιτήσεων ασφαλείας</w:t>
       </w:r>
     </w:p>
-    <w:p/>
+    <w:p>
+      <w:pPr>
+        <w:pStyle w:val="a7"/>
+        <w:numPr>
+          <w:ilvl w:val="0"/>
+          <w:numId w:val="17"/>
+        </w:numPr>
+        <w:rPr>
+          <w:rFonts w:asciiTheme="majorHAnsi" w:hAnsiTheme="majorHAnsi" w:cstheme="majorHAnsi"/>
+          <w:sz w:val="22"/>
+          <w:szCs w:val="22"/>
+        </w:rPr>
+      </w:pPr>
+      <w:r>
+        <w:rPr>
+          <w:rFonts w:asciiTheme="majorHAnsi" w:hAnsiTheme="majorHAnsi" w:cstheme="majorHAnsi"/>
+          <w:b/>
+          <w:bCs/>
+          <w:sz w:val="22"/>
+          <w:szCs w:val="22"/>
+        </w:rPr>
+        <w:t>Κρυπτογράφηση επικοινωνιών:</w:t>
+      </w:r>
+      <w:r>
+        <w:rPr>
+          <w:rFonts w:asciiTheme="majorHAnsi" w:hAnsiTheme="majorHAnsi" w:cstheme="majorHAnsi"/>
+          <w:sz w:val="22"/>
+          <w:szCs w:val="22"/>
+        </w:rPr>
+        <w:t xml:space="preserve"> Όλες οι επικοινωνίες μέσω HTTPS με </w:t>
+      </w:r>
+      <w:proofErr w:type="spellStart"/>
+      <w:r>
+        <w:rPr>
+          <w:rFonts w:asciiTheme="majorHAnsi" w:hAnsiTheme="majorHAnsi" w:cstheme="majorHAnsi"/>
+          <w:sz w:val="22"/>
+          <w:szCs w:val="22"/>
+        </w:rPr>
+        <w:t>self-signed</w:t>
+      </w:r>
+      <w:proofErr w:type="spellEnd"/>
+      <w:r>
+        <w:rPr>
+          <w:rFonts w:asciiTheme="majorHAnsi" w:hAnsiTheme="majorHAnsi" w:cstheme="majorHAnsi"/>
+          <w:sz w:val="22"/>
+          <w:szCs w:val="22"/>
+        </w:rPr>
+        <w:t xml:space="preserve"> </w:t>
+      </w:r>
+      <w:proofErr w:type="spellStart"/>
+      <w:r>
+        <w:rPr>
+          <w:rFonts w:asciiTheme="majorHAnsi" w:hAnsiTheme="majorHAnsi" w:cstheme="majorHAnsi"/>
+          <w:sz w:val="22"/>
+          <w:szCs w:val="22"/>
+        </w:rPr>
+        <w:t>certificate</w:t>
+      </w:r>
+      <w:proofErr w:type="spellEnd"/>
+      <w:r>
+        <w:rPr>
+          <w:rFonts w:asciiTheme="majorHAnsi" w:hAnsiTheme="majorHAnsi" w:cstheme="majorHAnsi"/>
+          <w:sz w:val="22"/>
+          <w:szCs w:val="22"/>
+        </w:rPr>
+        <w:t>.</w:t>
+      </w:r>
+    </w:p>
+    <w:p>
+      <w:pPr>
+        <w:pStyle w:val="a7"/>
+        <w:numPr>
+          <w:ilvl w:val="0"/>
+          <w:numId w:val="17"/>
+        </w:numPr>
+        <w:rPr>
+          <w:rFonts w:asciiTheme="majorHAnsi" w:hAnsiTheme="majorHAnsi" w:cstheme="majorHAnsi"/>
+          <w:sz w:val="22"/>
+          <w:szCs w:val="22"/>
+        </w:rPr>
+      </w:pPr>
+      <w:r>
+        <w:rPr>
+          <w:rFonts w:asciiTheme="majorHAnsi" w:hAnsiTheme="majorHAnsi" w:cstheme="majorHAnsi"/>
+          <w:b/>
+          <w:bCs/>
+          <w:sz w:val="22"/>
+          <w:szCs w:val="22"/>
+        </w:rPr>
+        <w:t>Έλεγχος πρόσβασης:</w:t>
+      </w:r>
+      <w:r>
+        <w:rPr>
+          <w:rFonts w:asciiTheme="majorHAnsi" w:hAnsiTheme="majorHAnsi" w:cstheme="majorHAnsi"/>
+          <w:sz w:val="22"/>
+          <w:szCs w:val="22"/>
+        </w:rPr>
+        <w:t xml:space="preserve"> Υποχρεωτική αυθεντικοποίηση χρηστών και διαχείριση δικαιωμάτων.</w:t>
+      </w:r>
+    </w:p>
+    <w:p>
+      <w:pPr>
+        <w:pStyle w:val="a7"/>
+        <w:numPr>
+          <w:ilvl w:val="0"/>
+          <w:numId w:val="17"/>
+        </w:numPr>
+        <w:rPr>
+          <w:rFonts w:asciiTheme="majorHAnsi" w:hAnsiTheme="majorHAnsi" w:cstheme="majorHAnsi"/>
+          <w:sz w:val="22"/>
+          <w:szCs w:val="22"/>
+        </w:rPr>
+      </w:pPr>
+      <w:r>
+        <w:rPr>
+          <w:rFonts w:asciiTheme="majorHAnsi" w:hAnsiTheme="majorHAnsi" w:cstheme="majorHAnsi"/>
+          <w:b/>
+          <w:bCs/>
+          <w:sz w:val="22"/>
+          <w:szCs w:val="22"/>
+        </w:rPr>
+        <w:t>Προστασία δεδομένων:</w:t>
+      </w:r>
+      <w:r>
+        <w:rPr>
+          <w:rFonts w:asciiTheme="majorHAnsi" w:hAnsiTheme="majorHAnsi" w:cstheme="majorHAnsi"/>
+          <w:sz w:val="22"/>
+          <w:szCs w:val="22"/>
+        </w:rPr>
+        <w:t xml:space="preserve"> Συμμόρφωση με τον GDPR για την προστασία προσωπικών δεδομένων.</w:t>
+      </w:r>
+    </w:p>
+    <w:p>
+      <w:pPr>
+        <w:rPr>
+          <w:rFonts w:asciiTheme="majorHAnsi" w:hAnsiTheme="majorHAnsi" w:cstheme="majorHAnsi"/>
+          <w:sz w:val="22"/>
+          <w:szCs w:val="22"/>
+        </w:rPr>
+      </w:pPr>
+    </w:p>
     <w:sectPr>
-      <w:footerReference w:type="default" r:id="rId8"/>
+      <w:footerReference w:type="default" r:id="rId7"/>
       <w:pgSz w:w="11900" w:h="16840"/>
       <w:pgMar w:top="1440" w:right="1440" w:bottom="1440" w:left="1440" w:header="708" w:footer="708" w:gutter="0"/>
       <w:cols w:space="708"/>
@@ -2281,12 +3824,21 @@
       </w:rPr>
       <w:tab/>
     </w:r>
+    <w:proofErr w:type="spellStart"/>
     <w:r>
       <w:rPr>
         <w:sz w:val="18"/>
         <w:szCs w:val="18"/>
       </w:rPr>
-      <w:t xml:space="preserve">Σελ </w:t>
+      <w:t>Σελ</w:t>
+    </w:r>
+    <w:proofErr w:type="spellEnd"/>
+    <w:r>
+      <w:rPr>
+        <w:sz w:val="18"/>
+        <w:szCs w:val="18"/>
+      </w:rPr>
+      <w:t xml:space="preserve"> </w:t>
     </w:r>
     <w:r>
       <w:rPr>
@@ -3210,6 +4762,92 @@
     </w:lvl>
   </w:abstractNum>
   <w:abstractNum w:abstractNumId="7" w15:restartNumberingAfterBreak="0">
+    <w:nsid w:val="2FFB5B06"/>
+    <w:multiLevelType w:val="hybridMultilevel"/>
+    <w:tmpl w:val="9F284764"/>
+    <w:lvl w:ilvl="0" w:tplc="0409000F">
+      <w:start w:val="1"/>
+      <w:numFmt w:val="decimal"/>
+      <w:lvlText w:val="%1."/>
+      <w:lvlJc w:val="left"/>
+      <w:pPr>
+        <w:ind w:left="720" w:hanging="360"/>
+      </w:pPr>
+    </w:lvl>
+    <w:lvl w:ilvl="1" w:tplc="04090019" w:tentative="1">
+      <w:start w:val="1"/>
+      <w:numFmt w:val="lowerLetter"/>
+      <w:lvlText w:val="%2."/>
+      <w:lvlJc w:val="left"/>
+      <w:pPr>
+        <w:ind w:left="1440" w:hanging="360"/>
+      </w:pPr>
+    </w:lvl>
+    <w:lvl w:ilvl="2" w:tplc="0409001B" w:tentative="1">
+      <w:start w:val="1"/>
+      <w:numFmt w:val="lowerRoman"/>
+      <w:lvlText w:val="%3."/>
+      <w:lvlJc w:val="right"/>
+      <w:pPr>
+        <w:ind w:left="2160" w:hanging="180"/>
+      </w:pPr>
+    </w:lvl>
+    <w:lvl w:ilvl="3" w:tplc="0409000F" w:tentative="1">
+      <w:start w:val="1"/>
+      <w:numFmt w:val="decimal"/>
+      <w:lvlText w:val="%4."/>
+      <w:lvlJc w:val="left"/>
+      <w:pPr>
+        <w:ind w:left="2880" w:hanging="360"/>
+      </w:pPr>
+    </w:lvl>
+    <w:lvl w:ilvl="4" w:tplc="04090019" w:tentative="1">
+      <w:start w:val="1"/>
+      <w:numFmt w:val="lowerLetter"/>
+      <w:lvlText w:val="%5."/>
+      <w:lvlJc w:val="left"/>
+      <w:pPr>
+        <w:ind w:left="3600" w:hanging="360"/>
+      </w:pPr>
+    </w:lvl>
+    <w:lvl w:ilvl="5" w:tplc="0409001B" w:tentative="1">
+      <w:start w:val="1"/>
+      <w:numFmt w:val="lowerRoman"/>
+      <w:lvlText w:val="%6."/>
+      <w:lvlJc w:val="right"/>
+      <w:pPr>
+        <w:ind w:left="4320" w:hanging="180"/>
+      </w:pPr>
+    </w:lvl>
+    <w:lvl w:ilvl="6" w:tplc="0409000F" w:tentative="1">
+      <w:start w:val="1"/>
+      <w:numFmt w:val="decimal"/>
+      <w:lvlText w:val="%7."/>
+      <w:lvlJc w:val="left"/>
+      <w:pPr>
+        <w:ind w:left="5040" w:hanging="360"/>
+      </w:pPr>
+    </w:lvl>
+    <w:lvl w:ilvl="7" w:tplc="04090019" w:tentative="1">
+      <w:start w:val="1"/>
+      <w:numFmt w:val="lowerLetter"/>
+      <w:lvlText w:val="%8."/>
+      <w:lvlJc w:val="left"/>
+      <w:pPr>
+        <w:ind w:left="5760" w:hanging="360"/>
+      </w:pPr>
+    </w:lvl>
+    <w:lvl w:ilvl="8" w:tplc="0409001B" w:tentative="1">
+      <w:start w:val="1"/>
+      <w:numFmt w:val="lowerRoman"/>
+      <w:lvlText w:val="%9."/>
+      <w:lvlJc w:val="right"/>
+      <w:pPr>
+        <w:ind w:left="6480" w:hanging="180"/>
+      </w:pPr>
+    </w:lvl>
+  </w:abstractNum>
+  <w:abstractNum w:abstractNumId="8" w15:restartNumberingAfterBreak="0">
     <w:nsid w:val="38E43904"/>
     <w:multiLevelType w:val="multilevel"/>
     <w:tmpl w:val="DCF8B00A"/>
@@ -3295,7 +4933,7 @@
       </w:pPr>
     </w:lvl>
   </w:abstractNum>
-  <w:abstractNum w:abstractNumId="8" w15:restartNumberingAfterBreak="0">
+  <w:abstractNum w:abstractNumId="9" w15:restartNumberingAfterBreak="0">
     <w:nsid w:val="3BAA2A70"/>
     <w:multiLevelType w:val="multilevel"/>
     <w:tmpl w:val="DCF8B00A"/>
@@ -3381,7 +5019,7 @@
       </w:pPr>
     </w:lvl>
   </w:abstractNum>
-  <w:abstractNum w:abstractNumId="9" w15:restartNumberingAfterBreak="0">
+  <w:abstractNum w:abstractNumId="10" w15:restartNumberingAfterBreak="0">
     <w:nsid w:val="3C3A32E7"/>
     <w:multiLevelType w:val="multilevel"/>
     <w:tmpl w:val="E38887BA"/>
@@ -3494,7 +5132,7 @@
       </w:rPr>
     </w:lvl>
   </w:abstractNum>
-  <w:abstractNum w:abstractNumId="10" w15:restartNumberingAfterBreak="0">
+  <w:abstractNum w:abstractNumId="11" w15:restartNumberingAfterBreak="0">
     <w:nsid w:val="47141823"/>
     <w:multiLevelType w:val="multilevel"/>
     <w:tmpl w:val="922E5AC4"/>
@@ -3607,7 +5245,120 @@
       </w:rPr>
     </w:lvl>
   </w:abstractNum>
-  <w:abstractNum w:abstractNumId="11" w15:restartNumberingAfterBreak="0">
+  <w:abstractNum w:abstractNumId="12" w15:restartNumberingAfterBreak="0">
+    <w:nsid w:val="48302CF0"/>
+    <w:multiLevelType w:val="hybridMultilevel"/>
+    <w:tmpl w:val="792636A6"/>
+    <w:lvl w:ilvl="0" w:tplc="04090001">
+      <w:start w:val="1"/>
+      <w:numFmt w:val="bullet"/>
+      <w:lvlText w:val=""/>
+      <w:lvlJc w:val="left"/>
+      <w:pPr>
+        <w:ind w:left="720" w:hanging="360"/>
+      </w:pPr>
+      <w:rPr>
+        <w:rFonts w:ascii="Symbol" w:hAnsi="Symbol" w:hint="default"/>
+      </w:rPr>
+    </w:lvl>
+    <w:lvl w:ilvl="1" w:tplc="04090003" w:tentative="1">
+      <w:start w:val="1"/>
+      <w:numFmt w:val="bullet"/>
+      <w:lvlText w:val="o"/>
+      <w:lvlJc w:val="left"/>
+      <w:pPr>
+        <w:ind w:left="1440" w:hanging="360"/>
+      </w:pPr>
+      <w:rPr>
+        <w:rFonts w:ascii="Courier New" w:hAnsi="Courier New" w:cs="Courier New" w:hint="default"/>
+      </w:rPr>
+    </w:lvl>
+    <w:lvl w:ilvl="2" w:tplc="04090005" w:tentative="1">
+      <w:start w:val="1"/>
+      <w:numFmt w:val="bullet"/>
+      <w:lvlText w:val=""/>
+      <w:lvlJc w:val="left"/>
+      <w:pPr>
+        <w:ind w:left="2160" w:hanging="360"/>
+      </w:pPr>
+      <w:rPr>
+        <w:rFonts w:ascii="Wingdings" w:hAnsi="Wingdings" w:hint="default"/>
+      </w:rPr>
+    </w:lvl>
+    <w:lvl w:ilvl="3" w:tplc="04090001" w:tentative="1">
+      <w:start w:val="1"/>
+      <w:numFmt w:val="bullet"/>
+      <w:lvlText w:val=""/>
+      <w:lvlJc w:val="left"/>
+      <w:pPr>
+        <w:ind w:left="2880" w:hanging="360"/>
+      </w:pPr>
+      <w:rPr>
+        <w:rFonts w:ascii="Symbol" w:hAnsi="Symbol" w:hint="default"/>
+      </w:rPr>
+    </w:lvl>
+    <w:lvl w:ilvl="4" w:tplc="04090003" w:tentative="1">
+      <w:start w:val="1"/>
+      <w:numFmt w:val="bullet"/>
+      <w:lvlText w:val="o"/>
+      <w:lvlJc w:val="left"/>
+      <w:pPr>
+        <w:ind w:left="3600" w:hanging="360"/>
+      </w:pPr>
+      <w:rPr>
+        <w:rFonts w:ascii="Courier New" w:hAnsi="Courier New" w:cs="Courier New" w:hint="default"/>
+      </w:rPr>
+    </w:lvl>
+    <w:lvl w:ilvl="5" w:tplc="04090005" w:tentative="1">
+      <w:start w:val="1"/>
+      <w:numFmt w:val="bullet"/>
+      <w:lvlText w:val=""/>
+      <w:lvlJc w:val="left"/>
+      <w:pPr>
+        <w:ind w:left="4320" w:hanging="360"/>
+      </w:pPr>
+      <w:rPr>
+        <w:rFonts w:ascii="Wingdings" w:hAnsi="Wingdings" w:hint="default"/>
+      </w:rPr>
+    </w:lvl>
+    <w:lvl w:ilvl="6" w:tplc="04090001" w:tentative="1">
+      <w:start w:val="1"/>
+      <w:numFmt w:val="bullet"/>
+      <w:lvlText w:val=""/>
+      <w:lvlJc w:val="left"/>
+      <w:pPr>
+        <w:ind w:left="5040" w:hanging="360"/>
+      </w:pPr>
+      <w:rPr>
+        <w:rFonts w:ascii="Symbol" w:hAnsi="Symbol" w:hint="default"/>
+      </w:rPr>
+    </w:lvl>
+    <w:lvl w:ilvl="7" w:tplc="04090003" w:tentative="1">
+      <w:start w:val="1"/>
+      <w:numFmt w:val="bullet"/>
+      <w:lvlText w:val="o"/>
+      <w:lvlJc w:val="left"/>
+      <w:pPr>
+        <w:ind w:left="5760" w:hanging="360"/>
+      </w:pPr>
+      <w:rPr>
+        <w:rFonts w:ascii="Courier New" w:hAnsi="Courier New" w:cs="Courier New" w:hint="default"/>
+      </w:rPr>
+    </w:lvl>
+    <w:lvl w:ilvl="8" w:tplc="04090005" w:tentative="1">
+      <w:start w:val="1"/>
+      <w:numFmt w:val="bullet"/>
+      <w:lvlText w:val=""/>
+      <w:lvlJc w:val="left"/>
+      <w:pPr>
+        <w:ind w:left="6480" w:hanging="360"/>
+      </w:pPr>
+      <w:rPr>
+        <w:rFonts w:ascii="Wingdings" w:hAnsi="Wingdings" w:hint="default"/>
+      </w:rPr>
+    </w:lvl>
+  </w:abstractNum>
+  <w:abstractNum w:abstractNumId="13" w15:restartNumberingAfterBreak="0">
     <w:nsid w:val="522D4A92"/>
     <w:multiLevelType w:val="multilevel"/>
     <w:tmpl w:val="DCF8B00A"/>
@@ -3693,7 +5444,7 @@
       </w:pPr>
     </w:lvl>
   </w:abstractNum>
-  <w:abstractNum w:abstractNumId="12" w15:restartNumberingAfterBreak="0">
+  <w:abstractNum w:abstractNumId="14" w15:restartNumberingAfterBreak="0">
     <w:nsid w:val="672843CF"/>
     <w:multiLevelType w:val="multilevel"/>
     <w:tmpl w:val="6D00330A"/>
@@ -3806,7 +5557,7 @@
       </w:rPr>
     </w:lvl>
   </w:abstractNum>
-  <w:abstractNum w:abstractNumId="13" w15:restartNumberingAfterBreak="0">
+  <w:abstractNum w:abstractNumId="15" w15:restartNumberingAfterBreak="0">
     <w:nsid w:val="729B04E7"/>
     <w:multiLevelType w:val="multilevel"/>
     <w:tmpl w:val="95008FCE"/>
@@ -3919,7 +5670,7 @@
       </w:rPr>
     </w:lvl>
   </w:abstractNum>
-  <w:abstractNum w:abstractNumId="14" w15:restartNumberingAfterBreak="0">
+  <w:abstractNum w:abstractNumId="16" w15:restartNumberingAfterBreak="0">
     <w:nsid w:val="77247271"/>
     <w:multiLevelType w:val="multilevel"/>
     <w:tmpl w:val="609EF3EC"/>
@@ -4032,7 +5783,7 @@
       </w:rPr>
     </w:lvl>
   </w:abstractNum>
-  <w:abstractNum w:abstractNumId="15" w15:restartNumberingAfterBreak="0">
+  <w:abstractNum w:abstractNumId="17" w15:restartNumberingAfterBreak="0">
     <w:nsid w:val="7BE9657B"/>
     <w:multiLevelType w:val="multilevel"/>
     <w:tmpl w:val="093A5FF4"/>
@@ -4139,6 +5890,119 @@
       </w:pPr>
       <w:rPr>
         <w:rFonts w:hint="default"/>
+      </w:rPr>
+    </w:lvl>
+  </w:abstractNum>
+  <w:abstractNum w:abstractNumId="18" w15:restartNumberingAfterBreak="0">
+    <w:nsid w:val="7D031D31"/>
+    <w:multiLevelType w:val="hybridMultilevel"/>
+    <w:tmpl w:val="FD90FF8A"/>
+    <w:lvl w:ilvl="0" w:tplc="88943B4A">
+      <w:start w:val="3"/>
+      <w:numFmt w:val="bullet"/>
+      <w:lvlText w:val=""/>
+      <w:lvlJc w:val="left"/>
+      <w:pPr>
+        <w:ind w:left="720" w:hanging="360"/>
+      </w:pPr>
+      <w:rPr>
+        <w:rFonts w:ascii="Symbol" w:eastAsiaTheme="minorHAnsi" w:hAnsi="Symbol" w:cstheme="majorHAnsi" w:hint="default"/>
+      </w:rPr>
+    </w:lvl>
+    <w:lvl w:ilvl="1" w:tplc="04080003">
+      <w:start w:val="1"/>
+      <w:numFmt w:val="bullet"/>
+      <w:lvlText w:val="o"/>
+      <w:lvlJc w:val="left"/>
+      <w:pPr>
+        <w:ind w:left="1440" w:hanging="360"/>
+      </w:pPr>
+      <w:rPr>
+        <w:rFonts w:ascii="Courier New" w:hAnsi="Courier New" w:cs="Courier New" w:hint="default"/>
+      </w:rPr>
+    </w:lvl>
+    <w:lvl w:ilvl="2" w:tplc="04080005" w:tentative="1">
+      <w:start w:val="1"/>
+      <w:numFmt w:val="bullet"/>
+      <w:lvlText w:val=""/>
+      <w:lvlJc w:val="left"/>
+      <w:pPr>
+        <w:ind w:left="2160" w:hanging="360"/>
+      </w:pPr>
+      <w:rPr>
+        <w:rFonts w:ascii="Wingdings" w:hAnsi="Wingdings" w:hint="default"/>
+      </w:rPr>
+    </w:lvl>
+    <w:lvl w:ilvl="3" w:tplc="04080001" w:tentative="1">
+      <w:start w:val="1"/>
+      <w:numFmt w:val="bullet"/>
+      <w:lvlText w:val=""/>
+      <w:lvlJc w:val="left"/>
+      <w:pPr>
+        <w:ind w:left="2880" w:hanging="360"/>
+      </w:pPr>
+      <w:rPr>
+        <w:rFonts w:ascii="Symbol" w:hAnsi="Symbol" w:hint="default"/>
+      </w:rPr>
+    </w:lvl>
+    <w:lvl w:ilvl="4" w:tplc="04080003" w:tentative="1">
+      <w:start w:val="1"/>
+      <w:numFmt w:val="bullet"/>
+      <w:lvlText w:val="o"/>
+      <w:lvlJc w:val="left"/>
+      <w:pPr>
+        <w:ind w:left="3600" w:hanging="360"/>
+      </w:pPr>
+      <w:rPr>
+        <w:rFonts w:ascii="Courier New" w:hAnsi="Courier New" w:cs="Courier New" w:hint="default"/>
+      </w:rPr>
+    </w:lvl>
+    <w:lvl w:ilvl="5" w:tplc="04080005" w:tentative="1">
+      <w:start w:val="1"/>
+      <w:numFmt w:val="bullet"/>
+      <w:lvlText w:val=""/>
+      <w:lvlJc w:val="left"/>
+      <w:pPr>
+        <w:ind w:left="4320" w:hanging="360"/>
+      </w:pPr>
+      <w:rPr>
+        <w:rFonts w:ascii="Wingdings" w:hAnsi="Wingdings" w:hint="default"/>
+      </w:rPr>
+    </w:lvl>
+    <w:lvl w:ilvl="6" w:tplc="04080001" w:tentative="1">
+      <w:start w:val="1"/>
+      <w:numFmt w:val="bullet"/>
+      <w:lvlText w:val=""/>
+      <w:lvlJc w:val="left"/>
+      <w:pPr>
+        <w:ind w:left="5040" w:hanging="360"/>
+      </w:pPr>
+      <w:rPr>
+        <w:rFonts w:ascii="Symbol" w:hAnsi="Symbol" w:hint="default"/>
+      </w:rPr>
+    </w:lvl>
+    <w:lvl w:ilvl="7" w:tplc="04080003" w:tentative="1">
+      <w:start w:val="1"/>
+      <w:numFmt w:val="bullet"/>
+      <w:lvlText w:val="o"/>
+      <w:lvlJc w:val="left"/>
+      <w:pPr>
+        <w:ind w:left="5760" w:hanging="360"/>
+      </w:pPr>
+      <w:rPr>
+        <w:rFonts w:ascii="Courier New" w:hAnsi="Courier New" w:cs="Courier New" w:hint="default"/>
+      </w:rPr>
+    </w:lvl>
+    <w:lvl w:ilvl="8" w:tplc="04080005" w:tentative="1">
+      <w:start w:val="1"/>
+      <w:numFmt w:val="bullet"/>
+      <w:lvlText w:val=""/>
+      <w:lvlJc w:val="left"/>
+      <w:pPr>
+        <w:ind w:left="6480" w:hanging="360"/>
+      </w:pPr>
+      <w:rPr>
+        <w:rFonts w:ascii="Wingdings" w:hAnsi="Wingdings" w:hint="default"/>
       </w:rPr>
     </w:lvl>
   </w:abstractNum>
@@ -4146,31 +6010,31 @@
     <w:abstractNumId w:val="3"/>
   </w:num>
   <w:num w:numId="2" w16cid:durableId="2049793411">
-    <w:abstractNumId w:val="10"/>
+    <w:abstractNumId w:val="11"/>
   </w:num>
   <w:num w:numId="3" w16cid:durableId="1027171870">
-    <w:abstractNumId w:val="11"/>
+    <w:abstractNumId w:val="13"/>
   </w:num>
   <w:num w:numId="4" w16cid:durableId="852917913">
     <w:abstractNumId w:val="4"/>
   </w:num>
   <w:num w:numId="5" w16cid:durableId="421413602">
-    <w:abstractNumId w:val="7"/>
+    <w:abstractNumId w:val="8"/>
   </w:num>
   <w:num w:numId="6" w16cid:durableId="398209026">
-    <w:abstractNumId w:val="15"/>
+    <w:abstractNumId w:val="17"/>
   </w:num>
   <w:num w:numId="7" w16cid:durableId="1841769122">
-    <w:abstractNumId w:val="8"/>
+    <w:abstractNumId w:val="9"/>
   </w:num>
   <w:num w:numId="8" w16cid:durableId="903298851">
-    <w:abstractNumId w:val="12"/>
+    <w:abstractNumId w:val="14"/>
   </w:num>
   <w:num w:numId="9" w16cid:durableId="1291015591">
     <w:abstractNumId w:val="2"/>
   </w:num>
   <w:num w:numId="10" w16cid:durableId="413553074">
-    <w:abstractNumId w:val="13"/>
+    <w:abstractNumId w:val="15"/>
   </w:num>
   <w:num w:numId="11" w16cid:durableId="206769986">
     <w:abstractNumId w:val="6"/>
@@ -4179,16 +6043,25 @@
     <w:abstractNumId w:val="1"/>
   </w:num>
   <w:num w:numId="13" w16cid:durableId="1941185421">
-    <w:abstractNumId w:val="14"/>
+    <w:abstractNumId w:val="16"/>
   </w:num>
   <w:num w:numId="14" w16cid:durableId="1615791414">
     <w:abstractNumId w:val="5"/>
   </w:num>
   <w:num w:numId="15" w16cid:durableId="1490756953">
-    <w:abstractNumId w:val="9"/>
+    <w:abstractNumId w:val="10"/>
   </w:num>
   <w:num w:numId="16" w16cid:durableId="1932472831">
     <w:abstractNumId w:val="0"/>
+  </w:num>
+  <w:num w:numId="17" w16cid:durableId="1161391362">
+    <w:abstractNumId w:val="18"/>
+  </w:num>
+  <w:num w:numId="18" w16cid:durableId="1608344113">
+    <w:abstractNumId w:val="7"/>
+  </w:num>
+  <w:num w:numId="19" w16cid:durableId="327901945">
+    <w:abstractNumId w:val="12"/>
   </w:num>
 </w:numbering>
 </file>
@@ -4688,6 +6561,7 @@
   <w:style w:type="character" w:default="1" w:styleId="a0">
     <w:name w:val="Default Paragraph Font"/>
     <w:uiPriority w:val="1"/>
+    <w:semiHidden/>
     <w:unhideWhenUsed/>
   </w:style>
   <w:style w:type="table" w:default="1" w:styleId="a1">
@@ -4895,6 +6769,17 @@
       <w:color w:val="2F5496" w:themeColor="accent1" w:themeShade="BF"/>
       <w:lang w:val="el-GR"/>
     </w:rPr>
+  </w:style>
+  <w:style w:type="paragraph" w:styleId="a7">
+    <w:name w:val="List Paragraph"/>
+    <w:basedOn w:val="a"/>
+    <w:uiPriority w:val="34"/>
+    <w:qFormat/>
+    <w:rsid w:val="009446C4"/>
+    <w:pPr>
+      <w:ind w:left="720"/>
+      <w:contextualSpacing/>
+    </w:pPr>
   </w:style>
 </w:styles>
 </file>
@@ -5192,16 +7077,4 @@
     </a:ext>
   </a:extLst>
 </a:theme>
-</file>
-
-<file path=customXml/item1.xml><?xml version="1.0" encoding="utf-8"?>
-<b:Sources xmlns:b="http://schemas.openxmlformats.org/officeDocument/2006/bibliography" xmlns="http://schemas.openxmlformats.org/officeDocument/2006/bibliography" SelectedStyle="\APASixthEditionOfficeOnline.xsl" StyleName="APA" Version="6"/>
-</file>
-
-<file path=customXml/itemProps1.xml><?xml version="1.0" encoding="utf-8"?>
-<ds:datastoreItem xmlns:ds="http://schemas.openxmlformats.org/officeDocument/2006/customXml" ds:itemID="{D314852F-BE7F-4AA6-AD37-794DEE9FEA06}">
-  <ds:schemaRefs>
-    <ds:schemaRef ds:uri="http://schemas.openxmlformats.org/officeDocument/2006/bibliography"/>
-  </ds:schemaRefs>
-</ds:datastoreItem>
 </file>
</xml_diff>

<commit_message>
Removed Component Diagrams AS ASKED
</commit_message>
<xml_diff>
--- a/documentation/SRS_Softeng24_01.docx
+++ b/documentation/SRS_Softeng24_01.docx
@@ -7,7 +7,6 @@
         <w:pStyle w:val="a3"/>
         <w:rPr>
           <w:rFonts w:cstheme="majorHAnsi"/>
-          <w:lang w:val="en-US"/>
         </w:rPr>
       </w:pPr>
       <w:r>
@@ -47,13 +46,7 @@
         <w:t>RS)</w:t>
       </w:r>
     </w:p>
-    <w:p>
-      <w:pPr>
-        <w:rPr>
-          <w:lang w:val="en-US"/>
-        </w:rPr>
-      </w:pPr>
-    </w:p>
+    <w:p/>
     <w:p>
       <w:pPr>
         <w:pStyle w:val="a6"/>
@@ -257,6 +250,7 @@
           <w:rFonts w:asciiTheme="majorHAnsi" w:hAnsiTheme="majorHAnsi" w:cstheme="majorHAnsi"/>
           <w:sz w:val="22"/>
           <w:szCs w:val="22"/>
+          <w:lang w:val="en-US"/>
         </w:rPr>
       </w:pPr>
       <w:r>
@@ -622,299 +616,6 @@
         </w:rPr>
         <w:t>.</w:t>
       </w:r>
-    </w:p>
-    <w:p>
-      <w:pPr>
-        <w:pStyle w:val="4"/>
-        <w:rPr>
-          <w:rFonts w:cstheme="majorHAnsi"/>
-          <w:sz w:val="22"/>
-          <w:szCs w:val="22"/>
-          <w:lang w:val="en-US"/>
-        </w:rPr>
-      </w:pPr>
-      <w:bookmarkStart w:id="0" w:name="LzIDTsmGAqACQAft"/>
-      <w:r>
-        <w:rPr>
-          <w:rFonts w:cstheme="majorHAnsi"/>
-          <w:sz w:val="22"/>
-          <w:szCs w:val="22"/>
-          <w:lang w:val="en-US"/>
-        </w:rPr>
-        <w:lastRenderedPageBreak/>
-        <w:t>Component_Diagram_1</w:t>
-      </w:r>
-      <w:bookmarkEnd w:id="0"/>
-    </w:p>
-    <w:p>
-      <w:pPr>
-        <w:jc w:val="center"/>
-        <w:rPr>
-          <w:rFonts w:asciiTheme="majorHAnsi" w:hAnsiTheme="majorHAnsi" w:cstheme="majorHAnsi"/>
-        </w:rPr>
-      </w:pPr>
-      <w:r>
-        <w:rPr>
-          <w:rFonts w:asciiTheme="majorHAnsi" w:hAnsiTheme="majorHAnsi" w:cstheme="majorHAnsi"/>
-          <w:noProof/>
-        </w:rPr>
-        <w:drawing>
-          <wp:inline distT="0" distB="0" distL="0" distR="0" wp14:anchorId="64DED4C8" wp14:editId="5395D6F2">
-            <wp:extent cx="3295650" cy="5534025"/>
-            <wp:effectExtent l="0" t="0" r="635" b="635"/>
-            <wp:docPr id="1" name="image.png" title="Component_Diagram_1"/>
-            <wp:cNvGraphicFramePr>
-              <a:graphicFrameLocks xmlns:a="http://schemas.openxmlformats.org/drawingml/2006/main" noChangeAspect="1"/>
-            </wp:cNvGraphicFramePr>
-            <a:graphic xmlns:a="http://schemas.openxmlformats.org/drawingml/2006/main">
-              <a:graphicData uri="http://schemas.openxmlformats.org/drawingml/2006/picture">
-                <pic:pic xmlns:pic="http://schemas.openxmlformats.org/drawingml/2006/picture">
-                  <pic:nvPicPr>
-                    <pic:cNvPr id="0" name="image.png"/>
-                    <pic:cNvPicPr/>
-                  </pic:nvPicPr>
-                  <pic:blipFill>
-                    <a:blip r:embed="rId7"/>
-                    <a:stretch>
-                      <a:fillRect/>
-                    </a:stretch>
-                  </pic:blipFill>
-                  <pic:spPr>
-                    <a:xfrm>
-                      <a:off x="0" y="0"/>
-                      <a:ext cx="3295650" cy="5534025"/>
-                    </a:xfrm>
-                    <a:prstGeom prst="rect">
-                      <a:avLst/>
-                    </a:prstGeom>
-                  </pic:spPr>
-                </pic:pic>
-              </a:graphicData>
-            </a:graphic>
-          </wp:inline>
-        </w:drawing>
-      </w:r>
-    </w:p>
-    <w:p>
-      <w:pPr>
-        <w:rPr>
-          <w:rFonts w:asciiTheme="majorHAnsi" w:hAnsiTheme="majorHAnsi" w:cstheme="majorHAnsi"/>
-        </w:rPr>
-      </w:pPr>
-    </w:p>
-    <w:p>
-      <w:pPr>
-        <w:rPr>
-          <w:rFonts w:asciiTheme="majorHAnsi" w:hAnsiTheme="majorHAnsi" w:cstheme="majorHAnsi"/>
-          <w:sz w:val="22"/>
-          <w:szCs w:val="22"/>
-          <w:lang w:val="en-US"/>
-        </w:rPr>
-      </w:pPr>
-    </w:p>
-    <w:p>
-      <w:pPr>
-        <w:pStyle w:val="4"/>
-        <w:rPr>
-          <w:rFonts w:cstheme="majorHAnsi"/>
-          <w:sz w:val="22"/>
-          <w:szCs w:val="22"/>
-          <w:lang w:val="en-US"/>
-        </w:rPr>
-      </w:pPr>
-      <w:bookmarkStart w:id="1" w:name="a5VqfsmGAqACQBGP"/>
-      <w:r>
-        <w:rPr>
-          <w:rFonts w:cstheme="majorHAnsi"/>
-          <w:sz w:val="22"/>
-          <w:szCs w:val="22"/>
-          <w:lang w:val="en-US"/>
-        </w:rPr>
-        <w:lastRenderedPageBreak/>
-        <w:t>Component_Diagram_2</w:t>
-      </w:r>
-      <w:bookmarkEnd w:id="1"/>
-    </w:p>
-    <w:p>
-      <w:pPr>
-        <w:jc w:val="center"/>
-        <w:rPr>
-          <w:rFonts w:asciiTheme="majorHAnsi" w:hAnsiTheme="majorHAnsi" w:cstheme="majorHAnsi"/>
-        </w:rPr>
-      </w:pPr>
-      <w:r>
-        <w:rPr>
-          <w:rFonts w:asciiTheme="majorHAnsi" w:hAnsiTheme="majorHAnsi" w:cstheme="majorHAnsi"/>
-          <w:noProof/>
-        </w:rPr>
-        <w:drawing>
-          <wp:inline distT="0" distB="0" distL="0" distR="0" wp14:anchorId="3663D709" wp14:editId="2F3D34EF">
-            <wp:extent cx="3924299" cy="8096250"/>
-            <wp:effectExtent l="0" t="0" r="635" b="635"/>
-            <wp:docPr id="3" name="image2.png" title="Component_Diagram_2"/>
-            <wp:cNvGraphicFramePr>
-              <a:graphicFrameLocks xmlns:a="http://schemas.openxmlformats.org/drawingml/2006/main" noChangeAspect="1"/>
-            </wp:cNvGraphicFramePr>
-            <a:graphic xmlns:a="http://schemas.openxmlformats.org/drawingml/2006/main">
-              <a:graphicData uri="http://schemas.openxmlformats.org/drawingml/2006/picture">
-                <pic:pic xmlns:pic="http://schemas.openxmlformats.org/drawingml/2006/picture">
-                  <pic:nvPicPr>
-                    <pic:cNvPr id="2" name="image2.png"/>
-                    <pic:cNvPicPr/>
-                  </pic:nvPicPr>
-                  <pic:blipFill>
-                    <a:blip r:embed="rId8"/>
-                    <a:stretch>
-                      <a:fillRect/>
-                    </a:stretch>
-                  </pic:blipFill>
-                  <pic:spPr>
-                    <a:xfrm>
-                      <a:off x="0" y="0"/>
-                      <a:ext cx="3924299" cy="8096250"/>
-                    </a:xfrm>
-                    <a:prstGeom prst="rect">
-                      <a:avLst/>
-                    </a:prstGeom>
-                  </pic:spPr>
-                </pic:pic>
-              </a:graphicData>
-            </a:graphic>
-          </wp:inline>
-        </w:drawing>
-      </w:r>
-    </w:p>
-    <w:p>
-      <w:pPr>
-        <w:rPr>
-          <w:rFonts w:asciiTheme="majorHAnsi" w:hAnsiTheme="majorHAnsi" w:cstheme="majorHAnsi"/>
-        </w:rPr>
-      </w:pPr>
-    </w:p>
-    <w:p>
-      <w:pPr>
-        <w:rPr>
-          <w:rFonts w:asciiTheme="majorHAnsi" w:hAnsiTheme="majorHAnsi" w:cstheme="majorHAnsi"/>
-          <w:sz w:val="22"/>
-          <w:szCs w:val="22"/>
-          <w:lang w:val="en-US"/>
-        </w:rPr>
-      </w:pPr>
-    </w:p>
-    <w:p>
-      <w:pPr>
-        <w:pStyle w:val="4"/>
-        <w:rPr>
-          <w:rFonts w:cstheme="majorHAnsi"/>
-          <w:sz w:val="22"/>
-          <w:szCs w:val="22"/>
-          <w:lang w:val="en-US"/>
-        </w:rPr>
-      </w:pPr>
-      <w:bookmarkStart w:id="2" w:name="3cNXTsmGAqACQBhD"/>
-      <w:r>
-        <w:rPr>
-          <w:rFonts w:cstheme="majorHAnsi"/>
-          <w:sz w:val="22"/>
-          <w:szCs w:val="22"/>
-          <w:lang w:val="en-US"/>
-        </w:rPr>
-        <w:lastRenderedPageBreak/>
-        <w:t>Component_Diagram_3</w:t>
-      </w:r>
-      <w:bookmarkEnd w:id="2"/>
-    </w:p>
-    <w:p>
-      <w:pPr>
-        <w:jc w:val="center"/>
-        <w:rPr>
-          <w:rFonts w:asciiTheme="majorHAnsi" w:hAnsiTheme="majorHAnsi" w:cstheme="majorHAnsi"/>
-        </w:rPr>
-      </w:pPr>
-      <w:r>
-        <w:rPr>
-          <w:rFonts w:asciiTheme="majorHAnsi" w:hAnsiTheme="majorHAnsi" w:cstheme="majorHAnsi"/>
-          <w:noProof/>
-        </w:rPr>
-        <w:drawing>
-          <wp:inline distT="0" distB="0" distL="0" distR="0" wp14:anchorId="5A24854C" wp14:editId="461A9198">
-            <wp:extent cx="5629275" cy="6448425"/>
-            <wp:effectExtent l="0" t="0" r="635" b="635"/>
-            <wp:docPr id="5" name="image3.png" title="Component_Diagram_3"/>
-            <wp:cNvGraphicFramePr>
-              <a:graphicFrameLocks xmlns:a="http://schemas.openxmlformats.org/drawingml/2006/main" noChangeAspect="1"/>
-            </wp:cNvGraphicFramePr>
-            <a:graphic xmlns:a="http://schemas.openxmlformats.org/drawingml/2006/main">
-              <a:graphicData uri="http://schemas.openxmlformats.org/drawingml/2006/picture">
-                <pic:pic xmlns:pic="http://schemas.openxmlformats.org/drawingml/2006/picture">
-                  <pic:nvPicPr>
-                    <pic:cNvPr id="4" name="image3.png"/>
-                    <pic:cNvPicPr/>
-                  </pic:nvPicPr>
-                  <pic:blipFill>
-                    <a:blip r:embed="rId9"/>
-                    <a:stretch>
-                      <a:fillRect/>
-                    </a:stretch>
-                  </pic:blipFill>
-                  <pic:spPr>
-                    <a:xfrm>
-                      <a:off x="0" y="0"/>
-                      <a:ext cx="5629275" cy="6448425"/>
-                    </a:xfrm>
-                    <a:prstGeom prst="rect">
-                      <a:avLst/>
-                    </a:prstGeom>
-                  </pic:spPr>
-                </pic:pic>
-              </a:graphicData>
-            </a:graphic>
-          </wp:inline>
-        </w:drawing>
-      </w:r>
-    </w:p>
-    <w:p>
-      <w:pPr>
-        <w:rPr>
-          <w:rFonts w:asciiTheme="majorHAnsi" w:hAnsiTheme="majorHAnsi" w:cstheme="majorHAnsi"/>
-        </w:rPr>
-      </w:pPr>
-    </w:p>
-    <w:p>
-      <w:pPr>
-        <w:rPr>
-          <w:rFonts w:asciiTheme="majorHAnsi" w:hAnsiTheme="majorHAnsi" w:cstheme="majorHAnsi"/>
-          <w:sz w:val="22"/>
-          <w:szCs w:val="22"/>
-          <w:lang w:val="en-US"/>
-        </w:rPr>
-      </w:pPr>
-    </w:p>
-    <w:p>
-      <w:pPr>
-        <w:rPr>
-          <w:rFonts w:asciiTheme="majorHAnsi" w:hAnsiTheme="majorHAnsi" w:cstheme="majorHAnsi"/>
-          <w:sz w:val="22"/>
-          <w:szCs w:val="22"/>
-          <w:lang w:val="en-US"/>
-        </w:rPr>
-      </w:pPr>
-    </w:p>
-    <w:p>
-      <w:pPr>
-        <w:rPr>
-          <w:rFonts w:asciiTheme="majorHAnsi" w:hAnsiTheme="majorHAnsi" w:cstheme="majorHAnsi"/>
-          <w:lang w:val="en-US"/>
-        </w:rPr>
-      </w:pPr>
-    </w:p>
-    <w:p>
-      <w:pPr>
-        <w:rPr>
-          <w:rFonts w:asciiTheme="majorHAnsi" w:hAnsiTheme="majorHAnsi" w:cstheme="majorHAnsi"/>
-          <w:lang w:val="en-US"/>
-        </w:rPr>
-      </w:pPr>
     </w:p>
     <w:p>
       <w:pPr>
@@ -1116,7 +817,6 @@
           <w:sz w:val="22"/>
           <w:szCs w:val="22"/>
         </w:rPr>
-        <w:lastRenderedPageBreak/>
         <w:t xml:space="preserve">Η </w:t>
       </w:r>
       <w:proofErr w:type="spellStart"/>
@@ -1991,6 +1691,7 @@
           <w:sz w:val="22"/>
           <w:szCs w:val="22"/>
         </w:rPr>
+        <w:lastRenderedPageBreak/>
         <w:t>Βήμα 5:</w:t>
       </w:r>
       <w:r>
@@ -3518,7 +3219,6 @@
           <w:sz w:val="22"/>
           <w:szCs w:val="22"/>
         </w:rPr>
-        <w:lastRenderedPageBreak/>
         <w:t>Βήμα 18:</w:t>
       </w:r>
       <w:r>
@@ -4201,6 +3901,7 @@
           <w:sz w:val="22"/>
           <w:szCs w:val="22"/>
         </w:rPr>
+        <w:lastRenderedPageBreak/>
         <w:t>Αρχεία</w:t>
       </w:r>
       <w:r>
@@ -4727,7 +4428,6 @@
         <w:rPr>
           <w:rFonts w:cstheme="majorHAnsi"/>
         </w:rPr>
-        <w:lastRenderedPageBreak/>
         <w:t>3.</w:t>
       </w:r>
       <w:r>
@@ -5129,6 +4829,7 @@
           <w:sz w:val="22"/>
           <w:szCs w:val="22"/>
         </w:rPr>
+        <w:lastRenderedPageBreak/>
         <w:t>Βήμα 4:</w:t>
       </w:r>
       <w:r>
@@ -5187,7 +4888,7 @@
           <w:rFonts w:asciiTheme="majorHAnsi" w:hAnsiTheme="majorHAnsi" w:cstheme="majorHAnsi"/>
         </w:rPr>
       </w:pPr>
-      <w:bookmarkStart w:id="3" w:name="5G2elsmGAqACBbQW"/>
+      <w:bookmarkStart w:id="0" w:name="5G2elsmGAqACBbQW"/>
       <w:proofErr w:type="spellStart"/>
       <w:r>
         <w:rPr>
@@ -5195,7 +4896,7 @@
         </w:rPr>
         <w:t>Data_Collection_and_Storage</w:t>
       </w:r>
-      <w:bookmarkEnd w:id="3"/>
+      <w:bookmarkEnd w:id="0"/>
       <w:proofErr w:type="spellEnd"/>
     </w:p>
     <w:p>
@@ -5226,7 +4927,7 @@
                     <pic:cNvPicPr/>
                   </pic:nvPicPr>
                   <pic:blipFill>
-                    <a:blip r:embed="rId10"/>
+                    <a:blip r:embed="rId7"/>
                     <a:stretch>
                       <a:fillRect/>
                     </a:stretch>
@@ -5261,16 +4962,15 @@
           <w:rFonts w:asciiTheme="majorHAnsi" w:hAnsiTheme="majorHAnsi" w:cstheme="majorHAnsi"/>
         </w:rPr>
       </w:pPr>
-      <w:bookmarkStart w:id="4" w:name="G_E2lsmGAqACBaK0"/>
+      <w:bookmarkStart w:id="1" w:name="G_E2lsmGAqACBaK0"/>
       <w:proofErr w:type="spellStart"/>
       <w:r>
         <w:rPr>
           <w:rFonts w:asciiTheme="majorHAnsi" w:hAnsiTheme="majorHAnsi" w:cstheme="majorHAnsi"/>
         </w:rPr>
-        <w:lastRenderedPageBreak/>
         <w:t>Data_Provision_and_Analysis</w:t>
       </w:r>
-      <w:bookmarkEnd w:id="4"/>
+      <w:bookmarkEnd w:id="1"/>
       <w:proofErr w:type="spellEnd"/>
     </w:p>
     <w:p>
@@ -5301,7 +5001,7 @@
                     <pic:cNvPicPr/>
                   </pic:nvPicPr>
                   <pic:blipFill>
-                    <a:blip r:embed="rId11"/>
+                    <a:blip r:embed="rId8"/>
                     <a:stretch>
                       <a:fillRect/>
                     </a:stretch>
@@ -5336,15 +5036,16 @@
           <w:rFonts w:asciiTheme="majorHAnsi" w:hAnsiTheme="majorHAnsi" w:cstheme="majorHAnsi"/>
         </w:rPr>
       </w:pPr>
-      <w:bookmarkStart w:id="5" w:name="ajMKlsmGAqACBXtM"/>
+      <w:bookmarkStart w:id="2" w:name="ajMKlsmGAqACBXtM"/>
       <w:proofErr w:type="spellStart"/>
       <w:r>
         <w:rPr>
           <w:rFonts w:asciiTheme="majorHAnsi" w:hAnsiTheme="majorHAnsi" w:cstheme="majorHAnsi"/>
         </w:rPr>
+        <w:lastRenderedPageBreak/>
         <w:t>Debt_Calculation_and_Settlement</w:t>
       </w:r>
-      <w:bookmarkEnd w:id="5"/>
+      <w:bookmarkEnd w:id="2"/>
       <w:proofErr w:type="spellEnd"/>
     </w:p>
     <w:p>
@@ -5375,7 +5076,7 @@
                     <pic:cNvPicPr/>
                   </pic:nvPicPr>
                   <pic:blipFill>
-                    <a:blip r:embed="rId12"/>
+                    <a:blip r:embed="rId9"/>
                     <a:stretch>
                       <a:fillRect/>
                     </a:stretch>
@@ -5410,16 +5111,15 @@
           <w:rFonts w:asciiTheme="majorHAnsi" w:hAnsiTheme="majorHAnsi" w:cstheme="majorHAnsi"/>
         </w:rPr>
       </w:pPr>
-      <w:bookmarkStart w:id="6" w:name="tCi89smGAqACAzWO"/>
+      <w:bookmarkStart w:id="3" w:name="tCi89smGAqACAzWO"/>
       <w:proofErr w:type="spellStart"/>
       <w:r>
         <w:rPr>
           <w:rFonts w:asciiTheme="majorHAnsi" w:hAnsiTheme="majorHAnsi" w:cstheme="majorHAnsi"/>
         </w:rPr>
-        <w:lastRenderedPageBreak/>
         <w:t>passAnalysis</w:t>
       </w:r>
-      <w:bookmarkEnd w:id="6"/>
+      <w:bookmarkEnd w:id="3"/>
       <w:proofErr w:type="spellEnd"/>
     </w:p>
     <w:p>
@@ -5450,7 +5150,7 @@
                     <pic:cNvPicPr/>
                   </pic:nvPicPr>
                   <pic:blipFill>
-                    <a:blip r:embed="rId13"/>
+                    <a:blip r:embed="rId10"/>
                     <a:stretch>
                       <a:fillRect/>
                     </a:stretch>
@@ -5493,16 +5193,15 @@
           <w:rFonts w:asciiTheme="majorHAnsi" w:hAnsiTheme="majorHAnsi" w:cstheme="majorHAnsi"/>
         </w:rPr>
       </w:pPr>
-      <w:bookmarkStart w:id="7" w:name="SnXE9smGAqACAxz9"/>
+      <w:bookmarkStart w:id="4" w:name="SnXE9smGAqACAxz9"/>
       <w:proofErr w:type="spellStart"/>
       <w:r>
         <w:rPr>
           <w:rFonts w:asciiTheme="majorHAnsi" w:hAnsiTheme="majorHAnsi" w:cstheme="majorHAnsi"/>
         </w:rPr>
-        <w:lastRenderedPageBreak/>
         <w:t>tollStationPasses</w:t>
       </w:r>
-      <w:bookmarkEnd w:id="7"/>
+      <w:bookmarkEnd w:id="4"/>
       <w:proofErr w:type="spellEnd"/>
     </w:p>
     <w:p>
@@ -5533,7 +5232,7 @@
                     <pic:cNvPicPr/>
                   </pic:nvPicPr>
                   <pic:blipFill>
-                    <a:blip r:embed="rId14"/>
+                    <a:blip r:embed="rId11"/>
                     <a:stretch>
                       <a:fillRect/>
                     </a:stretch>
@@ -5576,15 +5275,16 @@
           <w:rFonts w:asciiTheme="majorHAnsi" w:hAnsiTheme="majorHAnsi" w:cstheme="majorHAnsi"/>
         </w:rPr>
       </w:pPr>
-      <w:bookmarkStart w:id="8" w:name="on.GlsmGAqACBZEm"/>
+      <w:bookmarkStart w:id="5" w:name="on.GlsmGAqACBZEm"/>
       <w:proofErr w:type="spellStart"/>
       <w:r>
         <w:rPr>
           <w:rFonts w:asciiTheme="majorHAnsi" w:hAnsiTheme="majorHAnsi" w:cstheme="majorHAnsi"/>
         </w:rPr>
+        <w:lastRenderedPageBreak/>
         <w:t>Transponder_Load_Balance_Management</w:t>
       </w:r>
-      <w:bookmarkEnd w:id="8"/>
+      <w:bookmarkEnd w:id="5"/>
       <w:proofErr w:type="spellEnd"/>
     </w:p>
     <w:p>
@@ -5615,7 +5315,7 @@
                     <pic:cNvPicPr/>
                   </pic:nvPicPr>
                   <pic:blipFill>
-                    <a:blip r:embed="rId15"/>
+                    <a:blip r:embed="rId12"/>
                     <a:stretch>
                       <a:fillRect/>
                     </a:stretch>
@@ -5658,7 +5358,7 @@
           <w:rFonts w:asciiTheme="majorHAnsi" w:hAnsiTheme="majorHAnsi" w:cstheme="majorHAnsi"/>
         </w:rPr>
       </w:pPr>
-      <w:bookmarkStart w:id="9" w:name="VX7BlsmGAqACBcX7"/>
+      <w:bookmarkStart w:id="6" w:name="VX7BlsmGAqACBcX7"/>
       <w:proofErr w:type="spellStart"/>
       <w:r>
         <w:rPr>
@@ -5666,7 +5366,7 @@
         </w:rPr>
         <w:t>User_Authentication_and_Authorization</w:t>
       </w:r>
-      <w:bookmarkEnd w:id="9"/>
+      <w:bookmarkEnd w:id="6"/>
       <w:proofErr w:type="spellEnd"/>
     </w:p>
     <w:p>
@@ -5697,7 +5397,7 @@
                     <pic:cNvPicPr/>
                   </pic:nvPicPr>
                   <pic:blipFill>
-                    <a:blip r:embed="rId16"/>
+                    <a:blip r:embed="rId13"/>
                     <a:stretch>
                       <a:fillRect/>
                     </a:stretch>
@@ -5740,15 +5440,16 @@
           <w:rFonts w:asciiTheme="majorHAnsi" w:hAnsiTheme="majorHAnsi" w:cstheme="majorHAnsi"/>
         </w:rPr>
       </w:pPr>
-      <w:bookmarkStart w:id="10" w:name=".DKQlsmGAqACBWht"/>
+      <w:bookmarkStart w:id="7" w:name=".DKQlsmGAqACBWht"/>
       <w:proofErr w:type="spellStart"/>
       <w:r>
         <w:rPr>
           <w:rFonts w:asciiTheme="majorHAnsi" w:hAnsiTheme="majorHAnsi" w:cstheme="majorHAnsi"/>
         </w:rPr>
+        <w:lastRenderedPageBreak/>
         <w:t>Vehicle_Passage_Processing</w:t>
       </w:r>
-      <w:bookmarkEnd w:id="10"/>
+      <w:bookmarkEnd w:id="7"/>
       <w:proofErr w:type="spellEnd"/>
     </w:p>
     <w:p>
@@ -5779,7 +5480,7 @@
                     <pic:cNvPicPr/>
                   </pic:nvPicPr>
                   <pic:blipFill>
-                    <a:blip r:embed="rId17"/>
+                    <a:blip r:embed="rId14"/>
                     <a:stretch>
                       <a:fillRect/>
                     </a:stretch>
@@ -5904,16 +5605,15 @@
           <w:rFonts w:asciiTheme="majorHAnsi" w:hAnsiTheme="majorHAnsi" w:cstheme="majorHAnsi"/>
         </w:rPr>
       </w:pPr>
-      <w:bookmarkStart w:id="11" w:name="jpxufsmGAqACAlvj"/>
+      <w:bookmarkStart w:id="8" w:name="jpxufsmGAqACAlvj"/>
       <w:proofErr w:type="spellStart"/>
       <w:r>
         <w:rPr>
           <w:rFonts w:asciiTheme="majorHAnsi" w:hAnsiTheme="majorHAnsi" w:cstheme="majorHAnsi"/>
         </w:rPr>
-        <w:lastRenderedPageBreak/>
         <w:t>Debt_Settlement</w:t>
       </w:r>
-      <w:bookmarkEnd w:id="11"/>
+      <w:bookmarkEnd w:id="8"/>
       <w:proofErr w:type="spellEnd"/>
       <w:r>
         <w:rPr>
@@ -5950,7 +5650,7 @@
                     <pic:cNvPicPr/>
                   </pic:nvPicPr>
                   <pic:blipFill>
-                    <a:blip r:embed="rId18"/>
+                    <a:blip r:embed="rId15"/>
                     <a:stretch>
                       <a:fillRect/>
                     </a:stretch>
@@ -5985,15 +5685,16 @@
           <w:rFonts w:asciiTheme="majorHAnsi" w:hAnsiTheme="majorHAnsi" w:cstheme="majorHAnsi"/>
         </w:rPr>
       </w:pPr>
-      <w:bookmarkStart w:id="12" w:name="U0JifsmGAqACAh04"/>
+      <w:bookmarkStart w:id="9" w:name="U0JifsmGAqACAh04"/>
       <w:proofErr w:type="spellStart"/>
       <w:r>
         <w:rPr>
           <w:rFonts w:asciiTheme="majorHAnsi" w:hAnsiTheme="majorHAnsi" w:cstheme="majorHAnsi"/>
         </w:rPr>
+        <w:lastRenderedPageBreak/>
         <w:t>Vehicle_Passage</w:t>
       </w:r>
-      <w:bookmarkEnd w:id="12"/>
+      <w:bookmarkEnd w:id="9"/>
       <w:proofErr w:type="spellEnd"/>
     </w:p>
     <w:p>
@@ -6024,7 +5725,7 @@
                     <pic:cNvPicPr/>
                   </pic:nvPicPr>
                   <pic:blipFill>
-                    <a:blip r:embed="rId19"/>
+                    <a:blip r:embed="rId16"/>
                     <a:stretch>
                       <a:fillRect/>
                     </a:stretch>
@@ -6134,7 +5835,6 @@
         <w:rPr>
           <w:rFonts w:cstheme="majorHAnsi"/>
         </w:rPr>
-        <w:lastRenderedPageBreak/>
         <w:t>3.</w:t>
       </w:r>
       <w:r>
@@ -6571,6 +6271,7 @@
         <w:rPr>
           <w:rFonts w:cstheme="majorHAnsi"/>
         </w:rPr>
+        <w:lastRenderedPageBreak/>
         <w:t>3.1.</w:t>
       </w:r>
       <w:r>
@@ -6998,7 +6699,6 @@
         <w:rPr>
           <w:rFonts w:cstheme="majorHAnsi"/>
         </w:rPr>
-        <w:lastRenderedPageBreak/>
         <w:t>3.</w:t>
       </w:r>
       <w:r>
@@ -7382,6 +7082,7 @@
           <w:sz w:val="22"/>
           <w:szCs w:val="22"/>
         </w:rPr>
+        <w:lastRenderedPageBreak/>
         <w:t>Περιορισμένη Πρόσβαση:</w:t>
       </w:r>
       <w:r>
@@ -7927,7 +7628,6 @@
           <w:sz w:val="22"/>
           <w:szCs w:val="22"/>
         </w:rPr>
-        <w:lastRenderedPageBreak/>
         <w:t xml:space="preserve">Οι </w:t>
       </w:r>
       <w:r>
@@ -8474,6 +8174,7 @@
           <w:sz w:val="22"/>
           <w:szCs w:val="22"/>
         </w:rPr>
+        <w:lastRenderedPageBreak/>
         <w:t>Προστασία δεδομένων:</w:t>
       </w:r>
       <w:r>
@@ -8495,7 +8196,7 @@
       </w:pPr>
     </w:p>
     <w:sectPr>
-      <w:footerReference w:type="default" r:id="rId20"/>
+      <w:footerReference w:type="default" r:id="rId17"/>
       <w:pgSz w:w="11900" w:h="16840"/>
       <w:pgMar w:top="1440" w:right="1440" w:bottom="1440" w:left="1440" w:header="708" w:footer="708" w:gutter="0"/>
       <w:cols w:space="708"/>

</xml_diff>

<commit_message>
Added space between Wireframe
</commit_message>
<xml_diff>
--- a/documentation/SRS_Softeng24_01.docx
+++ b/documentation/SRS_Softeng24_01.docx
@@ -659,7 +659,6 @@
           <w:color w:val="auto"/>
           <w:sz w:val="22"/>
           <w:szCs w:val="22"/>
-          <w:lang w:val="en-US"/>
         </w:rPr>
       </w:pPr>
       <w:r>
@@ -1048,6 +1047,20 @@
           </wp:inline>
         </w:drawing>
       </w:r>
+    </w:p>
+    <w:p>
+      <w:pPr>
+        <w:pStyle w:val="Description"/>
+        <w:rPr>
+          <w:rFonts w:asciiTheme="majorHAnsi" w:hAnsiTheme="majorHAnsi" w:cstheme="majorHAnsi"/>
+          <w:i w:val="0"/>
+          <w:iCs/>
+          <w:color w:val="auto"/>
+          <w:sz w:val="22"/>
+          <w:szCs w:val="22"/>
+          <w:lang w:val="en-US"/>
+        </w:rPr>
+      </w:pPr>
       <w:r>
         <w:rPr>
           <w:noProof/>

</xml_diff>

<commit_message>
UPDATED SRS - FINAL
</commit_message>
<xml_diff>
--- a/documentation/SRS_Softeng24_01.docx
+++ b/documentation/SRS_Softeng24_01.docx
@@ -1,6 +1,6 @@
 
 <file path=word/document.xml><?xml version="1.0" encoding="utf-8"?>
-<w:document xmlns:wpc="http://schemas.microsoft.com/office/word/2010/wordprocessingCanvas" xmlns:cx="http://schemas.microsoft.com/office/drawing/2014/chartex" xmlns:cx1="http://schemas.microsoft.com/office/drawing/2015/9/8/chartex" xmlns:cx2="http://schemas.microsoft.com/office/drawing/2015/10/21/chartex" xmlns:cx3="http://schemas.microsoft.com/office/drawing/2016/5/9/chartex" xmlns:cx4="http://schemas.microsoft.com/office/drawing/2016/5/10/chartex" xmlns:cx5="http://schemas.microsoft.com/office/drawing/2016/5/11/chartex" xmlns:cx6="http://schemas.microsoft.com/office/drawing/2016/5/12/chartex" xmlns:cx7="http://schemas.microsoft.com/office/drawing/2016/5/13/chartex" xmlns:cx8="http://schemas.microsoft.com/office/drawing/2016/5/14/chartex" xmlns:mc="http://schemas.openxmlformats.org/markup-compatibility/2006" xmlns:aink="http://schemas.microsoft.com/office/drawing/2016/ink" xmlns:am3d="http://schemas.microsoft.com/office/drawing/2017/model3d" xmlns:o="urn:schemas-microsoft-com:office:office" xmlns:oel="http://schemas.microsoft.com/office/2019/extlst" xmlns:r="http://schemas.openxmlformats.org/officeDocument/2006/relationships" xmlns:m="http://schemas.openxmlformats.org/officeDocument/2006/math" xmlns:v="urn:schemas-microsoft-com:vml" xmlns:wp14="http://schemas.microsoft.com/office/word/2010/wordprocessingDrawing" xmlns:wp="http://schemas.openxmlformats.org/drawingml/2006/wordprocessingDrawing" xmlns:w10="urn:schemas-microsoft-com:office:word" xmlns:w="http://schemas.openxmlformats.org/wordprocessingml/2006/main" xmlns:w14="http://schemas.microsoft.com/office/word/2010/wordml" xmlns:w15="http://schemas.microsoft.com/office/word/2012/wordml" xmlns:w16cex="http://schemas.microsoft.com/office/word/2018/wordml/cex" xmlns:w16cid="http://schemas.microsoft.com/office/word/2016/wordml/cid" xmlns:w16="http://schemas.microsoft.com/office/word/2018/wordml" xmlns:w16du="http://schemas.microsoft.com/office/word/2023/wordml/word16du" xmlns:w16sdtdh="http://schemas.microsoft.com/office/word/2020/wordml/sdtdatahash" xmlns:w16se="http://schemas.microsoft.com/office/word/2015/wordml/symex" xmlns:wpg="http://schemas.microsoft.com/office/word/2010/wordprocessingGroup" xmlns:wpi="http://schemas.microsoft.com/office/word/2010/wordprocessingInk" xmlns:wne="http://schemas.microsoft.com/office/word/2006/wordml" xmlns:wps="http://schemas.microsoft.com/office/word/2010/wordprocessingShape" mc:Ignorable="w14 w15 w16se w16cid w16 w16cex w16sdtdh w16du wp14">
+<w:document xmlns:wpc="http://schemas.microsoft.com/office/word/2010/wordprocessingCanvas" xmlns:cx="http://schemas.microsoft.com/office/drawing/2014/chartex" xmlns:cx1="http://schemas.microsoft.com/office/drawing/2015/9/8/chartex" xmlns:cx2="http://schemas.microsoft.com/office/drawing/2015/10/21/chartex" xmlns:cx3="http://schemas.microsoft.com/office/drawing/2016/5/9/chartex" xmlns:cx4="http://schemas.microsoft.com/office/drawing/2016/5/10/chartex" xmlns:cx5="http://schemas.microsoft.com/office/drawing/2016/5/11/chartex" xmlns:cx6="http://schemas.microsoft.com/office/drawing/2016/5/12/chartex" xmlns:cx7="http://schemas.microsoft.com/office/drawing/2016/5/13/chartex" xmlns:cx8="http://schemas.microsoft.com/office/drawing/2016/5/14/chartex" xmlns:mc="http://schemas.openxmlformats.org/markup-compatibility/2006" xmlns:aink="http://schemas.microsoft.com/office/drawing/2016/ink" xmlns:am3d="http://schemas.microsoft.com/office/drawing/2017/model3d" xmlns:o="urn:schemas-microsoft-com:office:office" xmlns:oel="http://schemas.microsoft.com/office/2019/extlst" xmlns:r="http://schemas.openxmlformats.org/officeDocument/2006/relationships" xmlns:m="http://schemas.openxmlformats.org/officeDocument/2006/math" xmlns:v="urn:schemas-microsoft-com:vml" xmlns:wp14="http://schemas.microsoft.com/office/word/2010/wordprocessingDrawing" xmlns:wp="http://schemas.openxmlformats.org/drawingml/2006/wordprocessingDrawing" xmlns:w10="urn:schemas-microsoft-com:office:word" xmlns:w="http://schemas.openxmlformats.org/wordprocessingml/2006/main" xmlns:w14="http://schemas.microsoft.com/office/word/2010/wordml" xmlns:w15="http://schemas.microsoft.com/office/word/2012/wordml" xmlns:w16cex="http://schemas.microsoft.com/office/word/2018/wordml/cex" xmlns:w16cid="http://schemas.microsoft.com/office/word/2016/wordml/cid" xmlns:w16="http://schemas.microsoft.com/office/word/2018/wordml" xmlns:w16du="http://schemas.microsoft.com/office/word/2023/wordml/word16du" xmlns:w16sdtdh="http://schemas.microsoft.com/office/word/2020/wordml/sdtdatahash" xmlns:w16sdtfl="http://schemas.microsoft.com/office/word/2024/wordml/sdtformatlock" xmlns:w16se="http://schemas.microsoft.com/office/word/2015/wordml/symex" xmlns:wpg="http://schemas.microsoft.com/office/word/2010/wordprocessingGroup" xmlns:wpi="http://schemas.microsoft.com/office/word/2010/wordprocessingInk" xmlns:wne="http://schemas.microsoft.com/office/word/2006/wordml" xmlns:wps="http://schemas.microsoft.com/office/word/2010/wordprocessingShape" mc:Ignorable="w14 w15 w16se w16cid w16 w16cex w16sdtdh w16sdtfl w16du wp14">
   <w:body>
     <w:p>
       <w:pPr>
@@ -56,23 +56,13 @@
           <w:szCs w:val="26"/>
         </w:rPr>
       </w:pPr>
-      <w:proofErr w:type="spellStart"/>
       <w:r>
         <w:rPr>
           <w:rFonts w:asciiTheme="majorHAnsi" w:hAnsiTheme="majorHAnsi" w:cstheme="majorHAnsi"/>
           <w:sz w:val="26"/>
           <w:szCs w:val="26"/>
         </w:rPr>
-        <w:t>Διαλειτουργικό</w:t>
-      </w:r>
-      <w:proofErr w:type="spellEnd"/>
-      <w:r>
-        <w:rPr>
-          <w:rFonts w:asciiTheme="majorHAnsi" w:hAnsiTheme="majorHAnsi" w:cstheme="majorHAnsi"/>
-          <w:sz w:val="26"/>
-          <w:szCs w:val="26"/>
-        </w:rPr>
-        <w:t xml:space="preserve"> Πληροφοριακό Σύστημα Αυτόματης Διέλευσης Διοδίων</w:t>
+        <w:t>Διαλειτουργικό Πληροφοριακό Σύστημα Αυτόματης Διέλευσης Διοδίων</w:t>
       </w:r>
     </w:p>
     <w:p>
@@ -258,18 +248,8 @@
           <w:sz w:val="22"/>
           <w:szCs w:val="22"/>
         </w:rPr>
-        <w:t xml:space="preserve">Το σύστημα θα επικοινωνεί με υπάρχοντα πληροφοριακά συστήματα μέσω REST </w:t>
-      </w:r>
-      <w:proofErr w:type="spellStart"/>
-      <w:r>
-        <w:rPr>
-          <w:rFonts w:asciiTheme="majorHAnsi" w:hAnsiTheme="majorHAnsi" w:cstheme="majorHAnsi"/>
-          <w:sz w:val="22"/>
-          <w:szCs w:val="22"/>
-        </w:rPr>
-        <w:t>APIs</w:t>
-      </w:r>
-      <w:proofErr w:type="spellEnd"/>
+        <w:t>Το σύστημα θα επικοινωνεί με υπάρχοντα πληροφοριακά συστήματα μέσω REST APIs</w:t>
+      </w:r>
       <w:r>
         <w:rPr>
           <w:rFonts w:asciiTheme="majorHAnsi" w:hAnsiTheme="majorHAnsi" w:cstheme="majorHAnsi"/>
@@ -357,29 +337,7 @@
           <w:sz w:val="22"/>
           <w:szCs w:val="22"/>
         </w:rPr>
-        <w:t>"</w:t>
-      </w:r>
-      <w:proofErr w:type="spellStart"/>
-      <w:r>
-        <w:rPr>
-          <w:rFonts w:asciiTheme="majorHAnsi" w:hAnsiTheme="majorHAnsi" w:cstheme="majorHAnsi"/>
-          <w:b/>
-          <w:bCs/>
-          <w:sz w:val="22"/>
-          <w:szCs w:val="22"/>
-        </w:rPr>
-        <w:t>provider</w:t>
-      </w:r>
-      <w:proofErr w:type="spellEnd"/>
-      <w:r>
-        <w:rPr>
-          <w:rFonts w:asciiTheme="majorHAnsi" w:hAnsiTheme="majorHAnsi" w:cstheme="majorHAnsi"/>
-          <w:b/>
-          <w:bCs/>
-          <w:sz w:val="22"/>
-          <w:szCs w:val="22"/>
-        </w:rPr>
-        <w:t>"</w:t>
+        <w:t>"provider"</w:t>
       </w:r>
       <w:r>
         <w:rPr>
@@ -397,25 +355,7 @@
           <w:sz w:val="22"/>
           <w:szCs w:val="22"/>
         </w:rPr>
-        <w:t xml:space="preserve">(σε ποιον </w:t>
-      </w:r>
-      <w:proofErr w:type="spellStart"/>
-      <w:r>
-        <w:rPr>
-          <w:rFonts w:asciiTheme="majorHAnsi" w:hAnsiTheme="majorHAnsi" w:cstheme="majorHAnsi"/>
-          <w:sz w:val="22"/>
-          <w:szCs w:val="22"/>
-        </w:rPr>
-        <w:t>πάροχο</w:t>
-      </w:r>
-      <w:proofErr w:type="spellEnd"/>
-      <w:r>
-        <w:rPr>
-          <w:rFonts w:asciiTheme="majorHAnsi" w:hAnsiTheme="majorHAnsi" w:cstheme="majorHAnsi"/>
-          <w:sz w:val="22"/>
-          <w:szCs w:val="22"/>
-        </w:rPr>
-        <w:t xml:space="preserve"> ανήκει ένας πομποδέκτης)</w:t>
+        <w:t>(σε ποιον πάροχο ανήκει ένας πομποδέκτης)</w:t>
       </w:r>
       <w:r>
         <w:rPr>
@@ -433,29 +373,7 @@
           <w:sz w:val="22"/>
           <w:szCs w:val="22"/>
         </w:rPr>
-        <w:t>"</w:t>
-      </w:r>
-      <w:proofErr w:type="spellStart"/>
-      <w:r>
-        <w:rPr>
-          <w:rFonts w:asciiTheme="majorHAnsi" w:hAnsiTheme="majorHAnsi" w:cstheme="majorHAnsi"/>
-          <w:b/>
-          <w:bCs/>
-          <w:sz w:val="22"/>
-          <w:szCs w:val="22"/>
-        </w:rPr>
-        <w:t>balance</w:t>
-      </w:r>
-      <w:proofErr w:type="spellEnd"/>
-      <w:r>
-        <w:rPr>
-          <w:rFonts w:asciiTheme="majorHAnsi" w:hAnsiTheme="majorHAnsi" w:cstheme="majorHAnsi"/>
-          <w:b/>
-          <w:bCs/>
-          <w:sz w:val="22"/>
-          <w:szCs w:val="22"/>
-        </w:rPr>
-        <w:t>"</w:t>
+        <w:t>"balance"</w:t>
       </w:r>
       <w:r>
         <w:rPr>
@@ -491,29 +409,7 @@
           <w:sz w:val="22"/>
           <w:szCs w:val="22"/>
         </w:rPr>
-        <w:t>"</w:t>
-      </w:r>
-      <w:proofErr w:type="spellStart"/>
-      <w:r>
-        <w:rPr>
-          <w:rFonts w:asciiTheme="majorHAnsi" w:hAnsiTheme="majorHAnsi" w:cstheme="majorHAnsi"/>
-          <w:b/>
-          <w:bCs/>
-          <w:sz w:val="22"/>
-          <w:szCs w:val="22"/>
-        </w:rPr>
-        <w:t>pass</w:t>
-      </w:r>
-      <w:proofErr w:type="spellEnd"/>
-      <w:r>
-        <w:rPr>
-          <w:rFonts w:asciiTheme="majorHAnsi" w:hAnsiTheme="majorHAnsi" w:cstheme="majorHAnsi"/>
-          <w:b/>
-          <w:bCs/>
-          <w:sz w:val="22"/>
-          <w:szCs w:val="22"/>
-        </w:rPr>
-        <w:t>"</w:t>
+        <w:t>"pass"</w:t>
       </w:r>
       <w:r>
         <w:rPr>
@@ -549,29 +445,7 @@
           <w:sz w:val="22"/>
           <w:szCs w:val="22"/>
         </w:rPr>
-        <w:t>"</w:t>
-      </w:r>
-      <w:proofErr w:type="spellStart"/>
-      <w:r>
-        <w:rPr>
-          <w:rFonts w:asciiTheme="majorHAnsi" w:hAnsiTheme="majorHAnsi" w:cstheme="majorHAnsi"/>
-          <w:b/>
-          <w:bCs/>
-          <w:sz w:val="22"/>
-          <w:szCs w:val="22"/>
-        </w:rPr>
-        <w:t>load</w:t>
-      </w:r>
-      <w:proofErr w:type="spellEnd"/>
-      <w:r>
-        <w:rPr>
-          <w:rFonts w:asciiTheme="majorHAnsi" w:hAnsiTheme="majorHAnsi" w:cstheme="majorHAnsi"/>
-          <w:b/>
-          <w:bCs/>
-          <w:sz w:val="22"/>
-          <w:szCs w:val="22"/>
-        </w:rPr>
-        <w:t>"</w:t>
+        <w:t>"load"</w:t>
       </w:r>
       <w:r>
         <w:rPr>
@@ -670,31 +544,7 @@
           <w:sz w:val="22"/>
           <w:szCs w:val="22"/>
         </w:rPr>
-        <w:t xml:space="preserve">Η </w:t>
-      </w:r>
-      <w:proofErr w:type="spellStart"/>
-      <w:r>
-        <w:rPr>
-          <w:rFonts w:asciiTheme="majorHAnsi" w:hAnsiTheme="majorHAnsi" w:cstheme="majorHAnsi"/>
-          <w:i w:val="0"/>
-          <w:iCs/>
-          <w:color w:val="auto"/>
-          <w:sz w:val="22"/>
-          <w:szCs w:val="22"/>
-        </w:rPr>
-        <w:t>διεπαφή</w:t>
-      </w:r>
-      <w:proofErr w:type="spellEnd"/>
-      <w:r>
-        <w:rPr>
-          <w:rFonts w:asciiTheme="majorHAnsi" w:hAnsiTheme="majorHAnsi" w:cstheme="majorHAnsi"/>
-          <w:i w:val="0"/>
-          <w:iCs/>
-          <w:color w:val="auto"/>
-          <w:sz w:val="22"/>
-          <w:szCs w:val="22"/>
-        </w:rPr>
-        <w:t xml:space="preserve"> χρήστη θα αποτελείται από CLI (</w:t>
+        <w:t>Η διεπαφή χρήστη θα αποτελείται από CLI (</w:t>
       </w:r>
       <w:r>
         <w:rPr>
@@ -1203,32 +1053,7 @@
           <w:sz w:val="22"/>
           <w:szCs w:val="22"/>
         </w:rPr>
-        <w:t>1. Είσοδος στο Σύστημα (</w:t>
-      </w:r>
-      <w:r>
-        <w:rPr>
-          <w:rFonts w:asciiTheme="majorHAnsi" w:hAnsiTheme="majorHAnsi" w:cstheme="majorHAnsi"/>
-          <w:b/>
-          <w:bCs/>
-          <w:i w:val="0"/>
-          <w:color w:val="171717" w:themeColor="background2" w:themeShade="1A"/>
-          <w:sz w:val="22"/>
-          <w:szCs w:val="22"/>
-          <w:lang w:val="en-US"/>
-        </w:rPr>
-        <w:t>Login</w:t>
-      </w:r>
-      <w:r>
-        <w:rPr>
-          <w:rFonts w:asciiTheme="majorHAnsi" w:hAnsiTheme="majorHAnsi" w:cstheme="majorHAnsi"/>
-          <w:b/>
-          <w:bCs/>
-          <w:i w:val="0"/>
-          <w:color w:val="171717" w:themeColor="background2" w:themeShade="1A"/>
-          <w:sz w:val="22"/>
-          <w:szCs w:val="22"/>
-        </w:rPr>
-        <w:t>):</w:t>
+        <w:t>1. Είσοδος στο Σύστημα:</w:t>
       </w:r>
     </w:p>
     <w:p>
@@ -1337,121 +1162,105 @@
           <w:sz w:val="22"/>
           <w:szCs w:val="22"/>
         </w:rPr>
-        <w:t>Βήμα 2:</w:t>
-      </w:r>
-      <w:r>
-        <w:rPr>
-          <w:rFonts w:asciiTheme="majorHAnsi" w:hAnsiTheme="majorHAnsi" w:cstheme="majorHAnsi"/>
-          <w:i w:val="0"/>
-          <w:color w:val="171717" w:themeColor="background2" w:themeShade="1A"/>
-          <w:sz w:val="22"/>
-          <w:szCs w:val="22"/>
-        </w:rPr>
-        <w:t xml:space="preserve"> Ο χρήστης εισάγει τα </w:t>
-      </w:r>
-      <w:r>
-        <w:rPr>
-          <w:rFonts w:asciiTheme="majorHAnsi" w:hAnsiTheme="majorHAnsi" w:cstheme="majorHAnsi"/>
-          <w:b/>
-          <w:bCs/>
-          <w:i w:val="0"/>
-          <w:color w:val="171717" w:themeColor="background2" w:themeShade="1A"/>
-          <w:sz w:val="22"/>
-          <w:szCs w:val="22"/>
-        </w:rPr>
-        <w:t>διαπιστευτήριά</w:t>
-      </w:r>
-      <w:r>
-        <w:rPr>
-          <w:rFonts w:asciiTheme="majorHAnsi" w:hAnsiTheme="majorHAnsi" w:cstheme="majorHAnsi"/>
-          <w:i w:val="0"/>
-          <w:color w:val="171717" w:themeColor="background2" w:themeShade="1A"/>
-          <w:sz w:val="22"/>
-          <w:szCs w:val="22"/>
-        </w:rPr>
-        <w:t xml:space="preserve"> του (</w:t>
-      </w:r>
-      <w:r>
-        <w:rPr>
-          <w:rFonts w:asciiTheme="majorHAnsi" w:hAnsiTheme="majorHAnsi" w:cstheme="majorHAnsi"/>
+        <w:lastRenderedPageBreak/>
+        <w:t xml:space="preserve">Βήμα </w:t>
+      </w:r>
+      <w:r>
+        <w:rPr>
+          <w:rFonts w:asciiTheme="majorHAnsi" w:hAnsiTheme="majorHAnsi" w:cstheme="majorHAnsi"/>
+          <w:b/>
+          <w:bCs/>
+          <w:i w:val="0"/>
+          <w:color w:val="171717" w:themeColor="background2" w:themeShade="1A"/>
+          <w:sz w:val="22"/>
+          <w:szCs w:val="22"/>
+        </w:rPr>
+        <w:t>2</w:t>
+      </w:r>
+      <w:r>
+        <w:rPr>
+          <w:rFonts w:asciiTheme="majorHAnsi" w:hAnsiTheme="majorHAnsi" w:cstheme="majorHAnsi"/>
+          <w:b/>
+          <w:bCs/>
+          <w:i w:val="0"/>
+          <w:color w:val="171717" w:themeColor="background2" w:themeShade="1A"/>
+          <w:sz w:val="22"/>
+          <w:szCs w:val="22"/>
+        </w:rPr>
+        <w:t>:</w:t>
+      </w:r>
+      <w:r>
+        <w:rPr>
+          <w:rFonts w:asciiTheme="majorHAnsi" w:hAnsiTheme="majorHAnsi" w:cstheme="majorHAnsi"/>
+          <w:i w:val="0"/>
+          <w:color w:val="171717" w:themeColor="background2" w:themeShade="1A"/>
+          <w:sz w:val="22"/>
+          <w:szCs w:val="22"/>
+        </w:rPr>
+        <w:t xml:space="preserve"> Σε περίπτωση επιτυχίας, ο χρήστης μεταφέρεται στον </w:t>
+      </w:r>
+      <w:r>
+        <w:rPr>
+          <w:rFonts w:asciiTheme="majorHAnsi" w:hAnsiTheme="majorHAnsi" w:cstheme="majorHAnsi"/>
+          <w:b/>
+          <w:bCs/>
+          <w:i w:val="0"/>
+          <w:color w:val="171717" w:themeColor="background2" w:themeShade="1A"/>
+          <w:sz w:val="22"/>
+          <w:szCs w:val="22"/>
+        </w:rPr>
+        <w:t>Πίνακα Ελέγχου (</w:t>
+      </w:r>
+      <w:r>
+        <w:rPr>
+          <w:rFonts w:asciiTheme="majorHAnsi" w:hAnsiTheme="majorHAnsi" w:cstheme="majorHAnsi"/>
+          <w:b/>
+          <w:bCs/>
           <w:i w:val="0"/>
           <w:color w:val="171717" w:themeColor="background2" w:themeShade="1A"/>
           <w:sz w:val="22"/>
           <w:szCs w:val="22"/>
           <w:lang w:val="en-US"/>
         </w:rPr>
-        <w:t>username</w:t>
-      </w:r>
-      <w:r>
-        <w:rPr>
-          <w:rFonts w:asciiTheme="majorHAnsi" w:hAnsiTheme="majorHAnsi" w:cstheme="majorHAnsi"/>
-          <w:i w:val="0"/>
-          <w:color w:val="171717" w:themeColor="background2" w:themeShade="1A"/>
-          <w:sz w:val="22"/>
-          <w:szCs w:val="22"/>
-        </w:rPr>
-        <w:t xml:space="preserve"> και </w:t>
-      </w:r>
-      <w:r>
-        <w:rPr>
-          <w:rFonts w:asciiTheme="majorHAnsi" w:hAnsiTheme="majorHAnsi" w:cstheme="majorHAnsi"/>
+        <w:t>Dashboard</w:t>
+      </w:r>
+      <w:r>
+        <w:rPr>
+          <w:rFonts w:asciiTheme="majorHAnsi" w:hAnsiTheme="majorHAnsi" w:cstheme="majorHAnsi"/>
+          <w:b/>
+          <w:bCs/>
+          <w:i w:val="0"/>
+          <w:color w:val="171717" w:themeColor="background2" w:themeShade="1A"/>
+          <w:sz w:val="22"/>
+          <w:szCs w:val="22"/>
+        </w:rPr>
+        <w:t>)</w:t>
+      </w:r>
+      <w:r>
+        <w:rPr>
+          <w:rFonts w:asciiTheme="majorHAnsi" w:hAnsiTheme="majorHAnsi" w:cstheme="majorHAnsi"/>
+          <w:i w:val="0"/>
+          <w:color w:val="171717" w:themeColor="background2" w:themeShade="1A"/>
+          <w:sz w:val="22"/>
+          <w:szCs w:val="22"/>
+        </w:rPr>
+        <w:t>. Σε περίπτωση αποτυχίας, εμφανίζεται μήνυμα σφάλματος.</w:t>
+      </w:r>
+    </w:p>
+    <w:p>
+      <w:pPr>
+        <w:pStyle w:val="Description"/>
+        <w:rPr>
+          <w:rFonts w:asciiTheme="majorHAnsi" w:hAnsiTheme="majorHAnsi" w:cstheme="majorHAnsi"/>
+          <w:b/>
+          <w:bCs/>
           <w:i w:val="0"/>
           <w:color w:val="171717" w:themeColor="background2" w:themeShade="1A"/>
           <w:sz w:val="22"/>
           <w:szCs w:val="22"/>
           <w:lang w:val="en-US"/>
         </w:rPr>
-        <w:t>password</w:t>
-      </w:r>
-      <w:r>
-        <w:rPr>
-          <w:rFonts w:asciiTheme="majorHAnsi" w:hAnsiTheme="majorHAnsi" w:cstheme="majorHAnsi"/>
-          <w:i w:val="0"/>
-          <w:color w:val="171717" w:themeColor="background2" w:themeShade="1A"/>
-          <w:sz w:val="22"/>
-          <w:szCs w:val="22"/>
-        </w:rPr>
-        <w:t>).</w:t>
-      </w:r>
-    </w:p>
-    <w:p>
-      <w:pPr>
-        <w:pStyle w:val="Description"/>
-        <w:numPr>
-          <w:ilvl w:val="0"/>
-          <w:numId w:val="20"/>
-        </w:numPr>
-        <w:rPr>
-          <w:rFonts w:asciiTheme="majorHAnsi" w:hAnsiTheme="majorHAnsi" w:cstheme="majorHAnsi"/>
-          <w:i w:val="0"/>
-          <w:color w:val="171717" w:themeColor="background2" w:themeShade="1A"/>
-          <w:sz w:val="22"/>
-          <w:szCs w:val="22"/>
-        </w:rPr>
-      </w:pPr>
-      <w:r>
-        <w:rPr>
-          <w:rFonts w:asciiTheme="majorHAnsi" w:hAnsiTheme="majorHAnsi" w:cstheme="majorHAnsi"/>
-          <w:b/>
-          <w:bCs/>
-          <w:i w:val="0"/>
-          <w:color w:val="171717" w:themeColor="background2" w:themeShade="1A"/>
-          <w:sz w:val="22"/>
-          <w:szCs w:val="22"/>
-        </w:rPr>
-        <w:lastRenderedPageBreak/>
-        <w:t>Βήμα 3:</w:t>
-      </w:r>
-      <w:r>
-        <w:rPr>
-          <w:rFonts w:asciiTheme="majorHAnsi" w:hAnsiTheme="majorHAnsi" w:cstheme="majorHAnsi"/>
-          <w:i w:val="0"/>
-          <w:color w:val="171717" w:themeColor="background2" w:themeShade="1A"/>
-          <w:sz w:val="22"/>
-          <w:szCs w:val="22"/>
-        </w:rPr>
-        <w:t xml:space="preserve"> Το σύστημα επαληθεύει τα διαπιστευτήρια μέσω του </w:t>
-      </w:r>
+      </w:pPr>
       <w:r>
         <w:rPr>
           <w:rFonts w:asciiTheme="majorHAnsi" w:hAnsiTheme="majorHAnsi" w:cstheme="majorHAnsi"/>
@@ -1463,331 +1272,7 @@
           <w:szCs w:val="22"/>
           <w:lang w:val="en-US"/>
         </w:rPr>
-        <w:t>Backend</w:t>
-      </w:r>
-      <w:r>
-        <w:rPr>
-          <w:rFonts w:asciiTheme="majorHAnsi" w:hAnsiTheme="majorHAnsi" w:cstheme="majorHAnsi"/>
-          <w:i w:val="0"/>
-          <w:color w:val="171717" w:themeColor="background2" w:themeShade="1A"/>
-          <w:sz w:val="22"/>
-          <w:szCs w:val="22"/>
-        </w:rPr>
-        <w:t>.</w:t>
-      </w:r>
-    </w:p>
-    <w:p>
-      <w:pPr>
-        <w:pStyle w:val="Description"/>
-        <w:numPr>
-          <w:ilvl w:val="0"/>
-          <w:numId w:val="20"/>
-        </w:numPr>
-        <w:rPr>
-          <w:rFonts w:asciiTheme="majorHAnsi" w:hAnsiTheme="majorHAnsi" w:cstheme="majorHAnsi"/>
-          <w:i w:val="0"/>
-          <w:color w:val="171717" w:themeColor="background2" w:themeShade="1A"/>
-          <w:sz w:val="22"/>
-          <w:szCs w:val="22"/>
-          <w:lang w:val="en-US"/>
-        </w:rPr>
-      </w:pPr>
-      <w:r>
-        <w:rPr>
-          <w:rFonts w:asciiTheme="majorHAnsi" w:hAnsiTheme="majorHAnsi" w:cstheme="majorHAnsi"/>
-          <w:b/>
-          <w:bCs/>
-          <w:i w:val="0"/>
-          <w:color w:val="171717" w:themeColor="background2" w:themeShade="1A"/>
-          <w:sz w:val="22"/>
-          <w:szCs w:val="22"/>
-        </w:rPr>
-        <w:t>Βήμα 4:</w:t>
-      </w:r>
-      <w:r>
-        <w:rPr>
-          <w:rFonts w:asciiTheme="majorHAnsi" w:hAnsiTheme="majorHAnsi" w:cstheme="majorHAnsi"/>
-          <w:i w:val="0"/>
-          <w:color w:val="171717" w:themeColor="background2" w:themeShade="1A"/>
-          <w:sz w:val="22"/>
-          <w:szCs w:val="22"/>
-        </w:rPr>
-        <w:t xml:space="preserve"> Σε περίπτωση επιτυχίας, ο χρήστης μεταφέρεται στον </w:t>
-      </w:r>
-      <w:r>
-        <w:rPr>
-          <w:rFonts w:asciiTheme="majorHAnsi" w:hAnsiTheme="majorHAnsi" w:cstheme="majorHAnsi"/>
-          <w:b/>
-          <w:bCs/>
-          <w:i w:val="0"/>
-          <w:color w:val="171717" w:themeColor="background2" w:themeShade="1A"/>
-          <w:sz w:val="22"/>
-          <w:szCs w:val="22"/>
-        </w:rPr>
-        <w:t>Πίνακα Ελέγχου (</w:t>
-      </w:r>
-      <w:r>
-        <w:rPr>
-          <w:rFonts w:asciiTheme="majorHAnsi" w:hAnsiTheme="majorHAnsi" w:cstheme="majorHAnsi"/>
-          <w:b/>
-          <w:bCs/>
-          <w:i w:val="0"/>
-          <w:color w:val="171717" w:themeColor="background2" w:themeShade="1A"/>
-          <w:sz w:val="22"/>
-          <w:szCs w:val="22"/>
-          <w:lang w:val="en-US"/>
-        </w:rPr>
-        <w:t>Dashboard</w:t>
-      </w:r>
-      <w:r>
-        <w:rPr>
-          <w:rFonts w:asciiTheme="majorHAnsi" w:hAnsiTheme="majorHAnsi" w:cstheme="majorHAnsi"/>
-          <w:b/>
-          <w:bCs/>
-          <w:i w:val="0"/>
-          <w:color w:val="171717" w:themeColor="background2" w:themeShade="1A"/>
-          <w:sz w:val="22"/>
-          <w:szCs w:val="22"/>
-        </w:rPr>
-        <w:t>)</w:t>
-      </w:r>
-      <w:r>
-        <w:rPr>
-          <w:rFonts w:asciiTheme="majorHAnsi" w:hAnsiTheme="majorHAnsi" w:cstheme="majorHAnsi"/>
-          <w:i w:val="0"/>
-          <w:color w:val="171717" w:themeColor="background2" w:themeShade="1A"/>
-          <w:sz w:val="22"/>
-          <w:szCs w:val="22"/>
-        </w:rPr>
-        <w:t xml:space="preserve">. </w:t>
-      </w:r>
-      <w:proofErr w:type="spellStart"/>
-      <w:r>
-        <w:rPr>
-          <w:rFonts w:asciiTheme="majorHAnsi" w:hAnsiTheme="majorHAnsi" w:cstheme="majorHAnsi"/>
-          <w:i w:val="0"/>
-          <w:color w:val="171717" w:themeColor="background2" w:themeShade="1A"/>
-          <w:sz w:val="22"/>
-          <w:szCs w:val="22"/>
-          <w:lang w:val="en-US"/>
-        </w:rPr>
-        <w:t>Σε</w:t>
-      </w:r>
-      <w:proofErr w:type="spellEnd"/>
-      <w:r>
-        <w:rPr>
-          <w:rFonts w:asciiTheme="majorHAnsi" w:hAnsiTheme="majorHAnsi" w:cstheme="majorHAnsi"/>
-          <w:i w:val="0"/>
-          <w:color w:val="171717" w:themeColor="background2" w:themeShade="1A"/>
-          <w:sz w:val="22"/>
-          <w:szCs w:val="22"/>
-          <w:lang w:val="en-US"/>
-        </w:rPr>
-        <w:t xml:space="preserve"> π</w:t>
-      </w:r>
-      <w:proofErr w:type="spellStart"/>
-      <w:r>
-        <w:rPr>
-          <w:rFonts w:asciiTheme="majorHAnsi" w:hAnsiTheme="majorHAnsi" w:cstheme="majorHAnsi"/>
-          <w:i w:val="0"/>
-          <w:color w:val="171717" w:themeColor="background2" w:themeShade="1A"/>
-          <w:sz w:val="22"/>
-          <w:szCs w:val="22"/>
-          <w:lang w:val="en-US"/>
-        </w:rPr>
-        <w:t>ερί</w:t>
-      </w:r>
-      <w:proofErr w:type="spellEnd"/>
-      <w:r>
-        <w:rPr>
-          <w:rFonts w:asciiTheme="majorHAnsi" w:hAnsiTheme="majorHAnsi" w:cstheme="majorHAnsi"/>
-          <w:i w:val="0"/>
-          <w:color w:val="171717" w:themeColor="background2" w:themeShade="1A"/>
-          <w:sz w:val="22"/>
-          <w:szCs w:val="22"/>
-          <w:lang w:val="en-US"/>
-        </w:rPr>
-        <w:t>πτωση απ</w:t>
-      </w:r>
-      <w:proofErr w:type="spellStart"/>
-      <w:r>
-        <w:rPr>
-          <w:rFonts w:asciiTheme="majorHAnsi" w:hAnsiTheme="majorHAnsi" w:cstheme="majorHAnsi"/>
-          <w:i w:val="0"/>
-          <w:color w:val="171717" w:themeColor="background2" w:themeShade="1A"/>
-          <w:sz w:val="22"/>
-          <w:szCs w:val="22"/>
-          <w:lang w:val="en-US"/>
-        </w:rPr>
-        <w:t>οτυχί</w:t>
-      </w:r>
-      <w:proofErr w:type="spellEnd"/>
-      <w:r>
-        <w:rPr>
-          <w:rFonts w:asciiTheme="majorHAnsi" w:hAnsiTheme="majorHAnsi" w:cstheme="majorHAnsi"/>
-          <w:i w:val="0"/>
-          <w:color w:val="171717" w:themeColor="background2" w:themeShade="1A"/>
-          <w:sz w:val="22"/>
-          <w:szCs w:val="22"/>
-          <w:lang w:val="en-US"/>
-        </w:rPr>
-        <w:t xml:space="preserve">ας, </w:t>
-      </w:r>
-      <w:proofErr w:type="spellStart"/>
-      <w:r>
-        <w:rPr>
-          <w:rFonts w:asciiTheme="majorHAnsi" w:hAnsiTheme="majorHAnsi" w:cstheme="majorHAnsi"/>
-          <w:i w:val="0"/>
-          <w:color w:val="171717" w:themeColor="background2" w:themeShade="1A"/>
-          <w:sz w:val="22"/>
-          <w:szCs w:val="22"/>
-          <w:lang w:val="en-US"/>
-        </w:rPr>
-        <w:t>εμφ</w:t>
-      </w:r>
-      <w:proofErr w:type="spellEnd"/>
-      <w:r>
-        <w:rPr>
-          <w:rFonts w:asciiTheme="majorHAnsi" w:hAnsiTheme="majorHAnsi" w:cstheme="majorHAnsi"/>
-          <w:i w:val="0"/>
-          <w:color w:val="171717" w:themeColor="background2" w:themeShade="1A"/>
-          <w:sz w:val="22"/>
-          <w:szCs w:val="22"/>
-          <w:lang w:val="en-US"/>
-        </w:rPr>
-        <w:t xml:space="preserve">ανίζεται </w:t>
-      </w:r>
-      <w:proofErr w:type="spellStart"/>
-      <w:r>
-        <w:rPr>
-          <w:rFonts w:asciiTheme="majorHAnsi" w:hAnsiTheme="majorHAnsi" w:cstheme="majorHAnsi"/>
-          <w:i w:val="0"/>
-          <w:color w:val="171717" w:themeColor="background2" w:themeShade="1A"/>
-          <w:sz w:val="22"/>
-          <w:szCs w:val="22"/>
-          <w:lang w:val="en-US"/>
-        </w:rPr>
-        <w:t>μήνυμ</w:t>
-      </w:r>
-      <w:proofErr w:type="spellEnd"/>
-      <w:r>
-        <w:rPr>
-          <w:rFonts w:asciiTheme="majorHAnsi" w:hAnsiTheme="majorHAnsi" w:cstheme="majorHAnsi"/>
-          <w:i w:val="0"/>
-          <w:color w:val="171717" w:themeColor="background2" w:themeShade="1A"/>
-          <w:sz w:val="22"/>
-          <w:szCs w:val="22"/>
-          <w:lang w:val="en-US"/>
-        </w:rPr>
-        <w:t xml:space="preserve">α </w:t>
-      </w:r>
-      <w:proofErr w:type="spellStart"/>
-      <w:r>
-        <w:rPr>
-          <w:rFonts w:asciiTheme="majorHAnsi" w:hAnsiTheme="majorHAnsi" w:cstheme="majorHAnsi"/>
-          <w:i w:val="0"/>
-          <w:color w:val="171717" w:themeColor="background2" w:themeShade="1A"/>
-          <w:sz w:val="22"/>
-          <w:szCs w:val="22"/>
-          <w:lang w:val="en-US"/>
-        </w:rPr>
-        <w:t>σφάλμ</w:t>
-      </w:r>
-      <w:proofErr w:type="spellEnd"/>
-      <w:r>
-        <w:rPr>
-          <w:rFonts w:asciiTheme="majorHAnsi" w:hAnsiTheme="majorHAnsi" w:cstheme="majorHAnsi"/>
-          <w:i w:val="0"/>
-          <w:color w:val="171717" w:themeColor="background2" w:themeShade="1A"/>
-          <w:sz w:val="22"/>
-          <w:szCs w:val="22"/>
-          <w:lang w:val="en-US"/>
-        </w:rPr>
-        <w:t>ατος.</w:t>
-      </w:r>
-    </w:p>
-    <w:p>
-      <w:pPr>
-        <w:pStyle w:val="Description"/>
-        <w:rPr>
-          <w:rFonts w:asciiTheme="majorHAnsi" w:hAnsiTheme="majorHAnsi" w:cstheme="majorHAnsi"/>
-          <w:b/>
-          <w:bCs/>
-          <w:i w:val="0"/>
-          <w:color w:val="171717" w:themeColor="background2" w:themeShade="1A"/>
-          <w:sz w:val="22"/>
-          <w:szCs w:val="22"/>
-          <w:lang w:val="en-US"/>
-        </w:rPr>
-      </w:pPr>
-      <w:r>
-        <w:rPr>
-          <w:rFonts w:asciiTheme="majorHAnsi" w:hAnsiTheme="majorHAnsi" w:cstheme="majorHAnsi"/>
-          <w:b/>
-          <w:bCs/>
-          <w:i w:val="0"/>
-          <w:color w:val="171717" w:themeColor="background2" w:themeShade="1A"/>
-          <w:sz w:val="22"/>
-          <w:szCs w:val="22"/>
-          <w:lang w:val="en-US"/>
-        </w:rPr>
-        <w:t xml:space="preserve">2. </w:t>
-      </w:r>
-      <w:proofErr w:type="spellStart"/>
-      <w:r>
-        <w:rPr>
-          <w:rFonts w:asciiTheme="majorHAnsi" w:hAnsiTheme="majorHAnsi" w:cstheme="majorHAnsi"/>
-          <w:b/>
-          <w:bCs/>
-          <w:i w:val="0"/>
-          <w:color w:val="171717" w:themeColor="background2" w:themeShade="1A"/>
-          <w:sz w:val="22"/>
-          <w:szCs w:val="22"/>
-          <w:lang w:val="en-US"/>
-        </w:rPr>
-        <w:t>Πίν</w:t>
-      </w:r>
-      <w:proofErr w:type="spellEnd"/>
-      <w:r>
-        <w:rPr>
-          <w:rFonts w:asciiTheme="majorHAnsi" w:hAnsiTheme="majorHAnsi" w:cstheme="majorHAnsi"/>
-          <w:b/>
-          <w:bCs/>
-          <w:i w:val="0"/>
-          <w:color w:val="171717" w:themeColor="background2" w:themeShade="1A"/>
-          <w:sz w:val="22"/>
-          <w:szCs w:val="22"/>
-          <w:lang w:val="en-US"/>
-        </w:rPr>
-        <w:t xml:space="preserve">ακας </w:t>
-      </w:r>
-      <w:proofErr w:type="spellStart"/>
-      <w:r>
-        <w:rPr>
-          <w:rFonts w:asciiTheme="majorHAnsi" w:hAnsiTheme="majorHAnsi" w:cstheme="majorHAnsi"/>
-          <w:b/>
-          <w:bCs/>
-          <w:i w:val="0"/>
-          <w:color w:val="171717" w:themeColor="background2" w:themeShade="1A"/>
-          <w:sz w:val="22"/>
-          <w:szCs w:val="22"/>
-          <w:lang w:val="en-US"/>
-        </w:rPr>
-        <w:t>Ελέγχου</w:t>
-      </w:r>
-      <w:proofErr w:type="spellEnd"/>
-      <w:r>
-        <w:rPr>
-          <w:rFonts w:asciiTheme="majorHAnsi" w:hAnsiTheme="majorHAnsi" w:cstheme="majorHAnsi"/>
-          <w:b/>
-          <w:bCs/>
-          <w:i w:val="0"/>
-          <w:color w:val="171717" w:themeColor="background2" w:themeShade="1A"/>
-          <w:sz w:val="22"/>
-          <w:szCs w:val="22"/>
-          <w:lang w:val="en-US"/>
-        </w:rPr>
-        <w:t xml:space="preserve"> (Dashboard):</w:t>
+        <w:t>2. Πίνακας Ελέγχου (Dashboard):</w:t>
       </w:r>
     </w:p>
     <w:p>
@@ -1815,17 +1300,61 @@
           <w:sz w:val="22"/>
           <w:szCs w:val="22"/>
         </w:rPr>
-        <w:t>Βήμα 5:</w:t>
-      </w:r>
-      <w:r>
-        <w:rPr>
-          <w:rFonts w:asciiTheme="majorHAnsi" w:hAnsiTheme="majorHAnsi" w:cstheme="majorHAnsi"/>
-          <w:i w:val="0"/>
-          <w:color w:val="171717" w:themeColor="background2" w:themeShade="1A"/>
-          <w:sz w:val="22"/>
-          <w:szCs w:val="22"/>
-        </w:rPr>
-        <w:t xml:space="preserve"> Ο χρήστης βλέπει βασικά στατιστικά και δυνατότητες επιλογής λειτουργιών, όπως:</w:t>
+        <w:t xml:space="preserve">Βήμα </w:t>
+      </w:r>
+      <w:r>
+        <w:rPr>
+          <w:rFonts w:asciiTheme="majorHAnsi" w:hAnsiTheme="majorHAnsi" w:cstheme="majorHAnsi"/>
+          <w:b/>
+          <w:bCs/>
+          <w:i w:val="0"/>
+          <w:color w:val="171717" w:themeColor="background2" w:themeShade="1A"/>
+          <w:sz w:val="22"/>
+          <w:szCs w:val="22"/>
+        </w:rPr>
+        <w:t>3</w:t>
+      </w:r>
+      <w:r>
+        <w:rPr>
+          <w:rFonts w:asciiTheme="majorHAnsi" w:hAnsiTheme="majorHAnsi" w:cstheme="majorHAnsi"/>
+          <w:b/>
+          <w:bCs/>
+          <w:i w:val="0"/>
+          <w:color w:val="171717" w:themeColor="background2" w:themeShade="1A"/>
+          <w:sz w:val="22"/>
+          <w:szCs w:val="22"/>
+        </w:rPr>
+        <w:t>:</w:t>
+      </w:r>
+      <w:r>
+        <w:rPr>
+          <w:rFonts w:asciiTheme="majorHAnsi" w:hAnsiTheme="majorHAnsi" w:cstheme="majorHAnsi"/>
+          <w:i w:val="0"/>
+          <w:color w:val="171717" w:themeColor="background2" w:themeShade="1A"/>
+          <w:sz w:val="22"/>
+          <w:szCs w:val="22"/>
+        </w:rPr>
+        <w:t xml:space="preserve"> Ο χρήστης βλέπει βασικά </w:t>
+      </w:r>
+      <w:r>
+        <w:rPr>
+          <w:rFonts w:asciiTheme="majorHAnsi" w:hAnsiTheme="majorHAnsi" w:cstheme="majorHAnsi"/>
+          <w:i w:val="0"/>
+          <w:color w:val="171717" w:themeColor="background2" w:themeShade="1A"/>
+          <w:sz w:val="22"/>
+          <w:szCs w:val="22"/>
+        </w:rPr>
+        <w:t>δεδομένα</w:t>
+      </w:r>
+      <w:r>
+        <w:rPr>
+          <w:rFonts w:asciiTheme="majorHAnsi" w:hAnsiTheme="majorHAnsi" w:cstheme="majorHAnsi"/>
+          <w:i w:val="0"/>
+          <w:color w:val="171717" w:themeColor="background2" w:themeShade="1A"/>
+          <w:sz w:val="22"/>
+          <w:szCs w:val="22"/>
+        </w:rPr>
+        <w:t xml:space="preserve"> και δυνατότητες επιλογής λειτουργιών, όπως:</w:t>
       </w:r>
     </w:p>
     <w:p>
@@ -1844,21 +1373,18 @@
           <w:lang w:val="en-US"/>
         </w:rPr>
       </w:pPr>
-      <w:proofErr w:type="spellStart"/>
-      <w:r>
-        <w:rPr>
-          <w:rFonts w:asciiTheme="majorHAnsi" w:hAnsiTheme="majorHAnsi" w:cstheme="majorHAnsi"/>
-          <w:b/>
-          <w:bCs/>
-          <w:i w:val="0"/>
-          <w:color w:val="171717" w:themeColor="background2" w:themeShade="1A"/>
-          <w:sz w:val="22"/>
-          <w:szCs w:val="22"/>
-          <w:lang w:val="en-US"/>
-        </w:rPr>
-        <w:t>Ανάκτηση</w:t>
-      </w:r>
-      <w:proofErr w:type="spellEnd"/>
+      <w:r>
+        <w:rPr>
+          <w:rFonts w:asciiTheme="majorHAnsi" w:hAnsiTheme="majorHAnsi" w:cstheme="majorHAnsi"/>
+          <w:b/>
+          <w:bCs/>
+          <w:i w:val="0"/>
+          <w:color w:val="171717" w:themeColor="background2" w:themeShade="1A"/>
+          <w:sz w:val="22"/>
+          <w:szCs w:val="22"/>
+        </w:rPr>
+        <w:t>Προβολή</w:t>
+      </w:r>
       <w:r>
         <w:rPr>
           <w:rFonts w:asciiTheme="majorHAnsi" w:hAnsiTheme="majorHAnsi" w:cstheme="majorHAnsi"/>
@@ -1943,51 +1469,8 @@
           <w:szCs w:val="22"/>
           <w:lang w:val="en-US"/>
         </w:rPr>
-        <w:t>Υπ</w:t>
-      </w:r>
-      <w:proofErr w:type="spellStart"/>
-      <w:r>
-        <w:rPr>
-          <w:rFonts w:asciiTheme="majorHAnsi" w:hAnsiTheme="majorHAnsi" w:cstheme="majorHAnsi"/>
-          <w:b/>
-          <w:bCs/>
-          <w:i w:val="0"/>
-          <w:color w:val="171717" w:themeColor="background2" w:themeShade="1A"/>
-          <w:sz w:val="22"/>
-          <w:szCs w:val="22"/>
-          <w:lang w:val="en-US"/>
-        </w:rPr>
-        <w:t>ολογισμός</w:t>
-      </w:r>
-      <w:proofErr w:type="spellEnd"/>
-      <w:r>
-        <w:rPr>
-          <w:rFonts w:asciiTheme="majorHAnsi" w:hAnsiTheme="majorHAnsi" w:cstheme="majorHAnsi"/>
-          <w:b/>
-          <w:bCs/>
-          <w:i w:val="0"/>
-          <w:color w:val="171717" w:themeColor="background2" w:themeShade="1A"/>
-          <w:sz w:val="22"/>
-          <w:szCs w:val="22"/>
-          <w:lang w:val="en-US"/>
-        </w:rPr>
-        <w:t xml:space="preserve"> </w:t>
-      </w:r>
-      <w:proofErr w:type="spellStart"/>
-      <w:r>
-        <w:rPr>
-          <w:rFonts w:asciiTheme="majorHAnsi" w:hAnsiTheme="majorHAnsi" w:cstheme="majorHAnsi"/>
-          <w:b/>
-          <w:bCs/>
-          <w:i w:val="0"/>
-          <w:color w:val="171717" w:themeColor="background2" w:themeShade="1A"/>
-          <w:sz w:val="22"/>
-          <w:szCs w:val="22"/>
-          <w:lang w:val="en-US"/>
-        </w:rPr>
-        <w:t>Συμψηφισμών</w:t>
-      </w:r>
-      <w:proofErr w:type="spellEnd"/>
+        <w:t>Υπολογισμός Συμψηφισμών</w:t>
+      </w:r>
     </w:p>
     <w:p>
       <w:pPr>
@@ -2017,7 +1500,7 @@
           <w:szCs w:val="22"/>
           <w:lang w:val="en-US"/>
         </w:rPr>
-        <w:t>Δι</w:t>
+        <w:t>Ανάλυση</w:t>
       </w:r>
       <w:proofErr w:type="spellEnd"/>
       <w:r>
@@ -2031,10 +1514,12 @@
           <w:szCs w:val="22"/>
           <w:lang w:val="en-US"/>
         </w:rPr>
-        <w:t xml:space="preserve">αχείριση </w:t>
-      </w:r>
-      <w:proofErr w:type="spellStart"/>
-      <w:r>
+        <w:t xml:space="preserve"> Δεδομένων</w:t>
+      </w:r>
+    </w:p>
+    <w:p>
+      <w:pPr>
+        <w:pStyle w:val="Description"/>
         <w:rPr>
           <w:rFonts w:asciiTheme="majorHAnsi" w:hAnsiTheme="majorHAnsi" w:cstheme="majorHAnsi"/>
           <w:b/>
@@ -2045,180 +1530,19 @@
           <w:szCs w:val="22"/>
           <w:lang w:val="en-US"/>
         </w:rPr>
-        <w:t>Χρηστών</w:t>
-      </w:r>
-      <w:proofErr w:type="spellEnd"/>
-    </w:p>
-    <w:p>
-      <w:pPr>
-        <w:pStyle w:val="Description"/>
-        <w:numPr>
-          <w:ilvl w:val="1"/>
-          <w:numId w:val="21"/>
-        </w:numPr>
-        <w:rPr>
-          <w:rFonts w:asciiTheme="majorHAnsi" w:hAnsiTheme="majorHAnsi" w:cstheme="majorHAnsi"/>
+      </w:pPr>
+      <w:r>
+        <w:rPr>
+          <w:rFonts w:asciiTheme="majorHAnsi" w:hAnsiTheme="majorHAnsi" w:cstheme="majorHAnsi"/>
+          <w:b/>
+          <w:bCs/>
           <w:i w:val="0"/>
           <w:color w:val="171717" w:themeColor="background2" w:themeShade="1A"/>
           <w:sz w:val="22"/>
           <w:szCs w:val="22"/>
           <w:lang w:val="en-US"/>
         </w:rPr>
-      </w:pPr>
-      <w:proofErr w:type="spellStart"/>
-      <w:r>
-        <w:rPr>
-          <w:rFonts w:asciiTheme="majorHAnsi" w:hAnsiTheme="majorHAnsi" w:cstheme="majorHAnsi"/>
-          <w:b/>
-          <w:bCs/>
-          <w:i w:val="0"/>
-          <w:color w:val="171717" w:themeColor="background2" w:themeShade="1A"/>
-          <w:sz w:val="22"/>
-          <w:szCs w:val="22"/>
-          <w:lang w:val="en-US"/>
-        </w:rPr>
-        <w:t>Ανάλυση</w:t>
-      </w:r>
-      <w:proofErr w:type="spellEnd"/>
-      <w:r>
-        <w:rPr>
-          <w:rFonts w:asciiTheme="majorHAnsi" w:hAnsiTheme="majorHAnsi" w:cstheme="majorHAnsi"/>
-          <w:b/>
-          <w:bCs/>
-          <w:i w:val="0"/>
-          <w:color w:val="171717" w:themeColor="background2" w:themeShade="1A"/>
-          <w:sz w:val="22"/>
-          <w:szCs w:val="22"/>
-          <w:lang w:val="en-US"/>
-        </w:rPr>
-        <w:t xml:space="preserve"> </w:t>
-      </w:r>
-      <w:proofErr w:type="spellStart"/>
-      <w:r>
-        <w:rPr>
-          <w:rFonts w:asciiTheme="majorHAnsi" w:hAnsiTheme="majorHAnsi" w:cstheme="majorHAnsi"/>
-          <w:b/>
-          <w:bCs/>
-          <w:i w:val="0"/>
-          <w:color w:val="171717" w:themeColor="background2" w:themeShade="1A"/>
-          <w:sz w:val="22"/>
-          <w:szCs w:val="22"/>
-          <w:lang w:val="en-US"/>
-        </w:rPr>
-        <w:t>Δεδομένων</w:t>
-      </w:r>
-      <w:proofErr w:type="spellEnd"/>
-    </w:p>
-    <w:p>
-      <w:pPr>
-        <w:pStyle w:val="Description"/>
-        <w:rPr>
-          <w:rFonts w:asciiTheme="majorHAnsi" w:hAnsiTheme="majorHAnsi" w:cstheme="majorHAnsi"/>
-          <w:b/>
-          <w:bCs/>
-          <w:i w:val="0"/>
-          <w:color w:val="171717" w:themeColor="background2" w:themeShade="1A"/>
-          <w:sz w:val="22"/>
-          <w:szCs w:val="22"/>
-          <w:lang w:val="en-US"/>
-        </w:rPr>
-      </w:pPr>
-      <w:r>
-        <w:rPr>
-          <w:rFonts w:asciiTheme="majorHAnsi" w:hAnsiTheme="majorHAnsi" w:cstheme="majorHAnsi"/>
-          <w:b/>
-          <w:bCs/>
-          <w:i w:val="0"/>
-          <w:color w:val="171717" w:themeColor="background2" w:themeShade="1A"/>
-          <w:sz w:val="22"/>
-          <w:szCs w:val="22"/>
-          <w:lang w:val="en-US"/>
-        </w:rPr>
-        <w:t xml:space="preserve">3. </w:t>
-      </w:r>
-      <w:proofErr w:type="spellStart"/>
-      <w:r>
-        <w:rPr>
-          <w:rFonts w:asciiTheme="majorHAnsi" w:hAnsiTheme="majorHAnsi" w:cstheme="majorHAnsi"/>
-          <w:b/>
-          <w:bCs/>
-          <w:i w:val="0"/>
-          <w:color w:val="171717" w:themeColor="background2" w:themeShade="1A"/>
-          <w:sz w:val="22"/>
-          <w:szCs w:val="22"/>
-          <w:lang w:val="en-US"/>
-        </w:rPr>
-        <w:t>Ανάκτηση</w:t>
-      </w:r>
-      <w:proofErr w:type="spellEnd"/>
-      <w:r>
-        <w:rPr>
-          <w:rFonts w:asciiTheme="majorHAnsi" w:hAnsiTheme="majorHAnsi" w:cstheme="majorHAnsi"/>
-          <w:b/>
-          <w:bCs/>
-          <w:i w:val="0"/>
-          <w:color w:val="171717" w:themeColor="background2" w:themeShade="1A"/>
-          <w:sz w:val="22"/>
-          <w:szCs w:val="22"/>
-          <w:lang w:val="en-US"/>
-        </w:rPr>
-        <w:t xml:space="preserve"> </w:t>
-      </w:r>
-      <w:proofErr w:type="spellStart"/>
-      <w:r>
-        <w:rPr>
-          <w:rFonts w:asciiTheme="majorHAnsi" w:hAnsiTheme="majorHAnsi" w:cstheme="majorHAnsi"/>
-          <w:b/>
-          <w:bCs/>
-          <w:i w:val="0"/>
-          <w:color w:val="171717" w:themeColor="background2" w:themeShade="1A"/>
-          <w:sz w:val="22"/>
-          <w:szCs w:val="22"/>
-          <w:lang w:val="en-US"/>
-        </w:rPr>
-        <w:t>Δεδομένων</w:t>
-      </w:r>
-      <w:proofErr w:type="spellEnd"/>
-      <w:r>
-        <w:rPr>
-          <w:rFonts w:asciiTheme="majorHAnsi" w:hAnsiTheme="majorHAnsi" w:cstheme="majorHAnsi"/>
-          <w:b/>
-          <w:bCs/>
-          <w:i w:val="0"/>
-          <w:color w:val="171717" w:themeColor="background2" w:themeShade="1A"/>
-          <w:sz w:val="22"/>
-          <w:szCs w:val="22"/>
-          <w:lang w:val="en-US"/>
-        </w:rPr>
-        <w:t xml:space="preserve"> </w:t>
-      </w:r>
-      <w:proofErr w:type="spellStart"/>
-      <w:r>
-        <w:rPr>
-          <w:rFonts w:asciiTheme="majorHAnsi" w:hAnsiTheme="majorHAnsi" w:cstheme="majorHAnsi"/>
-          <w:b/>
-          <w:bCs/>
-          <w:i w:val="0"/>
-          <w:color w:val="171717" w:themeColor="background2" w:themeShade="1A"/>
-          <w:sz w:val="22"/>
-          <w:szCs w:val="22"/>
-          <w:lang w:val="en-US"/>
-        </w:rPr>
-        <w:t>Διελεύσεων</w:t>
-      </w:r>
-      <w:proofErr w:type="spellEnd"/>
-      <w:r>
-        <w:rPr>
-          <w:rFonts w:asciiTheme="majorHAnsi" w:hAnsiTheme="majorHAnsi" w:cstheme="majorHAnsi"/>
-          <w:b/>
-          <w:bCs/>
-          <w:i w:val="0"/>
-          <w:color w:val="171717" w:themeColor="background2" w:themeShade="1A"/>
-          <w:sz w:val="22"/>
-          <w:szCs w:val="22"/>
-          <w:lang w:val="en-US"/>
-        </w:rPr>
-        <w:t>:</w:t>
+        <w:t>3. Ανάκτηση Δεδομένων Διελεύσεων:</w:t>
       </w:r>
     </w:p>
     <w:p>
@@ -2246,7 +1570,31 @@
           <w:sz w:val="22"/>
           <w:szCs w:val="22"/>
         </w:rPr>
-        <w:t>Βήμα 6:</w:t>
+        <w:t xml:space="preserve">Βήμα </w:t>
+      </w:r>
+      <w:r>
+        <w:rPr>
+          <w:rFonts w:asciiTheme="majorHAnsi" w:hAnsiTheme="majorHAnsi" w:cstheme="majorHAnsi"/>
+          <w:b/>
+          <w:bCs/>
+          <w:i w:val="0"/>
+          <w:color w:val="171717" w:themeColor="background2" w:themeShade="1A"/>
+          <w:sz w:val="22"/>
+          <w:szCs w:val="22"/>
+        </w:rPr>
+        <w:t>4</w:t>
+      </w:r>
+      <w:r>
+        <w:rPr>
+          <w:rFonts w:asciiTheme="majorHAnsi" w:hAnsiTheme="majorHAnsi" w:cstheme="majorHAnsi"/>
+          <w:b/>
+          <w:bCs/>
+          <w:i w:val="0"/>
+          <w:color w:val="171717" w:themeColor="background2" w:themeShade="1A"/>
+          <w:sz w:val="22"/>
+          <w:szCs w:val="22"/>
+        </w:rPr>
+        <w:t>:</w:t>
       </w:r>
       <w:r>
         <w:rPr>
@@ -2306,7 +1654,31 @@
           <w:sz w:val="22"/>
           <w:szCs w:val="22"/>
         </w:rPr>
-        <w:t>Βήμα 7:</w:t>
+        <w:t xml:space="preserve">Βήμα </w:t>
+      </w:r>
+      <w:r>
+        <w:rPr>
+          <w:rFonts w:asciiTheme="majorHAnsi" w:hAnsiTheme="majorHAnsi" w:cstheme="majorHAnsi"/>
+          <w:b/>
+          <w:bCs/>
+          <w:i w:val="0"/>
+          <w:color w:val="171717" w:themeColor="background2" w:themeShade="1A"/>
+          <w:sz w:val="22"/>
+          <w:szCs w:val="22"/>
+        </w:rPr>
+        <w:t>5</w:t>
+      </w:r>
+      <w:r>
+        <w:rPr>
+          <w:rFonts w:asciiTheme="majorHAnsi" w:hAnsiTheme="majorHAnsi" w:cstheme="majorHAnsi"/>
+          <w:b/>
+          <w:bCs/>
+          <w:i w:val="0"/>
+          <w:color w:val="171717" w:themeColor="background2" w:themeShade="1A"/>
+          <w:sz w:val="22"/>
+          <w:szCs w:val="22"/>
+        </w:rPr>
+        <w:t>:</w:t>
       </w:r>
       <w:r>
         <w:rPr>
@@ -2388,7 +1760,31 @@
           <w:sz w:val="22"/>
           <w:szCs w:val="22"/>
         </w:rPr>
-        <w:t>Βήμα 8:</w:t>
+        <w:t xml:space="preserve">Βήμα </w:t>
+      </w:r>
+      <w:r>
+        <w:rPr>
+          <w:rFonts w:asciiTheme="majorHAnsi" w:hAnsiTheme="majorHAnsi" w:cstheme="majorHAnsi"/>
+          <w:b/>
+          <w:bCs/>
+          <w:i w:val="0"/>
+          <w:color w:val="171717" w:themeColor="background2" w:themeShade="1A"/>
+          <w:sz w:val="22"/>
+          <w:szCs w:val="22"/>
+        </w:rPr>
+        <w:t>6</w:t>
+      </w:r>
+      <w:r>
+        <w:rPr>
+          <w:rFonts w:asciiTheme="majorHAnsi" w:hAnsiTheme="majorHAnsi" w:cstheme="majorHAnsi"/>
+          <w:b/>
+          <w:bCs/>
+          <w:i w:val="0"/>
+          <w:color w:val="171717" w:themeColor="background2" w:themeShade="1A"/>
+          <w:sz w:val="22"/>
+          <w:szCs w:val="22"/>
+        </w:rPr>
+        <w:t>:</w:t>
       </w:r>
       <w:r>
         <w:rPr>
@@ -2449,7 +1845,31 @@
           <w:sz w:val="22"/>
           <w:szCs w:val="22"/>
         </w:rPr>
-        <w:t>Βήμα 9:</w:t>
+        <w:t xml:space="preserve">Βήμα </w:t>
+      </w:r>
+      <w:r>
+        <w:rPr>
+          <w:rFonts w:asciiTheme="majorHAnsi" w:hAnsiTheme="majorHAnsi" w:cstheme="majorHAnsi"/>
+          <w:b/>
+          <w:bCs/>
+          <w:i w:val="0"/>
+          <w:color w:val="171717" w:themeColor="background2" w:themeShade="1A"/>
+          <w:sz w:val="22"/>
+          <w:szCs w:val="22"/>
+        </w:rPr>
+        <w:t>7</w:t>
+      </w:r>
+      <w:r>
+        <w:rPr>
+          <w:rFonts w:asciiTheme="majorHAnsi" w:hAnsiTheme="majorHAnsi" w:cstheme="majorHAnsi"/>
+          <w:b/>
+          <w:bCs/>
+          <w:i w:val="0"/>
+          <w:color w:val="171717" w:themeColor="background2" w:themeShade="1A"/>
+          <w:sz w:val="22"/>
+          <w:szCs w:val="22"/>
+        </w:rPr>
+        <w:t>:</w:t>
       </w:r>
       <w:r>
         <w:rPr>
@@ -2531,63 +1951,7 @@
           <w:szCs w:val="22"/>
           <w:lang w:val="en-US"/>
         </w:rPr>
-        <w:t>4. Υπ</w:t>
-      </w:r>
-      <w:proofErr w:type="spellStart"/>
-      <w:r>
-        <w:rPr>
-          <w:rFonts w:asciiTheme="majorHAnsi" w:hAnsiTheme="majorHAnsi" w:cstheme="majorHAnsi"/>
-          <w:b/>
-          <w:bCs/>
-          <w:i w:val="0"/>
-          <w:color w:val="171717" w:themeColor="background2" w:themeShade="1A"/>
-          <w:sz w:val="22"/>
-          <w:szCs w:val="22"/>
-          <w:lang w:val="en-US"/>
-        </w:rPr>
-        <w:t>ολογισμός</w:t>
-      </w:r>
-      <w:proofErr w:type="spellEnd"/>
-      <w:r>
-        <w:rPr>
-          <w:rFonts w:asciiTheme="majorHAnsi" w:hAnsiTheme="majorHAnsi" w:cstheme="majorHAnsi"/>
-          <w:b/>
-          <w:bCs/>
-          <w:i w:val="0"/>
-          <w:color w:val="171717" w:themeColor="background2" w:themeShade="1A"/>
-          <w:sz w:val="22"/>
-          <w:szCs w:val="22"/>
-          <w:lang w:val="en-US"/>
-        </w:rPr>
-        <w:t xml:space="preserve"> </w:t>
-      </w:r>
-      <w:proofErr w:type="spellStart"/>
-      <w:r>
-        <w:rPr>
-          <w:rFonts w:asciiTheme="majorHAnsi" w:hAnsiTheme="majorHAnsi" w:cstheme="majorHAnsi"/>
-          <w:b/>
-          <w:bCs/>
-          <w:i w:val="0"/>
-          <w:color w:val="171717" w:themeColor="background2" w:themeShade="1A"/>
-          <w:sz w:val="22"/>
-          <w:szCs w:val="22"/>
-          <w:lang w:val="en-US"/>
-        </w:rPr>
-        <w:t>Συμψηφισμών</w:t>
-      </w:r>
-      <w:proofErr w:type="spellEnd"/>
-      <w:r>
-        <w:rPr>
-          <w:rFonts w:asciiTheme="majorHAnsi" w:hAnsiTheme="majorHAnsi" w:cstheme="majorHAnsi"/>
-          <w:b/>
-          <w:bCs/>
-          <w:i w:val="0"/>
-          <w:color w:val="171717" w:themeColor="background2" w:themeShade="1A"/>
-          <w:sz w:val="22"/>
-          <w:szCs w:val="22"/>
-          <w:lang w:val="en-US"/>
-        </w:rPr>
-        <w:t>:</w:t>
+        <w:t>4. Υπολογισμός Συμψηφισμών:</w:t>
       </w:r>
     </w:p>
     <w:p>
@@ -2615,7 +1979,31 @@
           <w:sz w:val="22"/>
           <w:szCs w:val="22"/>
         </w:rPr>
-        <w:t>Βήμα 10:</w:t>
+        <w:t xml:space="preserve">Βήμα </w:t>
+      </w:r>
+      <w:r>
+        <w:rPr>
+          <w:rFonts w:asciiTheme="majorHAnsi" w:hAnsiTheme="majorHAnsi" w:cstheme="majorHAnsi"/>
+          <w:b/>
+          <w:bCs/>
+          <w:i w:val="0"/>
+          <w:color w:val="171717" w:themeColor="background2" w:themeShade="1A"/>
+          <w:sz w:val="22"/>
+          <w:szCs w:val="22"/>
+        </w:rPr>
+        <w:t>8</w:t>
+      </w:r>
+      <w:r>
+        <w:rPr>
+          <w:rFonts w:asciiTheme="majorHAnsi" w:hAnsiTheme="majorHAnsi" w:cstheme="majorHAnsi"/>
+          <w:b/>
+          <w:bCs/>
+          <w:i w:val="0"/>
+          <w:color w:val="171717" w:themeColor="background2" w:themeShade="1A"/>
+          <w:sz w:val="22"/>
+          <w:szCs w:val="22"/>
+        </w:rPr>
+        <w:t>:</w:t>
       </w:r>
       <w:r>
         <w:rPr>
@@ -2675,7 +2063,31 @@
           <w:sz w:val="22"/>
           <w:szCs w:val="22"/>
         </w:rPr>
-        <w:t>Βήμα 11:</w:t>
+        <w:t xml:space="preserve">Βήμα </w:t>
+      </w:r>
+      <w:r>
+        <w:rPr>
+          <w:rFonts w:asciiTheme="majorHAnsi" w:hAnsiTheme="majorHAnsi" w:cstheme="majorHAnsi"/>
+          <w:b/>
+          <w:bCs/>
+          <w:i w:val="0"/>
+          <w:color w:val="171717" w:themeColor="background2" w:themeShade="1A"/>
+          <w:sz w:val="22"/>
+          <w:szCs w:val="22"/>
+        </w:rPr>
+        <w:t>9</w:t>
+      </w:r>
+      <w:r>
+        <w:rPr>
+          <w:rFonts w:asciiTheme="majorHAnsi" w:hAnsiTheme="majorHAnsi" w:cstheme="majorHAnsi"/>
+          <w:b/>
+          <w:bCs/>
+          <w:i w:val="0"/>
+          <w:color w:val="171717" w:themeColor="background2" w:themeShade="1A"/>
+          <w:sz w:val="22"/>
+          <w:szCs w:val="22"/>
+        </w:rPr>
+        <w:t>:</w:t>
       </w:r>
       <w:r>
         <w:rPr>
@@ -2757,7 +2169,19 @@
           <w:sz w:val="22"/>
           <w:szCs w:val="22"/>
         </w:rPr>
-        <w:t>Βήμα 12:</w:t>
+        <w:t xml:space="preserve">Βήμα </w:t>
+      </w:r>
+      <w:r>
+        <w:rPr>
+          <w:rFonts w:asciiTheme="majorHAnsi" w:hAnsiTheme="majorHAnsi" w:cstheme="majorHAnsi"/>
+          <w:b/>
+          <w:bCs/>
+          <w:i w:val="0"/>
+          <w:color w:val="171717" w:themeColor="background2" w:themeShade="1A"/>
+          <w:sz w:val="22"/>
+          <w:szCs w:val="22"/>
+        </w:rPr>
+        <w:t>10:</w:t>
       </w:r>
       <w:r>
         <w:rPr>
@@ -2840,7 +2264,31 @@
           <w:sz w:val="22"/>
           <w:szCs w:val="22"/>
         </w:rPr>
-        <w:t>Βήμα 13:</w:t>
+        <w:t>Βήμα 1</w:t>
+      </w:r>
+      <w:r>
+        <w:rPr>
+          <w:rFonts w:asciiTheme="majorHAnsi" w:hAnsiTheme="majorHAnsi" w:cstheme="majorHAnsi"/>
+          <w:b/>
+          <w:bCs/>
+          <w:i w:val="0"/>
+          <w:color w:val="171717" w:themeColor="background2" w:themeShade="1A"/>
+          <w:sz w:val="22"/>
+          <w:szCs w:val="22"/>
+        </w:rPr>
+        <w:t>1</w:t>
+      </w:r>
+      <w:r>
+        <w:rPr>
+          <w:rFonts w:asciiTheme="majorHAnsi" w:hAnsiTheme="majorHAnsi" w:cstheme="majorHAnsi"/>
+          <w:b/>
+          <w:bCs/>
+          <w:i w:val="0"/>
+          <w:color w:val="171717" w:themeColor="background2" w:themeShade="1A"/>
+          <w:sz w:val="22"/>
+          <w:szCs w:val="22"/>
+        </w:rPr>
+        <w:t>:</w:t>
       </w:r>
       <w:r>
         <w:rPr>
@@ -2946,7 +2394,6 @@
           <w:color w:val="171717" w:themeColor="background2" w:themeShade="1A"/>
           <w:sz w:val="22"/>
           <w:szCs w:val="22"/>
-          <w:lang w:val="en-US"/>
         </w:rPr>
         <w:t xml:space="preserve"> </w:t>
       </w:r>
@@ -3004,655 +2451,51 @@
           <w:sz w:val="22"/>
           <w:szCs w:val="22"/>
         </w:rPr>
-        <w:t>Βήμα 14:</w:t>
-      </w:r>
-      <w:r>
-        <w:rPr>
-          <w:rFonts w:asciiTheme="majorHAnsi" w:hAnsiTheme="majorHAnsi" w:cstheme="majorHAnsi"/>
-          <w:i w:val="0"/>
-          <w:color w:val="171717" w:themeColor="background2" w:themeShade="1A"/>
-          <w:sz w:val="22"/>
-          <w:szCs w:val="22"/>
-        </w:rPr>
-        <w:t xml:space="preserve"> Ο χρήστης επιλέγει την επιλογή </w:t>
-      </w:r>
-      <w:r>
-        <w:rPr>
-          <w:rFonts w:asciiTheme="majorHAnsi" w:hAnsiTheme="majorHAnsi" w:cstheme="majorHAnsi"/>
-          <w:b/>
-          <w:bCs/>
-          <w:i w:val="0"/>
-          <w:color w:val="171717" w:themeColor="background2" w:themeShade="1A"/>
-          <w:sz w:val="22"/>
-          <w:szCs w:val="22"/>
-        </w:rPr>
-        <w:t>"Ανάλυση Δεδομένων"</w:t>
-      </w:r>
-      <w:r>
-        <w:rPr>
-          <w:rFonts w:asciiTheme="majorHAnsi" w:hAnsiTheme="majorHAnsi" w:cstheme="majorHAnsi"/>
-          <w:i w:val="0"/>
-          <w:color w:val="171717" w:themeColor="background2" w:themeShade="1A"/>
-          <w:sz w:val="22"/>
-          <w:szCs w:val="22"/>
-        </w:rPr>
-        <w:t>.</w:t>
-      </w:r>
-    </w:p>
-    <w:p>
-      <w:pPr>
-        <w:pStyle w:val="Description"/>
-        <w:numPr>
-          <w:ilvl w:val="0"/>
-          <w:numId w:val="24"/>
-        </w:numPr>
-        <w:rPr>
-          <w:rFonts w:asciiTheme="majorHAnsi" w:hAnsiTheme="majorHAnsi" w:cstheme="majorHAnsi"/>
-          <w:i w:val="0"/>
-          <w:color w:val="171717" w:themeColor="background2" w:themeShade="1A"/>
-          <w:sz w:val="22"/>
-          <w:szCs w:val="22"/>
-        </w:rPr>
-      </w:pPr>
-      <w:r>
-        <w:rPr>
-          <w:rFonts w:asciiTheme="majorHAnsi" w:hAnsiTheme="majorHAnsi" w:cstheme="majorHAnsi"/>
-          <w:b/>
-          <w:bCs/>
-          <w:i w:val="0"/>
-          <w:color w:val="171717" w:themeColor="background2" w:themeShade="1A"/>
-          <w:sz w:val="22"/>
-          <w:szCs w:val="22"/>
-        </w:rPr>
-        <w:t>Βήμα 15:</w:t>
-      </w:r>
-      <w:r>
-        <w:rPr>
-          <w:rFonts w:asciiTheme="majorHAnsi" w:hAnsiTheme="majorHAnsi" w:cstheme="majorHAnsi"/>
-          <w:i w:val="0"/>
-          <w:color w:val="171717" w:themeColor="background2" w:themeShade="1A"/>
-          <w:sz w:val="22"/>
-          <w:szCs w:val="22"/>
-        </w:rPr>
-        <w:t xml:space="preserve"> Ο χρήστης επιλέγει τις </w:t>
-      </w:r>
-      <w:proofErr w:type="spellStart"/>
-      <w:r>
-        <w:rPr>
-          <w:rFonts w:asciiTheme="majorHAnsi" w:hAnsiTheme="majorHAnsi" w:cstheme="majorHAnsi"/>
-          <w:b/>
-          <w:bCs/>
-          <w:i w:val="0"/>
-          <w:color w:val="171717" w:themeColor="background2" w:themeShade="1A"/>
-          <w:sz w:val="22"/>
-          <w:szCs w:val="22"/>
-        </w:rPr>
-        <w:t>μέθοδους</w:t>
-      </w:r>
-      <w:proofErr w:type="spellEnd"/>
-      <w:r>
-        <w:rPr>
-          <w:rFonts w:asciiTheme="majorHAnsi" w:hAnsiTheme="majorHAnsi" w:cstheme="majorHAnsi"/>
-          <w:b/>
-          <w:bCs/>
-          <w:i w:val="0"/>
-          <w:color w:val="171717" w:themeColor="background2" w:themeShade="1A"/>
-          <w:sz w:val="22"/>
-          <w:szCs w:val="22"/>
-        </w:rPr>
-        <w:t xml:space="preserve"> ανάλυσης</w:t>
-      </w:r>
-      <w:r>
-        <w:rPr>
-          <w:rFonts w:asciiTheme="majorHAnsi" w:hAnsiTheme="majorHAnsi" w:cstheme="majorHAnsi"/>
-          <w:i w:val="0"/>
-          <w:color w:val="171717" w:themeColor="background2" w:themeShade="1A"/>
-          <w:sz w:val="22"/>
-          <w:szCs w:val="22"/>
-        </w:rPr>
-        <w:t xml:space="preserve"> (π.χ., διαγράμματα, χάρτες).</w:t>
-      </w:r>
-    </w:p>
-    <w:p>
-      <w:pPr>
-        <w:pStyle w:val="Description"/>
-        <w:numPr>
-          <w:ilvl w:val="0"/>
-          <w:numId w:val="24"/>
-        </w:numPr>
-        <w:rPr>
-          <w:rFonts w:asciiTheme="majorHAnsi" w:hAnsiTheme="majorHAnsi" w:cstheme="majorHAnsi"/>
-          <w:i w:val="0"/>
-          <w:color w:val="171717" w:themeColor="background2" w:themeShade="1A"/>
-          <w:sz w:val="22"/>
-          <w:szCs w:val="22"/>
-        </w:rPr>
-      </w:pPr>
-      <w:r>
-        <w:rPr>
-          <w:rFonts w:asciiTheme="majorHAnsi" w:hAnsiTheme="majorHAnsi" w:cstheme="majorHAnsi"/>
-          <w:b/>
-          <w:bCs/>
-          <w:i w:val="0"/>
-          <w:color w:val="171717" w:themeColor="background2" w:themeShade="1A"/>
-          <w:sz w:val="22"/>
-          <w:szCs w:val="22"/>
-        </w:rPr>
-        <w:t>Βήμα 16:</w:t>
-      </w:r>
-      <w:r>
-        <w:rPr>
-          <w:rFonts w:asciiTheme="majorHAnsi" w:hAnsiTheme="majorHAnsi" w:cstheme="majorHAnsi"/>
-          <w:i w:val="0"/>
-          <w:color w:val="171717" w:themeColor="background2" w:themeShade="1A"/>
-          <w:sz w:val="22"/>
-          <w:szCs w:val="22"/>
-        </w:rPr>
-        <w:t xml:space="preserve"> Το σύστημα εμφανίζει τα αποτελέσματα της ανάλυσης με </w:t>
-      </w:r>
-      <w:r>
-        <w:rPr>
-          <w:rFonts w:asciiTheme="majorHAnsi" w:hAnsiTheme="majorHAnsi" w:cstheme="majorHAnsi"/>
-          <w:b/>
-          <w:bCs/>
-          <w:i w:val="0"/>
-          <w:color w:val="171717" w:themeColor="background2" w:themeShade="1A"/>
-          <w:sz w:val="22"/>
-          <w:szCs w:val="22"/>
-        </w:rPr>
-        <w:t>οπτικοποίηση δεδομένων</w:t>
-      </w:r>
-      <w:r>
-        <w:rPr>
-          <w:rFonts w:asciiTheme="majorHAnsi" w:hAnsiTheme="majorHAnsi" w:cstheme="majorHAnsi"/>
-          <w:i w:val="0"/>
-          <w:color w:val="171717" w:themeColor="background2" w:themeShade="1A"/>
-          <w:sz w:val="22"/>
-          <w:szCs w:val="22"/>
-        </w:rPr>
-        <w:t>.</w:t>
-      </w:r>
-    </w:p>
-    <w:p>
-      <w:pPr>
-        <w:pStyle w:val="Description"/>
-        <w:rPr>
-          <w:rFonts w:asciiTheme="majorHAnsi" w:hAnsiTheme="majorHAnsi" w:cstheme="majorHAnsi"/>
-          <w:b/>
-          <w:bCs/>
-          <w:i w:val="0"/>
-          <w:color w:val="171717" w:themeColor="background2" w:themeShade="1A"/>
-          <w:sz w:val="22"/>
-          <w:szCs w:val="22"/>
-          <w:lang w:val="en-US"/>
-        </w:rPr>
-      </w:pPr>
-      <w:r>
-        <w:rPr>
-          <w:rFonts w:asciiTheme="majorHAnsi" w:hAnsiTheme="majorHAnsi" w:cstheme="majorHAnsi"/>
-          <w:b/>
-          <w:bCs/>
-          <w:i w:val="0"/>
-          <w:color w:val="171717" w:themeColor="background2" w:themeShade="1A"/>
-          <w:sz w:val="22"/>
-          <w:szCs w:val="22"/>
-          <w:lang w:val="en-US"/>
-        </w:rPr>
-        <w:t xml:space="preserve">6. </w:t>
-      </w:r>
-      <w:proofErr w:type="spellStart"/>
-      <w:r>
-        <w:rPr>
-          <w:rFonts w:asciiTheme="majorHAnsi" w:hAnsiTheme="majorHAnsi" w:cstheme="majorHAnsi"/>
-          <w:b/>
-          <w:bCs/>
-          <w:i w:val="0"/>
-          <w:color w:val="171717" w:themeColor="background2" w:themeShade="1A"/>
-          <w:sz w:val="22"/>
-          <w:szCs w:val="22"/>
-          <w:lang w:val="en-US"/>
-        </w:rPr>
-        <w:t>Δι</w:t>
-      </w:r>
-      <w:proofErr w:type="spellEnd"/>
-      <w:r>
-        <w:rPr>
-          <w:rFonts w:asciiTheme="majorHAnsi" w:hAnsiTheme="majorHAnsi" w:cstheme="majorHAnsi"/>
-          <w:b/>
-          <w:bCs/>
-          <w:i w:val="0"/>
-          <w:color w:val="171717" w:themeColor="background2" w:themeShade="1A"/>
-          <w:sz w:val="22"/>
-          <w:szCs w:val="22"/>
-          <w:lang w:val="en-US"/>
-        </w:rPr>
-        <w:t xml:space="preserve">αχείριση </w:t>
-      </w:r>
-      <w:proofErr w:type="spellStart"/>
-      <w:r>
-        <w:rPr>
-          <w:rFonts w:asciiTheme="majorHAnsi" w:hAnsiTheme="majorHAnsi" w:cstheme="majorHAnsi"/>
-          <w:b/>
-          <w:bCs/>
-          <w:i w:val="0"/>
-          <w:color w:val="171717" w:themeColor="background2" w:themeShade="1A"/>
-          <w:sz w:val="22"/>
-          <w:szCs w:val="22"/>
-          <w:lang w:val="en-US"/>
-        </w:rPr>
-        <w:t>Χρηστών</w:t>
-      </w:r>
-      <w:proofErr w:type="spellEnd"/>
-      <w:r>
-        <w:rPr>
-          <w:rFonts w:asciiTheme="majorHAnsi" w:hAnsiTheme="majorHAnsi" w:cstheme="majorHAnsi"/>
-          <w:b/>
-          <w:bCs/>
-          <w:i w:val="0"/>
-          <w:color w:val="171717" w:themeColor="background2" w:themeShade="1A"/>
-          <w:sz w:val="22"/>
-          <w:szCs w:val="22"/>
-          <w:lang w:val="en-US"/>
+        <w:t>Βήμα 1</w:t>
+      </w:r>
+      <w:r>
+        <w:rPr>
+          <w:rFonts w:asciiTheme="majorHAnsi" w:hAnsiTheme="majorHAnsi" w:cstheme="majorHAnsi"/>
+          <w:b/>
+          <w:bCs/>
+          <w:i w:val="0"/>
+          <w:color w:val="171717" w:themeColor="background2" w:themeShade="1A"/>
+          <w:sz w:val="22"/>
+          <w:szCs w:val="22"/>
+        </w:rPr>
+        <w:t>2</w:t>
+      </w:r>
+      <w:r>
+        <w:rPr>
+          <w:rFonts w:asciiTheme="majorHAnsi" w:hAnsiTheme="majorHAnsi" w:cstheme="majorHAnsi"/>
+          <w:b/>
+          <w:bCs/>
+          <w:i w:val="0"/>
+          <w:color w:val="171717" w:themeColor="background2" w:themeShade="1A"/>
+          <w:sz w:val="22"/>
+          <w:szCs w:val="22"/>
         </w:rPr>
         <w:t>:</w:t>
       </w:r>
-    </w:p>
-    <w:p>
-      <w:pPr>
-        <w:pStyle w:val="Description"/>
-        <w:numPr>
-          <w:ilvl w:val="0"/>
-          <w:numId w:val="25"/>
-        </w:numPr>
-        <w:rPr>
-          <w:rFonts w:asciiTheme="majorHAnsi" w:hAnsiTheme="majorHAnsi" w:cstheme="majorHAnsi"/>
-          <w:i w:val="0"/>
-          <w:color w:val="171717" w:themeColor="background2" w:themeShade="1A"/>
-          <w:sz w:val="22"/>
-          <w:szCs w:val="22"/>
-        </w:rPr>
-      </w:pPr>
-      <w:r>
-        <w:rPr>
-          <w:rFonts w:asciiTheme="majorHAnsi" w:hAnsiTheme="majorHAnsi" w:cstheme="majorHAnsi"/>
-          <w:b/>
-          <w:bCs/>
-          <w:i w:val="0"/>
-          <w:color w:val="171717" w:themeColor="background2" w:themeShade="1A"/>
-          <w:sz w:val="22"/>
-          <w:szCs w:val="22"/>
-        </w:rPr>
-        <w:t>Βήμα 17:</w:t>
-      </w:r>
-      <w:r>
-        <w:rPr>
-          <w:rFonts w:asciiTheme="majorHAnsi" w:hAnsiTheme="majorHAnsi" w:cstheme="majorHAnsi"/>
-          <w:i w:val="0"/>
-          <w:color w:val="171717" w:themeColor="background2" w:themeShade="1A"/>
-          <w:sz w:val="22"/>
-          <w:szCs w:val="22"/>
-        </w:rPr>
-        <w:t xml:space="preserve"> Ο διαχειριστής επιλέγει την επιλογή </w:t>
-      </w:r>
-      <w:r>
-        <w:rPr>
-          <w:rFonts w:asciiTheme="majorHAnsi" w:hAnsiTheme="majorHAnsi" w:cstheme="majorHAnsi"/>
-          <w:b/>
-          <w:bCs/>
-          <w:i w:val="0"/>
-          <w:color w:val="171717" w:themeColor="background2" w:themeShade="1A"/>
-          <w:sz w:val="22"/>
-          <w:szCs w:val="22"/>
-        </w:rPr>
-        <w:t>"Διαχείριση Χρηστών"</w:t>
-      </w:r>
-      <w:r>
-        <w:rPr>
-          <w:rFonts w:asciiTheme="majorHAnsi" w:hAnsiTheme="majorHAnsi" w:cstheme="majorHAnsi"/>
-          <w:i w:val="0"/>
-          <w:color w:val="171717" w:themeColor="background2" w:themeShade="1A"/>
-          <w:sz w:val="22"/>
-          <w:szCs w:val="22"/>
-        </w:rPr>
-        <w:t>.</w:t>
-      </w:r>
-    </w:p>
-    <w:p>
-      <w:pPr>
-        <w:pStyle w:val="Description"/>
-        <w:numPr>
-          <w:ilvl w:val="0"/>
-          <w:numId w:val="25"/>
-        </w:numPr>
-        <w:rPr>
-          <w:rFonts w:asciiTheme="majorHAnsi" w:hAnsiTheme="majorHAnsi" w:cstheme="majorHAnsi"/>
-          <w:i w:val="0"/>
-          <w:color w:val="171717" w:themeColor="background2" w:themeShade="1A"/>
-          <w:sz w:val="22"/>
-          <w:szCs w:val="22"/>
-        </w:rPr>
-      </w:pPr>
-      <w:r>
-        <w:rPr>
-          <w:rFonts w:asciiTheme="majorHAnsi" w:hAnsiTheme="majorHAnsi" w:cstheme="majorHAnsi"/>
-          <w:b/>
-          <w:bCs/>
-          <w:i w:val="0"/>
-          <w:color w:val="171717" w:themeColor="background2" w:themeShade="1A"/>
-          <w:sz w:val="22"/>
-          <w:szCs w:val="22"/>
-        </w:rPr>
-        <w:t>Βήμα 18:</w:t>
-      </w:r>
-      <w:r>
-        <w:rPr>
-          <w:rFonts w:asciiTheme="majorHAnsi" w:hAnsiTheme="majorHAnsi" w:cstheme="majorHAnsi"/>
-          <w:i w:val="0"/>
-          <w:color w:val="171717" w:themeColor="background2" w:themeShade="1A"/>
-          <w:sz w:val="22"/>
-          <w:szCs w:val="22"/>
-        </w:rPr>
-        <w:t xml:space="preserve"> Ο διαχειριστής μπορεί να </w:t>
-      </w:r>
-      <w:r>
-        <w:rPr>
-          <w:rFonts w:asciiTheme="majorHAnsi" w:hAnsiTheme="majorHAnsi" w:cstheme="majorHAnsi"/>
-          <w:b/>
-          <w:bCs/>
-          <w:i w:val="0"/>
-          <w:color w:val="171717" w:themeColor="background2" w:themeShade="1A"/>
-          <w:sz w:val="22"/>
-          <w:szCs w:val="22"/>
-        </w:rPr>
-        <w:t>προσθέσει</w:t>
-      </w:r>
-      <w:r>
-        <w:rPr>
-          <w:rFonts w:asciiTheme="majorHAnsi" w:hAnsiTheme="majorHAnsi" w:cstheme="majorHAnsi"/>
-          <w:i w:val="0"/>
-          <w:color w:val="171717" w:themeColor="background2" w:themeShade="1A"/>
-          <w:sz w:val="22"/>
-          <w:szCs w:val="22"/>
-        </w:rPr>
-        <w:t xml:space="preserve">, </w:t>
-      </w:r>
-      <w:r>
-        <w:rPr>
-          <w:rFonts w:asciiTheme="majorHAnsi" w:hAnsiTheme="majorHAnsi" w:cstheme="majorHAnsi"/>
-          <w:b/>
-          <w:bCs/>
-          <w:i w:val="0"/>
-          <w:color w:val="171717" w:themeColor="background2" w:themeShade="1A"/>
-          <w:sz w:val="22"/>
-          <w:szCs w:val="22"/>
-        </w:rPr>
-        <w:t>επεξεργαστεί</w:t>
-      </w:r>
-      <w:r>
-        <w:rPr>
-          <w:rFonts w:asciiTheme="majorHAnsi" w:hAnsiTheme="majorHAnsi" w:cstheme="majorHAnsi"/>
-          <w:i w:val="0"/>
-          <w:color w:val="171717" w:themeColor="background2" w:themeShade="1A"/>
-          <w:sz w:val="22"/>
-          <w:szCs w:val="22"/>
-        </w:rPr>
-        <w:t xml:space="preserve"> ή </w:t>
-      </w:r>
-      <w:r>
-        <w:rPr>
-          <w:rFonts w:asciiTheme="majorHAnsi" w:hAnsiTheme="majorHAnsi" w:cstheme="majorHAnsi"/>
-          <w:b/>
-          <w:bCs/>
-          <w:i w:val="0"/>
-          <w:color w:val="171717" w:themeColor="background2" w:themeShade="1A"/>
-          <w:sz w:val="22"/>
-          <w:szCs w:val="22"/>
-        </w:rPr>
-        <w:t>διαγράψει</w:t>
-      </w:r>
-      <w:r>
-        <w:rPr>
-          <w:rFonts w:asciiTheme="majorHAnsi" w:hAnsiTheme="majorHAnsi" w:cstheme="majorHAnsi"/>
-          <w:i w:val="0"/>
-          <w:color w:val="171717" w:themeColor="background2" w:themeShade="1A"/>
-          <w:sz w:val="22"/>
-          <w:szCs w:val="22"/>
-        </w:rPr>
-        <w:t xml:space="preserve"> λογαριασμούς χρηστών.</w:t>
-      </w:r>
-    </w:p>
-    <w:p>
-      <w:pPr>
-        <w:pStyle w:val="Description"/>
-        <w:numPr>
-          <w:ilvl w:val="0"/>
-          <w:numId w:val="25"/>
-        </w:numPr>
-        <w:rPr>
-          <w:rFonts w:asciiTheme="majorHAnsi" w:hAnsiTheme="majorHAnsi" w:cstheme="majorHAnsi"/>
-          <w:i w:val="0"/>
-          <w:color w:val="171717" w:themeColor="background2" w:themeShade="1A"/>
-          <w:sz w:val="22"/>
-          <w:szCs w:val="22"/>
-        </w:rPr>
-      </w:pPr>
-      <w:r>
-        <w:rPr>
-          <w:rFonts w:asciiTheme="majorHAnsi" w:hAnsiTheme="majorHAnsi" w:cstheme="majorHAnsi"/>
-          <w:b/>
-          <w:bCs/>
-          <w:i w:val="0"/>
-          <w:color w:val="171717" w:themeColor="background2" w:themeShade="1A"/>
-          <w:sz w:val="22"/>
-          <w:szCs w:val="22"/>
-        </w:rPr>
-        <w:t>Βήμα 19:</w:t>
-      </w:r>
-      <w:r>
-        <w:rPr>
-          <w:rFonts w:asciiTheme="majorHAnsi" w:hAnsiTheme="majorHAnsi" w:cstheme="majorHAnsi"/>
-          <w:i w:val="0"/>
-          <w:color w:val="171717" w:themeColor="background2" w:themeShade="1A"/>
-          <w:sz w:val="22"/>
-          <w:szCs w:val="22"/>
-        </w:rPr>
-        <w:t xml:space="preserve"> Το σύστημα ενημερώνει τη βάση δεδομένων και εμφανίζει επιβεβαίωση ή μήνυμα σφάλματος.</w:t>
-      </w:r>
-    </w:p>
-    <w:p>
-      <w:pPr>
-        <w:pStyle w:val="Description"/>
-        <w:rPr>
-          <w:rFonts w:asciiTheme="majorHAnsi" w:hAnsiTheme="majorHAnsi" w:cstheme="majorHAnsi"/>
-          <w:b/>
-          <w:bCs/>
-          <w:i w:val="0"/>
-          <w:color w:val="171717" w:themeColor="background2" w:themeShade="1A"/>
-          <w:sz w:val="22"/>
-          <w:szCs w:val="22"/>
-        </w:rPr>
-      </w:pPr>
-      <w:r>
-        <w:rPr>
-          <w:rFonts w:asciiTheme="majorHAnsi" w:hAnsiTheme="majorHAnsi" w:cstheme="majorHAnsi"/>
-          <w:b/>
-          <w:bCs/>
-          <w:i w:val="0"/>
-          <w:color w:val="171717" w:themeColor="background2" w:themeShade="1A"/>
-          <w:sz w:val="22"/>
-          <w:szCs w:val="22"/>
-        </w:rPr>
-        <w:t>7. Έξοδος από το Σύστημα (</w:t>
-      </w:r>
-      <w:r>
-        <w:rPr>
-          <w:rFonts w:asciiTheme="majorHAnsi" w:hAnsiTheme="majorHAnsi" w:cstheme="majorHAnsi"/>
-          <w:b/>
-          <w:bCs/>
-          <w:i w:val="0"/>
-          <w:color w:val="171717" w:themeColor="background2" w:themeShade="1A"/>
-          <w:sz w:val="22"/>
-          <w:szCs w:val="22"/>
-          <w:lang w:val="en-US"/>
-        </w:rPr>
-        <w:t>Logout</w:t>
-      </w:r>
-      <w:r>
-        <w:rPr>
-          <w:rFonts w:asciiTheme="majorHAnsi" w:hAnsiTheme="majorHAnsi" w:cstheme="majorHAnsi"/>
-          <w:b/>
-          <w:bCs/>
-          <w:i w:val="0"/>
-          <w:color w:val="171717" w:themeColor="background2" w:themeShade="1A"/>
-          <w:sz w:val="22"/>
-          <w:szCs w:val="22"/>
-        </w:rPr>
-        <w:t>):</w:t>
-      </w:r>
-    </w:p>
-    <w:p>
-      <w:pPr>
-        <w:pStyle w:val="Description"/>
-        <w:numPr>
-          <w:ilvl w:val="0"/>
-          <w:numId w:val="26"/>
-        </w:numPr>
-        <w:rPr>
-          <w:rFonts w:asciiTheme="majorHAnsi" w:hAnsiTheme="majorHAnsi" w:cstheme="majorHAnsi"/>
-          <w:i w:val="0"/>
-          <w:color w:val="171717" w:themeColor="background2" w:themeShade="1A"/>
-          <w:sz w:val="22"/>
-          <w:szCs w:val="22"/>
-        </w:rPr>
-      </w:pPr>
-      <w:r>
-        <w:rPr>
-          <w:rFonts w:asciiTheme="majorHAnsi" w:hAnsiTheme="majorHAnsi" w:cstheme="majorHAnsi"/>
-          <w:b/>
-          <w:bCs/>
-          <w:i w:val="0"/>
-          <w:color w:val="171717" w:themeColor="background2" w:themeShade="1A"/>
-          <w:sz w:val="22"/>
-          <w:szCs w:val="22"/>
-        </w:rPr>
-        <w:t>Βήμα 20:</w:t>
-      </w:r>
-      <w:r>
-        <w:rPr>
-          <w:rFonts w:asciiTheme="majorHAnsi" w:hAnsiTheme="majorHAnsi" w:cstheme="majorHAnsi"/>
-          <w:i w:val="0"/>
-          <w:color w:val="171717" w:themeColor="background2" w:themeShade="1A"/>
-          <w:sz w:val="22"/>
-          <w:szCs w:val="22"/>
-        </w:rPr>
-        <w:t xml:space="preserve"> Ο χρήστης επιλέγει την επιλογή </w:t>
-      </w:r>
-      <w:r>
-        <w:rPr>
-          <w:rFonts w:asciiTheme="majorHAnsi" w:hAnsiTheme="majorHAnsi" w:cstheme="majorHAnsi"/>
-          <w:b/>
-          <w:bCs/>
-          <w:i w:val="0"/>
-          <w:color w:val="171717" w:themeColor="background2" w:themeShade="1A"/>
-          <w:sz w:val="22"/>
-          <w:szCs w:val="22"/>
-        </w:rPr>
-        <w:t>"</w:t>
-      </w:r>
-      <w:r>
-        <w:rPr>
-          <w:rFonts w:asciiTheme="majorHAnsi" w:hAnsiTheme="majorHAnsi" w:cstheme="majorHAnsi"/>
-          <w:b/>
-          <w:bCs/>
-          <w:i w:val="0"/>
-          <w:color w:val="171717" w:themeColor="background2" w:themeShade="1A"/>
-          <w:sz w:val="22"/>
-          <w:szCs w:val="22"/>
-          <w:lang w:val="en-US"/>
-        </w:rPr>
-        <w:t>Logout</w:t>
-      </w:r>
-      <w:r>
-        <w:rPr>
-          <w:rFonts w:asciiTheme="majorHAnsi" w:hAnsiTheme="majorHAnsi" w:cstheme="majorHAnsi"/>
-          <w:b/>
-          <w:bCs/>
-          <w:i w:val="0"/>
-          <w:color w:val="171717" w:themeColor="background2" w:themeShade="1A"/>
-          <w:sz w:val="22"/>
-          <w:szCs w:val="22"/>
-        </w:rPr>
-        <w:t>"</w:t>
-      </w:r>
-      <w:r>
-        <w:rPr>
-          <w:rFonts w:asciiTheme="majorHAnsi" w:hAnsiTheme="majorHAnsi" w:cstheme="majorHAnsi"/>
-          <w:i w:val="0"/>
-          <w:color w:val="171717" w:themeColor="background2" w:themeShade="1A"/>
-          <w:sz w:val="22"/>
-          <w:szCs w:val="22"/>
-        </w:rPr>
-        <w:t>.</w:t>
-      </w:r>
-    </w:p>
-    <w:p>
-      <w:pPr>
-        <w:pStyle w:val="Description"/>
-        <w:numPr>
-          <w:ilvl w:val="0"/>
-          <w:numId w:val="26"/>
-        </w:numPr>
-        <w:rPr>
-          <w:rFonts w:asciiTheme="majorHAnsi" w:hAnsiTheme="majorHAnsi" w:cstheme="majorHAnsi"/>
-          <w:i w:val="0"/>
-          <w:color w:val="171717" w:themeColor="background2" w:themeShade="1A"/>
-          <w:sz w:val="22"/>
-          <w:szCs w:val="22"/>
-        </w:rPr>
-      </w:pPr>
-      <w:r>
-        <w:rPr>
-          <w:rFonts w:asciiTheme="majorHAnsi" w:hAnsiTheme="majorHAnsi" w:cstheme="majorHAnsi"/>
-          <w:b/>
-          <w:bCs/>
-          <w:i w:val="0"/>
-          <w:color w:val="171717" w:themeColor="background2" w:themeShade="1A"/>
-          <w:sz w:val="22"/>
-          <w:szCs w:val="22"/>
-        </w:rPr>
-        <w:t>Βήμα 21:</w:t>
-      </w:r>
-      <w:r>
-        <w:rPr>
-          <w:rFonts w:asciiTheme="majorHAnsi" w:hAnsiTheme="majorHAnsi" w:cstheme="majorHAnsi"/>
-          <w:i w:val="0"/>
-          <w:color w:val="171717" w:themeColor="background2" w:themeShade="1A"/>
-          <w:sz w:val="22"/>
-          <w:szCs w:val="22"/>
-        </w:rPr>
-        <w:t xml:space="preserve"> Το σύστημα τερματίζει τη συνεδρία και επιστρέφει στην </w:t>
-      </w:r>
-      <w:r>
-        <w:rPr>
-          <w:rFonts w:asciiTheme="majorHAnsi" w:hAnsiTheme="majorHAnsi" w:cstheme="majorHAnsi"/>
-          <w:b/>
-          <w:bCs/>
-          <w:i w:val="0"/>
-          <w:color w:val="171717" w:themeColor="background2" w:themeShade="1A"/>
-          <w:sz w:val="22"/>
-          <w:szCs w:val="22"/>
-        </w:rPr>
-        <w:t>οθόνη εισόδου</w:t>
-      </w:r>
-      <w:r>
-        <w:rPr>
-          <w:rFonts w:asciiTheme="majorHAnsi" w:hAnsiTheme="majorHAnsi" w:cstheme="majorHAnsi"/>
-          <w:i w:val="0"/>
-          <w:color w:val="171717" w:themeColor="background2" w:themeShade="1A"/>
-          <w:sz w:val="22"/>
-          <w:szCs w:val="22"/>
-        </w:rPr>
-        <w:t>.</w:t>
+      <w:r>
+        <w:rPr>
+          <w:rFonts w:asciiTheme="majorHAnsi" w:hAnsiTheme="majorHAnsi" w:cstheme="majorHAnsi"/>
+          <w:i w:val="0"/>
+          <w:color w:val="171717" w:themeColor="background2" w:themeShade="1A"/>
+          <w:sz w:val="22"/>
+          <w:szCs w:val="22"/>
+        </w:rPr>
+        <w:t xml:space="preserve"> Το σύστημα εμφανίζει τα αποτελέσματα </w:t>
+      </w:r>
+      <w:r>
+        <w:rPr>
+          <w:rFonts w:asciiTheme="majorHAnsi" w:hAnsiTheme="majorHAnsi" w:cstheme="majorHAnsi"/>
+          <w:i w:val="0"/>
+          <w:color w:val="171717" w:themeColor="background2" w:themeShade="1A"/>
+          <w:sz w:val="22"/>
+          <w:szCs w:val="22"/>
+        </w:rPr>
+        <w:t>σε μορφή πινάκων.</w:t>
       </w:r>
     </w:p>
     <w:p>
@@ -3713,7 +2556,6 @@
           <w:szCs w:val="22"/>
           <w:lang w:val="en-US"/>
         </w:rPr>
-        <w:lastRenderedPageBreak/>
         <w:t>project_softeng2024_part1.pdf</w:t>
       </w:r>
     </w:p>
@@ -3822,7 +2664,6 @@
         </w:rPr>
         <w:t>.</w:t>
       </w:r>
-      <w:proofErr w:type="spellStart"/>
       <w:r>
         <w:rPr>
           <w:rFonts w:asciiTheme="majorHAnsi" w:hAnsiTheme="majorHAnsi" w:cstheme="majorHAnsi"/>
@@ -3832,7 +2673,6 @@
         </w:rPr>
         <w:t>ibm</w:t>
       </w:r>
-      <w:proofErr w:type="spellEnd"/>
       <w:r>
         <w:rPr>
           <w:rFonts w:asciiTheme="majorHAnsi" w:hAnsiTheme="majorHAnsi" w:cstheme="majorHAnsi"/>
@@ -3892,7 +2732,6 @@
         </w:rPr>
         <w:t>-</w:t>
       </w:r>
-      <w:proofErr w:type="spellStart"/>
       <w:r>
         <w:rPr>
           <w:rFonts w:asciiTheme="majorHAnsi" w:hAnsiTheme="majorHAnsi" w:cstheme="majorHAnsi"/>
@@ -3902,7 +2741,6 @@
         </w:rPr>
         <w:t>apis</w:t>
       </w:r>
-      <w:proofErr w:type="spellEnd"/>
     </w:p>
     <w:p>
       <w:pPr>
@@ -3917,7 +2755,6 @@
           <w:szCs w:val="22"/>
         </w:rPr>
       </w:pPr>
-      <w:proofErr w:type="spellStart"/>
       <w:r>
         <w:rPr>
           <w:rFonts w:asciiTheme="majorHAnsi" w:hAnsiTheme="majorHAnsi" w:cstheme="majorHAnsi"/>
@@ -3927,7 +2764,6 @@
         </w:rPr>
         <w:t>OpenApi</w:t>
       </w:r>
-      <w:proofErr w:type="spellEnd"/>
       <w:r>
         <w:rPr>
           <w:rFonts w:asciiTheme="majorHAnsi" w:hAnsiTheme="majorHAnsi" w:cstheme="majorHAnsi"/>
@@ -4172,6 +3008,7 @@
         <w:rPr>
           <w:rFonts w:cstheme="majorHAnsi"/>
         </w:rPr>
+        <w:lastRenderedPageBreak/>
         <w:t xml:space="preserve">Προδιαγραφές απαιτήσεων </w:t>
       </w:r>
       <w:r>
@@ -4795,7 +3632,6 @@
         <w:rPr>
           <w:rFonts w:cstheme="majorHAnsi"/>
         </w:rPr>
-        <w:lastRenderedPageBreak/>
         <w:t>3.</w:t>
       </w:r>
       <w:r>
@@ -5012,15 +3848,14 @@
         </w:rPr>
       </w:pPr>
       <w:bookmarkStart w:id="0" w:name="5G2elsmGAqACBbQW"/>
-      <w:proofErr w:type="spellStart"/>
-      <w:r>
-        <w:rPr>
-          <w:rFonts w:asciiTheme="majorHAnsi" w:hAnsiTheme="majorHAnsi" w:cstheme="majorHAnsi"/>
-        </w:rPr>
+      <w:r>
+        <w:rPr>
+          <w:rFonts w:asciiTheme="majorHAnsi" w:hAnsiTheme="majorHAnsi" w:cstheme="majorHAnsi"/>
+        </w:rPr>
+        <w:lastRenderedPageBreak/>
         <w:t>Data_Collection_and_Storage</w:t>
       </w:r>
       <w:bookmarkEnd w:id="0"/>
-      <w:proofErr w:type="spellEnd"/>
     </w:p>
     <w:p>
       <w:pPr>
@@ -5086,16 +3921,13 @@
         </w:rPr>
       </w:pPr>
       <w:bookmarkStart w:id="1" w:name="G_E2lsmGAqACBaK0"/>
-      <w:proofErr w:type="spellStart"/>
-      <w:r>
-        <w:rPr>
-          <w:rFonts w:asciiTheme="majorHAnsi" w:hAnsiTheme="majorHAnsi" w:cstheme="majorHAnsi"/>
-        </w:rPr>
-        <w:lastRenderedPageBreak/>
+      <w:r>
+        <w:rPr>
+          <w:rFonts w:asciiTheme="majorHAnsi" w:hAnsiTheme="majorHAnsi" w:cstheme="majorHAnsi"/>
+        </w:rPr>
         <w:t>Data_Provision_and_Analysis</w:t>
       </w:r>
       <w:bookmarkEnd w:id="1"/>
-      <w:proofErr w:type="spellEnd"/>
     </w:p>
     <w:p>
       <w:pPr>
@@ -5161,15 +3993,14 @@
         </w:rPr>
       </w:pPr>
       <w:bookmarkStart w:id="2" w:name="ajMKlsmGAqACBXtM"/>
-      <w:proofErr w:type="spellStart"/>
-      <w:r>
-        <w:rPr>
-          <w:rFonts w:asciiTheme="majorHAnsi" w:hAnsiTheme="majorHAnsi" w:cstheme="majorHAnsi"/>
-        </w:rPr>
+      <w:r>
+        <w:rPr>
+          <w:rFonts w:asciiTheme="majorHAnsi" w:hAnsiTheme="majorHAnsi" w:cstheme="majorHAnsi"/>
+        </w:rPr>
+        <w:lastRenderedPageBreak/>
         <w:t>Debt_Calculation_and_Settlement</w:t>
       </w:r>
       <w:bookmarkEnd w:id="2"/>
-      <w:proofErr w:type="spellEnd"/>
     </w:p>
     <w:p>
       <w:pPr>
@@ -5235,16 +4066,13 @@
         </w:rPr>
       </w:pPr>
       <w:bookmarkStart w:id="3" w:name="tCi89smGAqACAzWO"/>
-      <w:proofErr w:type="spellStart"/>
-      <w:r>
-        <w:rPr>
-          <w:rFonts w:asciiTheme="majorHAnsi" w:hAnsiTheme="majorHAnsi" w:cstheme="majorHAnsi"/>
-        </w:rPr>
-        <w:lastRenderedPageBreak/>
+      <w:r>
+        <w:rPr>
+          <w:rFonts w:asciiTheme="majorHAnsi" w:hAnsiTheme="majorHAnsi" w:cstheme="majorHAnsi"/>
+        </w:rPr>
         <w:t>passAnalysis</w:t>
       </w:r>
       <w:bookmarkEnd w:id="3"/>
-      <w:proofErr w:type="spellEnd"/>
     </w:p>
     <w:p>
       <w:pPr>
@@ -5318,16 +4146,13 @@
         </w:rPr>
       </w:pPr>
       <w:bookmarkStart w:id="4" w:name="SnXE9smGAqACAxz9"/>
-      <w:proofErr w:type="spellStart"/>
-      <w:r>
-        <w:rPr>
-          <w:rFonts w:asciiTheme="majorHAnsi" w:hAnsiTheme="majorHAnsi" w:cstheme="majorHAnsi"/>
-        </w:rPr>
-        <w:lastRenderedPageBreak/>
+      <w:r>
+        <w:rPr>
+          <w:rFonts w:asciiTheme="majorHAnsi" w:hAnsiTheme="majorHAnsi" w:cstheme="majorHAnsi"/>
+        </w:rPr>
         <w:t>tollStationPasses</w:t>
       </w:r>
       <w:bookmarkEnd w:id="4"/>
-      <w:proofErr w:type="spellEnd"/>
     </w:p>
     <w:p>
       <w:pPr>
@@ -5401,15 +4226,14 @@
         </w:rPr>
       </w:pPr>
       <w:bookmarkStart w:id="5" w:name="on.GlsmGAqACBZEm"/>
-      <w:proofErr w:type="spellStart"/>
-      <w:r>
-        <w:rPr>
-          <w:rFonts w:asciiTheme="majorHAnsi" w:hAnsiTheme="majorHAnsi" w:cstheme="majorHAnsi"/>
-        </w:rPr>
+      <w:r>
+        <w:rPr>
+          <w:rFonts w:asciiTheme="majorHAnsi" w:hAnsiTheme="majorHAnsi" w:cstheme="majorHAnsi"/>
+        </w:rPr>
+        <w:lastRenderedPageBreak/>
         <w:t>Transponder_Load_Balance_Management</w:t>
       </w:r>
       <w:bookmarkEnd w:id="5"/>
-      <w:proofErr w:type="spellEnd"/>
     </w:p>
     <w:p>
       <w:pPr>
@@ -5483,7 +4307,6 @@
         </w:rPr>
       </w:pPr>
       <w:bookmarkStart w:id="6" w:name="VX7BlsmGAqACBcX7"/>
-      <w:proofErr w:type="spellStart"/>
       <w:r>
         <w:rPr>
           <w:rFonts w:asciiTheme="majorHAnsi" w:hAnsiTheme="majorHAnsi" w:cstheme="majorHAnsi"/>
@@ -5491,7 +4314,6 @@
         <w:t>User_Authentication_and_Authorization</w:t>
       </w:r>
       <w:bookmarkEnd w:id="6"/>
-      <w:proofErr w:type="spellEnd"/>
     </w:p>
     <w:p>
       <w:pPr>
@@ -5565,15 +4387,14 @@
         </w:rPr>
       </w:pPr>
       <w:bookmarkStart w:id="7" w:name=".DKQlsmGAqACBWht"/>
-      <w:proofErr w:type="spellStart"/>
-      <w:r>
-        <w:rPr>
-          <w:rFonts w:asciiTheme="majorHAnsi" w:hAnsiTheme="majorHAnsi" w:cstheme="majorHAnsi"/>
-        </w:rPr>
+      <w:r>
+        <w:rPr>
+          <w:rFonts w:asciiTheme="majorHAnsi" w:hAnsiTheme="majorHAnsi" w:cstheme="majorHAnsi"/>
+        </w:rPr>
+        <w:lastRenderedPageBreak/>
         <w:t>Vehicle_Passage_Processing</w:t>
       </w:r>
       <w:bookmarkEnd w:id="7"/>
-      <w:proofErr w:type="spellEnd"/>
     </w:p>
     <w:p>
       <w:pPr>
@@ -5729,16 +4550,13 @@
         </w:rPr>
       </w:pPr>
       <w:bookmarkStart w:id="8" w:name="jpxufsmGAqACAlvj"/>
-      <w:proofErr w:type="spellStart"/>
-      <w:r>
-        <w:rPr>
-          <w:rFonts w:asciiTheme="majorHAnsi" w:hAnsiTheme="majorHAnsi" w:cstheme="majorHAnsi"/>
-        </w:rPr>
-        <w:lastRenderedPageBreak/>
+      <w:r>
+        <w:rPr>
+          <w:rFonts w:asciiTheme="majorHAnsi" w:hAnsiTheme="majorHAnsi" w:cstheme="majorHAnsi"/>
+        </w:rPr>
         <w:t>Debt_Settlement</w:t>
       </w:r>
       <w:bookmarkEnd w:id="8"/>
-      <w:proofErr w:type="spellEnd"/>
       <w:r>
         <w:rPr>
           <w:rFonts w:asciiTheme="majorHAnsi" w:hAnsiTheme="majorHAnsi" w:cstheme="majorHAnsi"/>
@@ -5810,15 +4628,14 @@
         </w:rPr>
       </w:pPr>
       <w:bookmarkStart w:id="9" w:name="U0JifsmGAqACAh04"/>
-      <w:proofErr w:type="spellStart"/>
-      <w:r>
-        <w:rPr>
-          <w:rFonts w:asciiTheme="majorHAnsi" w:hAnsiTheme="majorHAnsi" w:cstheme="majorHAnsi"/>
-        </w:rPr>
+      <w:r>
+        <w:rPr>
+          <w:rFonts w:asciiTheme="majorHAnsi" w:hAnsiTheme="majorHAnsi" w:cstheme="majorHAnsi"/>
+        </w:rPr>
+        <w:lastRenderedPageBreak/>
         <w:t>Vehicle_Passage</w:t>
       </w:r>
       <w:bookmarkEnd w:id="9"/>
-      <w:proofErr w:type="spellEnd"/>
     </w:p>
     <w:p>
       <w:pPr>
@@ -5958,7 +4775,6 @@
         <w:rPr>
           <w:rFonts w:cstheme="majorHAnsi"/>
         </w:rPr>
-        <w:lastRenderedPageBreak/>
         <w:t>3.</w:t>
       </w:r>
       <w:r>
@@ -6189,7 +5005,6 @@
           <w:szCs w:val="22"/>
         </w:rPr>
       </w:pPr>
-      <w:proofErr w:type="spellStart"/>
       <w:r>
         <w:rPr>
           <w:rFonts w:asciiTheme="majorHAnsi" w:hAnsiTheme="majorHAnsi" w:cstheme="majorHAnsi"/>
@@ -6197,37 +5012,7 @@
           <w:sz w:val="22"/>
           <w:szCs w:val="22"/>
         </w:rPr>
-        <w:t>Back-end</w:t>
-      </w:r>
-      <w:proofErr w:type="spellEnd"/>
-      <w:r>
-        <w:rPr>
-          <w:rFonts w:asciiTheme="majorHAnsi" w:hAnsiTheme="majorHAnsi" w:cstheme="majorHAnsi"/>
-          <w:color w:val="auto"/>
-          <w:sz w:val="22"/>
-          <w:szCs w:val="22"/>
-        </w:rPr>
-        <w:t xml:space="preserve">: REST API που εκτελείται σε </w:t>
-      </w:r>
-      <w:proofErr w:type="spellStart"/>
-      <w:r>
-        <w:rPr>
-          <w:rFonts w:asciiTheme="majorHAnsi" w:hAnsiTheme="majorHAnsi" w:cstheme="majorHAnsi"/>
-          <w:color w:val="auto"/>
-          <w:sz w:val="22"/>
-          <w:szCs w:val="22"/>
-        </w:rPr>
-        <w:t>server</w:t>
-      </w:r>
-      <w:proofErr w:type="spellEnd"/>
-      <w:r>
-        <w:rPr>
-          <w:rFonts w:asciiTheme="majorHAnsi" w:hAnsiTheme="majorHAnsi" w:cstheme="majorHAnsi"/>
-          <w:color w:val="auto"/>
-          <w:sz w:val="22"/>
-          <w:szCs w:val="22"/>
-        </w:rPr>
-        <w:t>.</w:t>
+        <w:t>Back-end: REST API που εκτελείται σε server.</w:t>
       </w:r>
     </w:p>
     <w:p>
@@ -6251,27 +5036,7 @@
           <w:sz w:val="22"/>
           <w:szCs w:val="22"/>
         </w:rPr>
-        <w:t xml:space="preserve">Δεδομένα αποθηκευμένα σε </w:t>
-      </w:r>
-      <w:proofErr w:type="spellStart"/>
-      <w:r>
-        <w:rPr>
-          <w:rFonts w:asciiTheme="majorHAnsi" w:hAnsiTheme="majorHAnsi" w:cstheme="majorHAnsi"/>
-          <w:color w:val="auto"/>
-          <w:sz w:val="22"/>
-          <w:szCs w:val="22"/>
-        </w:rPr>
-        <w:t>PostgreSQL</w:t>
-      </w:r>
-      <w:proofErr w:type="spellEnd"/>
-      <w:r>
-        <w:rPr>
-          <w:rFonts w:asciiTheme="majorHAnsi" w:hAnsiTheme="majorHAnsi" w:cstheme="majorHAnsi"/>
-          <w:color w:val="auto"/>
-          <w:sz w:val="22"/>
-          <w:szCs w:val="22"/>
-        </w:rPr>
-        <w:t>.</w:t>
+        <w:t>Δεδομένα αποθηκευμένα σε PostgreSQL.</w:t>
       </w:r>
     </w:p>
     <w:p>
@@ -6395,6 +5160,7 @@
         <w:rPr>
           <w:rFonts w:cstheme="majorHAnsi"/>
         </w:rPr>
+        <w:lastRenderedPageBreak/>
         <w:t>3.1.</w:t>
       </w:r>
       <w:r>
@@ -6684,13 +5450,6 @@
     </w:p>
     <w:p>
       <w:pPr>
-        <w:rPr>
-          <w:rFonts w:asciiTheme="majorHAnsi" w:hAnsiTheme="majorHAnsi" w:cstheme="majorHAnsi"/>
-        </w:rPr>
-      </w:pPr>
-    </w:p>
-    <w:p>
-      <w:pPr>
         <w:pStyle w:val="4"/>
         <w:rPr>
           <w:rFonts w:cstheme="majorHAnsi"/>
@@ -6746,13 +5505,6 @@
     </w:p>
     <w:p>
       <w:pPr>
-        <w:rPr>
-          <w:rFonts w:asciiTheme="majorHAnsi" w:hAnsiTheme="majorHAnsi" w:cstheme="majorHAnsi"/>
-        </w:rPr>
-      </w:pPr>
-    </w:p>
-    <w:p>
-      <w:pPr>
         <w:pStyle w:val="4"/>
         <w:rPr>
           <w:rFonts w:cstheme="majorHAnsi"/>
@@ -6802,16 +5554,6 @@
     </w:p>
     <w:p>
       <w:pPr>
-        <w:pStyle w:val="Description"/>
-        <w:rPr>
-          <w:rFonts w:asciiTheme="majorHAnsi" w:hAnsiTheme="majorHAnsi" w:cstheme="majorHAnsi"/>
-          <w:i w:val="0"/>
-          <w:iCs/>
-        </w:rPr>
-      </w:pPr>
-    </w:p>
-    <w:p>
-      <w:pPr>
         <w:pStyle w:val="2"/>
         <w:ind w:left="0" w:firstLine="0"/>
         <w:rPr>
@@ -6822,7 +5564,6 @@
         <w:rPr>
           <w:rFonts w:cstheme="majorHAnsi"/>
         </w:rPr>
-        <w:lastRenderedPageBreak/>
         <w:t>3.</w:t>
       </w:r>
       <w:r>
@@ -6897,29 +5638,7 @@
           <w:sz w:val="22"/>
           <w:szCs w:val="22"/>
         </w:rPr>
-        <w:t xml:space="preserve">Απόκριση </w:t>
-      </w:r>
-      <w:proofErr w:type="spellStart"/>
-      <w:r>
-        <w:rPr>
-          <w:rFonts w:asciiTheme="majorHAnsi" w:hAnsiTheme="majorHAnsi" w:cstheme="majorHAnsi"/>
-          <w:b/>
-          <w:bCs/>
-          <w:sz w:val="22"/>
-          <w:szCs w:val="22"/>
-        </w:rPr>
-        <w:t>διεπαφών</w:t>
-      </w:r>
-      <w:proofErr w:type="spellEnd"/>
-      <w:r>
-        <w:rPr>
-          <w:rFonts w:asciiTheme="majorHAnsi" w:hAnsiTheme="majorHAnsi" w:cstheme="majorHAnsi"/>
-          <w:b/>
-          <w:bCs/>
-          <w:sz w:val="22"/>
-          <w:szCs w:val="22"/>
-        </w:rPr>
-        <w:t>:</w:t>
+        <w:t>Απόκριση διεπαφών:</w:t>
       </w:r>
       <w:r>
         <w:rPr>
@@ -6929,13 +5648,6 @@
         </w:rPr>
         <w:t xml:space="preserve"> Οι ενέργειες των χρηστών πρέπει να ολοκληρώνονται εντός 2 δευτερολέπτων.</w:t>
       </w:r>
-    </w:p>
-    <w:p>
-      <w:pPr>
-        <w:rPr>
-          <w:rFonts w:asciiTheme="majorHAnsi" w:hAnsiTheme="majorHAnsi" w:cstheme="majorHAnsi"/>
-        </w:rPr>
-      </w:pPr>
     </w:p>
     <w:p>
       <w:pPr>
@@ -7034,7 +5746,6 @@
           <w:lang w:val="en-US"/>
         </w:rPr>
       </w:pPr>
-      <w:proofErr w:type="spellStart"/>
       <w:r>
         <w:rPr>
           <w:rFonts w:asciiTheme="majorHAnsi" w:hAnsiTheme="majorHAnsi" w:cstheme="majorHAnsi"/>
@@ -7044,43 +5755,7 @@
           <w:szCs w:val="22"/>
           <w:lang w:val="en-US"/>
         </w:rPr>
-        <w:t>Ρόλοι</w:t>
-      </w:r>
-      <w:proofErr w:type="spellEnd"/>
-      <w:r>
-        <w:rPr>
-          <w:rFonts w:asciiTheme="majorHAnsi" w:hAnsiTheme="majorHAnsi" w:cstheme="majorHAnsi"/>
-          <w:b/>
-          <w:bCs/>
-          <w:sz w:val="22"/>
-          <w:szCs w:val="22"/>
-          <w:lang w:val="en-US"/>
-        </w:rPr>
-        <w:t xml:space="preserve"> </w:t>
-      </w:r>
-      <w:proofErr w:type="spellStart"/>
-      <w:r>
-        <w:rPr>
-          <w:rFonts w:asciiTheme="majorHAnsi" w:hAnsiTheme="majorHAnsi" w:cstheme="majorHAnsi"/>
-          <w:b/>
-          <w:bCs/>
-          <w:sz w:val="22"/>
-          <w:szCs w:val="22"/>
-          <w:lang w:val="en-US"/>
-        </w:rPr>
-        <w:t>Χρηστών</w:t>
-      </w:r>
-      <w:proofErr w:type="spellEnd"/>
-      <w:r>
-        <w:rPr>
-          <w:rFonts w:asciiTheme="majorHAnsi" w:hAnsiTheme="majorHAnsi" w:cstheme="majorHAnsi"/>
-          <w:b/>
-          <w:bCs/>
-          <w:sz w:val="22"/>
-          <w:szCs w:val="22"/>
-          <w:lang w:val="en-US"/>
-        </w:rPr>
-        <w:t>:</w:t>
+        <w:t>Ρόλοι Χρηστών:</w:t>
       </w:r>
     </w:p>
     <w:p>
@@ -7287,6 +5962,7 @@
           <w:sz w:val="22"/>
           <w:szCs w:val="22"/>
         </w:rPr>
+        <w:lastRenderedPageBreak/>
         <w:t>Συγκεντρωτική Πρόσβαση:</w:t>
       </w:r>
       <w:r>
@@ -7444,7 +6120,6 @@
           <w:lang w:val="en-US"/>
         </w:rPr>
       </w:pPr>
-      <w:proofErr w:type="spellStart"/>
       <w:r>
         <w:rPr>
           <w:rFonts w:asciiTheme="majorHAnsi" w:hAnsiTheme="majorHAnsi" w:cstheme="majorHAnsi"/>
@@ -7454,43 +6129,7 @@
           <w:szCs w:val="22"/>
           <w:lang w:val="en-US"/>
         </w:rPr>
-        <w:t>Περιορισμοί</w:t>
-      </w:r>
-      <w:proofErr w:type="spellEnd"/>
-      <w:r>
-        <w:rPr>
-          <w:rFonts w:asciiTheme="majorHAnsi" w:hAnsiTheme="majorHAnsi" w:cstheme="majorHAnsi"/>
-          <w:b/>
-          <w:bCs/>
-          <w:sz w:val="22"/>
-          <w:szCs w:val="22"/>
-          <w:lang w:val="en-US"/>
-        </w:rPr>
-        <w:t xml:space="preserve"> </w:t>
-      </w:r>
-      <w:proofErr w:type="spellStart"/>
-      <w:r>
-        <w:rPr>
-          <w:rFonts w:asciiTheme="majorHAnsi" w:hAnsiTheme="majorHAnsi" w:cstheme="majorHAnsi"/>
-          <w:b/>
-          <w:bCs/>
-          <w:sz w:val="22"/>
-          <w:szCs w:val="22"/>
-          <w:lang w:val="en-US"/>
-        </w:rPr>
-        <w:t>Πρόσ</w:t>
-      </w:r>
-      <w:proofErr w:type="spellEnd"/>
-      <w:r>
-        <w:rPr>
-          <w:rFonts w:asciiTheme="majorHAnsi" w:hAnsiTheme="majorHAnsi" w:cstheme="majorHAnsi"/>
-          <w:b/>
-          <w:bCs/>
-          <w:sz w:val="22"/>
-          <w:szCs w:val="22"/>
-          <w:lang w:val="en-US"/>
-        </w:rPr>
-        <w:t>βασης:</w:t>
+        <w:t>Περιορισμοί Πρόσβασης:</w:t>
       </w:r>
     </w:p>
     <w:p>
@@ -7506,7 +6145,6 @@
           <w:lang w:val="en-US"/>
         </w:rPr>
       </w:pPr>
-      <w:proofErr w:type="spellStart"/>
       <w:r>
         <w:rPr>
           <w:rFonts w:asciiTheme="majorHAnsi" w:hAnsiTheme="majorHAnsi" w:cstheme="majorHAnsi"/>
@@ -7516,67 +6154,7 @@
           <w:szCs w:val="22"/>
           <w:lang w:val="en-US"/>
         </w:rPr>
-        <w:t>Προστ</w:t>
-      </w:r>
-      <w:proofErr w:type="spellEnd"/>
-      <w:r>
-        <w:rPr>
-          <w:rFonts w:asciiTheme="majorHAnsi" w:hAnsiTheme="majorHAnsi" w:cstheme="majorHAnsi"/>
-          <w:b/>
-          <w:bCs/>
-          <w:sz w:val="22"/>
-          <w:szCs w:val="22"/>
-          <w:lang w:val="en-US"/>
-        </w:rPr>
-        <w:t xml:space="preserve">ασία </w:t>
-      </w:r>
-      <w:proofErr w:type="spellStart"/>
-      <w:r>
-        <w:rPr>
-          <w:rFonts w:asciiTheme="majorHAnsi" w:hAnsiTheme="majorHAnsi" w:cstheme="majorHAnsi"/>
-          <w:b/>
-          <w:bCs/>
-          <w:sz w:val="22"/>
-          <w:szCs w:val="22"/>
-          <w:lang w:val="en-US"/>
-        </w:rPr>
-        <w:t>Προσω</w:t>
-      </w:r>
-      <w:proofErr w:type="spellEnd"/>
-      <w:r>
-        <w:rPr>
-          <w:rFonts w:asciiTheme="majorHAnsi" w:hAnsiTheme="majorHAnsi" w:cstheme="majorHAnsi"/>
-          <w:b/>
-          <w:bCs/>
-          <w:sz w:val="22"/>
-          <w:szCs w:val="22"/>
-          <w:lang w:val="en-US"/>
-        </w:rPr>
-        <w:t xml:space="preserve">πικών </w:t>
-      </w:r>
-      <w:proofErr w:type="spellStart"/>
-      <w:r>
-        <w:rPr>
-          <w:rFonts w:asciiTheme="majorHAnsi" w:hAnsiTheme="majorHAnsi" w:cstheme="majorHAnsi"/>
-          <w:b/>
-          <w:bCs/>
-          <w:sz w:val="22"/>
-          <w:szCs w:val="22"/>
-          <w:lang w:val="en-US"/>
-        </w:rPr>
-        <w:t>Δεδομένων</w:t>
-      </w:r>
-      <w:proofErr w:type="spellEnd"/>
-      <w:r>
-        <w:rPr>
-          <w:rFonts w:asciiTheme="majorHAnsi" w:hAnsiTheme="majorHAnsi" w:cstheme="majorHAnsi"/>
-          <w:b/>
-          <w:bCs/>
-          <w:sz w:val="22"/>
-          <w:szCs w:val="22"/>
-          <w:lang w:val="en-US"/>
-        </w:rPr>
-        <w:t>:</w:t>
+        <w:t>Προστασία Προσωπικών Δεδομένων:</w:t>
       </w:r>
     </w:p>
     <w:p>
@@ -7594,25 +6172,7 @@
           <w:sz w:val="22"/>
           <w:szCs w:val="22"/>
         </w:rPr>
-        <w:t xml:space="preserve">Όλα τα προσωπικά δεδομένα είναι κρυπτογραφημένα και </w:t>
-      </w:r>
-      <w:proofErr w:type="spellStart"/>
-      <w:r>
-        <w:rPr>
-          <w:rFonts w:asciiTheme="majorHAnsi" w:hAnsiTheme="majorHAnsi" w:cstheme="majorHAnsi"/>
-          <w:sz w:val="22"/>
-          <w:szCs w:val="22"/>
-        </w:rPr>
-        <w:t>προσβάσιμα</w:t>
-      </w:r>
-      <w:proofErr w:type="spellEnd"/>
-      <w:r>
-        <w:rPr>
-          <w:rFonts w:asciiTheme="majorHAnsi" w:hAnsiTheme="majorHAnsi" w:cstheme="majorHAnsi"/>
-          <w:sz w:val="22"/>
-          <w:szCs w:val="22"/>
-        </w:rPr>
-        <w:t xml:space="preserve"> μόνο σε </w:t>
+        <w:t xml:space="preserve">Όλα τα προσωπικά δεδομένα είναι κρυπτογραφημένα και προσβάσιμα μόνο σε </w:t>
       </w:r>
       <w:r>
         <w:rPr>
@@ -7687,7 +6247,6 @@
           <w:lang w:val="en-US"/>
         </w:rPr>
       </w:pPr>
-      <w:proofErr w:type="spellStart"/>
       <w:r>
         <w:rPr>
           <w:rFonts w:asciiTheme="majorHAnsi" w:hAnsiTheme="majorHAnsi" w:cstheme="majorHAnsi"/>
@@ -7697,43 +6256,7 @@
           <w:szCs w:val="22"/>
           <w:lang w:val="en-US"/>
         </w:rPr>
-        <w:t>Δι</w:t>
-      </w:r>
-      <w:proofErr w:type="spellEnd"/>
-      <w:r>
-        <w:rPr>
-          <w:rFonts w:asciiTheme="majorHAnsi" w:hAnsiTheme="majorHAnsi" w:cstheme="majorHAnsi"/>
-          <w:b/>
-          <w:bCs/>
-          <w:sz w:val="22"/>
-          <w:szCs w:val="22"/>
-          <w:lang w:val="en-US"/>
-        </w:rPr>
-        <w:t xml:space="preserve">αχωρισμός </w:t>
-      </w:r>
-      <w:proofErr w:type="spellStart"/>
-      <w:r>
-        <w:rPr>
-          <w:rFonts w:asciiTheme="majorHAnsi" w:hAnsiTheme="majorHAnsi" w:cstheme="majorHAnsi"/>
-          <w:b/>
-          <w:bCs/>
-          <w:sz w:val="22"/>
-          <w:szCs w:val="22"/>
-          <w:lang w:val="en-US"/>
-        </w:rPr>
-        <w:t>Δικ</w:t>
-      </w:r>
-      <w:proofErr w:type="spellEnd"/>
-      <w:r>
-        <w:rPr>
-          <w:rFonts w:asciiTheme="majorHAnsi" w:hAnsiTheme="majorHAnsi" w:cstheme="majorHAnsi"/>
-          <w:b/>
-          <w:bCs/>
-          <w:sz w:val="22"/>
-          <w:szCs w:val="22"/>
-          <w:lang w:val="en-US"/>
-        </w:rPr>
-        <w:t>αιωμάτων:</w:t>
+        <w:t>Διαχωρισμός Δικαιωμάτων:</w:t>
       </w:r>
     </w:p>
     <w:p>
@@ -7751,7 +6274,6 @@
           <w:sz w:val="22"/>
           <w:szCs w:val="22"/>
         </w:rPr>
-        <w:lastRenderedPageBreak/>
         <w:t xml:space="preserve">Οι </w:t>
       </w:r>
       <w:r>
@@ -7854,55 +6376,7 @@
           <w:szCs w:val="22"/>
           <w:lang w:val="en-US"/>
         </w:rPr>
-        <w:t>Κατα</w:t>
-      </w:r>
-      <w:proofErr w:type="spellStart"/>
-      <w:r>
-        <w:rPr>
-          <w:rFonts w:asciiTheme="majorHAnsi" w:hAnsiTheme="majorHAnsi" w:cstheme="majorHAnsi"/>
-          <w:b/>
-          <w:bCs/>
-          <w:sz w:val="22"/>
-          <w:szCs w:val="22"/>
-          <w:lang w:val="en-US"/>
-        </w:rPr>
-        <w:t>γρ</w:t>
-      </w:r>
-      <w:proofErr w:type="spellEnd"/>
-      <w:r>
-        <w:rPr>
-          <w:rFonts w:asciiTheme="majorHAnsi" w:hAnsiTheme="majorHAnsi" w:cstheme="majorHAnsi"/>
-          <w:b/>
-          <w:bCs/>
-          <w:sz w:val="22"/>
-          <w:szCs w:val="22"/>
-          <w:lang w:val="en-US"/>
-        </w:rPr>
-        <w:t xml:space="preserve">αφή </w:t>
-      </w:r>
-      <w:proofErr w:type="spellStart"/>
-      <w:r>
-        <w:rPr>
-          <w:rFonts w:asciiTheme="majorHAnsi" w:hAnsiTheme="majorHAnsi" w:cstheme="majorHAnsi"/>
-          <w:b/>
-          <w:bCs/>
-          <w:sz w:val="22"/>
-          <w:szCs w:val="22"/>
-          <w:lang w:val="en-US"/>
-        </w:rPr>
-        <w:t>Δρ</w:t>
-      </w:r>
-      <w:proofErr w:type="spellEnd"/>
-      <w:r>
-        <w:rPr>
-          <w:rFonts w:asciiTheme="majorHAnsi" w:hAnsiTheme="majorHAnsi" w:cstheme="majorHAnsi"/>
-          <w:b/>
-          <w:bCs/>
-          <w:sz w:val="22"/>
-          <w:szCs w:val="22"/>
-          <w:lang w:val="en-US"/>
-        </w:rPr>
-        <w:t>αστηριοτήτων (Audit Logging):</w:t>
+        <w:t>Καταγραφή Δραστηριοτήτων (Audit Logging):</w:t>
       </w:r>
     </w:p>
     <w:p>
@@ -8188,43 +6662,7 @@
           <w:sz w:val="22"/>
           <w:szCs w:val="22"/>
         </w:rPr>
-        <w:t xml:space="preserve"> Όλες οι επικοινωνίες μέσω HTTPS με </w:t>
-      </w:r>
-      <w:proofErr w:type="spellStart"/>
-      <w:r>
-        <w:rPr>
-          <w:rFonts w:asciiTheme="majorHAnsi" w:hAnsiTheme="majorHAnsi" w:cstheme="majorHAnsi"/>
-          <w:sz w:val="22"/>
-          <w:szCs w:val="22"/>
-        </w:rPr>
-        <w:t>self-signed</w:t>
-      </w:r>
-      <w:proofErr w:type="spellEnd"/>
-      <w:r>
-        <w:rPr>
-          <w:rFonts w:asciiTheme="majorHAnsi" w:hAnsiTheme="majorHAnsi" w:cstheme="majorHAnsi"/>
-          <w:sz w:val="22"/>
-          <w:szCs w:val="22"/>
-        </w:rPr>
-        <w:t xml:space="preserve"> </w:t>
-      </w:r>
-      <w:proofErr w:type="spellStart"/>
-      <w:r>
-        <w:rPr>
-          <w:rFonts w:asciiTheme="majorHAnsi" w:hAnsiTheme="majorHAnsi" w:cstheme="majorHAnsi"/>
-          <w:sz w:val="22"/>
-          <w:szCs w:val="22"/>
-        </w:rPr>
-        <w:t>certificate</w:t>
-      </w:r>
-      <w:proofErr w:type="spellEnd"/>
-      <w:r>
-        <w:rPr>
-          <w:rFonts w:asciiTheme="majorHAnsi" w:hAnsiTheme="majorHAnsi" w:cstheme="majorHAnsi"/>
-          <w:sz w:val="22"/>
-          <w:szCs w:val="22"/>
-        </w:rPr>
-        <w:t>.</w:t>
+        <w:t xml:space="preserve"> Όλες οι επικοινωνίες μέσω HTTPS με self-signed certificate.</w:t>
       </w:r>
     </w:p>
     <w:p>
@@ -8256,25 +6694,7 @@
           <w:sz w:val="22"/>
           <w:szCs w:val="22"/>
         </w:rPr>
-        <w:t xml:space="preserve"> Υποχρεωτική </w:t>
-      </w:r>
-      <w:proofErr w:type="spellStart"/>
-      <w:r>
-        <w:rPr>
-          <w:rFonts w:asciiTheme="majorHAnsi" w:hAnsiTheme="majorHAnsi" w:cstheme="majorHAnsi"/>
-          <w:sz w:val="22"/>
-          <w:szCs w:val="22"/>
-        </w:rPr>
-        <w:t>αυθεντικοποίηση</w:t>
-      </w:r>
-      <w:proofErr w:type="spellEnd"/>
-      <w:r>
-        <w:rPr>
-          <w:rFonts w:asciiTheme="majorHAnsi" w:hAnsiTheme="majorHAnsi" w:cstheme="majorHAnsi"/>
-          <w:sz w:val="22"/>
-          <w:szCs w:val="22"/>
-        </w:rPr>
-        <w:t xml:space="preserve"> χρηστών και διαχείριση δικαιωμάτων.</w:t>
+        <w:t xml:space="preserve"> Υποχρεωτική αυθεντικοποίηση χρηστών και διαχείριση δικαιωμάτων.</w:t>
       </w:r>
     </w:p>
     <w:p>
@@ -8330,7 +6750,7 @@
 </file>
 
 <file path=word/endnotes.xml><?xml version="1.0" encoding="utf-8"?>
-<w:endnotes xmlns:wpc="http://schemas.microsoft.com/office/word/2010/wordprocessingCanvas" xmlns:cx="http://schemas.microsoft.com/office/drawing/2014/chartex" xmlns:cx1="http://schemas.microsoft.com/office/drawing/2015/9/8/chartex" xmlns:cx2="http://schemas.microsoft.com/office/drawing/2015/10/21/chartex" xmlns:cx3="http://schemas.microsoft.com/office/drawing/2016/5/9/chartex" xmlns:cx4="http://schemas.microsoft.com/office/drawing/2016/5/10/chartex" xmlns:cx5="http://schemas.microsoft.com/office/drawing/2016/5/11/chartex" xmlns:cx6="http://schemas.microsoft.com/office/drawing/2016/5/12/chartex" xmlns:cx7="http://schemas.microsoft.com/office/drawing/2016/5/13/chartex" xmlns:cx8="http://schemas.microsoft.com/office/drawing/2016/5/14/chartex" xmlns:mc="http://schemas.openxmlformats.org/markup-compatibility/2006" xmlns:aink="http://schemas.microsoft.com/office/drawing/2016/ink" xmlns:am3d="http://schemas.microsoft.com/office/drawing/2017/model3d" xmlns:o="urn:schemas-microsoft-com:office:office" xmlns:oel="http://schemas.microsoft.com/office/2019/extlst" xmlns:r="http://schemas.openxmlformats.org/officeDocument/2006/relationships" xmlns:m="http://schemas.openxmlformats.org/officeDocument/2006/math" xmlns:v="urn:schemas-microsoft-com:vml" xmlns:wp14="http://schemas.microsoft.com/office/word/2010/wordprocessingDrawing" xmlns:wp="http://schemas.openxmlformats.org/drawingml/2006/wordprocessingDrawing" xmlns:w10="urn:schemas-microsoft-com:office:word" xmlns:w="http://schemas.openxmlformats.org/wordprocessingml/2006/main" xmlns:w14="http://schemas.microsoft.com/office/word/2010/wordml" xmlns:w15="http://schemas.microsoft.com/office/word/2012/wordml" xmlns:w16cex="http://schemas.microsoft.com/office/word/2018/wordml/cex" xmlns:w16cid="http://schemas.microsoft.com/office/word/2016/wordml/cid" xmlns:w16="http://schemas.microsoft.com/office/word/2018/wordml" xmlns:w16du="http://schemas.microsoft.com/office/word/2023/wordml/word16du" xmlns:w16sdtdh="http://schemas.microsoft.com/office/word/2020/wordml/sdtdatahash" xmlns:w16se="http://schemas.microsoft.com/office/word/2015/wordml/symex" xmlns:wpg="http://schemas.microsoft.com/office/word/2010/wordprocessingGroup" xmlns:wpi="http://schemas.microsoft.com/office/word/2010/wordprocessingInk" xmlns:wne="http://schemas.microsoft.com/office/word/2006/wordml" xmlns:wps="http://schemas.microsoft.com/office/word/2010/wordprocessingShape" mc:Ignorable="w14 w15 w16se w16cid w16 w16cex w16sdtdh w16du wp14">
+<w:endnotes xmlns:wpc="http://schemas.microsoft.com/office/word/2010/wordprocessingCanvas" xmlns:cx="http://schemas.microsoft.com/office/drawing/2014/chartex" xmlns:cx1="http://schemas.microsoft.com/office/drawing/2015/9/8/chartex" xmlns:cx2="http://schemas.microsoft.com/office/drawing/2015/10/21/chartex" xmlns:cx3="http://schemas.microsoft.com/office/drawing/2016/5/9/chartex" xmlns:cx4="http://schemas.microsoft.com/office/drawing/2016/5/10/chartex" xmlns:cx5="http://schemas.microsoft.com/office/drawing/2016/5/11/chartex" xmlns:cx6="http://schemas.microsoft.com/office/drawing/2016/5/12/chartex" xmlns:cx7="http://schemas.microsoft.com/office/drawing/2016/5/13/chartex" xmlns:cx8="http://schemas.microsoft.com/office/drawing/2016/5/14/chartex" xmlns:mc="http://schemas.openxmlformats.org/markup-compatibility/2006" xmlns:aink="http://schemas.microsoft.com/office/drawing/2016/ink" xmlns:am3d="http://schemas.microsoft.com/office/drawing/2017/model3d" xmlns:o="urn:schemas-microsoft-com:office:office" xmlns:oel="http://schemas.microsoft.com/office/2019/extlst" xmlns:r="http://schemas.openxmlformats.org/officeDocument/2006/relationships" xmlns:m="http://schemas.openxmlformats.org/officeDocument/2006/math" xmlns:v="urn:schemas-microsoft-com:vml" xmlns:wp14="http://schemas.microsoft.com/office/word/2010/wordprocessingDrawing" xmlns:wp="http://schemas.openxmlformats.org/drawingml/2006/wordprocessingDrawing" xmlns:w10="urn:schemas-microsoft-com:office:word" xmlns:w="http://schemas.openxmlformats.org/wordprocessingml/2006/main" xmlns:w14="http://schemas.microsoft.com/office/word/2010/wordml" xmlns:w15="http://schemas.microsoft.com/office/word/2012/wordml" xmlns:w16cex="http://schemas.microsoft.com/office/word/2018/wordml/cex" xmlns:w16cid="http://schemas.microsoft.com/office/word/2016/wordml/cid" xmlns:w16="http://schemas.microsoft.com/office/word/2018/wordml" xmlns:w16du="http://schemas.microsoft.com/office/word/2023/wordml/word16du" xmlns:w16sdtdh="http://schemas.microsoft.com/office/word/2020/wordml/sdtdatahash" xmlns:w16sdtfl="http://schemas.microsoft.com/office/word/2024/wordml/sdtformatlock" xmlns:w16se="http://schemas.microsoft.com/office/word/2015/wordml/symex" xmlns:wpg="http://schemas.microsoft.com/office/word/2010/wordprocessingGroup" xmlns:wpi="http://schemas.microsoft.com/office/word/2010/wordprocessingInk" xmlns:wne="http://schemas.microsoft.com/office/word/2006/wordml" xmlns:wps="http://schemas.microsoft.com/office/word/2010/wordprocessingShape" mc:Ignorable="w14 w15 w16se w16cid w16 w16cex w16sdtdh w16sdtfl w16du wp14">
   <w:endnote w:type="separator" w:id="-1">
     <w:p>
       <w:pPr>
@@ -8355,7 +6775,7 @@
 </file>
 
 <file path=word/footer1.xml><?xml version="1.0" encoding="utf-8"?>
-<w:ftr xmlns:wpc="http://schemas.microsoft.com/office/word/2010/wordprocessingCanvas" xmlns:cx="http://schemas.microsoft.com/office/drawing/2014/chartex" xmlns:cx1="http://schemas.microsoft.com/office/drawing/2015/9/8/chartex" xmlns:cx2="http://schemas.microsoft.com/office/drawing/2015/10/21/chartex" xmlns:cx3="http://schemas.microsoft.com/office/drawing/2016/5/9/chartex" xmlns:cx4="http://schemas.microsoft.com/office/drawing/2016/5/10/chartex" xmlns:cx5="http://schemas.microsoft.com/office/drawing/2016/5/11/chartex" xmlns:cx6="http://schemas.microsoft.com/office/drawing/2016/5/12/chartex" xmlns:cx7="http://schemas.microsoft.com/office/drawing/2016/5/13/chartex" xmlns:cx8="http://schemas.microsoft.com/office/drawing/2016/5/14/chartex" xmlns:mc="http://schemas.openxmlformats.org/markup-compatibility/2006" xmlns:aink="http://schemas.microsoft.com/office/drawing/2016/ink" xmlns:am3d="http://schemas.microsoft.com/office/drawing/2017/model3d" xmlns:o="urn:schemas-microsoft-com:office:office" xmlns:oel="http://schemas.microsoft.com/office/2019/extlst" xmlns:r="http://schemas.openxmlformats.org/officeDocument/2006/relationships" xmlns:m="http://schemas.openxmlformats.org/officeDocument/2006/math" xmlns:v="urn:schemas-microsoft-com:vml" xmlns:wp14="http://schemas.microsoft.com/office/word/2010/wordprocessingDrawing" xmlns:wp="http://schemas.openxmlformats.org/drawingml/2006/wordprocessingDrawing" xmlns:w10="urn:schemas-microsoft-com:office:word" xmlns:w="http://schemas.openxmlformats.org/wordprocessingml/2006/main" xmlns:w14="http://schemas.microsoft.com/office/word/2010/wordml" xmlns:w15="http://schemas.microsoft.com/office/word/2012/wordml" xmlns:w16cex="http://schemas.microsoft.com/office/word/2018/wordml/cex" xmlns:w16cid="http://schemas.microsoft.com/office/word/2016/wordml/cid" xmlns:w16="http://schemas.microsoft.com/office/word/2018/wordml" xmlns:w16du="http://schemas.microsoft.com/office/word/2023/wordml/word16du" xmlns:w16sdtdh="http://schemas.microsoft.com/office/word/2020/wordml/sdtdatahash" xmlns:w16se="http://schemas.microsoft.com/office/word/2015/wordml/symex" xmlns:wpg="http://schemas.microsoft.com/office/word/2010/wordprocessingGroup" xmlns:wpi="http://schemas.microsoft.com/office/word/2010/wordprocessingInk" xmlns:wne="http://schemas.microsoft.com/office/word/2006/wordml" xmlns:wps="http://schemas.microsoft.com/office/word/2010/wordprocessingShape" mc:Ignorable="w14 w15 w16se w16cid w16 w16cex w16sdtdh w16du wp14">
+<w:ftr xmlns:wpc="http://schemas.microsoft.com/office/word/2010/wordprocessingCanvas" xmlns:cx="http://schemas.microsoft.com/office/drawing/2014/chartex" xmlns:cx1="http://schemas.microsoft.com/office/drawing/2015/9/8/chartex" xmlns:cx2="http://schemas.microsoft.com/office/drawing/2015/10/21/chartex" xmlns:cx3="http://schemas.microsoft.com/office/drawing/2016/5/9/chartex" xmlns:cx4="http://schemas.microsoft.com/office/drawing/2016/5/10/chartex" xmlns:cx5="http://schemas.microsoft.com/office/drawing/2016/5/11/chartex" xmlns:cx6="http://schemas.microsoft.com/office/drawing/2016/5/12/chartex" xmlns:cx7="http://schemas.microsoft.com/office/drawing/2016/5/13/chartex" xmlns:cx8="http://schemas.microsoft.com/office/drawing/2016/5/14/chartex" xmlns:mc="http://schemas.openxmlformats.org/markup-compatibility/2006" xmlns:aink="http://schemas.microsoft.com/office/drawing/2016/ink" xmlns:am3d="http://schemas.microsoft.com/office/drawing/2017/model3d" xmlns:o="urn:schemas-microsoft-com:office:office" xmlns:oel="http://schemas.microsoft.com/office/2019/extlst" xmlns:r="http://schemas.openxmlformats.org/officeDocument/2006/relationships" xmlns:m="http://schemas.openxmlformats.org/officeDocument/2006/math" xmlns:v="urn:schemas-microsoft-com:vml" xmlns:wp14="http://schemas.microsoft.com/office/word/2010/wordprocessingDrawing" xmlns:wp="http://schemas.openxmlformats.org/drawingml/2006/wordprocessingDrawing" xmlns:w10="urn:schemas-microsoft-com:office:word" xmlns:w="http://schemas.openxmlformats.org/wordprocessingml/2006/main" xmlns:w14="http://schemas.microsoft.com/office/word/2010/wordml" xmlns:w15="http://schemas.microsoft.com/office/word/2012/wordml" xmlns:w16cex="http://schemas.microsoft.com/office/word/2018/wordml/cex" xmlns:w16cid="http://schemas.microsoft.com/office/word/2016/wordml/cid" xmlns:w16="http://schemas.microsoft.com/office/word/2018/wordml" xmlns:w16du="http://schemas.microsoft.com/office/word/2023/wordml/word16du" xmlns:w16sdtdh="http://schemas.microsoft.com/office/word/2020/wordml/sdtdatahash" xmlns:w16sdtfl="http://schemas.microsoft.com/office/word/2024/wordml/sdtformatlock" xmlns:w16se="http://schemas.microsoft.com/office/word/2015/wordml/symex" xmlns:wpg="http://schemas.microsoft.com/office/word/2010/wordprocessingGroup" xmlns:wpi="http://schemas.microsoft.com/office/word/2010/wordprocessingInk" xmlns:wne="http://schemas.microsoft.com/office/word/2006/wordml" xmlns:wps="http://schemas.microsoft.com/office/word/2010/wordprocessingShape" mc:Ignorable="w14 w15 w16se w16cid w16 w16cex w16sdtdh w16sdtfl w16du wp14">
   <w:p>
     <w:pPr>
       <w:pStyle w:val="a5"/>
@@ -8434,21 +6854,12 @@
       </w:rPr>
       <w:tab/>
     </w:r>
-    <w:proofErr w:type="spellStart"/>
     <w:r>
       <w:rPr>
         <w:sz w:val="18"/>
         <w:szCs w:val="18"/>
       </w:rPr>
-      <w:t>Σελ</w:t>
-    </w:r>
-    <w:proofErr w:type="spellEnd"/>
-    <w:r>
-      <w:rPr>
-        <w:sz w:val="18"/>
-        <w:szCs w:val="18"/>
-      </w:rPr>
-      <w:t xml:space="preserve"> </w:t>
+      <w:t xml:space="preserve">Σελ </w:t>
     </w:r>
     <w:r>
       <w:rPr>
@@ -8548,7 +6959,7 @@
 </file>
 
 <file path=word/footnotes.xml><?xml version="1.0" encoding="utf-8"?>
-<w:footnotes xmlns:wpc="http://schemas.microsoft.com/office/word/2010/wordprocessingCanvas" xmlns:cx="http://schemas.microsoft.com/office/drawing/2014/chartex" xmlns:cx1="http://schemas.microsoft.com/office/drawing/2015/9/8/chartex" xmlns:cx2="http://schemas.microsoft.com/office/drawing/2015/10/21/chartex" xmlns:cx3="http://schemas.microsoft.com/office/drawing/2016/5/9/chartex" xmlns:cx4="http://schemas.microsoft.com/office/drawing/2016/5/10/chartex" xmlns:cx5="http://schemas.microsoft.com/office/drawing/2016/5/11/chartex" xmlns:cx6="http://schemas.microsoft.com/office/drawing/2016/5/12/chartex" xmlns:cx7="http://schemas.microsoft.com/office/drawing/2016/5/13/chartex" xmlns:cx8="http://schemas.microsoft.com/office/drawing/2016/5/14/chartex" xmlns:mc="http://schemas.openxmlformats.org/markup-compatibility/2006" xmlns:aink="http://schemas.microsoft.com/office/drawing/2016/ink" xmlns:am3d="http://schemas.microsoft.com/office/drawing/2017/model3d" xmlns:o="urn:schemas-microsoft-com:office:office" xmlns:oel="http://schemas.microsoft.com/office/2019/extlst" xmlns:r="http://schemas.openxmlformats.org/officeDocument/2006/relationships" xmlns:m="http://schemas.openxmlformats.org/officeDocument/2006/math" xmlns:v="urn:schemas-microsoft-com:vml" xmlns:wp14="http://schemas.microsoft.com/office/word/2010/wordprocessingDrawing" xmlns:wp="http://schemas.openxmlformats.org/drawingml/2006/wordprocessingDrawing" xmlns:w10="urn:schemas-microsoft-com:office:word" xmlns:w="http://schemas.openxmlformats.org/wordprocessingml/2006/main" xmlns:w14="http://schemas.microsoft.com/office/word/2010/wordml" xmlns:w15="http://schemas.microsoft.com/office/word/2012/wordml" xmlns:w16cex="http://schemas.microsoft.com/office/word/2018/wordml/cex" xmlns:w16cid="http://schemas.microsoft.com/office/word/2016/wordml/cid" xmlns:w16="http://schemas.microsoft.com/office/word/2018/wordml" xmlns:w16du="http://schemas.microsoft.com/office/word/2023/wordml/word16du" xmlns:w16sdtdh="http://schemas.microsoft.com/office/word/2020/wordml/sdtdatahash" xmlns:w16se="http://schemas.microsoft.com/office/word/2015/wordml/symex" xmlns:wpg="http://schemas.microsoft.com/office/word/2010/wordprocessingGroup" xmlns:wpi="http://schemas.microsoft.com/office/word/2010/wordprocessingInk" xmlns:wne="http://schemas.microsoft.com/office/word/2006/wordml" xmlns:wps="http://schemas.microsoft.com/office/word/2010/wordprocessingShape" mc:Ignorable="w14 w15 w16se w16cid w16 w16cex w16sdtdh w16du wp14">
+<w:footnotes xmlns:wpc="http://schemas.microsoft.com/office/word/2010/wordprocessingCanvas" xmlns:cx="http://schemas.microsoft.com/office/drawing/2014/chartex" xmlns:cx1="http://schemas.microsoft.com/office/drawing/2015/9/8/chartex" xmlns:cx2="http://schemas.microsoft.com/office/drawing/2015/10/21/chartex" xmlns:cx3="http://schemas.microsoft.com/office/drawing/2016/5/9/chartex" xmlns:cx4="http://schemas.microsoft.com/office/drawing/2016/5/10/chartex" xmlns:cx5="http://schemas.microsoft.com/office/drawing/2016/5/11/chartex" xmlns:cx6="http://schemas.microsoft.com/office/drawing/2016/5/12/chartex" xmlns:cx7="http://schemas.microsoft.com/office/drawing/2016/5/13/chartex" xmlns:cx8="http://schemas.microsoft.com/office/drawing/2016/5/14/chartex" xmlns:mc="http://schemas.openxmlformats.org/markup-compatibility/2006" xmlns:aink="http://schemas.microsoft.com/office/drawing/2016/ink" xmlns:am3d="http://schemas.microsoft.com/office/drawing/2017/model3d" xmlns:o="urn:schemas-microsoft-com:office:office" xmlns:oel="http://schemas.microsoft.com/office/2019/extlst" xmlns:r="http://schemas.openxmlformats.org/officeDocument/2006/relationships" xmlns:m="http://schemas.openxmlformats.org/officeDocument/2006/math" xmlns:v="urn:schemas-microsoft-com:vml" xmlns:wp14="http://schemas.microsoft.com/office/word/2010/wordprocessingDrawing" xmlns:wp="http://schemas.openxmlformats.org/drawingml/2006/wordprocessingDrawing" xmlns:w10="urn:schemas-microsoft-com:office:word" xmlns:w="http://schemas.openxmlformats.org/wordprocessingml/2006/main" xmlns:w14="http://schemas.microsoft.com/office/word/2010/wordml" xmlns:w15="http://schemas.microsoft.com/office/word/2012/wordml" xmlns:w16cex="http://schemas.microsoft.com/office/word/2018/wordml/cex" xmlns:w16cid="http://schemas.microsoft.com/office/word/2016/wordml/cid" xmlns:w16="http://schemas.microsoft.com/office/word/2018/wordml" xmlns:w16du="http://schemas.microsoft.com/office/word/2023/wordml/word16du" xmlns:w16sdtdh="http://schemas.microsoft.com/office/word/2020/wordml/sdtdatahash" xmlns:w16sdtfl="http://schemas.microsoft.com/office/word/2024/wordml/sdtformatlock" xmlns:w16se="http://schemas.microsoft.com/office/word/2015/wordml/symex" xmlns:wpg="http://schemas.microsoft.com/office/word/2010/wordprocessingGroup" xmlns:wpi="http://schemas.microsoft.com/office/word/2010/wordprocessingInk" xmlns:wne="http://schemas.microsoft.com/office/word/2006/wordml" xmlns:wps="http://schemas.microsoft.com/office/word/2010/wordprocessingShape" mc:Ignorable="w14 w15 w16se w16cid w16 w16cex w16sdtdh w16sdtfl w16du wp14">
   <w:footnote w:type="separator" w:id="-1">
     <w:p>
       <w:pPr>
@@ -8573,7 +6984,7 @@
 </file>
 
 <file path=word/numbering.xml><?xml version="1.0" encoding="utf-8"?>
-<w:numbering xmlns:wpc="http://schemas.microsoft.com/office/word/2010/wordprocessingCanvas" xmlns:cx="http://schemas.microsoft.com/office/drawing/2014/chartex" xmlns:cx1="http://schemas.microsoft.com/office/drawing/2015/9/8/chartex" xmlns:cx2="http://schemas.microsoft.com/office/drawing/2015/10/21/chartex" xmlns:cx3="http://schemas.microsoft.com/office/drawing/2016/5/9/chartex" xmlns:cx4="http://schemas.microsoft.com/office/drawing/2016/5/10/chartex" xmlns:cx5="http://schemas.microsoft.com/office/drawing/2016/5/11/chartex" xmlns:cx6="http://schemas.microsoft.com/office/drawing/2016/5/12/chartex" xmlns:cx7="http://schemas.microsoft.com/office/drawing/2016/5/13/chartex" xmlns:cx8="http://schemas.microsoft.com/office/drawing/2016/5/14/chartex" xmlns:mc="http://schemas.openxmlformats.org/markup-compatibility/2006" xmlns:aink="http://schemas.microsoft.com/office/drawing/2016/ink" xmlns:am3d="http://schemas.microsoft.com/office/drawing/2017/model3d" xmlns:o="urn:schemas-microsoft-com:office:office" xmlns:oel="http://schemas.microsoft.com/office/2019/extlst" xmlns:r="http://schemas.openxmlformats.org/officeDocument/2006/relationships" xmlns:m="http://schemas.openxmlformats.org/officeDocument/2006/math" xmlns:v="urn:schemas-microsoft-com:vml" xmlns:wp14="http://schemas.microsoft.com/office/word/2010/wordprocessingDrawing" xmlns:wp="http://schemas.openxmlformats.org/drawingml/2006/wordprocessingDrawing" xmlns:w10="urn:schemas-microsoft-com:office:word" xmlns:w="http://schemas.openxmlformats.org/wordprocessingml/2006/main" xmlns:w14="http://schemas.microsoft.com/office/word/2010/wordml" xmlns:w15="http://schemas.microsoft.com/office/word/2012/wordml" xmlns:w16cex="http://schemas.microsoft.com/office/word/2018/wordml/cex" xmlns:w16cid="http://schemas.microsoft.com/office/word/2016/wordml/cid" xmlns:w16="http://schemas.microsoft.com/office/word/2018/wordml" xmlns:w16du="http://schemas.microsoft.com/office/word/2023/wordml/word16du" xmlns:w16sdtdh="http://schemas.microsoft.com/office/word/2020/wordml/sdtdatahash" xmlns:w16se="http://schemas.microsoft.com/office/word/2015/wordml/symex" xmlns:wpg="http://schemas.microsoft.com/office/word/2010/wordprocessingGroup" xmlns:wpi="http://schemas.microsoft.com/office/word/2010/wordprocessingInk" xmlns:wne="http://schemas.microsoft.com/office/word/2006/wordml" xmlns:wps="http://schemas.microsoft.com/office/word/2010/wordprocessingShape" mc:Ignorable="w14 w15 w16se w16cid w16 w16cex w16sdtdh w16du wp14">
+<w:numbering xmlns:wpc="http://schemas.microsoft.com/office/word/2010/wordprocessingCanvas" xmlns:cx="http://schemas.microsoft.com/office/drawing/2014/chartex" xmlns:cx1="http://schemas.microsoft.com/office/drawing/2015/9/8/chartex" xmlns:cx2="http://schemas.microsoft.com/office/drawing/2015/10/21/chartex" xmlns:cx3="http://schemas.microsoft.com/office/drawing/2016/5/9/chartex" xmlns:cx4="http://schemas.microsoft.com/office/drawing/2016/5/10/chartex" xmlns:cx5="http://schemas.microsoft.com/office/drawing/2016/5/11/chartex" xmlns:cx6="http://schemas.microsoft.com/office/drawing/2016/5/12/chartex" xmlns:cx7="http://schemas.microsoft.com/office/drawing/2016/5/13/chartex" xmlns:cx8="http://schemas.microsoft.com/office/drawing/2016/5/14/chartex" xmlns:mc="http://schemas.openxmlformats.org/markup-compatibility/2006" xmlns:aink="http://schemas.microsoft.com/office/drawing/2016/ink" xmlns:am3d="http://schemas.microsoft.com/office/drawing/2017/model3d" xmlns:o="urn:schemas-microsoft-com:office:office" xmlns:oel="http://schemas.microsoft.com/office/2019/extlst" xmlns:r="http://schemas.openxmlformats.org/officeDocument/2006/relationships" xmlns:m="http://schemas.openxmlformats.org/officeDocument/2006/math" xmlns:v="urn:schemas-microsoft-com:vml" xmlns:wp14="http://schemas.microsoft.com/office/word/2010/wordprocessingDrawing" xmlns:wp="http://schemas.openxmlformats.org/drawingml/2006/wordprocessingDrawing" xmlns:w10="urn:schemas-microsoft-com:office:word" xmlns:w="http://schemas.openxmlformats.org/wordprocessingml/2006/main" xmlns:w14="http://schemas.microsoft.com/office/word/2010/wordml" xmlns:w15="http://schemas.microsoft.com/office/word/2012/wordml" xmlns:w16cex="http://schemas.microsoft.com/office/word/2018/wordml/cex" xmlns:w16cid="http://schemas.microsoft.com/office/word/2016/wordml/cid" xmlns:w16="http://schemas.microsoft.com/office/word/2018/wordml" xmlns:w16du="http://schemas.microsoft.com/office/word/2023/wordml/word16du" xmlns:w16sdtdh="http://schemas.microsoft.com/office/word/2020/wordml/sdtdatahash" xmlns:w16sdtfl="http://schemas.microsoft.com/office/word/2024/wordml/sdtformatlock" xmlns:w16se="http://schemas.microsoft.com/office/word/2015/wordml/symex" xmlns:wpg="http://schemas.microsoft.com/office/word/2010/wordprocessingGroup" xmlns:wpi="http://schemas.microsoft.com/office/word/2010/wordprocessingInk" xmlns:wne="http://schemas.microsoft.com/office/word/2006/wordml" xmlns:wps="http://schemas.microsoft.com/office/word/2010/wordprocessingShape" mc:Ignorable="w14 w15 w16se w16cid w16 w16cex w16sdtdh w16sdtfl w16du wp14">
   <w:abstractNum w:abstractNumId="0" w15:restartNumberingAfterBreak="0">
     <w:nsid w:val="0EC971CC"/>
     <w:multiLevelType w:val="multilevel"/>
@@ -12349,7 +10760,7 @@
 </file>
 
 <file path=word/styles.xml><?xml version="1.0" encoding="utf-8"?>
-<w:styles xmlns:mc="http://schemas.openxmlformats.org/markup-compatibility/2006" xmlns:r="http://schemas.openxmlformats.org/officeDocument/2006/relationships" xmlns:w="http://schemas.openxmlformats.org/wordprocessingml/2006/main" xmlns:w14="http://schemas.microsoft.com/office/word/2010/wordml" xmlns:w15="http://schemas.microsoft.com/office/word/2012/wordml" xmlns:w16cex="http://schemas.microsoft.com/office/word/2018/wordml/cex" xmlns:w16cid="http://schemas.microsoft.com/office/word/2016/wordml/cid" xmlns:w16="http://schemas.microsoft.com/office/word/2018/wordml" xmlns:w16du="http://schemas.microsoft.com/office/word/2023/wordml/word16du" xmlns:w16sdtdh="http://schemas.microsoft.com/office/word/2020/wordml/sdtdatahash" xmlns:w16se="http://schemas.microsoft.com/office/word/2015/wordml/symex" mc:Ignorable="w14 w15 w16se w16cid w16 w16cex w16sdtdh w16du">
+<w:styles xmlns:mc="http://schemas.openxmlformats.org/markup-compatibility/2006" xmlns:r="http://schemas.openxmlformats.org/officeDocument/2006/relationships" xmlns:w="http://schemas.openxmlformats.org/wordprocessingml/2006/main" xmlns:w14="http://schemas.microsoft.com/office/word/2010/wordml" xmlns:w15="http://schemas.microsoft.com/office/word/2012/wordml" xmlns:w16cex="http://schemas.microsoft.com/office/word/2018/wordml/cex" xmlns:w16cid="http://schemas.microsoft.com/office/word/2016/wordml/cid" xmlns:w16="http://schemas.microsoft.com/office/word/2018/wordml" xmlns:w16du="http://schemas.microsoft.com/office/word/2023/wordml/word16du" xmlns:w16sdtdh="http://schemas.microsoft.com/office/word/2020/wordml/sdtdatahash" xmlns:w16sdtfl="http://schemas.microsoft.com/office/word/2024/wordml/sdtformatlock" xmlns:w16se="http://schemas.microsoft.com/office/word/2015/wordml/symex" mc:Ignorable="w14 w15 w16se w16cid w16 w16cex w16sdtdh w16sdtfl w16du">
   <w:docDefaults>
     <w:rPrDefault>
       <w:rPr>

</xml_diff>